<commit_message>
beginning of third part about realization
</commit_message>
<xml_diff>
--- a/final/Larionov.docx
+++ b/final/Larionov.docx
@@ -528,21 +528,22 @@
     </w:p>
     <w:sdt>
       <w:sdtPr>
+        <w:rPr>
+          <w:rFonts w:asciiTheme="minorHAnsi" w:eastAsiaTheme="minorHAnsi" w:hAnsiTheme="minorHAnsi" w:cstheme="minorBidi"/>
+          <w:b w:val="0"/>
+          <w:bCs w:val="0"/>
+          <w:color w:val="auto"/>
+          <w:sz w:val="22"/>
+          <w:szCs w:val="22"/>
+          <w:lang w:eastAsia="en-US"/>
+        </w:rPr>
         <w:id w:val="-604654903"/>
         <w:docPartObj>
           <w:docPartGallery w:val="Table of Contents"/>
           <w:docPartUnique/>
         </w:docPartObj>
       </w:sdtPr>
-      <w:sdtEndPr>
-        <w:rPr>
-          <w:rFonts w:asciiTheme="minorHAnsi" w:eastAsiaTheme="minorHAnsi" w:hAnsiTheme="minorHAnsi" w:cstheme="minorBidi"/>
-          <w:color w:val="auto"/>
-          <w:sz w:val="22"/>
-          <w:szCs w:val="22"/>
-          <w:lang w:eastAsia="en-US"/>
-        </w:rPr>
-      </w:sdtEndPr>
+      <w:sdtEndPr/>
       <w:sdtContent>
         <w:p>
           <w:pPr>
@@ -1894,6 +1895,7 @@
     <w:p>
       <w:pPr>
         <w:pStyle w:val="2"/>
+        <w:spacing w:line="360" w:lineRule="auto"/>
         <w:ind w:firstLine="567"/>
         <w:rPr>
           <w:rStyle w:val="a6"/>
@@ -1949,13 +1951,31 @@
         <w:rPr>
           <w:sz w:val="24"/>
         </w:rPr>
+        <w:t xml:space="preserve">Все существующие сейчас реализации для поиска зеркал являются закрытыми и/или запатентованными. </w:t>
+      </w:r>
+      <w:r>
+        <w:rPr>
+          <w:sz w:val="24"/>
+        </w:rPr>
         <w:t>Значительная</w:t>
       </w:r>
       <w:r>
         <w:rPr>
           <w:sz w:val="24"/>
         </w:rPr>
-        <w:t xml:space="preserve"> часть существующих алгор</w:t>
+        <w:t xml:space="preserve"> часть </w:t>
+      </w:r>
+      <w:r>
+        <w:rPr>
+          <w:sz w:val="24"/>
+        </w:rPr>
+        <w:t xml:space="preserve">описанных в работах </w:t>
+      </w:r>
+      <w:r>
+        <w:rPr>
+          <w:sz w:val="24"/>
+        </w:rPr>
+        <w:t>алгор</w:t>
       </w:r>
       <w:r>
         <w:rPr>
@@ -1973,7 +1993,13 @@
         <w:rPr>
           <w:sz w:val="24"/>
         </w:rPr>
-        <w:t>действуют по приблизительно такому алгоритму</w:t>
+        <w:t xml:space="preserve">действуют по такому </w:t>
+      </w:r>
+      <w:r>
+        <w:rPr>
+          <w:sz w:val="24"/>
+        </w:rPr>
+        <w:t>принципу</w:t>
       </w:r>
       <w:r>
         <w:rPr>
@@ -2125,6 +2151,7 @@
         <w:rPr>
           <w:sz w:val="24"/>
         </w:rPr>
+        <w:lastRenderedPageBreak/>
         <w:t>Список ссылок со страницы</w:t>
       </w:r>
     </w:p>
@@ -2145,7 +2172,6 @@
         <w:rPr>
           <w:sz w:val="24"/>
         </w:rPr>
-        <w:lastRenderedPageBreak/>
         <w:t>…</w:t>
       </w:r>
     </w:p>
@@ -2409,7 +2435,6 @@
         <w:jc w:val="both"/>
         <w:rPr>
           <w:sz w:val="24"/>
-          <w:lang w:val="en-US"/>
         </w:rPr>
       </w:pPr>
       <w:r>
@@ -2513,7 +2538,6 @@
         <w:jc w:val="both"/>
         <w:rPr>
           <w:sz w:val="24"/>
-          <w:lang w:val="en-US"/>
         </w:rPr>
       </w:pPr>
     </w:p>
@@ -2524,7 +2548,6 @@
         <w:jc w:val="center"/>
         <w:rPr>
           <w:sz w:val="36"/>
-          <w:lang w:val="en-US"/>
         </w:rPr>
       </w:pPr>
       <w:bookmarkStart w:id="4" w:name="_Toc355988658"/>
@@ -2543,34 +2566,14 @@
         <w:ind w:firstLine="567"/>
       </w:pPr>
       <w:r>
-        <w:rPr>
-          <w:lang w:val="en-US"/>
-        </w:rPr>
         <w:tab/>
       </w:r>
       <w:bookmarkStart w:id="5" w:name="_Toc355988659"/>
       <w:r>
         <w:rPr>
           <w:sz w:val="32"/>
-          <w:lang w:val="en-US"/>
-        </w:rPr>
-        <w:t xml:space="preserve">2.1. </w:t>
-      </w:r>
-      <w:proofErr w:type="spellStart"/>
-      <w:r>
-        <w:rPr>
-          <w:sz w:val="32"/>
-          <w:lang w:val="en-US"/>
-        </w:rPr>
-        <w:t>Общий</w:t>
-      </w:r>
-      <w:proofErr w:type="spellEnd"/>
-      <w:r>
-        <w:rPr>
-          <w:sz w:val="32"/>
-          <w:lang w:val="en-US"/>
-        </w:rPr>
-        <w:t xml:space="preserve"> концепт</w:t>
+        </w:rPr>
+        <w:t>2.1. Общий концепт</w:t>
       </w:r>
       <w:bookmarkEnd w:id="5"/>
     </w:p>
@@ -2927,25 +2930,7 @@
         <w:rPr>
           <w:sz w:val="32"/>
         </w:rPr>
-        <w:t>2.</w:t>
-      </w:r>
-      <w:r>
-        <w:rPr>
-          <w:sz w:val="32"/>
-        </w:rPr>
-        <w:t>3</w:t>
-      </w:r>
-      <w:r>
-        <w:rPr>
-          <w:sz w:val="32"/>
-        </w:rPr>
-        <w:t xml:space="preserve">. </w:t>
-      </w:r>
-      <w:r>
-        <w:rPr>
-          <w:sz w:val="32"/>
-        </w:rPr>
-        <w:t>Веса признаков</w:t>
+        <w:t>2.3. Веса признаков</w:t>
       </w:r>
       <w:bookmarkEnd w:id="7"/>
     </w:p>
@@ -3383,12 +3368,1951 @@
     </w:p>
     <w:p>
       <w:pPr>
-        <w:ind w:firstLine="708"/>
-      </w:pPr>
-    </w:p>
-    <w:p>
-      <w:pPr>
-        <w:ind w:firstLine="708"/>
+        <w:pStyle w:val="2"/>
+        <w:spacing w:line="360" w:lineRule="auto"/>
+        <w:ind w:firstLine="567"/>
+        <w:jc w:val="both"/>
+        <w:rPr>
+          <w:sz w:val="32"/>
+        </w:rPr>
+      </w:pPr>
+      <w:r>
+        <w:rPr>
+          <w:sz w:val="32"/>
+        </w:rPr>
+        <w:t xml:space="preserve">3.1. </w:t>
+      </w:r>
+      <w:r>
+        <w:rPr>
+          <w:sz w:val="32"/>
+        </w:rPr>
+        <w:t>Алгоритмы подбора пар</w:t>
+      </w:r>
+    </w:p>
+    <w:p>
+      <w:pPr>
+        <w:spacing w:line="360" w:lineRule="auto"/>
+        <w:ind w:firstLine="284"/>
+        <w:jc w:val="both"/>
+        <w:rPr>
+          <w:sz w:val="24"/>
+        </w:rPr>
+      </w:pPr>
+      <w:r>
+        <w:rPr>
+          <w:sz w:val="24"/>
+        </w:rPr>
+        <w:t>В системе реализованы следующие алгоритмы подбора пар:</w:t>
+      </w:r>
+    </w:p>
+    <w:p>
+      <w:pPr>
+        <w:pStyle w:val="a3"/>
+        <w:numPr>
+          <w:ilvl w:val="0"/>
+          <w:numId w:val="21"/>
+        </w:numPr>
+        <w:spacing w:line="360" w:lineRule="auto"/>
+        <w:ind w:left="0" w:firstLine="360"/>
+        <w:jc w:val="both"/>
+        <w:rPr>
+          <w:sz w:val="24"/>
+        </w:rPr>
+      </w:pPr>
+      <w:r>
+        <w:rPr>
+          <w:sz w:val="24"/>
+        </w:rPr>
+        <w:t xml:space="preserve">Алгоритм </w:t>
+      </w:r>
+      <w:r>
+        <w:rPr>
+          <w:sz w:val="24"/>
+          <w:lang w:val="en-US"/>
+        </w:rPr>
+        <w:t>IP</w:t>
+      </w:r>
+      <w:r>
+        <w:rPr>
+          <w:sz w:val="24"/>
+        </w:rPr>
+        <w:t>-</w:t>
+      </w:r>
+      <w:r>
+        <w:rPr>
+          <w:sz w:val="24"/>
+        </w:rPr>
+        <w:t>адресов. Этот алгоритм рабо</w:t>
+      </w:r>
+      <w:r>
+        <w:rPr>
+          <w:sz w:val="24"/>
+        </w:rPr>
+        <w:t xml:space="preserve">тает следующим образом. От всех </w:t>
+      </w:r>
+      <w:r>
+        <w:rPr>
+          <w:sz w:val="24"/>
+        </w:rPr>
+        <w:t xml:space="preserve">входных ссылок оставляется только название хоста, остальной путь убирается. После этого для каждого хоста с помощью </w:t>
+      </w:r>
+      <w:r>
+        <w:rPr>
+          <w:sz w:val="24"/>
+          <w:lang w:val="en-US"/>
+        </w:rPr>
+        <w:t>DNS</w:t>
+      </w:r>
+      <w:r>
+        <w:rPr>
+          <w:sz w:val="24"/>
+        </w:rPr>
+        <w:t xml:space="preserve"> </w:t>
+      </w:r>
+      <w:r>
+        <w:rPr>
+          <w:sz w:val="24"/>
+        </w:rPr>
+        <w:t xml:space="preserve">определяется </w:t>
+      </w:r>
+      <w:proofErr w:type="gramStart"/>
+      <w:r>
+        <w:rPr>
+          <w:sz w:val="24"/>
+        </w:rPr>
+        <w:t>соответствующий</w:t>
+      </w:r>
+      <w:proofErr w:type="gramEnd"/>
+      <w:r>
+        <w:rPr>
+          <w:sz w:val="24"/>
+        </w:rPr>
+        <w:t xml:space="preserve"> ему </w:t>
+      </w:r>
+      <w:r>
+        <w:rPr>
+          <w:sz w:val="24"/>
+          <w:lang w:val="en-US"/>
+        </w:rPr>
+        <w:t>IP</w:t>
+      </w:r>
+      <w:r>
+        <w:rPr>
+          <w:sz w:val="24"/>
+        </w:rPr>
+        <w:t>-</w:t>
+      </w:r>
+      <w:r>
+        <w:rPr>
+          <w:sz w:val="24"/>
+        </w:rPr>
+        <w:t xml:space="preserve">адрес. После этого для каждого из полученных </w:t>
+      </w:r>
+      <w:r>
+        <w:rPr>
+          <w:sz w:val="24"/>
+          <w:lang w:val="en-US"/>
+        </w:rPr>
+        <w:t>IP</w:t>
+      </w:r>
+      <w:r>
+        <w:rPr>
+          <w:sz w:val="24"/>
+        </w:rPr>
+        <w:t>-</w:t>
+      </w:r>
+      <w:r>
+        <w:rPr>
+          <w:sz w:val="24"/>
+        </w:rPr>
+        <w:t xml:space="preserve">адресов составляется список соответствующих ему хостов. После этого алгоритм составляет пары кандидатов из адресов, находящихся на одном </w:t>
+      </w:r>
+      <w:r>
+        <w:rPr>
+          <w:sz w:val="24"/>
+          <w:lang w:val="en-US"/>
+        </w:rPr>
+        <w:t>IP</w:t>
+      </w:r>
+      <w:r>
+        <w:rPr>
+          <w:sz w:val="24"/>
+        </w:rPr>
+        <w:t>-</w:t>
+      </w:r>
+      <w:r>
+        <w:rPr>
+          <w:sz w:val="24"/>
+        </w:rPr>
+        <w:t>адресе. Чтобы уменьшить вероятность ложных срабатываний, считается,</w:t>
+      </w:r>
+      <w:r>
+        <w:rPr>
+          <w:sz w:val="24"/>
+        </w:rPr>
+        <w:t xml:space="preserve"> что если количество сайтов на одном </w:t>
+      </w:r>
+      <w:r>
+        <w:rPr>
+          <w:sz w:val="24"/>
+          <w:lang w:val="en-US"/>
+        </w:rPr>
+        <w:t>IP</w:t>
+      </w:r>
+      <w:r>
+        <w:rPr>
+          <w:sz w:val="24"/>
+        </w:rPr>
+        <w:t>-</w:t>
+      </w:r>
+      <w:r>
+        <w:rPr>
+          <w:sz w:val="24"/>
+        </w:rPr>
+        <w:t xml:space="preserve">адресе больше порогового значения, то этот </w:t>
+      </w:r>
+      <w:r>
+        <w:rPr>
+          <w:sz w:val="24"/>
+          <w:lang w:val="en-US"/>
+        </w:rPr>
+        <w:t>IP</w:t>
+      </w:r>
+      <w:r>
+        <w:rPr>
+          <w:sz w:val="24"/>
+        </w:rPr>
+        <w:t>-</w:t>
+      </w:r>
+      <w:r>
+        <w:rPr>
+          <w:sz w:val="24"/>
+        </w:rPr>
+        <w:t>адрес игнорируется, и все хосты отбрасываются.</w:t>
+      </w:r>
+    </w:p>
+    <w:p>
+      <w:pPr>
+        <w:pStyle w:val="a3"/>
+        <w:numPr>
+          <w:ilvl w:val="0"/>
+          <w:numId w:val="21"/>
+        </w:numPr>
+        <w:spacing w:line="360" w:lineRule="auto"/>
+        <w:ind w:left="0" w:firstLine="360"/>
+        <w:jc w:val="both"/>
+        <w:rPr>
+          <w:sz w:val="24"/>
+        </w:rPr>
+      </w:pPr>
+      <w:r>
+        <w:rPr>
+          <w:sz w:val="24"/>
+        </w:rPr>
+        <w:t xml:space="preserve">Алгоритм  </w:t>
+      </w:r>
+      <w:r>
+        <w:rPr>
+          <w:sz w:val="24"/>
+          <w:lang w:val="en-US"/>
+        </w:rPr>
+        <w:t>URL</w:t>
+      </w:r>
+      <w:r>
+        <w:rPr>
+          <w:sz w:val="24"/>
+        </w:rPr>
+        <w:t xml:space="preserve">-адресов. Для определения кандидатов на основе </w:t>
+      </w:r>
+      <w:r>
+        <w:rPr>
+          <w:sz w:val="24"/>
+          <w:lang w:val="en-US"/>
+        </w:rPr>
+        <w:t>URL</w:t>
+      </w:r>
+      <w:r>
+        <w:rPr>
+          <w:sz w:val="24"/>
+        </w:rPr>
+        <w:t>-</w:t>
+      </w:r>
+      <w:r>
+        <w:rPr>
+          <w:sz w:val="24"/>
+        </w:rPr>
+        <w:t xml:space="preserve">адресов используется модификация  алгоритма </w:t>
+      </w:r>
+      <w:proofErr w:type="spellStart"/>
+      <w:r>
+        <w:rPr>
+          <w:sz w:val="24"/>
+        </w:rPr>
+        <w:t>шинглов</w:t>
+      </w:r>
+      <w:proofErr w:type="spellEnd"/>
+      <w:r>
+        <w:rPr>
+          <w:sz w:val="24"/>
+        </w:rPr>
+        <w:t xml:space="preserve"> </w:t>
+      </w:r>
+      <w:r>
+        <w:rPr>
+          <w:sz w:val="24"/>
+        </w:rPr>
+        <w:t xml:space="preserve">[4]. </w:t>
+      </w:r>
+      <w:r>
+        <w:rPr>
+          <w:sz w:val="24"/>
+        </w:rPr>
+        <w:t xml:space="preserve">Анализ происходит следующим образом. Каждый </w:t>
+      </w:r>
+      <w:r>
+        <w:rPr>
+          <w:sz w:val="24"/>
+          <w:lang w:val="en-US"/>
+        </w:rPr>
+        <w:t>URL</w:t>
+      </w:r>
+      <w:r>
+        <w:rPr>
+          <w:sz w:val="24"/>
+        </w:rPr>
+        <w:t>-</w:t>
+      </w:r>
+      <w:r>
+        <w:rPr>
+          <w:sz w:val="24"/>
+        </w:rPr>
+        <w:t xml:space="preserve">адрес из списка разделяется на части по символам </w:t>
+      </w:r>
+      <w:r>
+        <w:rPr>
+          <w:sz w:val="24"/>
+        </w:rPr>
+        <w:t xml:space="preserve">“/” </w:t>
+      </w:r>
+      <w:r>
+        <w:rPr>
+          <w:sz w:val="24"/>
+        </w:rPr>
+        <w:t xml:space="preserve">и </w:t>
+      </w:r>
+      <w:r>
+        <w:rPr>
+          <w:sz w:val="24"/>
+        </w:rPr>
+        <w:t>“</w:t>
+      </w:r>
+      <w:proofErr w:type="gramStart"/>
+      <w:r>
+        <w:rPr>
+          <w:sz w:val="24"/>
+        </w:rPr>
+        <w:t>.”</w:t>
+      </w:r>
+      <w:proofErr w:type="gramEnd"/>
+      <w:r>
+        <w:rPr>
+          <w:sz w:val="24"/>
+        </w:rPr>
+        <w:t xml:space="preserve">. </w:t>
+      </w:r>
+      <w:r>
+        <w:rPr>
+          <w:sz w:val="24"/>
+        </w:rPr>
+        <w:t xml:space="preserve">Например, адрес </w:t>
+      </w:r>
+    </w:p>
+    <w:p>
+      <w:pPr>
+        <w:pStyle w:val="a3"/>
+        <w:spacing w:line="360" w:lineRule="auto"/>
+        <w:ind w:left="0" w:firstLine="360"/>
+        <w:jc w:val="center"/>
+        <w:rPr>
+          <w:sz w:val="24"/>
+        </w:rPr>
+      </w:pPr>
+      <w:hyperlink r:id="rId7" w:history="1">
+        <w:r>
+          <w:rPr>
+            <w:rStyle w:val="a4"/>
+            <w:sz w:val="24"/>
+            <w:lang w:val="en-US"/>
+          </w:rPr>
+          <w:t>www</w:t>
+        </w:r>
+        <w:r>
+          <w:rPr>
+            <w:rStyle w:val="a4"/>
+            <w:sz w:val="24"/>
+          </w:rPr>
+          <w:t>.</w:t>
+        </w:r>
+        <w:proofErr w:type="spellStart"/>
+        <w:r>
+          <w:rPr>
+            <w:rStyle w:val="a4"/>
+            <w:sz w:val="24"/>
+            <w:lang w:val="en-US"/>
+          </w:rPr>
+          <w:t>google</w:t>
+        </w:r>
+        <w:proofErr w:type="spellEnd"/>
+        <w:r>
+          <w:rPr>
+            <w:rStyle w:val="a4"/>
+            <w:sz w:val="24"/>
+          </w:rPr>
+          <w:t>.</w:t>
+        </w:r>
+        <w:r>
+          <w:rPr>
+            <w:rStyle w:val="a4"/>
+            <w:sz w:val="24"/>
+            <w:lang w:val="en-US"/>
+          </w:rPr>
+          <w:t>com</w:t>
+        </w:r>
+        <w:r>
+          <w:rPr>
+            <w:rStyle w:val="a4"/>
+            <w:sz w:val="24"/>
+          </w:rPr>
+          <w:t>/</w:t>
+        </w:r>
+        <w:r>
+          <w:rPr>
+            <w:rStyle w:val="a4"/>
+            <w:sz w:val="24"/>
+            <w:lang w:val="en-US"/>
+          </w:rPr>
+          <w:t>calendar</w:t>
+        </w:r>
+        <w:r>
+          <w:rPr>
+            <w:rStyle w:val="a4"/>
+            <w:sz w:val="24"/>
+          </w:rPr>
+          <w:t>/</w:t>
+        </w:r>
+        <w:r>
+          <w:rPr>
+            <w:rStyle w:val="a4"/>
+            <w:sz w:val="24"/>
+            <w:lang w:val="en-US"/>
+          </w:rPr>
+          <w:t>events</w:t>
+        </w:r>
+        <w:r>
+          <w:rPr>
+            <w:rStyle w:val="a4"/>
+            <w:sz w:val="24"/>
+          </w:rPr>
+          <w:t>/</w:t>
+        </w:r>
+        <w:r>
+          <w:rPr>
+            <w:rStyle w:val="a4"/>
+            <w:sz w:val="24"/>
+            <w:lang w:val="en-US"/>
+          </w:rPr>
+          <w:t>Saint</w:t>
+        </w:r>
+        <w:r>
+          <w:rPr>
+            <w:rStyle w:val="a4"/>
+            <w:sz w:val="24"/>
+          </w:rPr>
+          <w:t>-</w:t>
+        </w:r>
+        <w:r>
+          <w:rPr>
+            <w:rStyle w:val="a4"/>
+            <w:sz w:val="24"/>
+            <w:lang w:val="en-US"/>
+          </w:rPr>
+          <w:t>Petersburg</w:t>
+        </w:r>
+        <w:r>
+          <w:rPr>
+            <w:rStyle w:val="a4"/>
+            <w:sz w:val="24"/>
+          </w:rPr>
+          <w:t>-2012/</w:t>
+        </w:r>
+      </w:hyperlink>
+      <w:r>
+        <w:rPr>
+          <w:sz w:val="24"/>
+        </w:rPr>
+        <w:t xml:space="preserve"> </w:t>
+      </w:r>
+    </w:p>
+    <w:p>
+      <w:pPr>
+        <w:spacing w:line="360" w:lineRule="auto"/>
+        <w:rPr>
+          <w:sz w:val="24"/>
+          <w:lang w:val="en-US"/>
+        </w:rPr>
+      </w:pPr>
+      <w:r>
+        <w:rPr>
+          <w:sz w:val="24"/>
+        </w:rPr>
+        <w:t>разбивается</w:t>
+      </w:r>
+      <w:r>
+        <w:rPr>
+          <w:sz w:val="24"/>
+          <w:lang w:val="en-US"/>
+        </w:rPr>
+        <w:t xml:space="preserve"> </w:t>
+      </w:r>
+      <w:r>
+        <w:rPr>
+          <w:sz w:val="24"/>
+        </w:rPr>
+        <w:t>следующим</w:t>
+      </w:r>
+      <w:r>
+        <w:rPr>
+          <w:sz w:val="24"/>
+          <w:lang w:val="en-US"/>
+        </w:rPr>
+        <w:t xml:space="preserve"> </w:t>
+      </w:r>
+      <w:r>
+        <w:rPr>
+          <w:sz w:val="24"/>
+        </w:rPr>
+        <w:t>образом</w:t>
+      </w:r>
+      <w:r>
+        <w:rPr>
+          <w:sz w:val="24"/>
+          <w:lang w:val="en-US"/>
+        </w:rPr>
+        <w:t>:</w:t>
+      </w:r>
+    </w:p>
+    <w:p>
+      <w:pPr>
+        <w:pStyle w:val="a3"/>
+        <w:spacing w:line="360" w:lineRule="auto"/>
+        <w:ind w:left="0" w:firstLine="360"/>
+        <w:jc w:val="center"/>
+        <w:rPr>
+          <w:sz w:val="24"/>
+          <w:lang w:val="en-US"/>
+        </w:rPr>
+      </w:pPr>
+      <w:proofErr w:type="gramStart"/>
+      <w:r>
+        <w:rPr>
+          <w:sz w:val="24"/>
+          <w:lang w:val="en-US"/>
+        </w:rPr>
+        <w:t>www</w:t>
+      </w:r>
+      <w:proofErr w:type="gramEnd"/>
+      <w:r>
+        <w:rPr>
+          <w:sz w:val="24"/>
+          <w:lang w:val="en-US"/>
+        </w:rPr>
+        <w:t xml:space="preserve"> </w:t>
+      </w:r>
+      <w:proofErr w:type="spellStart"/>
+      <w:r>
+        <w:rPr>
+          <w:sz w:val="24"/>
+          <w:lang w:val="en-US"/>
+        </w:rPr>
+        <w:t>google</w:t>
+      </w:r>
+      <w:proofErr w:type="spellEnd"/>
+      <w:r>
+        <w:rPr>
+          <w:sz w:val="24"/>
+          <w:lang w:val="en-US"/>
+        </w:rPr>
+        <w:t xml:space="preserve"> com calendar events Saint-Petersburg-2012</w:t>
+      </w:r>
+    </w:p>
+    <w:p>
+      <w:pPr>
+        <w:pStyle w:val="a3"/>
+        <w:spacing w:line="360" w:lineRule="auto"/>
+        <w:ind w:left="0" w:firstLine="284"/>
+        <w:jc w:val="both"/>
+        <w:rPr>
+          <w:sz w:val="24"/>
+        </w:rPr>
+      </w:pPr>
+      <w:r>
+        <w:rPr>
+          <w:sz w:val="24"/>
+        </w:rPr>
+        <w:t xml:space="preserve">После этого все числа </w:t>
+      </w:r>
+      <w:proofErr w:type="gramStart"/>
+      <w:r>
+        <w:rPr>
+          <w:sz w:val="24"/>
+        </w:rPr>
+        <w:t>заменяются на символ</w:t>
+      </w:r>
+      <w:proofErr w:type="gramEnd"/>
+      <w:r>
+        <w:rPr>
+          <w:sz w:val="24"/>
+        </w:rPr>
+        <w:t xml:space="preserve"> </w:t>
+      </w:r>
+      <w:r>
+        <w:rPr>
+          <w:sz w:val="24"/>
+        </w:rPr>
+        <w:t>“*”</w:t>
+      </w:r>
+      <w:r>
+        <w:rPr>
+          <w:sz w:val="24"/>
+        </w:rPr>
+        <w:t xml:space="preserve"> для удобства анализа, так как остается только значащая часть.</w:t>
+      </w:r>
+    </w:p>
+    <w:p>
+      <w:pPr>
+        <w:pStyle w:val="a3"/>
+        <w:spacing w:line="360" w:lineRule="auto"/>
+        <w:ind w:left="0" w:firstLine="360"/>
+        <w:jc w:val="center"/>
+        <w:rPr>
+          <w:sz w:val="24"/>
+          <w:lang w:val="en-US"/>
+        </w:rPr>
+      </w:pPr>
+      <w:proofErr w:type="gramStart"/>
+      <w:r>
+        <w:rPr>
+          <w:sz w:val="24"/>
+          <w:lang w:val="en-US"/>
+        </w:rPr>
+        <w:t>www</w:t>
+      </w:r>
+      <w:proofErr w:type="gramEnd"/>
+      <w:r>
+        <w:rPr>
+          <w:sz w:val="24"/>
+          <w:lang w:val="en-US"/>
+        </w:rPr>
+        <w:t xml:space="preserve"> </w:t>
+      </w:r>
+      <w:proofErr w:type="spellStart"/>
+      <w:r>
+        <w:rPr>
+          <w:sz w:val="24"/>
+          <w:lang w:val="en-US"/>
+        </w:rPr>
+        <w:t>google</w:t>
+      </w:r>
+      <w:proofErr w:type="spellEnd"/>
+      <w:r>
+        <w:rPr>
+          <w:sz w:val="24"/>
+          <w:lang w:val="en-US"/>
+        </w:rPr>
+        <w:t xml:space="preserve"> com calendar events Saint-Petersburg-</w:t>
+      </w:r>
+      <w:r>
+        <w:rPr>
+          <w:sz w:val="24"/>
+          <w:lang w:val="en-US"/>
+        </w:rPr>
+        <w:t>*</w:t>
+      </w:r>
+    </w:p>
+    <w:p>
+      <w:pPr>
+        <w:pStyle w:val="a3"/>
+        <w:spacing w:line="360" w:lineRule="auto"/>
+        <w:ind w:left="0" w:firstLine="284"/>
+        <w:jc w:val="both"/>
+        <w:rPr>
+          <w:sz w:val="24"/>
+        </w:rPr>
+      </w:pPr>
+      <w:r>
+        <w:rPr>
+          <w:sz w:val="24"/>
+        </w:rPr>
+        <w:t xml:space="preserve">Далее несколько подряд идущих частей группируется в терм, и к нему добавляется номер первой части. Например, если группировать </w:t>
+      </w:r>
+      <w:r>
+        <w:rPr>
+          <w:sz w:val="24"/>
+        </w:rPr>
+        <w:t xml:space="preserve">в терм </w:t>
+      </w:r>
+      <w:r>
+        <w:rPr>
+          <w:sz w:val="24"/>
+        </w:rPr>
+        <w:t>по 2 части, то из указанных выше частей получатся следующие термы:</w:t>
+      </w:r>
+    </w:p>
+    <w:p>
+      <w:pPr>
+        <w:pStyle w:val="a3"/>
+        <w:numPr>
+          <w:ilvl w:val="0"/>
+          <w:numId w:val="22"/>
+        </w:numPr>
+        <w:spacing w:line="360" w:lineRule="auto"/>
+        <w:ind w:left="0" w:firstLine="360"/>
+        <w:rPr>
+          <w:sz w:val="24"/>
+        </w:rPr>
+      </w:pPr>
+      <w:r>
+        <w:rPr>
+          <w:sz w:val="24"/>
+          <w:lang w:val="en-US"/>
+        </w:rPr>
+        <w:t>www_google_1</w:t>
+      </w:r>
+    </w:p>
+    <w:p>
+      <w:pPr>
+        <w:pStyle w:val="a3"/>
+        <w:numPr>
+          <w:ilvl w:val="0"/>
+          <w:numId w:val="22"/>
+        </w:numPr>
+        <w:spacing w:line="360" w:lineRule="auto"/>
+        <w:ind w:left="0" w:firstLine="360"/>
+        <w:rPr>
+          <w:sz w:val="24"/>
+        </w:rPr>
+      </w:pPr>
+      <w:r>
+        <w:rPr>
+          <w:sz w:val="24"/>
+          <w:lang w:val="en-US"/>
+        </w:rPr>
+        <w:t>google_com_2</w:t>
+      </w:r>
+    </w:p>
+    <w:p>
+      <w:pPr>
+        <w:pStyle w:val="a3"/>
+        <w:numPr>
+          <w:ilvl w:val="0"/>
+          <w:numId w:val="22"/>
+        </w:numPr>
+        <w:spacing w:line="360" w:lineRule="auto"/>
+        <w:ind w:left="0" w:firstLine="360"/>
+        <w:rPr>
+          <w:sz w:val="24"/>
+        </w:rPr>
+      </w:pPr>
+      <w:proofErr w:type="spellStart"/>
+      <w:r>
+        <w:rPr>
+          <w:sz w:val="24"/>
+          <w:lang w:val="en-US"/>
+        </w:rPr>
+        <w:t>com_calendar</w:t>
+      </w:r>
+      <w:proofErr w:type="spellEnd"/>
+      <w:r>
+        <w:rPr>
+          <w:sz w:val="24"/>
+          <w:lang w:val="en-US"/>
+        </w:rPr>
+        <w:t>_</w:t>
+      </w:r>
+      <w:r>
+        <w:rPr>
+          <w:sz w:val="24"/>
+        </w:rPr>
+        <w:t>3</w:t>
+      </w:r>
+    </w:p>
+    <w:p>
+      <w:pPr>
+        <w:pStyle w:val="a3"/>
+        <w:numPr>
+          <w:ilvl w:val="0"/>
+          <w:numId w:val="22"/>
+        </w:numPr>
+        <w:spacing w:line="360" w:lineRule="auto"/>
+        <w:ind w:left="0" w:firstLine="360"/>
+        <w:rPr>
+          <w:sz w:val="24"/>
+        </w:rPr>
+      </w:pPr>
+      <w:r>
+        <w:rPr>
+          <w:sz w:val="24"/>
+          <w:lang w:val="en-US"/>
+        </w:rPr>
+        <w:t>calendar_events_4</w:t>
+      </w:r>
+    </w:p>
+    <w:p>
+      <w:pPr>
+        <w:pStyle w:val="a3"/>
+        <w:numPr>
+          <w:ilvl w:val="0"/>
+          <w:numId w:val="22"/>
+        </w:numPr>
+        <w:spacing w:line="360" w:lineRule="auto"/>
+        <w:ind w:left="0" w:firstLine="360"/>
+        <w:rPr>
+          <w:sz w:val="24"/>
+        </w:rPr>
+      </w:pPr>
+      <w:proofErr w:type="spellStart"/>
+      <w:r>
+        <w:rPr>
+          <w:sz w:val="24"/>
+          <w:lang w:val="en-US"/>
+        </w:rPr>
+        <w:t>events_Saint</w:t>
+      </w:r>
+      <w:proofErr w:type="spellEnd"/>
+      <w:r>
+        <w:rPr>
+          <w:sz w:val="24"/>
+          <w:lang w:val="en-US"/>
+        </w:rPr>
+        <w:t>-Petersburg-*_5</w:t>
+      </w:r>
+    </w:p>
+    <w:p>
+      <w:pPr>
+        <w:pStyle w:val="a3"/>
+        <w:spacing w:line="360" w:lineRule="auto"/>
+        <w:ind w:left="0" w:firstLine="360"/>
+        <w:jc w:val="both"/>
+        <w:rPr>
+          <w:sz w:val="24"/>
+        </w:rPr>
+      </w:pPr>
+      <w:r>
+        <w:rPr>
+          <w:sz w:val="24"/>
+        </w:rPr>
+        <w:t xml:space="preserve">Позиции помогут обнаружить адреса, сходные по структуре, а не только по частям адреса. Алгоритм преобразует все </w:t>
+      </w:r>
+      <w:r>
+        <w:rPr>
+          <w:sz w:val="24"/>
+          <w:lang w:val="en-US"/>
+        </w:rPr>
+        <w:t>URL</w:t>
+      </w:r>
+      <w:r>
+        <w:rPr>
+          <w:sz w:val="24"/>
+        </w:rPr>
+        <w:t>-</w:t>
+      </w:r>
+      <w:r>
+        <w:rPr>
+          <w:sz w:val="24"/>
+        </w:rPr>
+        <w:t xml:space="preserve">адреса в списке, и для каждого терма сохраняет </w:t>
+      </w:r>
+      <w:r>
+        <w:rPr>
+          <w:sz w:val="24"/>
+        </w:rPr>
+        <w:lastRenderedPageBreak/>
+        <w:t>всех хосты, у которых встречался этот терм. Теперь, для того, чтобы построить пары</w:t>
+      </w:r>
+      <w:r>
+        <w:rPr>
+          <w:sz w:val="24"/>
+        </w:rPr>
+        <w:t>, алгоритм анализирует все полученные термы и высчитывает оценку похожести хостов</w:t>
+      </w:r>
+      <w:r>
+        <w:rPr>
+          <w:sz w:val="24"/>
+        </w:rPr>
+        <w:t xml:space="preserve"> </w:t>
+      </w:r>
+      <m:oMath>
+        <m:r>
+          <w:rPr>
+            <w:rFonts w:ascii="Cambria Math" w:hAnsi="Cambria Math"/>
+            <w:sz w:val="24"/>
+            <w:lang w:val="en-US"/>
+          </w:rPr>
+          <m:t>similarity</m:t>
+        </m:r>
+        <m:r>
+          <w:rPr>
+            <w:rFonts w:ascii="Cambria Math" w:hAnsi="Cambria Math"/>
+            <w:sz w:val="24"/>
+          </w:rPr>
+          <m:t>(h</m:t>
+        </m:r>
+        <m:r>
+          <w:rPr>
+            <w:rFonts w:ascii="Cambria Math" w:hAnsi="Cambria Math"/>
+            <w:sz w:val="24"/>
+            <w:lang w:val="en-US"/>
+          </w:rPr>
+          <m:t>ost</m:t>
+        </m:r>
+        <m:r>
+          <w:rPr>
+            <w:rFonts w:ascii="Cambria Math" w:hAnsi="Cambria Math"/>
+            <w:sz w:val="24"/>
+          </w:rPr>
+          <m:t>1, h</m:t>
+        </m:r>
+        <m:r>
+          <w:rPr>
+            <w:rFonts w:ascii="Cambria Math" w:hAnsi="Cambria Math"/>
+            <w:sz w:val="24"/>
+            <w:lang w:val="en-US"/>
+          </w:rPr>
+          <m:t>ost</m:t>
+        </m:r>
+        <m:r>
+          <w:rPr>
+            <w:rFonts w:ascii="Cambria Math" w:hAnsi="Cambria Math"/>
+            <w:sz w:val="24"/>
+          </w:rPr>
+          <m:t>2)</m:t>
+        </m:r>
+      </m:oMath>
+      <w:r>
+        <w:rPr>
+          <w:sz w:val="24"/>
+        </w:rPr>
+        <w:t>. Для каждого терма, который встречается на нескольких сайтах, вычисляется его вес в оценке по следующей формуле:</w:t>
+      </w:r>
+    </w:p>
+    <w:p>
+      <w:pPr>
+        <w:pStyle w:val="a3"/>
+        <w:spacing w:line="360" w:lineRule="auto"/>
+        <w:ind w:left="0" w:firstLine="360"/>
+        <w:jc w:val="center"/>
+        <w:rPr>
+          <w:sz w:val="24"/>
+        </w:rPr>
+      </w:pPr>
+      <m:oMath>
+        <m:r>
+          <w:rPr>
+            <w:rFonts w:ascii="Cambria Math" w:hAnsi="Cambria Math"/>
+            <w:sz w:val="24"/>
+            <w:lang w:val="en-US"/>
+          </w:rPr>
+          <m:t>Weig</m:t>
+        </m:r>
+        <m:r>
+          <w:rPr>
+            <w:rFonts w:ascii="Cambria Math" w:hAnsi="Cambria Math"/>
+            <w:sz w:val="24"/>
+          </w:rPr>
+          <m:t>h</m:t>
+        </m:r>
+        <m:r>
+          <w:rPr>
+            <w:rFonts w:ascii="Cambria Math" w:hAnsi="Cambria Math"/>
+            <w:sz w:val="24"/>
+            <w:lang w:val="en-US"/>
+          </w:rPr>
+          <m:t>t</m:t>
+        </m:r>
+        <m:d>
+          <m:dPr>
+            <m:ctrlPr>
+              <w:rPr>
+                <w:rFonts w:ascii="Cambria Math" w:hAnsi="Cambria Math"/>
+                <w:i/>
+                <w:sz w:val="24"/>
+              </w:rPr>
+            </m:ctrlPr>
+          </m:dPr>
+          <m:e>
+            <m:r>
+              <w:rPr>
+                <w:rFonts w:ascii="Cambria Math" w:hAnsi="Cambria Math"/>
+                <w:sz w:val="24"/>
+                <w:lang w:val="en-US"/>
+              </w:rPr>
+              <m:t>term</m:t>
+            </m:r>
+          </m:e>
+        </m:d>
+        <m:r>
+          <w:rPr>
+            <w:rFonts w:ascii="Cambria Math" w:hAnsi="Cambria Math"/>
+            <w:sz w:val="24"/>
+          </w:rPr>
+          <m:t>=</m:t>
+        </m:r>
+        <m:f>
+          <m:fPr>
+            <m:ctrlPr>
+              <w:rPr>
+                <w:rFonts w:ascii="Cambria Math" w:hAnsi="Cambria Math"/>
+                <w:i/>
+                <w:sz w:val="24"/>
+              </w:rPr>
+            </m:ctrlPr>
+          </m:fPr>
+          <m:num>
+            <m:r>
+              <w:rPr>
+                <w:rFonts w:ascii="Cambria Math" w:hAnsi="Cambria Math"/>
+                <w:sz w:val="24"/>
+              </w:rPr>
+              <m:t>1</m:t>
+            </m:r>
+          </m:num>
+          <m:den>
+            <m:r>
+              <w:rPr>
+                <w:rFonts w:ascii="Cambria Math" w:hAnsi="Cambria Math"/>
+                <w:sz w:val="24"/>
+                <w:lang w:val="en-US"/>
+              </w:rPr>
+              <m:t>Freq</m:t>
+            </m:r>
+            <m:d>
+              <m:dPr>
+                <m:ctrlPr>
+                  <w:rPr>
+                    <w:rFonts w:ascii="Cambria Math" w:hAnsi="Cambria Math"/>
+                    <w:i/>
+                    <w:sz w:val="24"/>
+                  </w:rPr>
+                </m:ctrlPr>
+              </m:dPr>
+              <m:e>
+                <m:r>
+                  <w:rPr>
+                    <w:rFonts w:ascii="Cambria Math" w:hAnsi="Cambria Math"/>
+                    <w:sz w:val="24"/>
+                    <w:lang w:val="en-US"/>
+                  </w:rPr>
+                  <m:t>term</m:t>
+                </m:r>
+              </m:e>
+            </m:d>
+          </m:den>
+        </m:f>
+      </m:oMath>
+      <w:r>
+        <w:rPr>
+          <w:sz w:val="24"/>
+        </w:rPr>
+        <w:t xml:space="preserve">, </w:t>
+      </w:r>
+    </w:p>
+    <w:p>
+      <w:pPr>
+        <w:pStyle w:val="a3"/>
+        <w:spacing w:line="360" w:lineRule="auto"/>
+        <w:ind w:left="0"/>
+        <w:jc w:val="both"/>
+        <w:rPr>
+          <w:sz w:val="24"/>
+        </w:rPr>
+      </w:pPr>
+      <w:r>
+        <w:rPr>
+          <w:sz w:val="24"/>
+        </w:rPr>
+        <w:t>где</w:t>
+      </w:r>
+      <w:proofErr w:type="gramStart"/>
+      <w:r>
+        <w:rPr>
+          <w:sz w:val="24"/>
+        </w:rPr>
+        <w:t xml:space="preserve"> </w:t>
+      </w:r>
+      <m:oMath>
+        <m:r>
+          <w:rPr>
+            <w:rFonts w:ascii="Cambria Math" w:hAnsi="Cambria Math"/>
+            <w:sz w:val="24"/>
+            <w:lang w:val="en-US"/>
+          </w:rPr>
+          <m:t>Freq</m:t>
+        </m:r>
+        <m:r>
+          <w:rPr>
+            <w:rFonts w:ascii="Cambria Math" w:hAnsi="Cambria Math"/>
+            <w:sz w:val="24"/>
+          </w:rPr>
+          <m:t>(</m:t>
+        </m:r>
+        <m:r>
+          <w:rPr>
+            <w:rFonts w:ascii="Cambria Math" w:hAnsi="Cambria Math"/>
+            <w:sz w:val="24"/>
+            <w:lang w:val="en-US"/>
+          </w:rPr>
+          <m:t>term</m:t>
+        </m:r>
+        <m:r>
+          <w:rPr>
+            <w:rFonts w:ascii="Cambria Math" w:hAnsi="Cambria Math"/>
+            <w:sz w:val="24"/>
+          </w:rPr>
+          <m:t>)</m:t>
+        </m:r>
+      </m:oMath>
+      <w:r>
+        <w:rPr>
+          <w:sz w:val="24"/>
+        </w:rPr>
+        <w:t xml:space="preserve"> — </w:t>
+      </w:r>
+      <w:proofErr w:type="gramEnd"/>
+      <w:r>
+        <w:rPr>
+          <w:sz w:val="24"/>
+        </w:rPr>
+        <w:t>количество хостов, на которых встретился этот терм. Этот вес добавляется</w:t>
+      </w:r>
+      <w:r>
+        <w:rPr>
+          <w:sz w:val="24"/>
+        </w:rPr>
+        <w:t xml:space="preserve"> </w:t>
+      </w:r>
+      <w:r>
+        <w:rPr>
+          <w:sz w:val="24"/>
+        </w:rPr>
+        <w:t xml:space="preserve">в оценку. После обработки всех термов общая оценка нормализуется по формуле: </w:t>
+      </w:r>
+    </w:p>
+    <w:p>
+      <w:pPr>
+        <w:pStyle w:val="a3"/>
+        <w:spacing w:line="360" w:lineRule="auto"/>
+        <w:ind w:left="0" w:firstLine="360"/>
+        <w:jc w:val="center"/>
+        <w:rPr>
+          <w:rFonts w:eastAsiaTheme="minorEastAsia"/>
+          <w:sz w:val="24"/>
+        </w:rPr>
+      </w:pPr>
+      <m:oMathPara>
+        <m:oMath>
+          <m:r>
+            <w:rPr>
+              <w:rFonts w:ascii="Cambria Math" w:hAnsi="Cambria Math"/>
+              <w:sz w:val="24"/>
+              <w:lang w:val="en-US"/>
+            </w:rPr>
+            <m:t>normalize</m:t>
+          </m:r>
+          <m:r>
+            <w:rPr>
+              <w:rFonts w:ascii="Cambria Math" w:hAnsi="Cambria Math"/>
+              <w:sz w:val="24"/>
+              <w:lang w:val="en-US"/>
+            </w:rPr>
+            <m:t>d</m:t>
+          </m:r>
+          <m:r>
+            <w:rPr>
+              <w:rFonts w:ascii="Cambria Math" w:hAnsi="Cambria Math"/>
+              <w:sz w:val="24"/>
+            </w:rPr>
+            <m:t>_</m:t>
+          </m:r>
+          <m:r>
+            <w:rPr>
+              <w:rFonts w:ascii="Cambria Math" w:hAnsi="Cambria Math"/>
+              <w:sz w:val="24"/>
+              <w:lang w:val="en-US"/>
+            </w:rPr>
+            <m:t>similarity</m:t>
+          </m:r>
+          <m:d>
+            <m:dPr>
+              <m:ctrlPr>
+                <w:rPr>
+                  <w:rFonts w:ascii="Cambria Math" w:hAnsi="Cambria Math"/>
+                  <w:i/>
+                  <w:sz w:val="24"/>
+                  <w:lang w:val="en-US"/>
+                </w:rPr>
+              </m:ctrlPr>
+            </m:dPr>
+            <m:e>
+              <m:r>
+                <w:rPr>
+                  <w:rFonts w:ascii="Cambria Math" w:hAnsi="Cambria Math"/>
+                  <w:sz w:val="24"/>
+                </w:rPr>
+                <m:t>h</m:t>
+              </m:r>
+              <m:r>
+                <w:rPr>
+                  <w:rFonts w:ascii="Cambria Math" w:hAnsi="Cambria Math"/>
+                  <w:sz w:val="24"/>
+                  <w:lang w:val="en-US"/>
+                </w:rPr>
+                <m:t>ost</m:t>
+              </m:r>
+              <m:r>
+                <w:rPr>
+                  <w:rFonts w:ascii="Cambria Math" w:hAnsi="Cambria Math"/>
+                  <w:sz w:val="24"/>
+                </w:rPr>
+                <m:t xml:space="preserve">1, </m:t>
+              </m:r>
+              <m:r>
+                <w:rPr>
+                  <w:rFonts w:ascii="Cambria Math" w:hAnsi="Cambria Math"/>
+                  <w:sz w:val="24"/>
+                </w:rPr>
+                <m:t>h</m:t>
+              </m:r>
+              <m:r>
+                <w:rPr>
+                  <w:rFonts w:ascii="Cambria Math" w:hAnsi="Cambria Math"/>
+                  <w:sz w:val="24"/>
+                  <w:lang w:val="en-US"/>
+                </w:rPr>
+                <m:t>ost</m:t>
+              </m:r>
+              <m:r>
+                <w:rPr>
+                  <w:rFonts w:ascii="Cambria Math" w:hAnsi="Cambria Math"/>
+                  <w:sz w:val="24"/>
+                </w:rPr>
+                <m:t>2</m:t>
+              </m:r>
+            </m:e>
+          </m:d>
+          <m:r>
+            <w:rPr>
+              <w:rFonts w:ascii="Cambria Math" w:hAnsi="Cambria Math"/>
+              <w:sz w:val="24"/>
+            </w:rPr>
+            <m:t>=</m:t>
+          </m:r>
+          <m:f>
+            <m:fPr>
+              <m:ctrlPr>
+                <w:rPr>
+                  <w:rFonts w:ascii="Cambria Math" w:hAnsi="Cambria Math"/>
+                  <w:i/>
+                  <w:sz w:val="24"/>
+                  <w:lang w:val="en-US"/>
+                </w:rPr>
+              </m:ctrlPr>
+            </m:fPr>
+            <m:num>
+              <m:r>
+                <w:rPr>
+                  <w:rFonts w:ascii="Cambria Math" w:hAnsi="Cambria Math"/>
+                  <w:sz w:val="24"/>
+                  <w:lang w:val="en-US"/>
+                </w:rPr>
+                <m:t>similarity</m:t>
+              </m:r>
+              <m:d>
+                <m:dPr>
+                  <m:ctrlPr>
+                    <w:rPr>
+                      <w:rFonts w:ascii="Cambria Math" w:hAnsi="Cambria Math"/>
+                      <w:i/>
+                      <w:sz w:val="24"/>
+                      <w:lang w:val="en-US"/>
+                    </w:rPr>
+                  </m:ctrlPr>
+                </m:dPr>
+                <m:e>
+                  <m:r>
+                    <w:rPr>
+                      <w:rFonts w:ascii="Cambria Math" w:hAnsi="Cambria Math"/>
+                      <w:sz w:val="24"/>
+                    </w:rPr>
+                    <m:t>h</m:t>
+                  </m:r>
+                  <m:r>
+                    <w:rPr>
+                      <w:rFonts w:ascii="Cambria Math" w:hAnsi="Cambria Math"/>
+                      <w:sz w:val="24"/>
+                      <w:lang w:val="en-US"/>
+                    </w:rPr>
+                    <m:t>ost</m:t>
+                  </m:r>
+                  <m:r>
+                    <w:rPr>
+                      <w:rFonts w:ascii="Cambria Math" w:hAnsi="Cambria Math"/>
+                      <w:sz w:val="24"/>
+                    </w:rPr>
+                    <m:t>1,</m:t>
+                  </m:r>
+                  <m:r>
+                    <w:rPr>
+                      <w:rFonts w:ascii="Cambria Math" w:hAnsi="Cambria Math"/>
+                      <w:sz w:val="24"/>
+                    </w:rPr>
+                    <m:t>h</m:t>
+                  </m:r>
+                  <m:r>
+                    <w:rPr>
+                      <w:rFonts w:ascii="Cambria Math" w:hAnsi="Cambria Math"/>
+                      <w:sz w:val="24"/>
+                      <w:lang w:val="en-US"/>
+                    </w:rPr>
+                    <m:t>ost</m:t>
+                  </m:r>
+                  <m:r>
+                    <w:rPr>
+                      <w:rFonts w:ascii="Cambria Math" w:hAnsi="Cambria Math"/>
+                      <w:sz w:val="24"/>
+                    </w:rPr>
+                    <m:t>2</m:t>
+                  </m:r>
+                </m:e>
+              </m:d>
+            </m:num>
+            <m:den>
+              <m:r>
+                <w:rPr>
+                  <w:rFonts w:ascii="Cambria Math" w:hAnsi="Cambria Math"/>
+                  <w:sz w:val="24"/>
+                </w:rPr>
+                <m:t>1+0.1*</m:t>
+              </m:r>
+              <m:d>
+                <m:dPr>
+                  <m:ctrlPr>
+                    <w:rPr>
+                      <w:rFonts w:ascii="Cambria Math" w:hAnsi="Cambria Math"/>
+                      <w:i/>
+                      <w:sz w:val="24"/>
+                      <w:lang w:val="en-US"/>
+                    </w:rPr>
+                  </m:ctrlPr>
+                </m:dPr>
+                <m:e>
+                  <m:func>
+                    <m:funcPr>
+                      <m:ctrlPr>
+                        <w:rPr>
+                          <w:rFonts w:ascii="Cambria Math" w:hAnsi="Cambria Math"/>
+                          <w:sz w:val="24"/>
+                          <w:lang w:val="en-US"/>
+                        </w:rPr>
+                      </m:ctrlPr>
+                    </m:funcPr>
+                    <m:fName>
+                      <m:r>
+                        <m:rPr>
+                          <m:sty m:val="p"/>
+                        </m:rPr>
+                        <w:rPr>
+                          <w:rFonts w:ascii="Cambria Math" w:hAnsi="Cambria Math"/>
+                          <w:sz w:val="24"/>
+                          <w:lang w:val="en-US"/>
+                        </w:rPr>
+                        <m:t>ln</m:t>
+                      </m:r>
+                      <m:ctrlPr>
+                        <w:rPr>
+                          <w:rFonts w:ascii="Cambria Math" w:hAnsi="Cambria Math"/>
+                          <w:i/>
+                          <w:sz w:val="24"/>
+                          <w:lang w:val="en-US"/>
+                        </w:rPr>
+                      </m:ctrlPr>
+                    </m:fName>
+                    <m:e>
+                      <m:d>
+                        <m:dPr>
+                          <m:ctrlPr>
+                            <w:rPr>
+                              <w:rFonts w:ascii="Cambria Math" w:hAnsi="Cambria Math"/>
+                              <w:i/>
+                              <w:sz w:val="24"/>
+                              <w:lang w:val="en-US"/>
+                            </w:rPr>
+                          </m:ctrlPr>
+                        </m:dPr>
+                        <m:e>
+                          <m:sSub>
+                            <m:sSubPr>
+                              <m:ctrlPr>
+                                <w:rPr>
+                                  <w:rFonts w:ascii="Cambria Math" w:hAnsi="Cambria Math"/>
+                                  <w:i/>
+                                  <w:sz w:val="24"/>
+                                  <w:lang w:val="en-US"/>
+                                </w:rPr>
+                              </m:ctrlPr>
+                            </m:sSubPr>
+                            <m:e>
+                              <m:r>
+                                <w:rPr>
+                                  <w:rFonts w:ascii="Cambria Math" w:hAnsi="Cambria Math"/>
+                                  <w:sz w:val="24"/>
+                                  <w:lang w:val="en-US"/>
+                                </w:rPr>
+                                <m:t>N</m:t>
+                              </m:r>
+                            </m:e>
+                            <m:sub>
+                              <m:r>
+                                <w:rPr>
+                                  <w:rFonts w:ascii="Cambria Math" w:hAnsi="Cambria Math"/>
+                                  <w:sz w:val="24"/>
+                                </w:rPr>
+                                <m:t>1</m:t>
+                              </m:r>
+                            </m:sub>
+                          </m:sSub>
+                        </m:e>
+                      </m:d>
+                    </m:e>
+                  </m:func>
+                  <m:r>
+                    <w:rPr>
+                      <w:rFonts w:ascii="Cambria Math" w:hAnsi="Cambria Math"/>
+                      <w:sz w:val="24"/>
+                    </w:rPr>
+                    <m:t>+</m:t>
+                  </m:r>
+                  <m:func>
+                    <m:funcPr>
+                      <m:ctrlPr>
+                        <w:rPr>
+                          <w:rFonts w:ascii="Cambria Math" w:hAnsi="Cambria Math"/>
+                          <w:sz w:val="24"/>
+                          <w:lang w:val="en-US"/>
+                        </w:rPr>
+                      </m:ctrlPr>
+                    </m:funcPr>
+                    <m:fName>
+                      <m:r>
+                        <m:rPr>
+                          <m:sty m:val="p"/>
+                        </m:rPr>
+                        <w:rPr>
+                          <w:rFonts w:ascii="Cambria Math" w:hAnsi="Cambria Math"/>
+                          <w:sz w:val="24"/>
+                          <w:lang w:val="en-US"/>
+                        </w:rPr>
+                        <m:t>ln</m:t>
+                      </m:r>
+                      <m:ctrlPr>
+                        <w:rPr>
+                          <w:rFonts w:ascii="Cambria Math" w:hAnsi="Cambria Math"/>
+                          <w:i/>
+                          <w:sz w:val="24"/>
+                          <w:lang w:val="en-US"/>
+                        </w:rPr>
+                      </m:ctrlPr>
+                    </m:fName>
+                    <m:e>
+                      <m:d>
+                        <m:dPr>
+                          <m:ctrlPr>
+                            <w:rPr>
+                              <w:rFonts w:ascii="Cambria Math" w:hAnsi="Cambria Math"/>
+                              <w:i/>
+                              <w:sz w:val="24"/>
+                              <w:lang w:val="en-US"/>
+                            </w:rPr>
+                          </m:ctrlPr>
+                        </m:dPr>
+                        <m:e>
+                          <m:sSub>
+                            <m:sSubPr>
+                              <m:ctrlPr>
+                                <w:rPr>
+                                  <w:rFonts w:ascii="Cambria Math" w:hAnsi="Cambria Math"/>
+                                  <w:i/>
+                                  <w:sz w:val="24"/>
+                                  <w:lang w:val="en-US"/>
+                                </w:rPr>
+                              </m:ctrlPr>
+                            </m:sSubPr>
+                            <m:e>
+                              <m:r>
+                                <w:rPr>
+                                  <w:rFonts w:ascii="Cambria Math" w:hAnsi="Cambria Math"/>
+                                  <w:sz w:val="24"/>
+                                  <w:lang w:val="en-US"/>
+                                </w:rPr>
+                                <m:t>N</m:t>
+                              </m:r>
+                            </m:e>
+                            <m:sub>
+                              <m:r>
+                                <w:rPr>
+                                  <w:rFonts w:ascii="Cambria Math" w:hAnsi="Cambria Math"/>
+                                  <w:sz w:val="24"/>
+                                </w:rPr>
+                                <m:t>2</m:t>
+                              </m:r>
+                            </m:sub>
+                          </m:sSub>
+                        </m:e>
+                      </m:d>
+                    </m:e>
+                  </m:func>
+                </m:e>
+              </m:d>
+            </m:den>
+          </m:f>
+          <m:r>
+            <w:rPr>
+              <w:rFonts w:ascii="Cambria Math" w:hAnsi="Cambria Math"/>
+              <w:sz w:val="24"/>
+            </w:rPr>
+            <m:t>,</m:t>
+          </m:r>
+        </m:oMath>
+      </m:oMathPara>
+    </w:p>
+    <w:p>
+      <w:pPr>
+        <w:spacing w:line="360" w:lineRule="auto"/>
+        <w:jc w:val="both"/>
+        <w:rPr>
+          <w:rFonts w:eastAsiaTheme="minorEastAsia"/>
+          <w:sz w:val="24"/>
+        </w:rPr>
+      </w:pPr>
+      <w:r>
+        <w:rPr>
+          <w:sz w:val="24"/>
+        </w:rPr>
+        <w:t>где</w:t>
+      </w:r>
+      <w:r>
+        <w:rPr>
+          <w:sz w:val="24"/>
+        </w:rPr>
+        <w:t xml:space="preserve"> </w:t>
+      </w:r>
+      <m:oMath>
+        <m:sSub>
+          <m:sSubPr>
+            <m:ctrlPr>
+              <w:rPr>
+                <w:rFonts w:ascii="Cambria Math" w:hAnsi="Cambria Math"/>
+                <w:i/>
+                <w:sz w:val="24"/>
+                <w:lang w:val="en-US"/>
+              </w:rPr>
+            </m:ctrlPr>
+          </m:sSubPr>
+          <m:e>
+            <m:r>
+              <w:rPr>
+                <w:rFonts w:ascii="Cambria Math" w:hAnsi="Cambria Math"/>
+                <w:sz w:val="24"/>
+                <w:lang w:val="en-US"/>
+              </w:rPr>
+              <m:t>N</m:t>
+            </m:r>
+          </m:e>
+          <m:sub>
+            <m:r>
+              <w:rPr>
+                <w:rFonts w:ascii="Cambria Math" w:hAnsi="Cambria Math"/>
+                <w:sz w:val="24"/>
+              </w:rPr>
+              <m:t>1</m:t>
+            </m:r>
+          </m:sub>
+        </m:sSub>
+      </m:oMath>
+      <w:r>
+        <w:rPr>
+          <w:sz w:val="24"/>
+        </w:rPr>
+        <w:t xml:space="preserve"> </w:t>
+      </w:r>
+      <w:r>
+        <w:rPr>
+          <w:sz w:val="24"/>
+        </w:rPr>
+        <w:t xml:space="preserve">и </w:t>
+      </w:r>
+      <m:oMath>
+        <m:sSub>
+          <m:sSubPr>
+            <m:ctrlPr>
+              <w:rPr>
+                <w:rFonts w:ascii="Cambria Math" w:hAnsi="Cambria Math"/>
+                <w:i/>
+                <w:sz w:val="24"/>
+                <w:lang w:val="en-US"/>
+              </w:rPr>
+            </m:ctrlPr>
+          </m:sSubPr>
+          <m:e>
+            <m:r>
+              <w:rPr>
+                <w:rFonts w:ascii="Cambria Math" w:hAnsi="Cambria Math"/>
+                <w:sz w:val="24"/>
+                <w:lang w:val="en-US"/>
+              </w:rPr>
+              <m:t>N</m:t>
+            </m:r>
+          </m:e>
+          <m:sub>
+            <m:r>
+              <w:rPr>
+                <w:rFonts w:ascii="Cambria Math" w:hAnsi="Cambria Math"/>
+                <w:sz w:val="24"/>
+              </w:rPr>
+              <m:t>2</m:t>
+            </m:r>
+          </m:sub>
+        </m:sSub>
+      </m:oMath>
+      <w:r>
+        <w:rPr>
+          <w:rFonts w:eastAsiaTheme="minorEastAsia"/>
+          <w:sz w:val="24"/>
+        </w:rPr>
+        <w:t xml:space="preserve"> —</w:t>
+      </w:r>
+      <w:r>
+        <w:rPr>
+          <w:rFonts w:eastAsiaTheme="minorEastAsia"/>
+          <w:sz w:val="24"/>
+        </w:rPr>
+        <w:t xml:space="preserve"> количества страниц на </w:t>
+      </w:r>
+      <w:r>
+        <w:rPr>
+          <w:rFonts w:eastAsiaTheme="minorEastAsia"/>
+          <w:sz w:val="24"/>
+          <w:lang w:val="en-US"/>
+        </w:rPr>
+        <w:t>host</w:t>
+      </w:r>
+      <w:r>
+        <w:rPr>
+          <w:rFonts w:eastAsiaTheme="minorEastAsia"/>
+          <w:sz w:val="24"/>
+        </w:rPr>
+        <w:t xml:space="preserve">1 </w:t>
+      </w:r>
+      <w:r>
+        <w:rPr>
+          <w:rFonts w:eastAsiaTheme="minorEastAsia"/>
+          <w:sz w:val="24"/>
+        </w:rPr>
+        <w:t xml:space="preserve">и </w:t>
+      </w:r>
+      <w:r>
+        <w:rPr>
+          <w:rFonts w:eastAsiaTheme="minorEastAsia"/>
+          <w:sz w:val="24"/>
+          <w:lang w:val="en-US"/>
+        </w:rPr>
+        <w:t>host</w:t>
+      </w:r>
+      <w:r>
+        <w:rPr>
+          <w:rFonts w:eastAsiaTheme="minorEastAsia"/>
+          <w:sz w:val="24"/>
+        </w:rPr>
+        <w:t>2</w:t>
+      </w:r>
+      <w:r>
+        <w:rPr>
+          <w:rFonts w:eastAsiaTheme="minorEastAsia"/>
+          <w:sz w:val="24"/>
+        </w:rPr>
+        <w:t xml:space="preserve"> соответственно. Нормализация делается, так как у сайтов с большим числом адресов получается много термов, и, соответственно, оценка сходства получается очень большой. Знаменатель дроби помогает сделать ее пропорциональной размеру сайта. </w:t>
+      </w:r>
+    </w:p>
+    <w:p>
+      <w:pPr>
+        <w:spacing w:line="360" w:lineRule="auto"/>
+        <w:ind w:firstLine="284"/>
+        <w:jc w:val="both"/>
+        <w:rPr>
+          <w:rFonts w:eastAsiaTheme="minorEastAsia"/>
+          <w:sz w:val="24"/>
+        </w:rPr>
+      </w:pPr>
+      <w:r>
+        <w:rPr>
+          <w:rFonts w:eastAsiaTheme="minorEastAsia"/>
+          <w:sz w:val="24"/>
+        </w:rPr>
+        <w:t>Далее, упорядочив по этой оценке, алгоритм выдает список пар, у которых эта оценка больше пороговой, чтобы убрать случайные помехи.</w:t>
+      </w:r>
+    </w:p>
+    <w:p>
+      <w:pPr>
+        <w:pStyle w:val="2"/>
+        <w:spacing w:line="360" w:lineRule="auto"/>
+        <w:ind w:firstLine="567"/>
+        <w:rPr>
+          <w:rFonts w:eastAsiaTheme="minorEastAsia"/>
+          <w:sz w:val="32"/>
+        </w:rPr>
+      </w:pPr>
+      <w:r>
+        <w:rPr>
+          <w:rFonts w:eastAsiaTheme="minorEastAsia"/>
+          <w:sz w:val="32"/>
+        </w:rPr>
+        <w:t>3.2. Проверка совпадения страниц</w:t>
+      </w:r>
+    </w:p>
+    <w:p>
+      <w:pPr>
+        <w:spacing w:line="360" w:lineRule="auto"/>
+        <w:ind w:firstLine="284"/>
+        <w:jc w:val="both"/>
+        <w:rPr>
+          <w:sz w:val="24"/>
+        </w:rPr>
+      </w:pPr>
+      <w:r>
+        <w:rPr>
+          <w:sz w:val="24"/>
+        </w:rPr>
+        <w:t>После того, как общий список кандидатов получен, необходимо протестировать каждую пару.</w:t>
+      </w:r>
+      <w:r>
+        <w:rPr>
+          <w:sz w:val="24"/>
+        </w:rPr>
+        <w:t xml:space="preserve"> Для этого будем выбирать адрес страницы одного из </w:t>
+      </w:r>
+      <w:proofErr w:type="gramStart"/>
+      <w:r>
+        <w:rPr>
+          <w:sz w:val="24"/>
+        </w:rPr>
+        <w:t>сайтов</w:t>
+      </w:r>
+      <w:proofErr w:type="gramEnd"/>
+      <w:r>
+        <w:rPr>
+          <w:sz w:val="24"/>
+        </w:rPr>
+        <w:t xml:space="preserve"> и пытаться создать адрес аналогичной страницы другого сайта. В просте</w:t>
+      </w:r>
+      <w:r>
+        <w:rPr>
+          <w:sz w:val="24"/>
+        </w:rPr>
+        <w:t>йшей стратегии можно выбирать произвольную страницу первого сайта, брать ее путь и конкатенацией соединять с хостом второго сайта.</w:t>
+      </w:r>
+      <w:r>
+        <w:rPr>
+          <w:sz w:val="24"/>
+        </w:rPr>
+        <w:t xml:space="preserve"> </w:t>
+      </w:r>
+    </w:p>
+    <w:p>
+      <w:pPr>
+        <w:spacing w:line="360" w:lineRule="auto"/>
+        <w:jc w:val="center"/>
+        <w:rPr>
+          <w:rFonts w:eastAsiaTheme="minorEastAsia"/>
+          <w:sz w:val="24"/>
+          <w:lang w:val="en-US"/>
+        </w:rPr>
+      </w:pPr>
+      <m:oMathPara>
+        <m:oMath>
+          <m:r>
+            <w:rPr>
+              <w:rFonts w:ascii="Cambria Math" w:hAnsi="Cambria Math"/>
+              <w:sz w:val="24"/>
+              <w:lang w:val="en-US"/>
+            </w:rPr>
+            <m:t>www.google</m:t>
+          </m:r>
+          <m:r>
+            <w:rPr>
+              <w:rFonts w:ascii="Cambria Math" w:hAnsi="Cambria Math"/>
+              <w:sz w:val="24"/>
+              <w:lang w:val="en-US"/>
+            </w:rPr>
+            <m:t>.</m:t>
+          </m:r>
+          <m:r>
+            <w:rPr>
+              <w:rFonts w:ascii="Cambria Math" w:hAnsi="Cambria Math"/>
+              <w:sz w:val="24"/>
+              <w:lang w:val="en-US"/>
+            </w:rPr>
+            <m:t>com</m:t>
+          </m:r>
+          <m:r>
+            <w:rPr>
+              <w:rFonts w:ascii="Cambria Math" w:hAnsi="Cambria Math"/>
+              <w:sz w:val="24"/>
+              <w:lang w:val="en-US"/>
+            </w:rPr>
+            <m:t>/</m:t>
+          </m:r>
+          <m:r>
+            <w:rPr>
+              <w:rFonts w:ascii="Cambria Math" w:hAnsi="Cambria Math"/>
+              <w:sz w:val="24"/>
+              <w:lang w:val="en-US"/>
+            </w:rPr>
+            <m:t>calendar</m:t>
+          </m:r>
+          <m:r>
+            <w:rPr>
+              <w:rFonts w:ascii="Cambria Math" w:hAnsi="Cambria Math"/>
+              <w:sz w:val="24"/>
+              <w:lang w:val="en-US"/>
+            </w:rPr>
+            <m:t>/</m:t>
+          </m:r>
+          <m:r>
+            <w:rPr>
+              <w:rFonts w:ascii="Cambria Math" w:hAnsi="Cambria Math"/>
+              <w:sz w:val="24"/>
+              <w:lang w:val="en-US"/>
+            </w:rPr>
+            <m:t>events</m:t>
+          </m:r>
+          <m:r>
+            <w:rPr>
+              <w:rFonts w:ascii="Cambria Math" w:hAnsi="Cambria Math"/>
+              <w:sz w:val="24"/>
+              <w:lang w:val="en-US"/>
+            </w:rPr>
+            <m:t>/     →   www.yandex.ru/calendar/events/</m:t>
+          </m:r>
+        </m:oMath>
+      </m:oMathPara>
+    </w:p>
+    <w:p>
+      <w:pPr>
+        <w:spacing w:line="360" w:lineRule="auto"/>
+        <w:ind w:firstLine="284"/>
+        <w:rPr>
+          <w:sz w:val="24"/>
+        </w:rPr>
+      </w:pPr>
+      <w:proofErr w:type="gramStart"/>
+      <w:r>
+        <w:rPr>
+          <w:rFonts w:eastAsiaTheme="minorEastAsia"/>
+          <w:sz w:val="24"/>
+        </w:rPr>
+        <w:t>Получив</w:t>
+      </w:r>
+      <w:proofErr w:type="gramEnd"/>
+      <w:r>
+        <w:rPr>
+          <w:rFonts w:eastAsiaTheme="minorEastAsia"/>
+          <w:sz w:val="24"/>
+        </w:rPr>
+        <w:t xml:space="preserve"> таким образом несколько пар страниц, необходимо проверить, существуют ли вообще эти страницы, и насколько сходно их содержимое. </w:t>
+      </w:r>
+      <w:r>
+        <w:rPr>
+          <w:sz w:val="24"/>
+        </w:rPr>
+        <w:t>Как уже было сказано, для проверки двух страниц на совпадение можно использовать несколько стратегий.</w:t>
+      </w:r>
+    </w:p>
+    <w:p>
+      <w:pPr>
+        <w:pStyle w:val="a3"/>
+        <w:numPr>
+          <w:ilvl w:val="0"/>
+          <w:numId w:val="25"/>
+        </w:numPr>
+        <w:spacing w:line="360" w:lineRule="auto"/>
+        <w:ind w:left="0" w:firstLine="284"/>
+        <w:jc w:val="both"/>
+        <w:rPr>
+          <w:sz w:val="24"/>
+        </w:rPr>
+      </w:pPr>
+      <w:r>
+        <w:rPr>
+          <w:sz w:val="24"/>
+        </w:rPr>
+        <w:t>Можно сравнивать на точное совпадение. Для этого, например, можно вычислять хэш-функцию. Однако, эта проверка слишком строга, так как в реальных ситуациях сайты часто могут отличаться только версткой или картинками, оставаясь сходными по содержанию.</w:t>
+      </w:r>
+    </w:p>
+    <w:p>
+      <w:pPr>
+        <w:pStyle w:val="a3"/>
+        <w:numPr>
+          <w:ilvl w:val="0"/>
+          <w:numId w:val="25"/>
+        </w:numPr>
+        <w:spacing w:line="360" w:lineRule="auto"/>
+        <w:ind w:left="0" w:firstLine="284"/>
+        <w:jc w:val="both"/>
+        <w:rPr>
+          <w:sz w:val="24"/>
+        </w:rPr>
+      </w:pPr>
+      <w:r>
+        <w:rPr>
+          <w:sz w:val="24"/>
+        </w:rPr>
+        <w:lastRenderedPageBreak/>
+        <w:t xml:space="preserve">В данной работе для проверки страниц используется алгоритм </w:t>
+      </w:r>
+      <w:proofErr w:type="spellStart"/>
+      <w:r>
+        <w:rPr>
+          <w:sz w:val="24"/>
+        </w:rPr>
+        <w:t>шинглов</w:t>
+      </w:r>
+      <w:proofErr w:type="spellEnd"/>
+      <w:r>
+        <w:rPr>
+          <w:sz w:val="24"/>
+        </w:rPr>
+        <w:t xml:space="preserve">. Он работает следующим образом. </w:t>
+      </w:r>
+      <w:bookmarkStart w:id="10" w:name="_GoBack"/>
+      <w:bookmarkEnd w:id="10"/>
+    </w:p>
+    <w:p>
+      <w:pPr>
+        <w:spacing w:line="360" w:lineRule="auto"/>
+        <w:ind w:left="708"/>
+        <w:jc w:val="both"/>
+        <w:rPr>
+          <w:sz w:val="28"/>
+        </w:rPr>
       </w:pPr>
     </w:p>
     <w:p>
@@ -3517,10 +5441,7 @@
         </w:rPr>
       </w:pPr>
     </w:p>
-    <w:p>
-      <w:bookmarkStart w:id="10" w:name="_GoBack"/>
-      <w:bookmarkEnd w:id="10"/>
-    </w:p>
+    <w:p/>
     <w:p>
       <w:pPr>
         <w:pStyle w:val="1"/>
@@ -3555,6 +5476,7 @@
         <w:spacing w:line="360" w:lineRule="auto"/>
         <w:rPr>
           <w:sz w:val="24"/>
+          <w:szCs w:val="24"/>
           <w:lang w:val="en-US"/>
         </w:rPr>
       </w:pPr>
@@ -3564,6 +5486,7 @@
           <w:bCs/>
           <w:i/>
           <w:sz w:val="24"/>
+          <w:szCs w:val="24"/>
           <w:lang w:val="en-US"/>
         </w:rPr>
         <w:t>Wayback</w:t>
@@ -3574,6 +5497,7 @@
           <w:bCs/>
           <w:i/>
           <w:sz w:val="24"/>
+          <w:szCs w:val="24"/>
           <w:lang w:val="en-US"/>
         </w:rPr>
         <w:t> Machine</w:t>
@@ -3583,6 +5507,7 @@
           <w:bCs/>
           <w:i/>
           <w:sz w:val="24"/>
+          <w:szCs w:val="24"/>
         </w:rPr>
         <w:t>:</w:t>
       </w:r>
@@ -3591,6 +5516,7 @@
           <w:bCs/>
           <w:i/>
           <w:sz w:val="24"/>
+          <w:szCs w:val="24"/>
           <w:lang w:val="en-US"/>
         </w:rPr>
         <w:t> Internet Archive</w:t>
@@ -3599,6 +5525,7 @@
         <w:rPr>
           <w:bCs/>
           <w:sz w:val="24"/>
+          <w:szCs w:val="24"/>
         </w:rPr>
         <w:t>.</w:t>
       </w:r>
@@ -3607,15 +5534,17 @@
           <w:b/>
           <w:bCs/>
           <w:sz w:val="24"/>
+          <w:szCs w:val="24"/>
         </w:rPr>
         <w:t xml:space="preserve"> </w:t>
       </w:r>
-      <w:hyperlink r:id="rId7" w:history="1">
+      <w:hyperlink r:id="rId8" w:history="1">
         <w:r>
           <w:rPr>
             <w:rStyle w:val="a4"/>
             <w:bCs/>
             <w:sz w:val="24"/>
+            <w:szCs w:val="24"/>
             <w:lang w:val="en-US"/>
           </w:rPr>
           <w:t>http://web</w:t>
@@ -3624,6 +5553,7 @@
           <w:rPr>
             <w:rStyle w:val="a4"/>
             <w:sz w:val="24"/>
+            <w:szCs w:val="24"/>
             <w:lang w:val="en-US"/>
           </w:rPr>
           <w:t>.archive.org/‎</w:t>
@@ -3640,6 +5570,7 @@
         <w:spacing w:line="360" w:lineRule="auto"/>
         <w:rPr>
           <w:sz w:val="24"/>
+          <w:szCs w:val="24"/>
           <w:lang w:val="en-US"/>
         </w:rPr>
       </w:pPr>
@@ -3647,6 +5578,7 @@
         <w:rPr>
           <w:i/>
           <w:sz w:val="24"/>
+          <w:szCs w:val="24"/>
           <w:lang w:val="en-US"/>
         </w:rPr>
         <w:t xml:space="preserve">N. </w:t>
@@ -3656,6 +5588,7 @@
         <w:rPr>
           <w:i/>
           <w:sz w:val="24"/>
+          <w:szCs w:val="24"/>
           <w:lang w:val="en-US"/>
         </w:rPr>
         <w:t>Shivakumar</w:t>
@@ -3665,6 +5598,7 @@
         <w:rPr>
           <w:i/>
           <w:sz w:val="24"/>
+          <w:szCs w:val="24"/>
           <w:lang w:val="en-US"/>
         </w:rPr>
         <w:t xml:space="preserve"> and H. Garcia-Molina.</w:t>
@@ -3672,6 +5606,7 @@
       <w:r>
         <w:rPr>
           <w:sz w:val="24"/>
+          <w:szCs w:val="24"/>
           <w:lang w:val="en-US"/>
         </w:rPr>
         <w:t xml:space="preserve"> Finding near replicas of documents on the web.  </w:t>
@@ -3680,6 +5615,7 @@
         <w:rPr>
           <w:b/>
           <w:sz w:val="24"/>
+          <w:szCs w:val="24"/>
           <w:lang w:val="en-US"/>
         </w:rPr>
         <w:t>Proceedings of Workshop on Web Databases (WebDB’98)</w:t>
@@ -3687,6 +5623,7 @@
       <w:r>
         <w:rPr>
           <w:sz w:val="24"/>
+          <w:szCs w:val="24"/>
           <w:lang w:val="en-US"/>
         </w:rPr>
         <w:t>, March 1998.</w:t>
@@ -3697,10 +5634,12 @@
         <w:pStyle w:val="a3"/>
         <w:numPr>
           <w:ilvl w:val="0"/>
-          <w:numId w:val="12"/>
+          <w:numId w:val="1"/>
         </w:numPr>
         <w:spacing w:line="360" w:lineRule="auto"/>
         <w:rPr>
+          <w:sz w:val="24"/>
+          <w:szCs w:val="24"/>
           <w:lang w:val="en-US"/>
         </w:rPr>
       </w:pPr>
@@ -3708,6 +5647,7 @@
         <w:rPr>
           <w:i/>
           <w:sz w:val="24"/>
+          <w:szCs w:val="24"/>
           <w:lang w:val="en-US"/>
         </w:rPr>
         <w:t xml:space="preserve">K. Bharat, A. </w:t>
@@ -3717,6 +5657,7 @@
         <w:rPr>
           <w:i/>
           <w:sz w:val="24"/>
+          <w:szCs w:val="24"/>
           <w:lang w:val="en-US"/>
         </w:rPr>
         <w:t>Broder</w:t>
@@ -3726,6 +5667,7 @@
         <w:rPr>
           <w:i/>
           <w:sz w:val="24"/>
+          <w:szCs w:val="24"/>
           <w:lang w:val="en-US"/>
         </w:rPr>
         <w:t xml:space="preserve">, J. Dean, M. </w:t>
@@ -3735,6 +5677,7 @@
         <w:rPr>
           <w:i/>
           <w:sz w:val="24"/>
+          <w:szCs w:val="24"/>
           <w:lang w:val="en-US"/>
         </w:rPr>
         <w:t>Henzinger</w:t>
@@ -3744,6 +5687,7 @@
         <w:rPr>
           <w:i/>
           <w:sz w:val="24"/>
+          <w:szCs w:val="24"/>
           <w:lang w:val="en-US"/>
         </w:rPr>
         <w:t xml:space="preserve">. </w:t>
@@ -3752,18 +5696,156 @@
         <w:rPr>
           <w:bCs/>
           <w:sz w:val="24"/>
+          <w:szCs w:val="24"/>
           <w:lang w:val="en-US"/>
         </w:rPr>
-        <w:t>A Comparison of Techniques to Find Mirrored Hosts on the WWW.</w:t>
-      </w:r>
-      <w:r>
-        <w:rPr>
+        <w:t xml:space="preserve">A Comparison of Techniques to Find Mirrored Hosts on the WWW. </w:t>
+      </w:r>
+      <w:r>
+        <w:rPr>
+          <w:b/>
           <w:bCs/>
           <w:sz w:val="24"/>
+          <w:szCs w:val="24"/>
           <w:lang w:val="en-US"/>
         </w:rPr>
-        <w:t xml:space="preserve"> Workshop on Organizing Web Space at the Fourth ACM Conference on Digital Libraries 1999.</w:t>
-      </w:r>
+        <w:t>Fourth ACM Conference on Digital Libraries</w:t>
+      </w:r>
+      <w:r>
+        <w:rPr>
+          <w:bCs/>
+          <w:sz w:val="24"/>
+          <w:szCs w:val="24"/>
+          <w:lang w:val="en-US"/>
+        </w:rPr>
+        <w:t>,</w:t>
+      </w:r>
+      <w:r>
+        <w:rPr>
+          <w:bCs/>
+          <w:sz w:val="24"/>
+          <w:szCs w:val="24"/>
+          <w:lang w:val="en-US"/>
+        </w:rPr>
+        <w:t xml:space="preserve"> 1999.</w:t>
+      </w:r>
+    </w:p>
+    <w:p>
+      <w:pPr>
+        <w:pStyle w:val="a3"/>
+        <w:numPr>
+          <w:ilvl w:val="0"/>
+          <w:numId w:val="1"/>
+        </w:numPr>
+        <w:spacing w:line="360" w:lineRule="auto"/>
+        <w:rPr>
+          <w:bCs/>
+          <w:sz w:val="24"/>
+          <w:szCs w:val="24"/>
+          <w:lang w:val="en-US"/>
+        </w:rPr>
+      </w:pPr>
+      <w:r>
+        <w:rPr>
+          <w:bCs/>
+          <w:i/>
+          <w:sz w:val="24"/>
+          <w:szCs w:val="24"/>
+          <w:lang w:val="en-US"/>
+        </w:rPr>
+        <w:t xml:space="preserve">A. </w:t>
+      </w:r>
+      <w:proofErr w:type="spellStart"/>
+      <w:r>
+        <w:rPr>
+          <w:bCs/>
+          <w:i/>
+          <w:sz w:val="24"/>
+          <w:szCs w:val="24"/>
+          <w:lang w:val="en-US"/>
+        </w:rPr>
+        <w:t>Broder</w:t>
+      </w:r>
+      <w:proofErr w:type="spellEnd"/>
+      <w:r>
+        <w:rPr>
+          <w:bCs/>
+          <w:i/>
+          <w:sz w:val="24"/>
+          <w:szCs w:val="24"/>
+          <w:lang w:val="en-US"/>
+        </w:rPr>
+        <w:t xml:space="preserve">, S. Glassman, M. </w:t>
+      </w:r>
+      <w:proofErr w:type="spellStart"/>
+      <w:r>
+        <w:rPr>
+          <w:bCs/>
+          <w:i/>
+          <w:sz w:val="24"/>
+          <w:szCs w:val="24"/>
+          <w:lang w:val="en-US"/>
+        </w:rPr>
+        <w:t>Manasse</w:t>
+      </w:r>
+      <w:proofErr w:type="spellEnd"/>
+      <w:r>
+        <w:rPr>
+          <w:bCs/>
+          <w:i/>
+          <w:sz w:val="24"/>
+          <w:szCs w:val="24"/>
+          <w:lang w:val="en-US"/>
+        </w:rPr>
+        <w:t>, G. Zweig.</w:t>
+      </w:r>
+      <w:r>
+        <w:rPr>
+          <w:bCs/>
+          <w:sz w:val="24"/>
+          <w:szCs w:val="24"/>
+          <w:lang w:val="en-US"/>
+        </w:rPr>
+        <w:t xml:space="preserve"> </w:t>
+      </w:r>
+      <w:r>
+        <w:rPr>
+          <w:bCs/>
+          <w:sz w:val="24"/>
+          <w:szCs w:val="24"/>
+          <w:lang w:val="en-US"/>
+        </w:rPr>
+        <w:t>Syntactic Clustering of the Web</w:t>
+      </w:r>
+      <w:r>
+        <w:rPr>
+          <w:bCs/>
+          <w:sz w:val="24"/>
+          <w:szCs w:val="24"/>
+          <w:lang w:val="en-US"/>
+        </w:rPr>
+        <w:t xml:space="preserve">. </w:t>
+      </w:r>
+      <w:hyperlink r:id="rId9" w:history="1">
+        <w:r>
+          <w:rPr>
+            <w:rStyle w:val="a4"/>
+            <w:bCs/>
+            <w:sz w:val="24"/>
+            <w:szCs w:val="24"/>
+          </w:rPr>
+          <w:t>http://www.std.org/~msm/common/clustering.html</w:t>
+        </w:r>
+      </w:hyperlink>
+    </w:p>
+    <w:p>
+      <w:pPr>
+        <w:pStyle w:val="a3"/>
+        <w:spacing w:line="360" w:lineRule="auto"/>
+        <w:rPr>
+          <w:lang w:val="en-US"/>
+        </w:rPr>
+      </w:pPr>
     </w:p>
     <w:sectPr>
       <w:pgSz w:w="11906" w:h="16838"/>
@@ -3980,6 +6062,119 @@
     </w:lvl>
   </w:abstractNum>
   <w:abstractNum w:abstractNumId="2">
+    <w:nsid w:val="0AF74851"/>
+    <w:multiLevelType w:val="hybridMultilevel"/>
+    <w:tmpl w:val="0D98D9E4"/>
+    <w:lvl w:ilvl="0" w:tplc="04190001">
+      <w:start w:val="1"/>
+      <w:numFmt w:val="bullet"/>
+      <w:lvlText w:val=""/>
+      <w:lvlJc w:val="left"/>
+      <w:pPr>
+        <w:ind w:left="1490" w:hanging="360"/>
+      </w:pPr>
+      <w:rPr>
+        <w:rFonts w:ascii="Symbol" w:hAnsi="Symbol" w:hint="default"/>
+      </w:rPr>
+    </w:lvl>
+    <w:lvl w:ilvl="1" w:tplc="04190003" w:tentative="1">
+      <w:start w:val="1"/>
+      <w:numFmt w:val="bullet"/>
+      <w:lvlText w:val="o"/>
+      <w:lvlJc w:val="left"/>
+      <w:pPr>
+        <w:ind w:left="2210" w:hanging="360"/>
+      </w:pPr>
+      <w:rPr>
+        <w:rFonts w:ascii="Courier New" w:hAnsi="Courier New" w:cs="Courier New" w:hint="default"/>
+      </w:rPr>
+    </w:lvl>
+    <w:lvl w:ilvl="2" w:tplc="04190005" w:tentative="1">
+      <w:start w:val="1"/>
+      <w:numFmt w:val="bullet"/>
+      <w:lvlText w:val=""/>
+      <w:lvlJc w:val="left"/>
+      <w:pPr>
+        <w:ind w:left="2930" w:hanging="360"/>
+      </w:pPr>
+      <w:rPr>
+        <w:rFonts w:ascii="Wingdings" w:hAnsi="Wingdings" w:hint="default"/>
+      </w:rPr>
+    </w:lvl>
+    <w:lvl w:ilvl="3" w:tplc="04190001" w:tentative="1">
+      <w:start w:val="1"/>
+      <w:numFmt w:val="bullet"/>
+      <w:lvlText w:val=""/>
+      <w:lvlJc w:val="left"/>
+      <w:pPr>
+        <w:ind w:left="3650" w:hanging="360"/>
+      </w:pPr>
+      <w:rPr>
+        <w:rFonts w:ascii="Symbol" w:hAnsi="Symbol" w:hint="default"/>
+      </w:rPr>
+    </w:lvl>
+    <w:lvl w:ilvl="4" w:tplc="04190003" w:tentative="1">
+      <w:start w:val="1"/>
+      <w:numFmt w:val="bullet"/>
+      <w:lvlText w:val="o"/>
+      <w:lvlJc w:val="left"/>
+      <w:pPr>
+        <w:ind w:left="4370" w:hanging="360"/>
+      </w:pPr>
+      <w:rPr>
+        <w:rFonts w:ascii="Courier New" w:hAnsi="Courier New" w:cs="Courier New" w:hint="default"/>
+      </w:rPr>
+    </w:lvl>
+    <w:lvl w:ilvl="5" w:tplc="04190005" w:tentative="1">
+      <w:start w:val="1"/>
+      <w:numFmt w:val="bullet"/>
+      <w:lvlText w:val=""/>
+      <w:lvlJc w:val="left"/>
+      <w:pPr>
+        <w:ind w:left="5090" w:hanging="360"/>
+      </w:pPr>
+      <w:rPr>
+        <w:rFonts w:ascii="Wingdings" w:hAnsi="Wingdings" w:hint="default"/>
+      </w:rPr>
+    </w:lvl>
+    <w:lvl w:ilvl="6" w:tplc="04190001" w:tentative="1">
+      <w:start w:val="1"/>
+      <w:numFmt w:val="bullet"/>
+      <w:lvlText w:val=""/>
+      <w:lvlJc w:val="left"/>
+      <w:pPr>
+        <w:ind w:left="5810" w:hanging="360"/>
+      </w:pPr>
+      <w:rPr>
+        <w:rFonts w:ascii="Symbol" w:hAnsi="Symbol" w:hint="default"/>
+      </w:rPr>
+    </w:lvl>
+    <w:lvl w:ilvl="7" w:tplc="04190003" w:tentative="1">
+      <w:start w:val="1"/>
+      <w:numFmt w:val="bullet"/>
+      <w:lvlText w:val="o"/>
+      <w:lvlJc w:val="left"/>
+      <w:pPr>
+        <w:ind w:left="6530" w:hanging="360"/>
+      </w:pPr>
+      <w:rPr>
+        <w:rFonts w:ascii="Courier New" w:hAnsi="Courier New" w:cs="Courier New" w:hint="default"/>
+      </w:rPr>
+    </w:lvl>
+    <w:lvl w:ilvl="8" w:tplc="04190005" w:tentative="1">
+      <w:start w:val="1"/>
+      <w:numFmt w:val="bullet"/>
+      <w:lvlText w:val=""/>
+      <w:lvlJc w:val="left"/>
+      <w:pPr>
+        <w:ind w:left="7250" w:hanging="360"/>
+      </w:pPr>
+      <w:rPr>
+        <w:rFonts w:ascii="Wingdings" w:hAnsi="Wingdings" w:hint="default"/>
+      </w:rPr>
+    </w:lvl>
+  </w:abstractNum>
+  <w:abstractNum w:abstractNumId="3">
     <w:nsid w:val="195A47C4"/>
     <w:multiLevelType w:val="hybridMultilevel"/>
     <w:tmpl w:val="26DC41A2"/>
@@ -4068,7 +6263,7 @@
       </w:pPr>
     </w:lvl>
   </w:abstractNum>
-  <w:abstractNum w:abstractNumId="3">
+  <w:abstractNum w:abstractNumId="4">
     <w:nsid w:val="1E060EDC"/>
     <w:multiLevelType w:val="multilevel"/>
     <w:tmpl w:val="A3206D98"/>
@@ -4181,7 +6376,7 @@
       </w:rPr>
     </w:lvl>
   </w:abstractNum>
-  <w:abstractNum w:abstractNumId="4">
+  <w:abstractNum w:abstractNumId="5">
     <w:nsid w:val="20A51D17"/>
     <w:multiLevelType w:val="hybridMultilevel"/>
     <w:tmpl w:val="50A6706A"/>
@@ -4294,7 +6489,7 @@
       </w:rPr>
     </w:lvl>
   </w:abstractNum>
-  <w:abstractNum w:abstractNumId="5">
+  <w:abstractNum w:abstractNumId="6">
     <w:nsid w:val="20DE241A"/>
     <w:multiLevelType w:val="hybridMultilevel"/>
     <w:tmpl w:val="6CC2E762"/>
@@ -4407,7 +6602,7 @@
       </w:rPr>
     </w:lvl>
   </w:abstractNum>
-  <w:abstractNum w:abstractNumId="6">
+  <w:abstractNum w:abstractNumId="7">
     <w:nsid w:val="224264F1"/>
     <w:multiLevelType w:val="hybridMultilevel"/>
     <w:tmpl w:val="56347EA8"/>
@@ -4520,7 +6715,7 @@
       </w:rPr>
     </w:lvl>
   </w:abstractNum>
-  <w:abstractNum w:abstractNumId="7">
+  <w:abstractNum w:abstractNumId="8">
     <w:nsid w:val="25BC5E54"/>
     <w:multiLevelType w:val="hybridMultilevel"/>
     <w:tmpl w:val="0C440906"/>
@@ -4633,7 +6828,7 @@
       </w:rPr>
     </w:lvl>
   </w:abstractNum>
-  <w:abstractNum w:abstractNumId="8">
+  <w:abstractNum w:abstractNumId="9">
     <w:nsid w:val="30D466C1"/>
     <w:multiLevelType w:val="multilevel"/>
     <w:tmpl w:val="862A8CA6"/>
@@ -4746,7 +6941,7 @@
       </w:rPr>
     </w:lvl>
   </w:abstractNum>
-  <w:abstractNum w:abstractNumId="9">
+  <w:abstractNum w:abstractNumId="10">
     <w:nsid w:val="32AD598E"/>
     <w:multiLevelType w:val="hybridMultilevel"/>
     <w:tmpl w:val="067E4FB0"/>
@@ -4859,7 +7054,7 @@
       </w:rPr>
     </w:lvl>
   </w:abstractNum>
-  <w:abstractNum w:abstractNumId="10">
+  <w:abstractNum w:abstractNumId="11">
     <w:nsid w:val="33632296"/>
     <w:multiLevelType w:val="hybridMultilevel"/>
     <w:tmpl w:val="FE3A84A6"/>
@@ -4972,7 +7167,7 @@
       </w:rPr>
     </w:lvl>
   </w:abstractNum>
-  <w:abstractNum w:abstractNumId="11">
+  <w:abstractNum w:abstractNumId="12">
     <w:nsid w:val="34316AF1"/>
     <w:multiLevelType w:val="hybridMultilevel"/>
     <w:tmpl w:val="E7204AB0"/>
@@ -5085,7 +7280,7 @@
       </w:rPr>
     </w:lvl>
   </w:abstractNum>
-  <w:abstractNum w:abstractNumId="12">
+  <w:abstractNum w:abstractNumId="13">
     <w:nsid w:val="36DF36A2"/>
     <w:multiLevelType w:val="hybridMultilevel"/>
     <w:tmpl w:val="A5042822"/>
@@ -5174,7 +7369,7 @@
       </w:pPr>
     </w:lvl>
   </w:abstractNum>
-  <w:abstractNum w:abstractNumId="13">
+  <w:abstractNum w:abstractNumId="14">
     <w:nsid w:val="43294737"/>
     <w:multiLevelType w:val="hybridMultilevel"/>
     <w:tmpl w:val="95045E0E"/>
@@ -5287,7 +7482,206 @@
       </w:rPr>
     </w:lvl>
   </w:abstractNum>
-  <w:abstractNum w:abstractNumId="14">
+  <w:abstractNum w:abstractNumId="15">
+    <w:nsid w:val="442F0017"/>
+    <w:multiLevelType w:val="hybridMultilevel"/>
+    <w:tmpl w:val="48DCB62E"/>
+    <w:lvl w:ilvl="0" w:tplc="0419000F">
+      <w:start w:val="1"/>
+      <w:numFmt w:val="decimal"/>
+      <w:lvlText w:val="%1."/>
+      <w:lvlJc w:val="left"/>
+      <w:pPr>
+        <w:ind w:left="720" w:hanging="360"/>
+      </w:pPr>
+    </w:lvl>
+    <w:lvl w:ilvl="1" w:tplc="04190019" w:tentative="1">
+      <w:start w:val="1"/>
+      <w:numFmt w:val="lowerLetter"/>
+      <w:lvlText w:val="%2."/>
+      <w:lvlJc w:val="left"/>
+      <w:pPr>
+        <w:ind w:left="1440" w:hanging="360"/>
+      </w:pPr>
+    </w:lvl>
+    <w:lvl w:ilvl="2" w:tplc="0419001B" w:tentative="1">
+      <w:start w:val="1"/>
+      <w:numFmt w:val="lowerRoman"/>
+      <w:lvlText w:val="%3."/>
+      <w:lvlJc w:val="right"/>
+      <w:pPr>
+        <w:ind w:left="2160" w:hanging="180"/>
+      </w:pPr>
+    </w:lvl>
+    <w:lvl w:ilvl="3" w:tplc="0419000F" w:tentative="1">
+      <w:start w:val="1"/>
+      <w:numFmt w:val="decimal"/>
+      <w:lvlText w:val="%4."/>
+      <w:lvlJc w:val="left"/>
+      <w:pPr>
+        <w:ind w:left="2880" w:hanging="360"/>
+      </w:pPr>
+    </w:lvl>
+    <w:lvl w:ilvl="4" w:tplc="04190019" w:tentative="1">
+      <w:start w:val="1"/>
+      <w:numFmt w:val="lowerLetter"/>
+      <w:lvlText w:val="%5."/>
+      <w:lvlJc w:val="left"/>
+      <w:pPr>
+        <w:ind w:left="3600" w:hanging="360"/>
+      </w:pPr>
+    </w:lvl>
+    <w:lvl w:ilvl="5" w:tplc="0419001B" w:tentative="1">
+      <w:start w:val="1"/>
+      <w:numFmt w:val="lowerRoman"/>
+      <w:lvlText w:val="%6."/>
+      <w:lvlJc w:val="right"/>
+      <w:pPr>
+        <w:ind w:left="4320" w:hanging="180"/>
+      </w:pPr>
+    </w:lvl>
+    <w:lvl w:ilvl="6" w:tplc="0419000F" w:tentative="1">
+      <w:start w:val="1"/>
+      <w:numFmt w:val="decimal"/>
+      <w:lvlText w:val="%7."/>
+      <w:lvlJc w:val="left"/>
+      <w:pPr>
+        <w:ind w:left="5040" w:hanging="360"/>
+      </w:pPr>
+    </w:lvl>
+    <w:lvl w:ilvl="7" w:tplc="04190019" w:tentative="1">
+      <w:start w:val="1"/>
+      <w:numFmt w:val="lowerLetter"/>
+      <w:lvlText w:val="%8."/>
+      <w:lvlJc w:val="left"/>
+      <w:pPr>
+        <w:ind w:left="5760" w:hanging="360"/>
+      </w:pPr>
+    </w:lvl>
+    <w:lvl w:ilvl="8" w:tplc="0419001B" w:tentative="1">
+      <w:start w:val="1"/>
+      <w:numFmt w:val="lowerRoman"/>
+      <w:lvlText w:val="%9."/>
+      <w:lvlJc w:val="right"/>
+      <w:pPr>
+        <w:ind w:left="6480" w:hanging="180"/>
+      </w:pPr>
+    </w:lvl>
+  </w:abstractNum>
+  <w:abstractNum w:abstractNumId="16">
+    <w:nsid w:val="453B33A7"/>
+    <w:multiLevelType w:val="hybridMultilevel"/>
+    <w:tmpl w:val="9A74E7FC"/>
+    <w:lvl w:ilvl="0" w:tplc="04190001">
+      <w:start w:val="1"/>
+      <w:numFmt w:val="bullet"/>
+      <w:lvlText w:val=""/>
+      <w:lvlJc w:val="left"/>
+      <w:pPr>
+        <w:ind w:left="1440" w:hanging="360"/>
+      </w:pPr>
+      <w:rPr>
+        <w:rFonts w:ascii="Symbol" w:hAnsi="Symbol" w:hint="default"/>
+      </w:rPr>
+    </w:lvl>
+    <w:lvl w:ilvl="1" w:tplc="04190003" w:tentative="1">
+      <w:start w:val="1"/>
+      <w:numFmt w:val="bullet"/>
+      <w:lvlText w:val="o"/>
+      <w:lvlJc w:val="left"/>
+      <w:pPr>
+        <w:ind w:left="2160" w:hanging="360"/>
+      </w:pPr>
+      <w:rPr>
+        <w:rFonts w:ascii="Courier New" w:hAnsi="Courier New" w:cs="Courier New" w:hint="default"/>
+      </w:rPr>
+    </w:lvl>
+    <w:lvl w:ilvl="2" w:tplc="04190005" w:tentative="1">
+      <w:start w:val="1"/>
+      <w:numFmt w:val="bullet"/>
+      <w:lvlText w:val=""/>
+      <w:lvlJc w:val="left"/>
+      <w:pPr>
+        <w:ind w:left="2880" w:hanging="360"/>
+      </w:pPr>
+      <w:rPr>
+        <w:rFonts w:ascii="Wingdings" w:hAnsi="Wingdings" w:hint="default"/>
+      </w:rPr>
+    </w:lvl>
+    <w:lvl w:ilvl="3" w:tplc="04190001" w:tentative="1">
+      <w:start w:val="1"/>
+      <w:numFmt w:val="bullet"/>
+      <w:lvlText w:val=""/>
+      <w:lvlJc w:val="left"/>
+      <w:pPr>
+        <w:ind w:left="3600" w:hanging="360"/>
+      </w:pPr>
+      <w:rPr>
+        <w:rFonts w:ascii="Symbol" w:hAnsi="Symbol" w:hint="default"/>
+      </w:rPr>
+    </w:lvl>
+    <w:lvl w:ilvl="4" w:tplc="04190003" w:tentative="1">
+      <w:start w:val="1"/>
+      <w:numFmt w:val="bullet"/>
+      <w:lvlText w:val="o"/>
+      <w:lvlJc w:val="left"/>
+      <w:pPr>
+        <w:ind w:left="4320" w:hanging="360"/>
+      </w:pPr>
+      <w:rPr>
+        <w:rFonts w:ascii="Courier New" w:hAnsi="Courier New" w:cs="Courier New" w:hint="default"/>
+      </w:rPr>
+    </w:lvl>
+    <w:lvl w:ilvl="5" w:tplc="04190005" w:tentative="1">
+      <w:start w:val="1"/>
+      <w:numFmt w:val="bullet"/>
+      <w:lvlText w:val=""/>
+      <w:lvlJc w:val="left"/>
+      <w:pPr>
+        <w:ind w:left="5040" w:hanging="360"/>
+      </w:pPr>
+      <w:rPr>
+        <w:rFonts w:ascii="Wingdings" w:hAnsi="Wingdings" w:hint="default"/>
+      </w:rPr>
+    </w:lvl>
+    <w:lvl w:ilvl="6" w:tplc="04190001" w:tentative="1">
+      <w:start w:val="1"/>
+      <w:numFmt w:val="bullet"/>
+      <w:lvlText w:val=""/>
+      <w:lvlJc w:val="left"/>
+      <w:pPr>
+        <w:ind w:left="5760" w:hanging="360"/>
+      </w:pPr>
+      <w:rPr>
+        <w:rFonts w:ascii="Symbol" w:hAnsi="Symbol" w:hint="default"/>
+      </w:rPr>
+    </w:lvl>
+    <w:lvl w:ilvl="7" w:tplc="04190003" w:tentative="1">
+      <w:start w:val="1"/>
+      <w:numFmt w:val="bullet"/>
+      <w:lvlText w:val="o"/>
+      <w:lvlJc w:val="left"/>
+      <w:pPr>
+        <w:ind w:left="6480" w:hanging="360"/>
+      </w:pPr>
+      <w:rPr>
+        <w:rFonts w:ascii="Courier New" w:hAnsi="Courier New" w:cs="Courier New" w:hint="default"/>
+      </w:rPr>
+    </w:lvl>
+    <w:lvl w:ilvl="8" w:tplc="04190005" w:tentative="1">
+      <w:start w:val="1"/>
+      <w:numFmt w:val="bullet"/>
+      <w:lvlText w:val=""/>
+      <w:lvlJc w:val="left"/>
+      <w:pPr>
+        <w:ind w:left="7200" w:hanging="360"/>
+      </w:pPr>
+      <w:rPr>
+        <w:rFonts w:ascii="Wingdings" w:hAnsi="Wingdings" w:hint="default"/>
+      </w:rPr>
+    </w:lvl>
+  </w:abstractNum>
+  <w:abstractNum w:abstractNumId="17">
     <w:nsid w:val="4C3C6A3A"/>
     <w:multiLevelType w:val="multilevel"/>
     <w:tmpl w:val="15FA6C7A"/>
@@ -5400,7 +7794,93 @@
       </w:rPr>
     </w:lvl>
   </w:abstractNum>
-  <w:abstractNum w:abstractNumId="15">
+  <w:abstractNum w:abstractNumId="18">
+    <w:nsid w:val="548F44B3"/>
+    <w:multiLevelType w:val="hybridMultilevel"/>
+    <w:tmpl w:val="B62645AE"/>
+    <w:lvl w:ilvl="0" w:tplc="0419000F">
+      <w:start w:val="1"/>
+      <w:numFmt w:val="decimal"/>
+      <w:lvlText w:val="%1."/>
+      <w:lvlJc w:val="left"/>
+      <w:pPr>
+        <w:ind w:left="720" w:hanging="360"/>
+      </w:pPr>
+    </w:lvl>
+    <w:lvl w:ilvl="1" w:tplc="04190019" w:tentative="1">
+      <w:start w:val="1"/>
+      <w:numFmt w:val="lowerLetter"/>
+      <w:lvlText w:val="%2."/>
+      <w:lvlJc w:val="left"/>
+      <w:pPr>
+        <w:ind w:left="1440" w:hanging="360"/>
+      </w:pPr>
+    </w:lvl>
+    <w:lvl w:ilvl="2" w:tplc="0419001B" w:tentative="1">
+      <w:start w:val="1"/>
+      <w:numFmt w:val="lowerRoman"/>
+      <w:lvlText w:val="%3."/>
+      <w:lvlJc w:val="right"/>
+      <w:pPr>
+        <w:ind w:left="2160" w:hanging="180"/>
+      </w:pPr>
+    </w:lvl>
+    <w:lvl w:ilvl="3" w:tplc="0419000F" w:tentative="1">
+      <w:start w:val="1"/>
+      <w:numFmt w:val="decimal"/>
+      <w:lvlText w:val="%4."/>
+      <w:lvlJc w:val="left"/>
+      <w:pPr>
+        <w:ind w:left="2880" w:hanging="360"/>
+      </w:pPr>
+    </w:lvl>
+    <w:lvl w:ilvl="4" w:tplc="04190019" w:tentative="1">
+      <w:start w:val="1"/>
+      <w:numFmt w:val="lowerLetter"/>
+      <w:lvlText w:val="%5."/>
+      <w:lvlJc w:val="left"/>
+      <w:pPr>
+        <w:ind w:left="3600" w:hanging="360"/>
+      </w:pPr>
+    </w:lvl>
+    <w:lvl w:ilvl="5" w:tplc="0419001B" w:tentative="1">
+      <w:start w:val="1"/>
+      <w:numFmt w:val="lowerRoman"/>
+      <w:lvlText w:val="%6."/>
+      <w:lvlJc w:val="right"/>
+      <w:pPr>
+        <w:ind w:left="4320" w:hanging="180"/>
+      </w:pPr>
+    </w:lvl>
+    <w:lvl w:ilvl="6" w:tplc="0419000F" w:tentative="1">
+      <w:start w:val="1"/>
+      <w:numFmt w:val="decimal"/>
+      <w:lvlText w:val="%7."/>
+      <w:lvlJc w:val="left"/>
+      <w:pPr>
+        <w:ind w:left="5040" w:hanging="360"/>
+      </w:pPr>
+    </w:lvl>
+    <w:lvl w:ilvl="7" w:tplc="04190019" w:tentative="1">
+      <w:start w:val="1"/>
+      <w:numFmt w:val="lowerLetter"/>
+      <w:lvlText w:val="%8."/>
+      <w:lvlJc w:val="left"/>
+      <w:pPr>
+        <w:ind w:left="5760" w:hanging="360"/>
+      </w:pPr>
+    </w:lvl>
+    <w:lvl w:ilvl="8" w:tplc="0419001B" w:tentative="1">
+      <w:start w:val="1"/>
+      <w:numFmt w:val="lowerRoman"/>
+      <w:lvlText w:val="%9."/>
+      <w:lvlJc w:val="right"/>
+      <w:pPr>
+        <w:ind w:left="6480" w:hanging="180"/>
+      </w:pPr>
+    </w:lvl>
+  </w:abstractNum>
+  <w:abstractNum w:abstractNumId="19">
     <w:nsid w:val="5C346F19"/>
     <w:multiLevelType w:val="hybridMultilevel"/>
     <w:tmpl w:val="A3487BA0"/>
@@ -5513,7 +7993,93 @@
       </w:rPr>
     </w:lvl>
   </w:abstractNum>
-  <w:abstractNum w:abstractNumId="16">
+  <w:abstractNum w:abstractNumId="20">
+    <w:nsid w:val="61234BD7"/>
+    <w:multiLevelType w:val="hybridMultilevel"/>
+    <w:tmpl w:val="7BEEB940"/>
+    <w:lvl w:ilvl="0" w:tplc="0419000F">
+      <w:start w:val="1"/>
+      <w:numFmt w:val="decimal"/>
+      <w:lvlText w:val="%1."/>
+      <w:lvlJc w:val="left"/>
+      <w:pPr>
+        <w:ind w:left="1004" w:hanging="360"/>
+      </w:pPr>
+    </w:lvl>
+    <w:lvl w:ilvl="1" w:tplc="04190019" w:tentative="1">
+      <w:start w:val="1"/>
+      <w:numFmt w:val="lowerLetter"/>
+      <w:lvlText w:val="%2."/>
+      <w:lvlJc w:val="left"/>
+      <w:pPr>
+        <w:ind w:left="1724" w:hanging="360"/>
+      </w:pPr>
+    </w:lvl>
+    <w:lvl w:ilvl="2" w:tplc="0419001B" w:tentative="1">
+      <w:start w:val="1"/>
+      <w:numFmt w:val="lowerRoman"/>
+      <w:lvlText w:val="%3."/>
+      <w:lvlJc w:val="right"/>
+      <w:pPr>
+        <w:ind w:left="2444" w:hanging="180"/>
+      </w:pPr>
+    </w:lvl>
+    <w:lvl w:ilvl="3" w:tplc="0419000F" w:tentative="1">
+      <w:start w:val="1"/>
+      <w:numFmt w:val="decimal"/>
+      <w:lvlText w:val="%4."/>
+      <w:lvlJc w:val="left"/>
+      <w:pPr>
+        <w:ind w:left="3164" w:hanging="360"/>
+      </w:pPr>
+    </w:lvl>
+    <w:lvl w:ilvl="4" w:tplc="04190019" w:tentative="1">
+      <w:start w:val="1"/>
+      <w:numFmt w:val="lowerLetter"/>
+      <w:lvlText w:val="%5."/>
+      <w:lvlJc w:val="left"/>
+      <w:pPr>
+        <w:ind w:left="3884" w:hanging="360"/>
+      </w:pPr>
+    </w:lvl>
+    <w:lvl w:ilvl="5" w:tplc="0419001B" w:tentative="1">
+      <w:start w:val="1"/>
+      <w:numFmt w:val="lowerRoman"/>
+      <w:lvlText w:val="%6."/>
+      <w:lvlJc w:val="right"/>
+      <w:pPr>
+        <w:ind w:left="4604" w:hanging="180"/>
+      </w:pPr>
+    </w:lvl>
+    <w:lvl w:ilvl="6" w:tplc="0419000F" w:tentative="1">
+      <w:start w:val="1"/>
+      <w:numFmt w:val="decimal"/>
+      <w:lvlText w:val="%7."/>
+      <w:lvlJc w:val="left"/>
+      <w:pPr>
+        <w:ind w:left="5324" w:hanging="360"/>
+      </w:pPr>
+    </w:lvl>
+    <w:lvl w:ilvl="7" w:tplc="04190019" w:tentative="1">
+      <w:start w:val="1"/>
+      <w:numFmt w:val="lowerLetter"/>
+      <w:lvlText w:val="%8."/>
+      <w:lvlJc w:val="left"/>
+      <w:pPr>
+        <w:ind w:left="6044" w:hanging="360"/>
+      </w:pPr>
+    </w:lvl>
+    <w:lvl w:ilvl="8" w:tplc="0419001B" w:tentative="1">
+      <w:start w:val="1"/>
+      <w:numFmt w:val="lowerRoman"/>
+      <w:lvlText w:val="%9."/>
+      <w:lvlJc w:val="right"/>
+      <w:pPr>
+        <w:ind w:left="6764" w:hanging="180"/>
+      </w:pPr>
+    </w:lvl>
+  </w:abstractNum>
+  <w:abstractNum w:abstractNumId="21">
     <w:nsid w:val="63C54998"/>
     <w:multiLevelType w:val="multilevel"/>
     <w:tmpl w:val="28B8737A"/>
@@ -5626,7 +8192,7 @@
       </w:rPr>
     </w:lvl>
   </w:abstractNum>
-  <w:abstractNum w:abstractNumId="17">
+  <w:abstractNum w:abstractNumId="22">
     <w:nsid w:val="66BB5B88"/>
     <w:multiLevelType w:val="hybridMultilevel"/>
     <w:tmpl w:val="A5042822"/>
@@ -5715,7 +8281,7 @@
       </w:pPr>
     </w:lvl>
   </w:abstractNum>
-  <w:abstractNum w:abstractNumId="18">
+  <w:abstractNum w:abstractNumId="23">
     <w:nsid w:val="6D867A4A"/>
     <w:multiLevelType w:val="hybridMultilevel"/>
     <w:tmpl w:val="0EB48736"/>
@@ -5804,7 +8370,7 @@
       </w:pPr>
     </w:lvl>
   </w:abstractNum>
-  <w:abstractNum w:abstractNumId="19">
+  <w:abstractNum w:abstractNumId="24">
     <w:nsid w:val="73E60E8B"/>
     <w:multiLevelType w:val="hybridMultilevel"/>
     <w:tmpl w:val="1AA6A150"/>
@@ -5921,61 +8487,76 @@
     <w:abstractNumId w:val="0"/>
   </w:num>
   <w:num w:numId="2">
-    <w:abstractNumId w:val="3"/>
+    <w:abstractNumId w:val="4"/>
   </w:num>
   <w:num w:numId="3">
-    <w:abstractNumId w:val="15"/>
+    <w:abstractNumId w:val="19"/>
   </w:num>
   <w:num w:numId="4">
+    <w:abstractNumId w:val="11"/>
+  </w:num>
+  <w:num w:numId="5">
+    <w:abstractNumId w:val="7"/>
+  </w:num>
+  <w:num w:numId="6">
     <w:abstractNumId w:val="10"/>
   </w:num>
-  <w:num w:numId="5">
+  <w:num w:numId="7">
+    <w:abstractNumId w:val="5"/>
+  </w:num>
+  <w:num w:numId="8">
+    <w:abstractNumId w:val="12"/>
+  </w:num>
+  <w:num w:numId="9">
     <w:abstractNumId w:val="6"/>
   </w:num>
-  <w:num w:numId="6">
-    <w:abstractNumId w:val="9"/>
-  </w:num>
-  <w:num w:numId="7">
-    <w:abstractNumId w:val="4"/>
-  </w:num>
-  <w:num w:numId="8">
-    <w:abstractNumId w:val="11"/>
-  </w:num>
-  <w:num w:numId="9">
-    <w:abstractNumId w:val="5"/>
-  </w:num>
   <w:num w:numId="10">
-    <w:abstractNumId w:val="7"/>
+    <w:abstractNumId w:val="8"/>
   </w:num>
   <w:num w:numId="11">
-    <w:abstractNumId w:val="12"/>
+    <w:abstractNumId w:val="13"/>
   </w:num>
   <w:num w:numId="12">
-    <w:abstractNumId w:val="17"/>
+    <w:abstractNumId w:val="22"/>
   </w:num>
   <w:num w:numId="13">
-    <w:abstractNumId w:val="19"/>
+    <w:abstractNumId w:val="24"/>
   </w:num>
   <w:num w:numId="14">
-    <w:abstractNumId w:val="18"/>
+    <w:abstractNumId w:val="23"/>
   </w:num>
   <w:num w:numId="15">
-    <w:abstractNumId w:val="13"/>
+    <w:abstractNumId w:val="14"/>
   </w:num>
   <w:num w:numId="16">
     <w:abstractNumId w:val="1"/>
   </w:num>
   <w:num w:numId="17">
-    <w:abstractNumId w:val="14"/>
+    <w:abstractNumId w:val="17"/>
   </w:num>
   <w:num w:numId="18">
-    <w:abstractNumId w:val="8"/>
+    <w:abstractNumId w:val="9"/>
   </w:num>
   <w:num w:numId="19">
+    <w:abstractNumId w:val="21"/>
+  </w:num>
+  <w:num w:numId="20">
+    <w:abstractNumId w:val="3"/>
+  </w:num>
+  <w:num w:numId="21">
+    <w:abstractNumId w:val="15"/>
+  </w:num>
+  <w:num w:numId="22">
+    <w:abstractNumId w:val="2"/>
+  </w:num>
+  <w:num w:numId="23">
     <w:abstractNumId w:val="16"/>
   </w:num>
-  <w:num w:numId="20">
-    <w:abstractNumId w:val="2"/>
+  <w:num w:numId="24">
+    <w:abstractNumId w:val="20"/>
+  </w:num>
+  <w:num w:numId="25">
+    <w:abstractNumId w:val="18"/>
   </w:num>
 </w:numbering>
 </file>
@@ -6836,515 +9417,6 @@
 </w:styles>
 </file>
 
-<file path=word/glossary/document.xml><?xml version="1.0" encoding="utf-8"?>
-<w:glossaryDocument xmlns:wpc="http://schemas.microsoft.com/office/word/2010/wordprocessingCanvas" xmlns:mc="http://schemas.openxmlformats.org/markup-compatibility/2006" xmlns:o="urn:schemas-microsoft-com:office:office" xmlns:r="http://schemas.openxmlformats.org/officeDocument/2006/relationships" xmlns:m="http://schemas.openxmlformats.org/officeDocument/2006/math" xmlns:v="urn:schemas-microsoft-com:vml" xmlns:wp14="http://schemas.microsoft.com/office/word/2010/wordprocessingDrawing" xmlns:wp="http://schemas.openxmlformats.org/drawingml/2006/wordprocessingDrawing" xmlns:w10="urn:schemas-microsoft-com:office:word" xmlns:w="http://schemas.openxmlformats.org/wordprocessingml/2006/main" xmlns:w14="http://schemas.microsoft.com/office/word/2010/wordml" xmlns:wpg="http://schemas.microsoft.com/office/word/2010/wordprocessingGroup" xmlns:wpi="http://schemas.microsoft.com/office/word/2010/wordprocessingInk" xmlns:wne="http://schemas.microsoft.com/office/word/2006/wordml" xmlns:wps="http://schemas.microsoft.com/office/word/2010/wordprocessingShape" mc:Ignorable="w14 wp14"/>
-</file>
-
-<file path=word/glossary/fontTable.xml><?xml version="1.0" encoding="utf-8"?>
-<w:fonts xmlns:mc="http://schemas.openxmlformats.org/markup-compatibility/2006" xmlns:r="http://schemas.openxmlformats.org/officeDocument/2006/relationships" xmlns:w="http://schemas.openxmlformats.org/wordprocessingml/2006/main" xmlns:w14="http://schemas.microsoft.com/office/word/2010/wordml" mc:Ignorable="w14">
-  <w:font w:name="Times New Roman">
-    <w:panose1 w:val="02020603050405020304"/>
-    <w:charset w:val="CC"/>
-    <w:family w:val="roman"/>
-    <w:pitch w:val="variable"/>
-    <w:sig w:usb0="E0002AFF" w:usb1="C0007841" w:usb2="00000009" w:usb3="00000000" w:csb0="000001FF" w:csb1="00000000"/>
-  </w:font>
-  <w:font w:name="Symbol">
-    <w:panose1 w:val="05050102010706020507"/>
-    <w:charset w:val="02"/>
-    <w:family w:val="roman"/>
-    <w:pitch w:val="variable"/>
-    <w:sig w:usb0="00000000" w:usb1="10000000" w:usb2="00000000" w:usb3="00000000" w:csb0="80000000" w:csb1="00000000"/>
-  </w:font>
-  <w:font w:name="Courier New">
-    <w:panose1 w:val="02070309020205020404"/>
-    <w:charset w:val="CC"/>
-    <w:family w:val="modern"/>
-    <w:pitch w:val="fixed"/>
-    <w:sig w:usb0="E0002AFF" w:usb1="C0007843" w:usb2="00000009" w:usb3="00000000" w:csb0="000001FF" w:csb1="00000000"/>
-  </w:font>
-  <w:font w:name="Wingdings">
-    <w:panose1 w:val="05000000000000000000"/>
-    <w:charset w:val="02"/>
-    <w:family w:val="auto"/>
-    <w:pitch w:val="variable"/>
-    <w:sig w:usb0="00000000" w:usb1="10000000" w:usb2="00000000" w:usb3="00000000" w:csb0="80000000" w:csb1="00000000"/>
-  </w:font>
-  <w:font w:name="Calibri">
-    <w:panose1 w:val="020F0502020204030204"/>
-    <w:charset w:val="CC"/>
-    <w:family w:val="swiss"/>
-    <w:pitch w:val="variable"/>
-    <w:sig w:usb0="E00002FF" w:usb1="4000ACFF" w:usb2="00000001" w:usb3="00000000" w:csb0="0000019F" w:csb1="00000000"/>
-  </w:font>
-  <w:font w:name="Cambria">
-    <w:panose1 w:val="02040503050406030204"/>
-    <w:charset w:val="CC"/>
-    <w:family w:val="roman"/>
-    <w:pitch w:val="variable"/>
-    <w:sig w:usb0="E00002FF" w:usb1="400004FF" w:usb2="00000000" w:usb3="00000000" w:csb0="0000019F" w:csb1="00000000"/>
-  </w:font>
-  <w:font w:name="Tahoma">
-    <w:panose1 w:val="020B0604030504040204"/>
-    <w:charset w:val="CC"/>
-    <w:family w:val="swiss"/>
-    <w:pitch w:val="variable"/>
-    <w:sig w:usb0="E1002EFF" w:usb1="C000605B" w:usb2="00000029" w:usb3="00000000" w:csb0="000101FF" w:csb1="00000000"/>
-  </w:font>
-  <w:font w:name="Arial">
-    <w:panose1 w:val="020B0604020202020204"/>
-    <w:charset w:val="CC"/>
-    <w:family w:val="swiss"/>
-    <w:pitch w:val="variable"/>
-    <w:sig w:usb0="E0002AFF" w:usb1="C0007843" w:usb2="00000009" w:usb3="00000000" w:csb0="000001FF" w:csb1="00000000"/>
-  </w:font>
-</w:fonts>
-</file>
-
-<file path=word/glossary/settings.xml><?xml version="1.0" encoding="utf-8"?>
-<w:settings xmlns:mc="http://schemas.openxmlformats.org/markup-compatibility/2006" xmlns:o="urn:schemas-microsoft-com:office:office" xmlns:r="http://schemas.openxmlformats.org/officeDocument/2006/relationships" xmlns:m="http://schemas.openxmlformats.org/officeDocument/2006/math" xmlns:v="urn:schemas-microsoft-com:vml" xmlns:w10="urn:schemas-microsoft-com:office:word" xmlns:w="http://schemas.openxmlformats.org/wordprocessingml/2006/main" xmlns:w14="http://schemas.microsoft.com/office/word/2010/wordml" xmlns:sl="http://schemas.openxmlformats.org/schemaLibrary/2006/main" mc:Ignorable="w14">
-  <w:view w:val="normal"/>
-  <w:defaultTabStop w:val="708"/>
-  <w:characterSpacingControl w:val="doNotCompress"/>
-  <w:compat>
-    <w:useFELayout/>
-    <w:compatSetting w:name="compatibilityMode" w:uri="http://schemas.microsoft.com/office/word" w:val="14"/>
-    <w:compatSetting w:name="overrideTableStyleFontSizeAndJustification" w:uri="http://schemas.microsoft.com/office/word" w:val="1"/>
-    <w:compatSetting w:name="enableOpenTypeFeatures" w:uri="http://schemas.microsoft.com/office/word" w:val="1"/>
-    <w:compatSetting w:name="doNotFlipMirrorIndents" w:uri="http://schemas.microsoft.com/office/word" w:val="1"/>
-  </w:compat>
-  <w:rsids>
-    <w:rsidRoot w:val="001C42E6"/>
-    <w:rsid w:val="00084FFF"/>
-    <w:rsid w:val="001C42E6"/>
-  </w:rsids>
-  <m:mathPr>
-    <m:mathFont m:val="Cambria Math"/>
-    <m:brkBin m:val="before"/>
-    <m:brkBinSub m:val="--"/>
-    <m:smallFrac m:val="0"/>
-    <m:dispDef/>
-    <m:lMargin m:val="0"/>
-    <m:rMargin m:val="0"/>
-    <m:defJc m:val="centerGroup"/>
-    <m:wrapIndent m:val="1440"/>
-    <m:intLim m:val="subSup"/>
-    <m:naryLim m:val="undOvr"/>
-  </m:mathPr>
-  <w:themeFontLang w:val="ru-RU"/>
-  <w:clrSchemeMapping w:bg1="light1" w:t1="dark1" w:bg2="light2" w:t2="dark2" w:accent1="accent1" w:accent2="accent2" w:accent3="accent3" w:accent4="accent4" w:accent5="accent5" w:accent6="accent6" w:hyperlink="hyperlink" w:followedHyperlink="followedHyperlink"/>
-  <w:decimalSymbol w:val=","/>
-  <w:listSeparator w:val=";"/>
-</w:settings>
-</file>
-
-<file path=word/glossary/styles.xml><?xml version="1.0" encoding="utf-8"?>
-<w:styles xmlns:mc="http://schemas.openxmlformats.org/markup-compatibility/2006" xmlns:r="http://schemas.openxmlformats.org/officeDocument/2006/relationships" xmlns:w="http://schemas.openxmlformats.org/wordprocessingml/2006/main" xmlns:w14="http://schemas.microsoft.com/office/word/2010/wordml" mc:Ignorable="w14">
-  <w:docDefaults>
-    <w:rPrDefault>
-      <w:rPr>
-        <w:rFonts w:asciiTheme="minorHAnsi" w:eastAsiaTheme="minorEastAsia" w:hAnsiTheme="minorHAnsi" w:cstheme="minorBidi"/>
-        <w:sz w:val="22"/>
-        <w:szCs w:val="22"/>
-        <w:lang w:val="ru-RU" w:eastAsia="ru-RU" w:bidi="ar-SA"/>
-      </w:rPr>
-    </w:rPrDefault>
-    <w:pPrDefault>
-      <w:pPr>
-        <w:spacing w:after="200" w:line="276" w:lineRule="auto"/>
-      </w:pPr>
-    </w:pPrDefault>
-  </w:docDefaults>
-  <w:latentStyles w:defLockedState="0" w:defUIPriority="99" w:defSemiHidden="1" w:defUnhideWhenUsed="1" w:defQFormat="0" w:count="267">
-    <w:lsdException w:name="Normal" w:semiHidden="0" w:uiPriority="0" w:unhideWhenUsed="0" w:qFormat="1"/>
-    <w:lsdException w:name="heading 1" w:semiHidden="0" w:uiPriority="9" w:unhideWhenUsed="0" w:qFormat="1"/>
-    <w:lsdException w:name="heading 2" w:uiPriority="9" w:qFormat="1"/>
-    <w:lsdException w:name="heading 3" w:uiPriority="9" w:qFormat="1"/>
-    <w:lsdException w:name="heading 4" w:uiPriority="9" w:qFormat="1"/>
-    <w:lsdException w:name="heading 5" w:uiPriority="9" w:qFormat="1"/>
-    <w:lsdException w:name="heading 6" w:uiPriority="9" w:qFormat="1"/>
-    <w:lsdException w:name="heading 7" w:uiPriority="9" w:qFormat="1"/>
-    <w:lsdException w:name="heading 8" w:uiPriority="9" w:qFormat="1"/>
-    <w:lsdException w:name="heading 9" w:uiPriority="9" w:qFormat="1"/>
-    <w:lsdException w:name="toc 1" w:uiPriority="39"/>
-    <w:lsdException w:name="toc 2" w:uiPriority="39"/>
-    <w:lsdException w:name="toc 3" w:uiPriority="39"/>
-    <w:lsdException w:name="toc 4" w:uiPriority="39"/>
-    <w:lsdException w:name="toc 5" w:uiPriority="39"/>
-    <w:lsdException w:name="toc 6" w:uiPriority="39"/>
-    <w:lsdException w:name="toc 7" w:uiPriority="39"/>
-    <w:lsdException w:name="toc 8" w:uiPriority="39"/>
-    <w:lsdException w:name="toc 9" w:uiPriority="39"/>
-    <w:lsdException w:name="caption" w:uiPriority="35" w:qFormat="1"/>
-    <w:lsdException w:name="Title" w:semiHidden="0" w:uiPriority="10" w:unhideWhenUsed="0" w:qFormat="1"/>
-    <w:lsdException w:name="Default Paragraph Font" w:uiPriority="1"/>
-    <w:lsdException w:name="Subtitle" w:semiHidden="0" w:uiPriority="11" w:unhideWhenUsed="0" w:qFormat="1"/>
-    <w:lsdException w:name="Strong" w:semiHidden="0" w:uiPriority="22" w:unhideWhenUsed="0" w:qFormat="1"/>
-    <w:lsdException w:name="Emphasis" w:semiHidden="0" w:uiPriority="20" w:unhideWhenUsed="0" w:qFormat="1"/>
-    <w:lsdException w:name="Table Grid" w:semiHidden="0" w:uiPriority="59" w:unhideWhenUsed="0"/>
-    <w:lsdException w:name="Placeholder Text" w:unhideWhenUsed="0"/>
-    <w:lsdException w:name="No Spacing" w:semiHidden="0" w:uiPriority="1" w:unhideWhenUsed="0" w:qFormat="1"/>
-    <w:lsdException w:name="Light Shading" w:semiHidden="0" w:uiPriority="60" w:unhideWhenUsed="0"/>
-    <w:lsdException w:name="Light List" w:semiHidden="0" w:uiPriority="61" w:unhideWhenUsed="0"/>
-    <w:lsdException w:name="Light Grid" w:semiHidden="0" w:uiPriority="62" w:unhideWhenUsed="0"/>
-    <w:lsdException w:name="Medium Shading 1" w:semiHidden="0" w:uiPriority="63" w:unhideWhenUsed="0"/>
-    <w:lsdException w:name="Medium Shading 2" w:semiHidden="0" w:uiPriority="64" w:unhideWhenUsed="0"/>
-    <w:lsdException w:name="Medium List 1" w:semiHidden="0" w:uiPriority="65" w:unhideWhenUsed="0"/>
-    <w:lsdException w:name="Medium List 2" w:semiHidden="0" w:uiPriority="66" w:unhideWhenUsed="0"/>
-    <w:lsdException w:name="Medium Grid 1" w:semiHidden="0" w:uiPriority="67" w:unhideWhenUsed="0"/>
-    <w:lsdException w:name="Medium Grid 2" w:semiHidden="0" w:uiPriority="68" w:unhideWhenUsed="0"/>
-    <w:lsdException w:name="Medium Grid 3" w:semiHidden="0" w:uiPriority="69" w:unhideWhenUsed="0"/>
-    <w:lsdException w:name="Dark List" w:semiHidden="0" w:uiPriority="70" w:unhideWhenUsed="0"/>
-    <w:lsdException w:name="Colorful Shading" w:semiHidden="0" w:uiPriority="71" w:unhideWhenUsed="0"/>
-    <w:lsdException w:name="Colorful List" w:semiHidden="0" w:uiPriority="72" w:unhideWhenUsed="0"/>
-    <w:lsdException w:name="Colorful Grid" w:semiHidden="0" w:uiPriority="73" w:unhideWhenUsed="0"/>
-    <w:lsdException w:name="Light Shading Accent 1" w:semiHidden="0" w:uiPriority="60" w:unhideWhenUsed="0"/>
-    <w:lsdException w:name="Light List Accent 1" w:semiHidden="0" w:uiPriority="61" w:unhideWhenUsed="0"/>
-    <w:lsdException w:name="Light Grid Accent 1" w:semiHidden="0" w:uiPriority="62" w:unhideWhenUsed="0"/>
-    <w:lsdException w:name="Medium Shading 1 Accent 1" w:semiHidden="0" w:uiPriority="63" w:unhideWhenUsed="0"/>
-    <w:lsdException w:name="Medium Shading 2 Accent 1" w:semiHidden="0" w:uiPriority="64" w:unhideWhenUsed="0"/>
-    <w:lsdException w:name="Medium List 1 Accent 1" w:semiHidden="0" w:uiPriority="65" w:unhideWhenUsed="0"/>
-    <w:lsdException w:name="Revision" w:unhideWhenUsed="0"/>
-    <w:lsdException w:name="List Paragraph" w:semiHidden="0" w:uiPriority="34" w:unhideWhenUsed="0" w:qFormat="1"/>
-    <w:lsdException w:name="Quote" w:semiHidden="0" w:uiPriority="29" w:unhideWhenUsed="0" w:qFormat="1"/>
-    <w:lsdException w:name="Intense Quote" w:semiHidden="0" w:uiPriority="30" w:unhideWhenUsed="0" w:qFormat="1"/>
-    <w:lsdException w:name="Medium List 2 Accent 1" w:semiHidden="0" w:uiPriority="66" w:unhideWhenUsed="0"/>
-    <w:lsdException w:name="Medium Grid 1 Accent 1" w:semiHidden="0" w:uiPriority="67" w:unhideWhenUsed="0"/>
-    <w:lsdException w:name="Medium Grid 2 Accent 1" w:semiHidden="0" w:uiPriority="68" w:unhideWhenUsed="0"/>
-    <w:lsdException w:name="Medium Grid 3 Accent 1" w:semiHidden="0" w:uiPriority="69" w:unhideWhenUsed="0"/>
-    <w:lsdException w:name="Dark List Accent 1" w:semiHidden="0" w:uiPriority="70" w:unhideWhenUsed="0"/>
-    <w:lsdException w:name="Colorful Shading Accent 1" w:semiHidden="0" w:uiPriority="71" w:unhideWhenUsed="0"/>
-    <w:lsdException w:name="Colorful List Accent 1" w:semiHidden="0" w:uiPriority="72" w:unhideWhenUsed="0"/>
-    <w:lsdException w:name="Colorful Grid Accent 1" w:semiHidden="0" w:uiPriority="73" w:unhideWhenUsed="0"/>
-    <w:lsdException w:name="Light Shading Accent 2" w:semiHidden="0" w:uiPriority="60" w:unhideWhenUsed="0"/>
-    <w:lsdException w:name="Light List Accent 2" w:semiHidden="0" w:uiPriority="61" w:unhideWhenUsed="0"/>
-    <w:lsdException w:name="Light Grid Accent 2" w:semiHidden="0" w:uiPriority="62" w:unhideWhenUsed="0"/>
-    <w:lsdException w:name="Medium Shading 1 Accent 2" w:semiHidden="0" w:uiPriority="63" w:unhideWhenUsed="0"/>
-    <w:lsdException w:name="Medium Shading 2 Accent 2" w:semiHidden="0" w:uiPriority="64" w:unhideWhenUsed="0"/>
-    <w:lsdException w:name="Medium List 1 Accent 2" w:semiHidden="0" w:uiPriority="65" w:unhideWhenUsed="0"/>
-    <w:lsdException w:name="Medium List 2 Accent 2" w:semiHidden="0" w:uiPriority="66" w:unhideWhenUsed="0"/>
-    <w:lsdException w:name="Medium Grid 1 Accent 2" w:semiHidden="0" w:uiPriority="67" w:unhideWhenUsed="0"/>
-    <w:lsdException w:name="Medium Grid 2 Accent 2" w:semiHidden="0" w:uiPriority="68" w:unhideWhenUsed="0"/>
-    <w:lsdException w:name="Medium Grid 3 Accent 2" w:semiHidden="0" w:uiPriority="69" w:unhideWhenUsed="0"/>
-    <w:lsdException w:name="Dark List Accent 2" w:semiHidden="0" w:uiPriority="70" w:unhideWhenUsed="0"/>
-    <w:lsdException w:name="Colorful Shading Accent 2" w:semiHidden="0" w:uiPriority="71" w:unhideWhenUsed="0"/>
-    <w:lsdException w:name="Colorful List Accent 2" w:semiHidden="0" w:uiPriority="72" w:unhideWhenUsed="0"/>
-    <w:lsdException w:name="Colorful Grid Accent 2" w:semiHidden="0" w:uiPriority="73" w:unhideWhenUsed="0"/>
-    <w:lsdException w:name="Light Shading Accent 3" w:semiHidden="0" w:uiPriority="60" w:unhideWhenUsed="0"/>
-    <w:lsdException w:name="Light List Accent 3" w:semiHidden="0" w:uiPriority="61" w:unhideWhenUsed="0"/>
-    <w:lsdException w:name="Light Grid Accent 3" w:semiHidden="0" w:uiPriority="62" w:unhideWhenUsed="0"/>
-    <w:lsdException w:name="Medium Shading 1 Accent 3" w:semiHidden="0" w:uiPriority="63" w:unhideWhenUsed="0"/>
-    <w:lsdException w:name="Medium Shading 2 Accent 3" w:semiHidden="0" w:uiPriority="64" w:unhideWhenUsed="0"/>
-    <w:lsdException w:name="Medium List 1 Accent 3" w:semiHidden="0" w:uiPriority="65" w:unhideWhenUsed="0"/>
-    <w:lsdException w:name="Medium List 2 Accent 3" w:semiHidden="0" w:uiPriority="66" w:unhideWhenUsed="0"/>
-    <w:lsdException w:name="Medium Grid 1 Accent 3" w:semiHidden="0" w:uiPriority="67" w:unhideWhenUsed="0"/>
-    <w:lsdException w:name="Medium Grid 2 Accent 3" w:semiHidden="0" w:uiPriority="68" w:unhideWhenUsed="0"/>
-    <w:lsdException w:name="Medium Grid 3 Accent 3" w:semiHidden="0" w:uiPriority="69" w:unhideWhenUsed="0"/>
-    <w:lsdException w:name="Dark List Accent 3" w:semiHidden="0" w:uiPriority="70" w:unhideWhenUsed="0"/>
-    <w:lsdException w:name="Colorful Shading Accent 3" w:semiHidden="0" w:uiPriority="71" w:unhideWhenUsed="0"/>
-    <w:lsdException w:name="Colorful List Accent 3" w:semiHidden="0" w:uiPriority="72" w:unhideWhenUsed="0"/>
-    <w:lsdException w:name="Colorful Grid Accent 3" w:semiHidden="0" w:uiPriority="73" w:unhideWhenUsed="0"/>
-    <w:lsdException w:name="Light Shading Accent 4" w:semiHidden="0" w:uiPriority="60" w:unhideWhenUsed="0"/>
-    <w:lsdException w:name="Light List Accent 4" w:semiHidden="0" w:uiPriority="61" w:unhideWhenUsed="0"/>
-    <w:lsdException w:name="Light Grid Accent 4" w:semiHidden="0" w:uiPriority="62" w:unhideWhenUsed="0"/>
-    <w:lsdException w:name="Medium Shading 1 Accent 4" w:semiHidden="0" w:uiPriority="63" w:unhideWhenUsed="0"/>
-    <w:lsdException w:name="Medium Shading 2 Accent 4" w:semiHidden="0" w:uiPriority="64" w:unhideWhenUsed="0"/>
-    <w:lsdException w:name="Medium List 1 Accent 4" w:semiHidden="0" w:uiPriority="65" w:unhideWhenUsed="0"/>
-    <w:lsdException w:name="Medium List 2 Accent 4" w:semiHidden="0" w:uiPriority="66" w:unhideWhenUsed="0"/>
-    <w:lsdException w:name="Medium Grid 1 Accent 4" w:semiHidden="0" w:uiPriority="67" w:unhideWhenUsed="0"/>
-    <w:lsdException w:name="Medium Grid 2 Accent 4" w:semiHidden="0" w:uiPriority="68" w:unhideWhenUsed="0"/>
-    <w:lsdException w:name="Medium Grid 3 Accent 4" w:semiHidden="0" w:uiPriority="69" w:unhideWhenUsed="0"/>
-    <w:lsdException w:name="Dark List Accent 4" w:semiHidden="0" w:uiPriority="70" w:unhideWhenUsed="0"/>
-    <w:lsdException w:name="Colorful Shading Accent 4" w:semiHidden="0" w:uiPriority="71" w:unhideWhenUsed="0"/>
-    <w:lsdException w:name="Colorful List Accent 4" w:semiHidden="0" w:uiPriority="72" w:unhideWhenUsed="0"/>
-    <w:lsdException w:name="Colorful Grid Accent 4" w:semiHidden="0" w:uiPriority="73" w:unhideWhenUsed="0"/>
-    <w:lsdException w:name="Light Shading Accent 5" w:semiHidden="0" w:uiPriority="60" w:unhideWhenUsed="0"/>
-    <w:lsdException w:name="Light List Accent 5" w:semiHidden="0" w:uiPriority="61" w:unhideWhenUsed="0"/>
-    <w:lsdException w:name="Light Grid Accent 5" w:semiHidden="0" w:uiPriority="62" w:unhideWhenUsed="0"/>
-    <w:lsdException w:name="Medium Shading 1 Accent 5" w:semiHidden="0" w:uiPriority="63" w:unhideWhenUsed="0"/>
-    <w:lsdException w:name="Medium Shading 2 Accent 5" w:semiHidden="0" w:uiPriority="64" w:unhideWhenUsed="0"/>
-    <w:lsdException w:name="Medium List 1 Accent 5" w:semiHidden="0" w:uiPriority="65" w:unhideWhenUsed="0"/>
-    <w:lsdException w:name="Medium List 2 Accent 5" w:semiHidden="0" w:uiPriority="66" w:unhideWhenUsed="0"/>
-    <w:lsdException w:name="Medium Grid 1 Accent 5" w:semiHidden="0" w:uiPriority="67" w:unhideWhenUsed="0"/>
-    <w:lsdException w:name="Medium Grid 2 Accent 5" w:semiHidden="0" w:uiPriority="68" w:unhideWhenUsed="0"/>
-    <w:lsdException w:name="Medium Grid 3 Accent 5" w:semiHidden="0" w:uiPriority="69" w:unhideWhenUsed="0"/>
-    <w:lsdException w:name="Dark List Accent 5" w:semiHidden="0" w:uiPriority="70" w:unhideWhenUsed="0"/>
-    <w:lsdException w:name="Colorful Shading Accent 5" w:semiHidden="0" w:uiPriority="71" w:unhideWhenUsed="0"/>
-    <w:lsdException w:name="Colorful List Accent 5" w:semiHidden="0" w:uiPriority="72" w:unhideWhenUsed="0"/>
-    <w:lsdException w:name="Colorful Grid Accent 5" w:semiHidden="0" w:uiPriority="73" w:unhideWhenUsed="0"/>
-    <w:lsdException w:name="Light Shading Accent 6" w:semiHidden="0" w:uiPriority="60" w:unhideWhenUsed="0"/>
-    <w:lsdException w:name="Light List Accent 6" w:semiHidden="0" w:uiPriority="61" w:unhideWhenUsed="0"/>
-    <w:lsdException w:name="Light Grid Accent 6" w:semiHidden="0" w:uiPriority="62" w:unhideWhenUsed="0"/>
-    <w:lsdException w:name="Medium Shading 1 Accent 6" w:semiHidden="0" w:uiPriority="63" w:unhideWhenUsed="0"/>
-    <w:lsdException w:name="Medium Shading 2 Accent 6" w:semiHidden="0" w:uiPriority="64" w:unhideWhenUsed="0"/>
-    <w:lsdException w:name="Medium List 1 Accent 6" w:semiHidden="0" w:uiPriority="65" w:unhideWhenUsed="0"/>
-    <w:lsdException w:name="Medium List 2 Accent 6" w:semiHidden="0" w:uiPriority="66" w:unhideWhenUsed="0"/>
-    <w:lsdException w:name="Medium Grid 1 Accent 6" w:semiHidden="0" w:uiPriority="67" w:unhideWhenUsed="0"/>
-    <w:lsdException w:name="Medium Grid 2 Accent 6" w:semiHidden="0" w:uiPriority="68" w:unhideWhenUsed="0"/>
-    <w:lsdException w:name="Medium Grid 3 Accent 6" w:semiHidden="0" w:uiPriority="69" w:unhideWhenUsed="0"/>
-    <w:lsdException w:name="Dark List Accent 6" w:semiHidden="0" w:uiPriority="70" w:unhideWhenUsed="0"/>
-    <w:lsdException w:name="Colorful Shading Accent 6" w:semiHidden="0" w:uiPriority="71" w:unhideWhenUsed="0"/>
-    <w:lsdException w:name="Colorful List Accent 6" w:semiHidden="0" w:uiPriority="72" w:unhideWhenUsed="0"/>
-    <w:lsdException w:name="Colorful Grid Accent 6" w:semiHidden="0" w:uiPriority="73" w:unhideWhenUsed="0"/>
-    <w:lsdException w:name="Subtle Emphasis" w:semiHidden="0" w:uiPriority="19" w:unhideWhenUsed="0" w:qFormat="1"/>
-    <w:lsdException w:name="Intense Emphasis" w:semiHidden="0" w:uiPriority="21" w:unhideWhenUsed="0" w:qFormat="1"/>
-    <w:lsdException w:name="Subtle Reference" w:semiHidden="0" w:uiPriority="31" w:unhideWhenUsed="0" w:qFormat="1"/>
-    <w:lsdException w:name="Intense Reference" w:semiHidden="0" w:uiPriority="32" w:unhideWhenUsed="0" w:qFormat="1"/>
-    <w:lsdException w:name="Book Title" w:semiHidden="0" w:uiPriority="33" w:unhideWhenUsed="0" w:qFormat="1"/>
-    <w:lsdException w:name="Bibliography" w:uiPriority="37"/>
-    <w:lsdException w:name="TOC Heading" w:uiPriority="39" w:qFormat="1"/>
-  </w:latentStyles>
-  <w:style w:type="paragraph" w:default="1" w:styleId="a">
-    <w:name w:val="Normal"/>
-    <w:qFormat/>
-  </w:style>
-  <w:style w:type="character" w:default="1" w:styleId="a0">
-    <w:name w:val="Default Paragraph Font"/>
-    <w:uiPriority w:val="1"/>
-    <w:semiHidden/>
-    <w:unhideWhenUsed/>
-  </w:style>
-  <w:style w:type="table" w:default="1" w:styleId="a1">
-    <w:name w:val="Normal Table"/>
-    <w:uiPriority w:val="99"/>
-    <w:semiHidden/>
-    <w:unhideWhenUsed/>
-    <w:tblPr>
-      <w:tblInd w:w="0" w:type="dxa"/>
-      <w:tblCellMar>
-        <w:top w:w="0" w:type="dxa"/>
-        <w:left w:w="108" w:type="dxa"/>
-        <w:bottom w:w="0" w:type="dxa"/>
-        <w:right w:w="108" w:type="dxa"/>
-      </w:tblCellMar>
-    </w:tblPr>
-  </w:style>
-  <w:style w:type="numbering" w:default="1" w:styleId="a2">
-    <w:name w:val="No List"/>
-    <w:uiPriority w:val="99"/>
-    <w:semiHidden/>
-    <w:unhideWhenUsed/>
-  </w:style>
-  <w:style w:type="character" w:styleId="a3">
-    <w:name w:val="Placeholder Text"/>
-    <w:basedOn w:val="a0"/>
-    <w:uiPriority w:val="99"/>
-    <w:semiHidden/>
-    <w:rsid w:val="001C42E6"/>
-    <w:rPr>
-      <w:color w:val="808080"/>
-    </w:rPr>
-  </w:style>
-</w:styles>
-</file>
-
-<file path=word/glossary/stylesWithEffects.xml><?xml version="1.0" encoding="utf-8"?>
-<w:styles xmlns:wpc="http://schemas.microsoft.com/office/word/2010/wordprocessingCanvas" xmlns:mc="http://schemas.openxmlformats.org/markup-compatibility/2006" xmlns:o="urn:schemas-microsoft-com:office:office" xmlns:r="http://schemas.openxmlformats.org/officeDocument/2006/relationships" xmlns:m="http://schemas.openxmlformats.org/officeDocument/2006/math" xmlns:v="urn:schemas-microsoft-com:vml" xmlns:wp14="http://schemas.microsoft.com/office/word/2010/wordprocessingDrawing" xmlns:wp="http://schemas.openxmlformats.org/drawingml/2006/wordprocessingDrawing" xmlns:w10="urn:schemas-microsoft-com:office:word" xmlns:w="http://schemas.openxmlformats.org/wordprocessingml/2006/main" xmlns:w14="http://schemas.microsoft.com/office/word/2010/wordml" xmlns:wpg="http://schemas.microsoft.com/office/word/2010/wordprocessingGroup" xmlns:wpi="http://schemas.microsoft.com/office/word/2010/wordprocessingInk" xmlns:wne="http://schemas.microsoft.com/office/word/2006/wordml" xmlns:wps="http://schemas.microsoft.com/office/word/2010/wordprocessingShape" mc:Ignorable="w14 wp14">
-  <w:docDefaults>
-    <w:rPrDefault>
-      <w:rPr>
-        <w:rFonts w:asciiTheme="minorHAnsi" w:eastAsiaTheme="minorEastAsia" w:hAnsiTheme="minorHAnsi" w:cstheme="minorBidi"/>
-        <w:sz w:val="22"/>
-        <w:szCs w:val="22"/>
-        <w:lang w:val="ru-RU" w:eastAsia="ru-RU" w:bidi="ar-SA"/>
-      </w:rPr>
-    </w:rPrDefault>
-    <w:pPrDefault>
-      <w:pPr>
-        <w:spacing w:after="200" w:line="276" w:lineRule="auto"/>
-      </w:pPr>
-    </w:pPrDefault>
-  </w:docDefaults>
-  <w:latentStyles w:defLockedState="0" w:defUIPriority="99" w:defSemiHidden="1" w:defUnhideWhenUsed="1" w:defQFormat="0" w:count="267">
-    <w:lsdException w:name="Normal" w:semiHidden="0" w:uiPriority="0" w:unhideWhenUsed="0" w:qFormat="1"/>
-    <w:lsdException w:name="heading 1" w:semiHidden="0" w:uiPriority="9" w:unhideWhenUsed="0" w:qFormat="1"/>
-    <w:lsdException w:name="heading 2" w:uiPriority="9" w:qFormat="1"/>
-    <w:lsdException w:name="heading 3" w:uiPriority="9" w:qFormat="1"/>
-    <w:lsdException w:name="heading 4" w:uiPriority="9" w:qFormat="1"/>
-    <w:lsdException w:name="heading 5" w:uiPriority="9" w:qFormat="1"/>
-    <w:lsdException w:name="heading 6" w:uiPriority="9" w:qFormat="1"/>
-    <w:lsdException w:name="heading 7" w:uiPriority="9" w:qFormat="1"/>
-    <w:lsdException w:name="heading 8" w:uiPriority="9" w:qFormat="1"/>
-    <w:lsdException w:name="heading 9" w:uiPriority="9" w:qFormat="1"/>
-    <w:lsdException w:name="toc 1" w:uiPriority="39"/>
-    <w:lsdException w:name="toc 2" w:uiPriority="39"/>
-    <w:lsdException w:name="toc 3" w:uiPriority="39"/>
-    <w:lsdException w:name="toc 4" w:uiPriority="39"/>
-    <w:lsdException w:name="toc 5" w:uiPriority="39"/>
-    <w:lsdException w:name="toc 6" w:uiPriority="39"/>
-    <w:lsdException w:name="toc 7" w:uiPriority="39"/>
-    <w:lsdException w:name="toc 8" w:uiPriority="39"/>
-    <w:lsdException w:name="toc 9" w:uiPriority="39"/>
-    <w:lsdException w:name="caption" w:uiPriority="35" w:qFormat="1"/>
-    <w:lsdException w:name="Title" w:semiHidden="0" w:uiPriority="10" w:unhideWhenUsed="0" w:qFormat="1"/>
-    <w:lsdException w:name="Default Paragraph Font" w:uiPriority="1"/>
-    <w:lsdException w:name="Subtitle" w:semiHidden="0" w:uiPriority="11" w:unhideWhenUsed="0" w:qFormat="1"/>
-    <w:lsdException w:name="Strong" w:semiHidden="0" w:uiPriority="22" w:unhideWhenUsed="0" w:qFormat="1"/>
-    <w:lsdException w:name="Emphasis" w:semiHidden="0" w:uiPriority="20" w:unhideWhenUsed="0" w:qFormat="1"/>
-    <w:lsdException w:name="Table Grid" w:semiHidden="0" w:uiPriority="59" w:unhideWhenUsed="0"/>
-    <w:lsdException w:name="Placeholder Text" w:unhideWhenUsed="0"/>
-    <w:lsdException w:name="No Spacing" w:semiHidden="0" w:uiPriority="1" w:unhideWhenUsed="0" w:qFormat="1"/>
-    <w:lsdException w:name="Light Shading" w:semiHidden="0" w:uiPriority="60" w:unhideWhenUsed="0"/>
-    <w:lsdException w:name="Light List" w:semiHidden="0" w:uiPriority="61" w:unhideWhenUsed="0"/>
-    <w:lsdException w:name="Light Grid" w:semiHidden="0" w:uiPriority="62" w:unhideWhenUsed="0"/>
-    <w:lsdException w:name="Medium Shading 1" w:semiHidden="0" w:uiPriority="63" w:unhideWhenUsed="0"/>
-    <w:lsdException w:name="Medium Shading 2" w:semiHidden="0" w:uiPriority="64" w:unhideWhenUsed="0"/>
-    <w:lsdException w:name="Medium List 1" w:semiHidden="0" w:uiPriority="65" w:unhideWhenUsed="0"/>
-    <w:lsdException w:name="Medium List 2" w:semiHidden="0" w:uiPriority="66" w:unhideWhenUsed="0"/>
-    <w:lsdException w:name="Medium Grid 1" w:semiHidden="0" w:uiPriority="67" w:unhideWhenUsed="0"/>
-    <w:lsdException w:name="Medium Grid 2" w:semiHidden="0" w:uiPriority="68" w:unhideWhenUsed="0"/>
-    <w:lsdException w:name="Medium Grid 3" w:semiHidden="0" w:uiPriority="69" w:unhideWhenUsed="0"/>
-    <w:lsdException w:name="Dark List" w:semiHidden="0" w:uiPriority="70" w:unhideWhenUsed="0"/>
-    <w:lsdException w:name="Colorful Shading" w:semiHidden="0" w:uiPriority="71" w:unhideWhenUsed="0"/>
-    <w:lsdException w:name="Colorful List" w:semiHidden="0" w:uiPriority="72" w:unhideWhenUsed="0"/>
-    <w:lsdException w:name="Colorful Grid" w:semiHidden="0" w:uiPriority="73" w:unhideWhenUsed="0"/>
-    <w:lsdException w:name="Light Shading Accent 1" w:semiHidden="0" w:uiPriority="60" w:unhideWhenUsed="0"/>
-    <w:lsdException w:name="Light List Accent 1" w:semiHidden="0" w:uiPriority="61" w:unhideWhenUsed="0"/>
-    <w:lsdException w:name="Light Grid Accent 1" w:semiHidden="0" w:uiPriority="62" w:unhideWhenUsed="0"/>
-    <w:lsdException w:name="Medium Shading 1 Accent 1" w:semiHidden="0" w:uiPriority="63" w:unhideWhenUsed="0"/>
-    <w:lsdException w:name="Medium Shading 2 Accent 1" w:semiHidden="0" w:uiPriority="64" w:unhideWhenUsed="0"/>
-    <w:lsdException w:name="Medium List 1 Accent 1" w:semiHidden="0" w:uiPriority="65" w:unhideWhenUsed="0"/>
-    <w:lsdException w:name="Revision" w:unhideWhenUsed="0"/>
-    <w:lsdException w:name="List Paragraph" w:semiHidden="0" w:uiPriority="34" w:unhideWhenUsed="0" w:qFormat="1"/>
-    <w:lsdException w:name="Quote" w:semiHidden="0" w:uiPriority="29" w:unhideWhenUsed="0" w:qFormat="1"/>
-    <w:lsdException w:name="Intense Quote" w:semiHidden="0" w:uiPriority="30" w:unhideWhenUsed="0" w:qFormat="1"/>
-    <w:lsdException w:name="Medium List 2 Accent 1" w:semiHidden="0" w:uiPriority="66" w:unhideWhenUsed="0"/>
-    <w:lsdException w:name="Medium Grid 1 Accent 1" w:semiHidden="0" w:uiPriority="67" w:unhideWhenUsed="0"/>
-    <w:lsdException w:name="Medium Grid 2 Accent 1" w:semiHidden="0" w:uiPriority="68" w:unhideWhenUsed="0"/>
-    <w:lsdException w:name="Medium Grid 3 Accent 1" w:semiHidden="0" w:uiPriority="69" w:unhideWhenUsed="0"/>
-    <w:lsdException w:name="Dark List Accent 1" w:semiHidden="0" w:uiPriority="70" w:unhideWhenUsed="0"/>
-    <w:lsdException w:name="Colorful Shading Accent 1" w:semiHidden="0" w:uiPriority="71" w:unhideWhenUsed="0"/>
-    <w:lsdException w:name="Colorful List Accent 1" w:semiHidden="0" w:uiPriority="72" w:unhideWhenUsed="0"/>
-    <w:lsdException w:name="Colorful Grid Accent 1" w:semiHidden="0" w:uiPriority="73" w:unhideWhenUsed="0"/>
-    <w:lsdException w:name="Light Shading Accent 2" w:semiHidden="0" w:uiPriority="60" w:unhideWhenUsed="0"/>
-    <w:lsdException w:name="Light List Accent 2" w:semiHidden="0" w:uiPriority="61" w:unhideWhenUsed="0"/>
-    <w:lsdException w:name="Light Grid Accent 2" w:semiHidden="0" w:uiPriority="62" w:unhideWhenUsed="0"/>
-    <w:lsdException w:name="Medium Shading 1 Accent 2" w:semiHidden="0" w:uiPriority="63" w:unhideWhenUsed="0"/>
-    <w:lsdException w:name="Medium Shading 2 Accent 2" w:semiHidden="0" w:uiPriority="64" w:unhideWhenUsed="0"/>
-    <w:lsdException w:name="Medium List 1 Accent 2" w:semiHidden="0" w:uiPriority="65" w:unhideWhenUsed="0"/>
-    <w:lsdException w:name="Medium List 2 Accent 2" w:semiHidden="0" w:uiPriority="66" w:unhideWhenUsed="0"/>
-    <w:lsdException w:name="Medium Grid 1 Accent 2" w:semiHidden="0" w:uiPriority="67" w:unhideWhenUsed="0"/>
-    <w:lsdException w:name="Medium Grid 2 Accent 2" w:semiHidden="0" w:uiPriority="68" w:unhideWhenUsed="0"/>
-    <w:lsdException w:name="Medium Grid 3 Accent 2" w:semiHidden="0" w:uiPriority="69" w:unhideWhenUsed="0"/>
-    <w:lsdException w:name="Dark List Accent 2" w:semiHidden="0" w:uiPriority="70" w:unhideWhenUsed="0"/>
-    <w:lsdException w:name="Colorful Shading Accent 2" w:semiHidden="0" w:uiPriority="71" w:unhideWhenUsed="0"/>
-    <w:lsdException w:name="Colorful List Accent 2" w:semiHidden="0" w:uiPriority="72" w:unhideWhenUsed="0"/>
-    <w:lsdException w:name="Colorful Grid Accent 2" w:semiHidden="0" w:uiPriority="73" w:unhideWhenUsed="0"/>
-    <w:lsdException w:name="Light Shading Accent 3" w:semiHidden="0" w:uiPriority="60" w:unhideWhenUsed="0"/>
-    <w:lsdException w:name="Light List Accent 3" w:semiHidden="0" w:uiPriority="61" w:unhideWhenUsed="0"/>
-    <w:lsdException w:name="Light Grid Accent 3" w:semiHidden="0" w:uiPriority="62" w:unhideWhenUsed="0"/>
-    <w:lsdException w:name="Medium Shading 1 Accent 3" w:semiHidden="0" w:uiPriority="63" w:unhideWhenUsed="0"/>
-    <w:lsdException w:name="Medium Shading 2 Accent 3" w:semiHidden="0" w:uiPriority="64" w:unhideWhenUsed="0"/>
-    <w:lsdException w:name="Medium List 1 Accent 3" w:semiHidden="0" w:uiPriority="65" w:unhideWhenUsed="0"/>
-    <w:lsdException w:name="Medium List 2 Accent 3" w:semiHidden="0" w:uiPriority="66" w:unhideWhenUsed="0"/>
-    <w:lsdException w:name="Medium Grid 1 Accent 3" w:semiHidden="0" w:uiPriority="67" w:unhideWhenUsed="0"/>
-    <w:lsdException w:name="Medium Grid 2 Accent 3" w:semiHidden="0" w:uiPriority="68" w:unhideWhenUsed="0"/>
-    <w:lsdException w:name="Medium Grid 3 Accent 3" w:semiHidden="0" w:uiPriority="69" w:unhideWhenUsed="0"/>
-    <w:lsdException w:name="Dark List Accent 3" w:semiHidden="0" w:uiPriority="70" w:unhideWhenUsed="0"/>
-    <w:lsdException w:name="Colorful Shading Accent 3" w:semiHidden="0" w:uiPriority="71" w:unhideWhenUsed="0"/>
-    <w:lsdException w:name="Colorful List Accent 3" w:semiHidden="0" w:uiPriority="72" w:unhideWhenUsed="0"/>
-    <w:lsdException w:name="Colorful Grid Accent 3" w:semiHidden="0" w:uiPriority="73" w:unhideWhenUsed="0"/>
-    <w:lsdException w:name="Light Shading Accent 4" w:semiHidden="0" w:uiPriority="60" w:unhideWhenUsed="0"/>
-    <w:lsdException w:name="Light List Accent 4" w:semiHidden="0" w:uiPriority="61" w:unhideWhenUsed="0"/>
-    <w:lsdException w:name="Light Grid Accent 4" w:semiHidden="0" w:uiPriority="62" w:unhideWhenUsed="0"/>
-    <w:lsdException w:name="Medium Shading 1 Accent 4" w:semiHidden="0" w:uiPriority="63" w:unhideWhenUsed="0"/>
-    <w:lsdException w:name="Medium Shading 2 Accent 4" w:semiHidden="0" w:uiPriority="64" w:unhideWhenUsed="0"/>
-    <w:lsdException w:name="Medium List 1 Accent 4" w:semiHidden="0" w:uiPriority="65" w:unhideWhenUsed="0"/>
-    <w:lsdException w:name="Medium List 2 Accent 4" w:semiHidden="0" w:uiPriority="66" w:unhideWhenUsed="0"/>
-    <w:lsdException w:name="Medium Grid 1 Accent 4" w:semiHidden="0" w:uiPriority="67" w:unhideWhenUsed="0"/>
-    <w:lsdException w:name="Medium Grid 2 Accent 4" w:semiHidden="0" w:uiPriority="68" w:unhideWhenUsed="0"/>
-    <w:lsdException w:name="Medium Grid 3 Accent 4" w:semiHidden="0" w:uiPriority="69" w:unhideWhenUsed="0"/>
-    <w:lsdException w:name="Dark List Accent 4" w:semiHidden="0" w:uiPriority="70" w:unhideWhenUsed="0"/>
-    <w:lsdException w:name="Colorful Shading Accent 4" w:semiHidden="0" w:uiPriority="71" w:unhideWhenUsed="0"/>
-    <w:lsdException w:name="Colorful List Accent 4" w:semiHidden="0" w:uiPriority="72" w:unhideWhenUsed="0"/>
-    <w:lsdException w:name="Colorful Grid Accent 4" w:semiHidden="0" w:uiPriority="73" w:unhideWhenUsed="0"/>
-    <w:lsdException w:name="Light Shading Accent 5" w:semiHidden="0" w:uiPriority="60" w:unhideWhenUsed="0"/>
-    <w:lsdException w:name="Light List Accent 5" w:semiHidden="0" w:uiPriority="61" w:unhideWhenUsed="0"/>
-    <w:lsdException w:name="Light Grid Accent 5" w:semiHidden="0" w:uiPriority="62" w:unhideWhenUsed="0"/>
-    <w:lsdException w:name="Medium Shading 1 Accent 5" w:semiHidden="0" w:uiPriority="63" w:unhideWhenUsed="0"/>
-    <w:lsdException w:name="Medium Shading 2 Accent 5" w:semiHidden="0" w:uiPriority="64" w:unhideWhenUsed="0"/>
-    <w:lsdException w:name="Medium List 1 Accent 5" w:semiHidden="0" w:uiPriority="65" w:unhideWhenUsed="0"/>
-    <w:lsdException w:name="Medium List 2 Accent 5" w:semiHidden="0" w:uiPriority="66" w:unhideWhenUsed="0"/>
-    <w:lsdException w:name="Medium Grid 1 Accent 5" w:semiHidden="0" w:uiPriority="67" w:unhideWhenUsed="0"/>
-    <w:lsdException w:name="Medium Grid 2 Accent 5" w:semiHidden="0" w:uiPriority="68" w:unhideWhenUsed="0"/>
-    <w:lsdException w:name="Medium Grid 3 Accent 5" w:semiHidden="0" w:uiPriority="69" w:unhideWhenUsed="0"/>
-    <w:lsdException w:name="Dark List Accent 5" w:semiHidden="0" w:uiPriority="70" w:unhideWhenUsed="0"/>
-    <w:lsdException w:name="Colorful Shading Accent 5" w:semiHidden="0" w:uiPriority="71" w:unhideWhenUsed="0"/>
-    <w:lsdException w:name="Colorful List Accent 5" w:semiHidden="0" w:uiPriority="72" w:unhideWhenUsed="0"/>
-    <w:lsdException w:name="Colorful Grid Accent 5" w:semiHidden="0" w:uiPriority="73" w:unhideWhenUsed="0"/>
-    <w:lsdException w:name="Light Shading Accent 6" w:semiHidden="0" w:uiPriority="60" w:unhideWhenUsed="0"/>
-    <w:lsdException w:name="Light List Accent 6" w:semiHidden="0" w:uiPriority="61" w:unhideWhenUsed="0"/>
-    <w:lsdException w:name="Light Grid Accent 6" w:semiHidden="0" w:uiPriority="62" w:unhideWhenUsed="0"/>
-    <w:lsdException w:name="Medium Shading 1 Accent 6" w:semiHidden="0" w:uiPriority="63" w:unhideWhenUsed="0"/>
-    <w:lsdException w:name="Medium Shading 2 Accent 6" w:semiHidden="0" w:uiPriority="64" w:unhideWhenUsed="0"/>
-    <w:lsdException w:name="Medium List 1 Accent 6" w:semiHidden="0" w:uiPriority="65" w:unhideWhenUsed="0"/>
-    <w:lsdException w:name="Medium List 2 Accent 6" w:semiHidden="0" w:uiPriority="66" w:unhideWhenUsed="0"/>
-    <w:lsdException w:name="Medium Grid 1 Accent 6" w:semiHidden="0" w:uiPriority="67" w:unhideWhenUsed="0"/>
-    <w:lsdException w:name="Medium Grid 2 Accent 6" w:semiHidden="0" w:uiPriority="68" w:unhideWhenUsed="0"/>
-    <w:lsdException w:name="Medium Grid 3 Accent 6" w:semiHidden="0" w:uiPriority="69" w:unhideWhenUsed="0"/>
-    <w:lsdException w:name="Dark List Accent 6" w:semiHidden="0" w:uiPriority="70" w:unhideWhenUsed="0"/>
-    <w:lsdException w:name="Colorful Shading Accent 6" w:semiHidden="0" w:uiPriority="71" w:unhideWhenUsed="0"/>
-    <w:lsdException w:name="Colorful List Accent 6" w:semiHidden="0" w:uiPriority="72" w:unhideWhenUsed="0"/>
-    <w:lsdException w:name="Colorful Grid Accent 6" w:semiHidden="0" w:uiPriority="73" w:unhideWhenUsed="0"/>
-    <w:lsdException w:name="Subtle Emphasis" w:semiHidden="0" w:uiPriority="19" w:unhideWhenUsed="0" w:qFormat="1"/>
-    <w:lsdException w:name="Intense Emphasis" w:semiHidden="0" w:uiPriority="21" w:unhideWhenUsed="0" w:qFormat="1"/>
-    <w:lsdException w:name="Subtle Reference" w:semiHidden="0" w:uiPriority="31" w:unhideWhenUsed="0" w:qFormat="1"/>
-    <w:lsdException w:name="Intense Reference" w:semiHidden="0" w:uiPriority="32" w:unhideWhenUsed="0" w:qFormat="1"/>
-    <w:lsdException w:name="Book Title" w:semiHidden="0" w:uiPriority="33" w:unhideWhenUsed="0" w:qFormat="1"/>
-    <w:lsdException w:name="Bibliography" w:uiPriority="37"/>
-    <w:lsdException w:name="TOC Heading" w:uiPriority="39" w:qFormat="1"/>
-  </w:latentStyles>
-  <w:style w:type="paragraph" w:default="1" w:styleId="a">
-    <w:name w:val="Normal"/>
-    <w:qFormat/>
-  </w:style>
-  <w:style w:type="character" w:default="1" w:styleId="a0">
-    <w:name w:val="Default Paragraph Font"/>
-    <w:uiPriority w:val="1"/>
-    <w:semiHidden/>
-    <w:unhideWhenUsed/>
-  </w:style>
-  <w:style w:type="table" w:default="1" w:styleId="a1">
-    <w:name w:val="Normal Table"/>
-    <w:uiPriority w:val="99"/>
-    <w:semiHidden/>
-    <w:unhideWhenUsed/>
-    <w:tblPr>
-      <w:tblInd w:w="0" w:type="dxa"/>
-      <w:tblCellMar>
-        <w:top w:w="0" w:type="dxa"/>
-        <w:left w:w="108" w:type="dxa"/>
-        <w:bottom w:w="0" w:type="dxa"/>
-        <w:right w:w="108" w:type="dxa"/>
-      </w:tblCellMar>
-    </w:tblPr>
-  </w:style>
-  <w:style w:type="numbering" w:default="1" w:styleId="a2">
-    <w:name w:val="No List"/>
-    <w:uiPriority w:val="99"/>
-    <w:semiHidden/>
-    <w:unhideWhenUsed/>
-  </w:style>
-  <w:style w:type="character" w:styleId="a3">
-    <w:name w:val="Placeholder Text"/>
-    <w:basedOn w:val="a0"/>
-    <w:uiPriority w:val="99"/>
-    <w:semiHidden/>
-    <w:rsid w:val="001C42E6"/>
-    <w:rPr>
-      <w:color w:val="808080"/>
-    </w:rPr>
-  </w:style>
-</w:styles>
-</file>
-
-<file path=word/glossary/webSettings.xml><?xml version="1.0" encoding="utf-8"?>
-<w:webSettings xmlns:mc="http://schemas.openxmlformats.org/markup-compatibility/2006" xmlns:r="http://schemas.openxmlformats.org/officeDocument/2006/relationships" xmlns:w="http://schemas.openxmlformats.org/wordprocessingml/2006/main" xmlns:w14="http://schemas.microsoft.com/office/word/2010/wordml" mc:Ignorable="w14">
-  <w:optimizeForBrowser/>
-  <w:allowPNG/>
-</w:webSettings>
-</file>
-
 <file path=word/theme/theme1.xml><?xml version="1.0" encoding="utf-8"?>
 <a:theme xmlns:a="http://schemas.openxmlformats.org/drawingml/2006/main" name="Тема Office">
   <a:themeElements>
@@ -7635,7 +9707,7 @@
 </file>
 
 <file path=customXml/itemProps1.xml><?xml version="1.0" encoding="utf-8"?>
-<ds:datastoreItem xmlns:ds="http://schemas.openxmlformats.org/officeDocument/2006/customXml" ds:itemID="{6ECFEEA4-020D-4F3B-8C5F-7CAB97A6687C}">
+<ds:datastoreItem xmlns:ds="http://schemas.openxmlformats.org/officeDocument/2006/customXml" ds:itemID="{9B305A3D-1556-4160-A852-16E79E34B12B}">
   <ds:schemaRefs>
     <ds:schemaRef ds:uri="http://schemas.openxmlformats.org/officeDocument/2006/bibliography"/>
   </ds:schemaRefs>

</xml_diff>

<commit_message>
some fixes in work
</commit_message>
<xml_diff>
--- a/final/Larionov.docx
+++ b/final/Larionov.docx
@@ -1636,8 +1636,6 @@
     <w:p/>
     <w:p/>
     <w:p/>
-    <w:p/>
-    <w:p/>
     <w:p>
       <w:pPr>
         <w:pStyle w:val="1"/>
@@ -1665,200 +1663,10 @@
         <w:rPr>
           <w:sz w:val="36"/>
         </w:rPr>
+        <w:lastRenderedPageBreak/>
         <w:t>Введение</w:t>
       </w:r>
       <w:bookmarkEnd w:id="0"/>
-    </w:p>
-    <w:p>
-      <w:pPr>
-        <w:spacing w:line="360" w:lineRule="auto"/>
-        <w:ind w:firstLine="708"/>
-        <w:jc w:val="both"/>
-        <w:rPr>
-          <w:sz w:val="24"/>
-        </w:rPr>
-      </w:pPr>
-      <w:r>
-        <w:rPr>
-          <w:sz w:val="24"/>
-        </w:rPr>
-        <w:t>В последнее время наблюдается значительный рост интернета. Уже сейчас он хранит в себе огромную коллекцию информации. Например, об этом свидетельствует объем «Машины времени интернета»</w:t>
-      </w:r>
-      <w:r>
-        <w:rPr>
-          <w:sz w:val="24"/>
-        </w:rPr>
-        <w:t xml:space="preserve"> </w:t>
-      </w:r>
-      <w:r>
-        <w:rPr>
-          <w:sz w:val="24"/>
-        </w:rPr>
-        <w:t>[1]</w:t>
-      </w:r>
-      <w:r>
-        <w:rPr>
-          <w:sz w:val="24"/>
-        </w:rPr>
-        <w:t>: более 10 петабайт. Количество сайтов в интернете, по данным аналитических компаний, превысило 620.5 млн. Однако, по данным исследователей, значительная их часть (30-45%)</w:t>
-      </w:r>
-      <w:r>
-        <w:rPr>
-          <w:sz w:val="24"/>
-        </w:rPr>
-        <w:t xml:space="preserve"> [2]</w:t>
-      </w:r>
-      <w:r>
-        <w:rPr>
-          <w:sz w:val="24"/>
-        </w:rPr>
-        <w:t xml:space="preserve"> являются дубликатами. Казалось бы, зачем создавать сайты с одним и тем же содержимым? Но у дубликатов есть как положительные, так и отрицательные стороны. С одной стороны, это поможет в случае, если доступ к одному хосту будет невозможен, например, по причине поломки оборудования. С другой стороны, дубликаты представляют проблему для поисковых систем: если интернет на треть заполнен идентичными сайтами, то индекс систем как минимум на треть содержит избыточную информацию.</w:t>
-      </w:r>
-      <w:r>
-        <w:rPr>
-          <w:sz w:val="24"/>
-        </w:rPr>
-        <w:t xml:space="preserve"> </w:t>
-      </w:r>
-    </w:p>
-    <w:p>
-      <w:pPr>
-        <w:spacing w:line="360" w:lineRule="auto"/>
-        <w:ind w:firstLine="708"/>
-        <w:jc w:val="both"/>
-        <w:rPr>
-          <w:sz w:val="24"/>
-        </w:rPr>
-      </w:pPr>
-      <w:r>
-        <w:rPr>
-          <w:sz w:val="24"/>
-        </w:rPr>
-        <w:t xml:space="preserve">В настоящей работе разработан </w:t>
-      </w:r>
-      <w:r>
-        <w:rPr>
-          <w:sz w:val="24"/>
-        </w:rPr>
-        <w:t>алгоритм, позволяющий определить, являются ли сайты зеркалами, а так же вычислить, какой из предоставленных признаков схожести страниц является наиболее значимым.</w:t>
-      </w:r>
-    </w:p>
-    <w:p>
-      <w:pPr>
-        <w:ind w:firstLine="708"/>
-      </w:pPr>
-    </w:p>
-    <w:p>
-      <w:pPr>
-        <w:ind w:firstLine="708"/>
-      </w:pPr>
-    </w:p>
-    <w:p>
-      <w:pPr>
-        <w:ind w:firstLine="708"/>
-      </w:pPr>
-    </w:p>
-    <w:p>
-      <w:pPr>
-        <w:ind w:firstLine="708"/>
-      </w:pPr>
-    </w:p>
-    <w:p>
-      <w:pPr>
-        <w:ind w:firstLine="708"/>
-      </w:pPr>
-    </w:p>
-    <w:p>
-      <w:pPr>
-        <w:ind w:firstLine="708"/>
-      </w:pPr>
-    </w:p>
-    <w:p>
-      <w:pPr>
-        <w:ind w:firstLine="708"/>
-      </w:pPr>
-    </w:p>
-    <w:p>
-      <w:pPr>
-        <w:ind w:firstLine="708"/>
-      </w:pPr>
-    </w:p>
-    <w:p>
-      <w:pPr>
-        <w:ind w:firstLine="708"/>
-      </w:pPr>
-    </w:p>
-    <w:p>
-      <w:pPr>
-        <w:ind w:firstLine="708"/>
-      </w:pPr>
-    </w:p>
-    <w:p>
-      <w:pPr>
-        <w:ind w:firstLine="708"/>
-      </w:pPr>
-    </w:p>
-    <w:p>
-      <w:pPr>
-        <w:ind w:firstLine="708"/>
-      </w:pPr>
-    </w:p>
-    <w:p>
-      <w:pPr>
-        <w:ind w:firstLine="708"/>
-      </w:pPr>
-    </w:p>
-    <w:p>
-      <w:pPr>
-        <w:ind w:firstLine="708"/>
-      </w:pPr>
-    </w:p>
-    <w:p>
-      <w:pPr>
-        <w:pStyle w:val="1"/>
-        <w:jc w:val="center"/>
-        <w:rPr>
-          <w:sz w:val="36"/>
-        </w:rPr>
-      </w:pPr>
-      <w:bookmarkStart w:id="1" w:name="_Toc356082503"/>
-      <w:r>
-        <w:rPr>
-          <w:sz w:val="36"/>
-        </w:rPr>
-        <w:t>Глава 1. Основные понятия и обзор существующих методов</w:t>
-      </w:r>
-      <w:bookmarkEnd w:id="1"/>
-    </w:p>
-    <w:p>
-      <w:pPr>
-        <w:pStyle w:val="2"/>
-        <w:ind w:firstLine="567"/>
-        <w:rPr>
-          <w:sz w:val="32"/>
-        </w:rPr>
-      </w:pPr>
-      <w:bookmarkStart w:id="2" w:name="_Toc356082504"/>
-      <w:r>
-        <w:rPr>
-          <w:bCs w:val="0"/>
-          <w:sz w:val="32"/>
-        </w:rPr>
-        <w:t>1.</w:t>
-      </w:r>
-      <w:r>
-        <w:rPr>
-          <w:sz w:val="32"/>
-        </w:rPr>
-        <w:t xml:space="preserve">1. </w:t>
-      </w:r>
-      <w:r>
-        <w:rPr>
-          <w:sz w:val="32"/>
-        </w:rPr>
-        <w:t>Основные определения</w:t>
-      </w:r>
-      <w:bookmarkEnd w:id="2"/>
     </w:p>
     <w:p>
       <w:pPr>
@@ -1867,19 +1675,464 @@
         <w:jc w:val="both"/>
         <w:rPr>
           <w:sz w:val="24"/>
-        </w:rPr>
-      </w:pPr>
-      <w:r>
-        <w:rPr>
-          <w:sz w:val="24"/>
-        </w:rPr>
-        <w:t>Хотя понятие «Сайты-зеркала» доступно на интуитивном уровне, его весьма трудно формализовать. Зеркала бывают, как полностью идентичные, отличающиеся только хостом, на котором расположен сайт, так и структурно-идентичные, то есть такие, у которых адреса страниц совпадают (возможно, с небольшими изменениями, например, различными хостами или портами)</w:t>
-      </w:r>
-      <w:r>
-        <w:rPr>
-          <w:sz w:val="24"/>
-        </w:rPr>
-        <w:t>, а содержимое страниц сильно совпадает. «Сильно совпадает» значит, что контент отличается, например, только в верстке или дизайне. Если бы интернет не был такого размера, то обнаружить идентичные сайты было бы достаточно просто. Достаточно для каждого сайта создать документ, в котором сохранить все пути и страницы сайта. После этого несложно среди этих док</w:t>
+          <w:lang w:val="en-US"/>
+        </w:rPr>
+      </w:pPr>
+      <w:r>
+        <w:rPr>
+          <w:sz w:val="24"/>
+        </w:rPr>
+        <w:t>В последнее время наблюдается значительный рост интернета. Уже сейчас он хранит в себе огромную коллекцию информации. Например, об этом свидетельствует объем «Машины времени интернета»</w:t>
+      </w:r>
+      <w:r>
+        <w:rPr>
+          <w:sz w:val="24"/>
+        </w:rPr>
+        <w:t xml:space="preserve"> </w:t>
+      </w:r>
+      <w:r>
+        <w:rPr>
+          <w:sz w:val="24"/>
+        </w:rPr>
+        <w:t>[1]</w:t>
+      </w:r>
+      <w:r>
+        <w:rPr>
+          <w:sz w:val="24"/>
+        </w:rPr>
+        <w:t>: более 10 петабайт. Количество сайтов в интернете, по данным аналитических компаний, превысило 620.5 млн. Однако, по данным исследователей, значительная их часть (30-45%)</w:t>
+      </w:r>
+      <w:r>
+        <w:rPr>
+          <w:sz w:val="24"/>
+        </w:rPr>
+        <w:t xml:space="preserve"> [2]</w:t>
+      </w:r>
+      <w:r>
+        <w:rPr>
+          <w:sz w:val="24"/>
+        </w:rPr>
+        <w:t xml:space="preserve"> являются дубликатами. Казалось бы, зачем создавать сайты с одним и тем же содержимым? Но у дубликатов есть как положительные, так и отрицательные стороны. С одной стороны, это поможет в случае, если доступ к одному хосту будет невозможен, например, по причине поломки оборудования. С другой стороны, дубликаты представляют проблему для поисковых систем: если интернет на треть заполнен идентичными сайтами, то индекс систем как минимум на треть содержит избыточную информацию.</w:t>
+      </w:r>
+      <w:r>
+        <w:rPr>
+          <w:sz w:val="24"/>
+        </w:rPr>
+        <w:t xml:space="preserve"> </w:t>
+      </w:r>
+    </w:p>
+    <w:p>
+      <w:pPr>
+        <w:spacing w:line="360" w:lineRule="auto"/>
+        <w:ind w:firstLine="284"/>
+        <w:jc w:val="both"/>
+      </w:pPr>
+      <w:r>
+        <w:rPr>
+          <w:sz w:val="24"/>
+        </w:rPr>
+        <w:t xml:space="preserve">Таким образом, выявление таких сайтов является актуальной задачей. </w:t>
+      </w:r>
+      <w:r>
+        <w:rPr>
+          <w:sz w:val="24"/>
+        </w:rPr>
+        <w:t>В настоящей работе разработан</w:t>
+      </w:r>
+      <w:r>
+        <w:rPr>
+          <w:sz w:val="24"/>
+        </w:rPr>
+        <w:t>а</w:t>
+      </w:r>
+      <w:r>
+        <w:rPr>
+          <w:sz w:val="24"/>
+        </w:rPr>
+        <w:t xml:space="preserve"> </w:t>
+      </w:r>
+      <w:r>
+        <w:rPr>
+          <w:sz w:val="24"/>
+        </w:rPr>
+        <w:t>и реализована система</w:t>
+      </w:r>
+      <w:r>
+        <w:rPr>
+          <w:sz w:val="24"/>
+        </w:rPr>
+        <w:t>, позволяющ</w:t>
+      </w:r>
+      <w:r>
+        <w:rPr>
+          <w:sz w:val="24"/>
+        </w:rPr>
+        <w:t>ая</w:t>
+      </w:r>
+      <w:r>
+        <w:rPr>
+          <w:sz w:val="24"/>
+        </w:rPr>
+        <w:t xml:space="preserve"> </w:t>
+      </w:r>
+      <w:r>
+        <w:rPr>
+          <w:sz w:val="24"/>
+        </w:rPr>
+        <w:t xml:space="preserve">обнаружить сайты, </w:t>
+      </w:r>
+      <w:proofErr w:type="gramStart"/>
+      <w:r>
+        <w:rPr>
+          <w:sz w:val="24"/>
+        </w:rPr>
+        <w:t>которые</w:t>
+      </w:r>
+      <w:proofErr w:type="gramEnd"/>
+      <w:r>
+        <w:rPr>
+          <w:sz w:val="24"/>
+        </w:rPr>
+        <w:t xml:space="preserve"> скорее всего являются зеркалами, и проверить это.</w:t>
+      </w:r>
+    </w:p>
+    <w:p>
+      <w:pPr>
+        <w:ind w:firstLine="708"/>
+      </w:pPr>
+    </w:p>
+    <w:p>
+      <w:pPr>
+        <w:ind w:firstLine="708"/>
+      </w:pPr>
+    </w:p>
+    <w:p>
+      <w:pPr>
+        <w:ind w:firstLine="708"/>
+      </w:pPr>
+    </w:p>
+    <w:p>
+      <w:pPr>
+        <w:ind w:firstLine="708"/>
+      </w:pPr>
+    </w:p>
+    <w:p>
+      <w:pPr>
+        <w:ind w:firstLine="708"/>
+      </w:pPr>
+    </w:p>
+    <w:p>
+      <w:pPr>
+        <w:ind w:firstLine="708"/>
+      </w:pPr>
+    </w:p>
+    <w:p>
+      <w:pPr>
+        <w:ind w:firstLine="708"/>
+      </w:pPr>
+    </w:p>
+    <w:p>
+      <w:pPr>
+        <w:ind w:firstLine="708"/>
+      </w:pPr>
+    </w:p>
+    <w:p>
+      <w:pPr>
+        <w:ind w:firstLine="708"/>
+      </w:pPr>
+    </w:p>
+    <w:p>
+      <w:pPr>
+        <w:ind w:firstLine="708"/>
+      </w:pPr>
+    </w:p>
+    <w:p>
+      <w:pPr>
+        <w:ind w:firstLine="708"/>
+      </w:pPr>
+    </w:p>
+    <w:p>
+      <w:pPr>
+        <w:ind w:firstLine="708"/>
+      </w:pPr>
+    </w:p>
+    <w:p>
+      <w:pPr>
+        <w:pStyle w:val="1"/>
+        <w:jc w:val="center"/>
+        <w:rPr>
+          <w:sz w:val="36"/>
+        </w:rPr>
+      </w:pPr>
+      <w:bookmarkStart w:id="1" w:name="_Toc356082503"/>
+      <w:r>
+        <w:rPr>
+          <w:sz w:val="36"/>
+        </w:rPr>
+        <w:lastRenderedPageBreak/>
+        <w:t>Глава 1. Основные понятия и обзор существующих методов</w:t>
+      </w:r>
+      <w:bookmarkEnd w:id="1"/>
+    </w:p>
+    <w:p>
+      <w:pPr>
+        <w:pStyle w:val="2"/>
+        <w:numPr>
+          <w:ilvl w:val="1"/>
+          <w:numId w:val="27"/>
+        </w:numPr>
+        <w:spacing w:line="360" w:lineRule="auto"/>
+        <w:rPr>
+          <w:noProof/>
+          <w:sz w:val="32"/>
+          <w:lang w:eastAsia="ru-RU"/>
+        </w:rPr>
+      </w:pPr>
+      <w:bookmarkStart w:id="2" w:name="_Toc356082504"/>
+      <w:r>
+        <w:rPr>
+          <w:sz w:val="32"/>
+        </w:rPr>
+        <w:t>Основные определения</w:t>
+      </w:r>
+      <w:bookmarkEnd w:id="2"/>
+    </w:p>
+    <w:p>
+      <w:pPr>
+        <w:spacing w:after="0"/>
+        <w:jc w:val="center"/>
+        <w:rPr>
+          <w:lang w:eastAsia="ru-RU"/>
+        </w:rPr>
+      </w:pPr>
+      <w:r>
+        <w:rPr>
+          <w:noProof/>
+          <w:lang w:eastAsia="ru-RU"/>
+        </w:rPr>
+        <w:drawing>
+          <wp:inline distT="0" distB="0" distL="0" distR="0" wp14:anchorId="26E03C6B" wp14:editId="037AAB44">
+            <wp:extent cx="4986655" cy="840105"/>
+            <wp:effectExtent l="0" t="0" r="4445" b="0"/>
+            <wp:docPr id="3" name="Рисунок 3"/>
+            <wp:cNvGraphicFramePr>
+              <a:graphicFrameLocks xmlns:a="http://schemas.openxmlformats.org/drawingml/2006/main" noChangeAspect="1"/>
+            </wp:cNvGraphicFramePr>
+            <a:graphic xmlns:a="http://schemas.openxmlformats.org/drawingml/2006/main">
+              <a:graphicData uri="http://schemas.openxmlformats.org/drawingml/2006/picture">
+                <pic:pic xmlns:pic="http://schemas.openxmlformats.org/drawingml/2006/picture">
+                  <pic:nvPicPr>
+                    <pic:cNvPr id="0" name="Picture 2"/>
+                    <pic:cNvPicPr>
+                      <a:picLocks noChangeAspect="1" noChangeArrowheads="1"/>
+                    </pic:cNvPicPr>
+                  </pic:nvPicPr>
+                  <pic:blipFill>
+                    <a:blip r:embed="rId7">
+                      <a:extLst>
+                        <a:ext uri="{28A0092B-C50C-407E-A947-70E740481C1C}">
+                          <a14:useLocalDpi xmlns:a14="http://schemas.microsoft.com/office/drawing/2010/main" val="0"/>
+                        </a:ext>
+                      </a:extLst>
+                    </a:blip>
+                    <a:srcRect/>
+                    <a:stretch>
+                      <a:fillRect/>
+                    </a:stretch>
+                  </pic:blipFill>
+                  <pic:spPr bwMode="auto">
+                    <a:xfrm>
+                      <a:off x="0" y="0"/>
+                      <a:ext cx="4986655" cy="840105"/>
+                    </a:xfrm>
+                    <a:prstGeom prst="rect">
+                      <a:avLst/>
+                    </a:prstGeom>
+                    <a:noFill/>
+                    <a:ln>
+                      <a:noFill/>
+                    </a:ln>
+                  </pic:spPr>
+                </pic:pic>
+              </a:graphicData>
+            </a:graphic>
+          </wp:inline>
+        </w:drawing>
+      </w:r>
+    </w:p>
+    <w:p>
+      <w:pPr>
+        <w:spacing w:after="0" w:line="360" w:lineRule="auto"/>
+        <w:jc w:val="center"/>
+        <w:rPr>
+          <w:b/>
+          <w:sz w:val="20"/>
+          <w:lang w:eastAsia="ru-RU"/>
+        </w:rPr>
+      </w:pPr>
+      <w:r>
+        <w:rPr>
+          <w:b/>
+          <w:sz w:val="20"/>
+          <w:lang w:eastAsia="ru-RU"/>
+        </w:rPr>
+        <w:t xml:space="preserve">Рис. 1. Схема </w:t>
+      </w:r>
+      <w:r>
+        <w:rPr>
+          <w:b/>
+          <w:sz w:val="20"/>
+          <w:lang w:val="en-US" w:eastAsia="ru-RU"/>
+        </w:rPr>
+        <w:t>URL</w:t>
+      </w:r>
+      <w:r>
+        <w:rPr>
+          <w:b/>
+          <w:sz w:val="20"/>
+          <w:lang w:eastAsia="ru-RU"/>
+        </w:rPr>
+        <w:t xml:space="preserve"> </w:t>
+      </w:r>
+      <w:r>
+        <w:rPr>
+          <w:b/>
+          <w:sz w:val="20"/>
+          <w:lang w:eastAsia="ru-RU"/>
+        </w:rPr>
+        <w:t>адреса</w:t>
+      </w:r>
+    </w:p>
+    <w:p>
+      <w:pPr>
+        <w:spacing w:line="360" w:lineRule="auto"/>
+        <w:ind w:firstLine="284"/>
+        <w:jc w:val="both"/>
+        <w:rPr>
+          <w:sz w:val="24"/>
+        </w:rPr>
+      </w:pPr>
+      <w:r>
+        <w:rPr>
+          <w:sz w:val="24"/>
+        </w:rPr>
+        <w:t>Хотя понятие «Сайты-зеркала» доступно на интуитивном уровне, его весьма трудн</w:t>
+      </w:r>
+      <w:r>
+        <w:rPr>
+          <w:sz w:val="24"/>
+        </w:rPr>
+        <w:t xml:space="preserve">о формализовать. </w:t>
+      </w:r>
+      <w:proofErr w:type="gramStart"/>
+      <w:r>
+        <w:rPr>
+          <w:sz w:val="24"/>
+        </w:rPr>
+        <w:t>Зеркала бывают</w:t>
+      </w:r>
+      <w:r>
+        <w:rPr>
+          <w:sz w:val="24"/>
+        </w:rPr>
+        <w:t xml:space="preserve"> как полностью идентичные, отличающиеся только </w:t>
+      </w:r>
+      <w:r>
+        <w:rPr>
+          <w:sz w:val="24"/>
+        </w:rPr>
+        <w:t>названием хоста</w:t>
+      </w:r>
+      <w:r>
+        <w:rPr>
+          <w:sz w:val="24"/>
+        </w:rPr>
+        <w:t xml:space="preserve">, на котором расположен сайт, так и структурно-идентичные, то есть такие, у которых </w:t>
+      </w:r>
+      <w:r>
+        <w:rPr>
+          <w:sz w:val="24"/>
+        </w:rPr>
+        <w:t>похожи схемы пути к</w:t>
+      </w:r>
+      <w:r>
+        <w:rPr>
+          <w:sz w:val="24"/>
+        </w:rPr>
+        <w:t xml:space="preserve"> страниц</w:t>
+      </w:r>
+      <w:r>
+        <w:rPr>
+          <w:sz w:val="24"/>
+        </w:rPr>
+        <w:t>ам</w:t>
+      </w:r>
+      <w:r>
+        <w:rPr>
+          <w:sz w:val="24"/>
+        </w:rPr>
+        <w:t xml:space="preserve"> (возможно, с </w:t>
+      </w:r>
+      <w:r>
+        <w:rPr>
+          <w:sz w:val="24"/>
+        </w:rPr>
+        <w:t>небольшими изменениями</w:t>
+      </w:r>
+      <w:r>
+        <w:rPr>
+          <w:sz w:val="24"/>
+        </w:rPr>
+        <w:t>)</w:t>
+      </w:r>
+      <w:r>
+        <w:rPr>
+          <w:sz w:val="24"/>
+        </w:rPr>
+        <w:t xml:space="preserve">, </w:t>
+      </w:r>
+      <w:r>
+        <w:rPr>
+          <w:sz w:val="24"/>
+        </w:rPr>
+        <w:t>а</w:t>
+      </w:r>
+      <w:r>
+        <w:rPr>
+          <w:sz w:val="24"/>
+        </w:rPr>
+        <w:t xml:space="preserve"> содержимое </w:t>
+      </w:r>
+      <w:r>
+        <w:rPr>
+          <w:sz w:val="24"/>
+        </w:rPr>
+        <w:t xml:space="preserve">страниц по одинаковым путям </w:t>
+      </w:r>
+      <w:r>
+        <w:rPr>
+          <w:sz w:val="24"/>
+        </w:rPr>
+        <w:t>сильно совпадает.</w:t>
+      </w:r>
+      <w:proofErr w:type="gramEnd"/>
+      <w:r>
+        <w:rPr>
+          <w:sz w:val="24"/>
+        </w:rPr>
+        <w:t xml:space="preserve"> «Сильно совпадает» значит, что контент отличается, например, только в верстке или дизайне. Если бы интернет не был такого размера, то обнаружить идентичные сайты было бы достаточно просто. </w:t>
+      </w:r>
+      <w:r>
+        <w:rPr>
+          <w:sz w:val="24"/>
+        </w:rPr>
+        <w:t>В таком случае можно было бы д</w:t>
+      </w:r>
+      <w:r>
+        <w:rPr>
+          <w:sz w:val="24"/>
+        </w:rPr>
+        <w:t>ля каждого сайта создать документ, в котором сохранить все пути и страницы сайта. После этого несложно среди этих док</w:t>
       </w:r>
       <w:r>
         <w:rPr>
@@ -1905,7 +2158,7 @@
     <w:p>
       <w:pPr>
         <w:spacing w:line="360" w:lineRule="auto"/>
-        <w:ind w:firstLine="708"/>
+        <w:ind w:firstLine="284"/>
         <w:jc w:val="both"/>
         <w:rPr>
           <w:sz w:val="24"/>
@@ -1968,14 +2221,27 @@
         <w:rPr>
           <w:sz w:val="24"/>
         </w:rPr>
-        <w:t xml:space="preserve">Часть страниц из него может быть удалена, недоступна, 301 </w:t>
-      </w:r>
-      <w:r>
-        <w:rPr>
-          <w:sz w:val="24"/>
-          <w:lang w:val="en-US"/>
-        </w:rPr>
-        <w:t>moved</w:t>
+        <w:t>Список может быть неактуален. Часть страниц из него</w:t>
+      </w:r>
+      <w:r>
+        <w:rPr>
+          <w:sz w:val="24"/>
+        </w:rPr>
+        <w:t xml:space="preserve"> может быть удалена, недоступна, 301 </w:t>
+      </w:r>
+      <w:r>
+        <w:rPr>
+          <w:sz w:val="24"/>
+          <w:lang w:val="en-US"/>
+        </w:rPr>
+        <w:t>M</w:t>
+      </w:r>
+      <w:r>
+        <w:rPr>
+          <w:sz w:val="24"/>
+          <w:lang w:val="en-US"/>
+        </w:rPr>
+        <w:t>oved</w:t>
       </w:r>
       <w:r>
         <w:rPr>
@@ -1988,7 +2254,14 @@
           <w:sz w:val="24"/>
           <w:lang w:val="en-US"/>
         </w:rPr>
-        <w:t>permanently</w:t>
+        <w:t>P</w:t>
+      </w:r>
+      <w:r>
+        <w:rPr>
+          <w:sz w:val="24"/>
+          <w:lang w:val="en-US"/>
+        </w:rPr>
+        <w:t>ermanently</w:t>
       </w:r>
       <w:r>
         <w:rPr>
@@ -2179,7 +2452,7 @@
         <w:rPr>
           <w:sz w:val="24"/>
         </w:rPr>
-        <w:t>-</w:t>
+        <w:t xml:space="preserve"> </w:t>
       </w:r>
       <w:r>
         <w:rPr>
@@ -2205,115 +2478,26 @@
         <w:rPr>
           <w:sz w:val="24"/>
         </w:rPr>
-        <w:t>Прореживают этот список по какому-либо принципу. Например, оставляют не более пятидесяти сайтов, либо сайты с количеством страниц, не меньшим ста.</w:t>
-      </w:r>
-    </w:p>
-    <w:p>
-      <w:pPr>
-        <w:pStyle w:val="a3"/>
-        <w:numPr>
-          <w:ilvl w:val="0"/>
-          <w:numId w:val="6"/>
-        </w:numPr>
-        <w:spacing w:line="360" w:lineRule="auto"/>
-        <w:jc w:val="both"/>
-        <w:rPr>
-          <w:sz w:val="24"/>
-        </w:rPr>
-      </w:pPr>
-      <w:r>
-        <w:rPr>
-          <w:sz w:val="24"/>
-        </w:rPr>
         <w:lastRenderedPageBreak/>
-        <w:t>Запрашивают об этих сайтах различную информацию:</w:t>
-      </w:r>
-    </w:p>
-    <w:p>
-      <w:pPr>
-        <w:pStyle w:val="a3"/>
-        <w:numPr>
-          <w:ilvl w:val="1"/>
-          <w:numId w:val="6"/>
-        </w:numPr>
-        <w:spacing w:line="360" w:lineRule="auto"/>
-        <w:jc w:val="both"/>
-        <w:rPr>
-          <w:sz w:val="24"/>
-        </w:rPr>
-      </w:pPr>
-      <w:r>
-        <w:rPr>
-          <w:sz w:val="24"/>
-          <w:lang w:val="en-US"/>
-        </w:rPr>
-        <w:t>IP-</w:t>
-      </w:r>
-      <w:r>
-        <w:rPr>
-          <w:sz w:val="24"/>
-        </w:rPr>
-        <w:t>адрес хоста</w:t>
-      </w:r>
-    </w:p>
-    <w:p>
-      <w:pPr>
-        <w:pStyle w:val="a3"/>
-        <w:numPr>
-          <w:ilvl w:val="1"/>
-          <w:numId w:val="6"/>
-        </w:numPr>
-        <w:spacing w:line="360" w:lineRule="auto"/>
-        <w:jc w:val="both"/>
-        <w:rPr>
-          <w:sz w:val="24"/>
-        </w:rPr>
-      </w:pPr>
-      <w:r>
-        <w:rPr>
-          <w:sz w:val="24"/>
-        </w:rPr>
-        <w:t>Миниатюру страницы</w:t>
-      </w:r>
-    </w:p>
-    <w:p>
-      <w:pPr>
-        <w:pStyle w:val="a3"/>
-        <w:numPr>
-          <w:ilvl w:val="1"/>
-          <w:numId w:val="6"/>
-        </w:numPr>
-        <w:spacing w:line="360" w:lineRule="auto"/>
-        <w:jc w:val="both"/>
-        <w:rPr>
-          <w:sz w:val="24"/>
-        </w:rPr>
-      </w:pPr>
-      <w:r>
-        <w:rPr>
-          <w:sz w:val="24"/>
-        </w:rPr>
-        <w:t>Список ссылок со страницы</w:t>
-      </w:r>
-    </w:p>
-    <w:p>
-      <w:pPr>
-        <w:pStyle w:val="a3"/>
-        <w:numPr>
-          <w:ilvl w:val="1"/>
-          <w:numId w:val="6"/>
-        </w:numPr>
-        <w:spacing w:line="360" w:lineRule="auto"/>
-        <w:jc w:val="both"/>
-        <w:rPr>
-          <w:sz w:val="24"/>
-        </w:rPr>
-      </w:pPr>
-      <w:r>
-        <w:rPr>
-          <w:sz w:val="24"/>
-        </w:rPr>
-        <w:t>…</w:t>
+        <w:t xml:space="preserve">Прореживают этот список по какому-либо принципу. Например, оставляют не более пятидесяти сайтов, </w:t>
+      </w:r>
+      <w:r>
+        <w:rPr>
+          <w:sz w:val="24"/>
+        </w:rPr>
+        <w:t>только</w:t>
+      </w:r>
+      <w:r>
+        <w:rPr>
+          <w:sz w:val="24"/>
+        </w:rPr>
+        <w:t xml:space="preserve"> сайты с коли</w:t>
+      </w:r>
+      <w:r>
+        <w:rPr>
+          <w:sz w:val="24"/>
+        </w:rPr>
+        <w:t>чеством страниц, не меньшим ста и так далее.</w:t>
       </w:r>
     </w:p>
     <w:p>
@@ -2353,6 +2537,113 @@
         <w:rPr>
           <w:sz w:val="24"/>
         </w:rPr>
+        <w:t>Запрашивают об этих сайтах различную информацию:</w:t>
+      </w:r>
+    </w:p>
+    <w:p>
+      <w:pPr>
+        <w:pStyle w:val="a3"/>
+        <w:numPr>
+          <w:ilvl w:val="1"/>
+          <w:numId w:val="8"/>
+        </w:numPr>
+        <w:spacing w:line="360" w:lineRule="auto"/>
+        <w:jc w:val="both"/>
+        <w:rPr>
+          <w:sz w:val="24"/>
+        </w:rPr>
+      </w:pPr>
+      <w:r>
+        <w:rPr>
+          <w:sz w:val="24"/>
+          <w:lang w:val="en-US"/>
+        </w:rPr>
+        <w:t>IP-</w:t>
+      </w:r>
+      <w:r>
+        <w:rPr>
+          <w:sz w:val="24"/>
+        </w:rPr>
+        <w:t>адрес хоста</w:t>
+      </w:r>
+    </w:p>
+    <w:p>
+      <w:pPr>
+        <w:pStyle w:val="a3"/>
+        <w:numPr>
+          <w:ilvl w:val="1"/>
+          <w:numId w:val="8"/>
+        </w:numPr>
+        <w:spacing w:line="360" w:lineRule="auto"/>
+        <w:jc w:val="both"/>
+        <w:rPr>
+          <w:sz w:val="24"/>
+        </w:rPr>
+      </w:pPr>
+      <w:r>
+        <w:rPr>
+          <w:sz w:val="24"/>
+        </w:rPr>
+        <w:t>Миниатюру страницы</w:t>
+      </w:r>
+    </w:p>
+    <w:p>
+      <w:pPr>
+        <w:pStyle w:val="a3"/>
+        <w:numPr>
+          <w:ilvl w:val="1"/>
+          <w:numId w:val="8"/>
+        </w:numPr>
+        <w:spacing w:line="360" w:lineRule="auto"/>
+        <w:jc w:val="both"/>
+        <w:rPr>
+          <w:sz w:val="24"/>
+        </w:rPr>
+      </w:pPr>
+      <w:r>
+        <w:rPr>
+          <w:sz w:val="24"/>
+        </w:rPr>
+        <w:t>Список ссылок со страницы</w:t>
+      </w:r>
+    </w:p>
+    <w:p>
+      <w:pPr>
+        <w:pStyle w:val="a3"/>
+        <w:numPr>
+          <w:ilvl w:val="1"/>
+          <w:numId w:val="8"/>
+        </w:numPr>
+        <w:spacing w:line="360" w:lineRule="auto"/>
+        <w:jc w:val="both"/>
+        <w:rPr>
+          <w:sz w:val="24"/>
+        </w:rPr>
+      </w:pPr>
+      <w:r>
+        <w:rPr>
+          <w:sz w:val="24"/>
+        </w:rPr>
+        <w:t>…</w:t>
+      </w:r>
+    </w:p>
+    <w:p>
+      <w:pPr>
+        <w:pStyle w:val="a3"/>
+        <w:numPr>
+          <w:ilvl w:val="0"/>
+          <w:numId w:val="8"/>
+        </w:numPr>
+        <w:spacing w:line="360" w:lineRule="auto"/>
+        <w:jc w:val="both"/>
+        <w:rPr>
+          <w:sz w:val="24"/>
+        </w:rPr>
+      </w:pPr>
+      <w:r>
+        <w:rPr>
+          <w:sz w:val="24"/>
+        </w:rPr>
         <w:t>Производят анализ пар на основе существующей информации</w:t>
       </w:r>
     </w:p>
@@ -2425,7 +2716,13 @@
         <w:rPr>
           <w:sz w:val="24"/>
         </w:rPr>
-        <w:t xml:space="preserve">-адресе. Такие алгоритмы группируют входной список по </w:t>
+        <w:t xml:space="preserve"> </w:t>
+      </w:r>
+      <w:r>
+        <w:rPr>
+          <w:sz w:val="24"/>
+        </w:rPr>
+        <w:t xml:space="preserve">адресе. Такие алгоритмы группируют входной список по </w:t>
       </w:r>
       <w:r>
         <w:rPr>
@@ -2490,7 +2787,7 @@
         <w:rPr>
           <w:sz w:val="24"/>
         </w:rPr>
-        <w:t>-</w:t>
+        <w:t xml:space="preserve"> </w:t>
       </w:r>
       <w:r>
         <w:rPr>
@@ -2561,13 +2858,13 @@
         <w:rPr>
           <w:sz w:val="24"/>
         </w:rPr>
-        <w:t>-</w:t>
-      </w:r>
-      <w:r>
-        <w:rPr>
-          <w:sz w:val="24"/>
-        </w:rPr>
-        <w:t>адресах страниц, эти алгоритмы строят деревья сравниваемых сайтов и сравнивают их.</w:t>
+        <w:t xml:space="preserve"> </w:t>
+      </w:r>
+      <w:r>
+        <w:rPr>
+          <w:sz w:val="24"/>
+        </w:rPr>
+        <w:t>адресах страниц, эти алгоритмы строят деревья сайтов и сравнивают их.</w:t>
       </w:r>
     </w:p>
     <w:p>
@@ -2575,7 +2872,7 @@
         <w:spacing w:line="360" w:lineRule="auto"/>
         <w:jc w:val="both"/>
         <w:rPr>
-          <w:sz w:val="24"/>
+          <w:sz w:val="36"/>
         </w:rPr>
       </w:pPr>
       <w:r>
@@ -2595,7 +2892,7 @@
         <w:rPr>
           <w:sz w:val="24"/>
         </w:rPr>
-        <w:t>-</w:t>
+        <w:t xml:space="preserve"> </w:t>
       </w:r>
       <w:r>
         <w:rPr>
@@ -2664,7 +2961,14 @@
         <w:rPr>
           <w:sz w:val="24"/>
         </w:rPr>
-        <w:t>был проведен анализ алгоритмов из первых трех классов. В результате получилось, что лучшие результаты работы получаются тогда, когда используются алгоритмы из первого и третьего классов в совокупности. В этой работе произведена попытка улучшить результаты путем использования нескольких алгоритмов из разных классов в качестве критериев точности, а так же получение степени влияния различных алгоритмов на правильность итоговой оценки.</w:t>
+        <w:t xml:space="preserve">был проведен анализ алгоритмов из первых трех классов. В результате получилось, что лучшие результаты работы получаются тогда, когда используются алгоритмы из первого и третьего классов в совокупности. В этой работе </w:t>
+      </w:r>
+      <w:r>
+        <w:rPr>
+          <w:sz w:val="24"/>
+        </w:rPr>
+        <w:lastRenderedPageBreak/>
+        <w:t>произведена попытка улучшить результаты путем использования нескольких алгоритмов из разных классов в качестве критериев точности, а так же получение степени влияния различных алгоритмов на правильность итоговой оценки.</w:t>
       </w:r>
       <w:r>
         <w:rPr>
@@ -2672,6 +2976,7 @@
         </w:rPr>
         <w:t xml:space="preserve"> </w:t>
       </w:r>
+      <w:bookmarkStart w:id="4" w:name="_Toc356082506"/>
     </w:p>
     <w:p>
       <w:pPr>
@@ -2682,7 +2987,97 @@
           <w:sz w:val="36"/>
         </w:rPr>
       </w:pPr>
-      <w:bookmarkStart w:id="4" w:name="_Toc356082506"/>
+    </w:p>
+    <w:p>
+      <w:pPr>
+        <w:pStyle w:val="1"/>
+        <w:spacing w:line="360" w:lineRule="auto"/>
+        <w:jc w:val="center"/>
+        <w:rPr>
+          <w:sz w:val="36"/>
+        </w:rPr>
+      </w:pPr>
+    </w:p>
+    <w:p>
+      <w:pPr>
+        <w:pStyle w:val="1"/>
+        <w:spacing w:line="360" w:lineRule="auto"/>
+        <w:jc w:val="center"/>
+        <w:rPr>
+          <w:sz w:val="36"/>
+        </w:rPr>
+      </w:pPr>
+    </w:p>
+    <w:p>
+      <w:pPr>
+        <w:pStyle w:val="1"/>
+        <w:spacing w:line="360" w:lineRule="auto"/>
+        <w:jc w:val="center"/>
+        <w:rPr>
+          <w:sz w:val="36"/>
+        </w:rPr>
+      </w:pPr>
+    </w:p>
+    <w:p>
+      <w:pPr>
+        <w:pStyle w:val="1"/>
+        <w:spacing w:line="360" w:lineRule="auto"/>
+        <w:jc w:val="center"/>
+        <w:rPr>
+          <w:sz w:val="36"/>
+        </w:rPr>
+      </w:pPr>
+    </w:p>
+    <w:p>
+      <w:pPr>
+        <w:pStyle w:val="1"/>
+        <w:spacing w:line="360" w:lineRule="auto"/>
+        <w:jc w:val="center"/>
+        <w:rPr>
+          <w:sz w:val="36"/>
+        </w:rPr>
+      </w:pPr>
+    </w:p>
+    <w:p>
+      <w:pPr>
+        <w:pStyle w:val="1"/>
+        <w:spacing w:line="360" w:lineRule="auto"/>
+        <w:jc w:val="center"/>
+        <w:rPr>
+          <w:sz w:val="36"/>
+        </w:rPr>
+      </w:pPr>
+    </w:p>
+    <w:p>
+      <w:pPr>
+        <w:pStyle w:val="1"/>
+        <w:spacing w:line="360" w:lineRule="auto"/>
+        <w:jc w:val="center"/>
+        <w:rPr>
+          <w:sz w:val="36"/>
+        </w:rPr>
+      </w:pPr>
+    </w:p>
+    <w:p>
+      <w:pPr>
+        <w:pStyle w:val="1"/>
+        <w:spacing w:line="360" w:lineRule="auto"/>
+        <w:jc w:val="center"/>
+        <w:rPr>
+          <w:sz w:val="36"/>
+        </w:rPr>
+      </w:pPr>
+    </w:p>
+    <w:p/>
+    <w:p>
+      <w:pPr>
+        <w:pStyle w:val="1"/>
+        <w:spacing w:line="360" w:lineRule="auto"/>
+        <w:jc w:val="center"/>
+        <w:rPr>
+          <w:sz w:val="36"/>
+        </w:rPr>
+      </w:pPr>
       <w:r>
         <w:rPr>
           <w:sz w:val="36"/>
@@ -2695,6 +3090,7 @@
     <w:p>
       <w:pPr>
         <w:pStyle w:val="2"/>
+        <w:spacing w:line="360" w:lineRule="auto"/>
         <w:ind w:firstLine="567"/>
       </w:pPr>
       <w:r>
@@ -2705,9 +3101,15 @@
         <w:rPr>
           <w:sz w:val="32"/>
         </w:rPr>
-        <w:t>2.1. Общий концепт</w:t>
+        <w:t xml:space="preserve">2.1. </w:t>
       </w:r>
       <w:bookmarkEnd w:id="5"/>
+      <w:r>
+        <w:rPr>
+          <w:sz w:val="32"/>
+        </w:rPr>
+        <w:t>Постановка задачи</w:t>
+      </w:r>
     </w:p>
     <w:p>
       <w:pPr>
@@ -2722,13 +3124,25 @@
         <w:rPr>
           <w:sz w:val="24"/>
         </w:rPr>
-        <w:t>Таким образом, нам нужно решить две</w:t>
-      </w:r>
-      <w:r>
-        <w:rPr>
-          <w:sz w:val="24"/>
-        </w:rPr>
-        <w:t xml:space="preserve"> задачи: разбить входной список </w:t>
+        <w:t xml:space="preserve">Таким образом, </w:t>
+      </w:r>
+      <w:r>
+        <w:rPr>
+          <w:sz w:val="24"/>
+        </w:rPr>
+        <w:t>задачу поиска зеркал можно разбить на две:</w:t>
+      </w:r>
+      <w:r>
+        <w:rPr>
+          <w:sz w:val="24"/>
+        </w:rPr>
+        <w:t xml:space="preserve"> </w:t>
+      </w:r>
+      <w:r>
+        <w:rPr>
+          <w:sz w:val="24"/>
+        </w:rPr>
+        <w:t xml:space="preserve">выделить из входного списка </w:t>
       </w:r>
       <w:r>
         <w:rPr>
@@ -2741,13 +3155,37 @@
         <w:rPr>
           <w:sz w:val="24"/>
         </w:rPr>
-        <w:t>-</w:t>
-      </w:r>
-      <w:r>
-        <w:rPr>
-          <w:sz w:val="24"/>
-        </w:rPr>
-        <w:t xml:space="preserve">адресов на пары-кандидаты и проверить для каждой пары, действительно ли сайты в этой паре являются зеркалами. </w:t>
+        <w:t xml:space="preserve"> адресов </w:t>
+      </w:r>
+      <w:r>
+        <w:rPr>
+          <w:sz w:val="24"/>
+        </w:rPr>
+        <w:t>пары</w:t>
+      </w:r>
+      <w:r>
+        <w:rPr>
+          <w:sz w:val="24"/>
+        </w:rPr>
+        <w:t xml:space="preserve"> сайтов, которые с большой вероятностью являются дубликатами,</w:t>
+      </w:r>
+      <w:r>
+        <w:rPr>
+          <w:sz w:val="24"/>
+        </w:rPr>
+        <w:t xml:space="preserve"> и проверить для каждой пары, действительно ли </w:t>
+      </w:r>
+      <w:r>
+        <w:rPr>
+          <w:sz w:val="24"/>
+        </w:rPr>
+        <w:t>это сайты-зеркала</w:t>
+      </w:r>
+      <w:r>
+        <w:rPr>
+          <w:sz w:val="24"/>
+        </w:rPr>
+        <w:t xml:space="preserve">. </w:t>
       </w:r>
     </w:p>
     <w:p>
@@ -2796,13 +3234,61 @@
         <w:rPr>
           <w:sz w:val="24"/>
         </w:rPr>
-        <w:t>является классификатор. Он, на основе известных ему алгоритмов сравнения сайтов, а так же на основе их</w:t>
-      </w:r>
-      <w:r>
-        <w:rPr>
-          <w:sz w:val="24"/>
-        </w:rPr>
-        <w:t xml:space="preserve"> влияния, умеет определять генерировать список пар хостов, которые вероятно являются зеркалами</w:t>
+        <w:t>является классификатор. Он</w:t>
+      </w:r>
+      <w:r>
+        <w:rPr>
+          <w:sz w:val="24"/>
+        </w:rPr>
+        <w:t>, по входному списку страниц и</w:t>
+      </w:r>
+      <w:r>
+        <w:rPr>
+          <w:sz w:val="24"/>
+        </w:rPr>
+        <w:t xml:space="preserve"> на основе известных ему алгоритмов сравнения сайтов, а так же на основе их</w:t>
+      </w:r>
+      <w:r>
+        <w:rPr>
+          <w:sz w:val="24"/>
+        </w:rPr>
+        <w:t xml:space="preserve"> влияния, умеет генерировать список пар </w:t>
+      </w:r>
+      <w:r>
+        <w:rPr>
+          <w:sz w:val="24"/>
+        </w:rPr>
+        <w:t>сайтов</w:t>
+      </w:r>
+      <w:r>
+        <w:rPr>
+          <w:sz w:val="24"/>
+        </w:rPr>
+        <w:t>, которые</w:t>
+      </w:r>
+      <w:r>
+        <w:rPr>
+          <w:sz w:val="24"/>
+        </w:rPr>
+        <w:t>,</w:t>
+      </w:r>
+      <w:r>
+        <w:rPr>
+          <w:sz w:val="24"/>
+        </w:rPr>
+        <w:t xml:space="preserve"> вероятно</w:t>
+      </w:r>
+      <w:r>
+        <w:rPr>
+          <w:sz w:val="24"/>
+        </w:rPr>
+        <w:t>,</w:t>
+      </w:r>
+      <w:r>
+        <w:rPr>
+          <w:sz w:val="24"/>
+        </w:rPr>
+        <w:t xml:space="preserve"> являются зеркалами</w:t>
       </w:r>
       <w:r>
         <w:rPr>
@@ -2814,7 +3300,7 @@
         <w:rPr>
           <w:sz w:val="24"/>
         </w:rPr>
-        <w:t>Компаратор это сущность, которая умеет создавать из большого списка адресов список пар хостов по определенному признаку:</w:t>
+        <w:t>Компаратор это сущность, которая умеет создавать из большого списка адресов список пар по определенному признаку:</w:t>
       </w:r>
     </w:p>
     <w:p>
@@ -2841,13 +3327,25 @@
           <w:sz w:val="24"/>
           <w:lang w:val="en-US"/>
         </w:rPr>
-        <w:t>IP-</w:t>
+        <w:t>IP</w:t>
+      </w:r>
+      <w:r>
+        <w:rPr>
+          <w:sz w:val="24"/>
+        </w:rPr>
+        <w:t xml:space="preserve"> </w:t>
       </w:r>
       <w:r>
         <w:rPr>
           <w:sz w:val="24"/>
         </w:rPr>
         <w:t>адресу</w:t>
+      </w:r>
+      <w:r>
+        <w:rPr>
+          <w:sz w:val="24"/>
+        </w:rPr>
+        <w:t xml:space="preserve"> сервера, на котором находится сайт</w:t>
       </w:r>
     </w:p>
     <w:p>
@@ -2874,13 +3372,19 @@
           <w:sz w:val="24"/>
           <w:lang w:val="en-US"/>
         </w:rPr>
-        <w:t>URL-</w:t>
-      </w:r>
-      <w:r>
-        <w:rPr>
-          <w:sz w:val="24"/>
-        </w:rPr>
-        <w:t>адресу</w:t>
+        <w:t>URL</w:t>
+      </w:r>
+      <w:r>
+        <w:rPr>
+          <w:sz w:val="24"/>
+        </w:rPr>
+        <w:t xml:space="preserve"> адресам</w:t>
+      </w:r>
+      <w:r>
+        <w:rPr>
+          <w:sz w:val="24"/>
+        </w:rPr>
+        <w:t xml:space="preserve"> страниц</w:t>
       </w:r>
     </w:p>
     <w:p>
@@ -2938,7 +3442,32 @@
           <w:sz w:val="24"/>
           <w:szCs w:val="24"/>
         </w:rPr>
-        <w:t>Для каждой созданной пары компаратор сообщает вероятность, что эти сайты являются зеркалами. Основываясь на всех этих списках от компараторов, а также весах компараторов, классификатор создает итоговый список взвешенных пар сайтов.</w:t>
+        <w:t xml:space="preserve">Для каждой созданной пары компаратор сообщает вероятность, что эти сайты являются зеркалами. </w:t>
+      </w:r>
+      <w:r>
+        <w:rPr>
+          <w:sz w:val="24"/>
+          <w:szCs w:val="24"/>
+        </w:rPr>
+        <w:t xml:space="preserve">Также у каждого компаратора есть своя степень влияния на итоговый список. Она берется из предположения о том, что у каждого компаратора своя ценность. Например, информация о том, что два сайта находятся на одном и том же сервере может быть менее важна, чем информация о сходстве путей. </w:t>
+      </w:r>
+    </w:p>
+    <w:p>
+      <w:pPr>
+        <w:spacing w:line="360" w:lineRule="auto"/>
+        <w:ind w:firstLine="284"/>
+        <w:jc w:val="both"/>
+        <w:rPr>
+          <w:sz w:val="24"/>
+          <w:szCs w:val="24"/>
+        </w:rPr>
+      </w:pPr>
+      <w:r>
+        <w:rPr>
+          <w:sz w:val="24"/>
+          <w:szCs w:val="24"/>
+        </w:rPr>
+        <w:t>Основываясь на всех списках от компараторов, а также весах компараторов, классификатор создает итоговый список взвешенных пар сайтов.</w:t>
       </w:r>
       <w:r>
         <w:rPr>
@@ -3062,6 +3591,7 @@
         <w:rPr>
           <w:sz w:val="32"/>
         </w:rPr>
+        <w:lastRenderedPageBreak/>
         <w:t>2.3. Веса признаков</w:t>
       </w:r>
       <w:bookmarkEnd w:id="7"/>
@@ -3088,72 +3618,118 @@
           <w:sz w:val="24"/>
           <w:szCs w:val="24"/>
         </w:rPr>
-        <w:t xml:space="preserve"> Например</w:t>
+        <w:t xml:space="preserve"> </w:t>
       </w:r>
       <w:r>
         <w:rPr>
           <w:sz w:val="24"/>
           <w:szCs w:val="24"/>
         </w:rPr>
-        <w:t xml:space="preserve">, то, что хосты находятся на одном </w:t>
+        <w:t>Хорошие компараторы</w:t>
       </w:r>
       <w:r>
         <w:rPr>
           <w:sz w:val="24"/>
           <w:szCs w:val="24"/>
-          <w:lang w:val="en-US"/>
-        </w:rPr>
-        <w:t>IP</w:t>
+        </w:rPr>
+        <w:t xml:space="preserve">, </w:t>
       </w:r>
       <w:r>
         <w:rPr>
           <w:sz w:val="24"/>
           <w:szCs w:val="24"/>
         </w:rPr>
-        <w:t>-</w:t>
+        <w:t>которые практически не будут ошибаться в составлении списка</w:t>
       </w:r>
       <w:r>
         <w:rPr>
           <w:sz w:val="24"/>
           <w:szCs w:val="24"/>
         </w:rPr>
-        <w:t xml:space="preserve">адресе, может оказаться более важным, чем то, что схема их </w:t>
+        <w:t>,</w:t>
       </w:r>
       <w:r>
         <w:rPr>
           <w:sz w:val="24"/>
           <w:szCs w:val="24"/>
-          <w:lang w:val="en-US"/>
-        </w:rPr>
-        <w:t>URL</w:t>
+        </w:rPr>
+        <w:t xml:space="preserve"> можно </w:t>
       </w:r>
       <w:r>
         <w:rPr>
           <w:sz w:val="24"/>
           <w:szCs w:val="24"/>
         </w:rPr>
-        <w:t>-</w:t>
+        <w:t>построить</w:t>
       </w:r>
       <w:r>
         <w:rPr>
           <w:sz w:val="24"/>
           <w:szCs w:val="24"/>
         </w:rPr>
-        <w:t xml:space="preserve">адресов похожа. Для определения подходящего </w:t>
+        <w:t xml:space="preserve"> на основе известной информации</w:t>
       </w:r>
       <w:r>
         <w:rPr>
           <w:sz w:val="24"/>
           <w:szCs w:val="24"/>
         </w:rPr>
-        <w:lastRenderedPageBreak/>
-        <w:t>вектора весов можно подобрать или использовать алгоритмы машинного обучения, например</w:t>
+        <w:t xml:space="preserve"> о сайтах. Их влияние на итоговый список (ве</w:t>
       </w:r>
       <w:r>
         <w:rPr>
           <w:sz w:val="24"/>
           <w:szCs w:val="24"/>
         </w:rPr>
+        <w:t>ктор весо</w:t>
+      </w:r>
+      <w:r>
+        <w:rPr>
+          <w:sz w:val="24"/>
+          <w:szCs w:val="24"/>
+        </w:rPr>
+        <w:t>в)</w:t>
+      </w:r>
+      <w:r>
+        <w:rPr>
+          <w:sz w:val="24"/>
+          <w:szCs w:val="24"/>
+        </w:rPr>
+        <w:t xml:space="preserve"> </w:t>
+      </w:r>
+      <w:r>
+        <w:rPr>
+          <w:sz w:val="24"/>
+          <w:szCs w:val="24"/>
+        </w:rPr>
+        <w:t xml:space="preserve">также </w:t>
+      </w:r>
+      <w:r>
+        <w:rPr>
+          <w:sz w:val="24"/>
+          <w:szCs w:val="24"/>
+        </w:rPr>
+        <w:t>можно подобрать</w:t>
+      </w:r>
+      <w:r>
+        <w:rPr>
+          <w:sz w:val="24"/>
+          <w:szCs w:val="24"/>
+        </w:rPr>
+        <w:t>, составить на основе статистической информации</w:t>
+      </w:r>
+      <w:r>
+        <w:rPr>
+          <w:sz w:val="24"/>
+          <w:szCs w:val="24"/>
+        </w:rPr>
+        <w:t xml:space="preserve"> или использовать алгоритмы машинного обучения, например</w:t>
+      </w:r>
+      <w:r>
+        <w:rPr>
+          <w:sz w:val="24"/>
+          <w:szCs w:val="24"/>
+        </w:rPr>
         <w:t xml:space="preserve">, </w:t>
       </w:r>
       <w:r>
@@ -3161,7 +3737,7 @@
           <w:sz w:val="24"/>
           <w:szCs w:val="24"/>
         </w:rPr>
-        <w:t xml:space="preserve">методом опорных векторов. </w:t>
+        <w:t xml:space="preserve">метод опорных векторов. </w:t>
       </w:r>
     </w:p>
     <w:p>
@@ -3207,167 +3783,147 @@
         <w:rPr>
           <w:sz w:val="24"/>
         </w:rPr>
-        <w:t xml:space="preserve">После этого список попадает на проверку к </w:t>
-      </w:r>
-      <w:proofErr w:type="spellStart"/>
-      <w:r>
-        <w:rPr>
-          <w:sz w:val="24"/>
-        </w:rPr>
-        <w:t>чекеру</w:t>
-      </w:r>
-      <w:proofErr w:type="spellEnd"/>
-      <w:r>
-        <w:rPr>
-          <w:sz w:val="24"/>
-        </w:rPr>
-        <w:t xml:space="preserve">. Его задача подтвердить, либо опровергнуть, что пара сайтов верна. Для каждой пары сайтов </w:t>
-      </w:r>
-      <w:proofErr w:type="spellStart"/>
-      <w:r>
-        <w:rPr>
-          <w:sz w:val="24"/>
-        </w:rPr>
-        <w:t>чекер</w:t>
-      </w:r>
-      <w:proofErr w:type="spellEnd"/>
-      <w:r>
-        <w:rPr>
-          <w:sz w:val="24"/>
-        </w:rPr>
-        <w:t xml:space="preserve"> будет выбирать произвольную страницу на одном из них, преобразовывать ее адрес в адрес страницы на другом сайте, получать обе страницы и проверять их содержимое на эквивалентность. Для преобразования адресов </w:t>
-      </w:r>
-      <w:proofErr w:type="spellStart"/>
-      <w:r>
-        <w:rPr>
-          <w:sz w:val="24"/>
-        </w:rPr>
-        <w:t>чекер</w:t>
-      </w:r>
-      <w:proofErr w:type="spellEnd"/>
-      <w:r>
-        <w:rPr>
-          <w:sz w:val="24"/>
-        </w:rPr>
-        <w:t xml:space="preserve"> использует какую-нибудь стратегию, например, тривиальную: брать путь из одного адреса и добавлять к хосту другого. Проведя такую операцию для определенного числа страниц для пары сайтов, </w:t>
-      </w:r>
-      <w:proofErr w:type="spellStart"/>
-      <w:r>
-        <w:rPr>
-          <w:sz w:val="24"/>
-        </w:rPr>
-        <w:t>чекер</w:t>
-      </w:r>
-      <w:proofErr w:type="spellEnd"/>
-      <w:r>
-        <w:rPr>
-          <w:sz w:val="24"/>
-        </w:rPr>
-        <w:t xml:space="preserve"> анализирует результаты проверки и говорит итоговый результат. Производя эту операцию для всего списка, </w:t>
-      </w:r>
-      <w:proofErr w:type="spellStart"/>
-      <w:r>
-        <w:rPr>
-          <w:sz w:val="24"/>
-        </w:rPr>
-        <w:t>чекер</w:t>
-      </w:r>
-      <w:proofErr w:type="spellEnd"/>
-      <w:r>
-        <w:rPr>
-          <w:sz w:val="24"/>
-        </w:rPr>
-        <w:t xml:space="preserve"> может пользоваться уже известными результатами. Так, например, можно заметить, что отношение «является зеркалом» явля</w:t>
-      </w:r>
-      <w:r>
-        <w:rPr>
-          <w:sz w:val="24"/>
-        </w:rPr>
-        <w:t xml:space="preserve">ется транзитивным. То есть: если сайт </w:t>
-      </w:r>
-      <w:r>
-        <w:rPr>
-          <w:sz w:val="24"/>
-          <w:lang w:val="en-US"/>
-        </w:rPr>
-        <w:t>A</w:t>
-      </w:r>
-      <w:r>
-        <w:rPr>
-          <w:sz w:val="24"/>
-        </w:rPr>
-        <w:t xml:space="preserve"> является зеркалом сайта </w:t>
-      </w:r>
-      <w:r>
-        <w:rPr>
-          <w:sz w:val="24"/>
-          <w:lang w:val="en-US"/>
-        </w:rPr>
-        <w:t>B</w:t>
-      </w:r>
-      <w:r>
-        <w:rPr>
-          <w:sz w:val="24"/>
-        </w:rPr>
-        <w:t xml:space="preserve">, </w:t>
-      </w:r>
-      <w:r>
-        <w:rPr>
-          <w:sz w:val="24"/>
-        </w:rPr>
-        <w:t xml:space="preserve">а сайт </w:t>
-      </w:r>
-      <w:r>
-        <w:rPr>
-          <w:sz w:val="24"/>
-          <w:lang w:val="en-US"/>
-        </w:rPr>
-        <w:t>B</w:t>
-      </w:r>
-      <w:r>
-        <w:rPr>
-          <w:sz w:val="24"/>
-        </w:rPr>
-        <w:t xml:space="preserve"> </w:t>
-      </w:r>
-      <w:r>
-        <w:rPr>
-          <w:sz w:val="24"/>
-        </w:rPr>
-        <w:t xml:space="preserve">является зеркалом </w:t>
-      </w:r>
-      <w:r>
-        <w:rPr>
-          <w:sz w:val="24"/>
-          <w:lang w:val="en-US"/>
-        </w:rPr>
-        <w:t>C</w:t>
-      </w:r>
-      <w:r>
-        <w:rPr>
-          <w:sz w:val="24"/>
-        </w:rPr>
-        <w:t xml:space="preserve">, </w:t>
-      </w:r>
-      <w:r>
-        <w:rPr>
-          <w:sz w:val="24"/>
-        </w:rPr>
-        <w:t>то сайт</w:t>
+        <w:t xml:space="preserve">После </w:t>
+      </w:r>
+      <w:r>
+        <w:rPr>
+          <w:sz w:val="24"/>
+        </w:rPr>
+        <w:t>того, как классификатор обработал данные компараторов и составил итоговый список пар для проверки, этот список передается системе проверки</w:t>
+      </w:r>
+      <w:r>
+        <w:rPr>
+          <w:sz w:val="24"/>
+        </w:rPr>
+        <w:t xml:space="preserve">. </w:t>
+      </w:r>
+      <w:r>
+        <w:rPr>
+          <w:sz w:val="24"/>
+        </w:rPr>
+        <w:t>Ее</w:t>
+      </w:r>
+      <w:r>
+        <w:rPr>
+          <w:sz w:val="24"/>
+        </w:rPr>
+        <w:t xml:space="preserve"> задача подтвердить, либо опровергнуть, что пара сайтов </w:t>
+      </w:r>
+      <w:r>
+        <w:rPr>
+          <w:sz w:val="24"/>
+        </w:rPr>
+        <w:t>это действительно зеркала</w:t>
+      </w:r>
+      <w:r>
+        <w:rPr>
+          <w:sz w:val="24"/>
+        </w:rPr>
+        <w:t xml:space="preserve">. Для каждой пары сайтов </w:t>
+      </w:r>
+      <w:r>
+        <w:rPr>
+          <w:sz w:val="24"/>
+        </w:rPr>
+        <w:t xml:space="preserve">система выберет несколько страниц с этих сайтов и проверит их на сходство. </w:t>
+      </w:r>
+      <w:r>
+        <w:rPr>
+          <w:sz w:val="24"/>
+        </w:rPr>
+        <w:t xml:space="preserve">Для </w:t>
+      </w:r>
+      <w:r>
+        <w:rPr>
+          <w:sz w:val="24"/>
+        </w:rPr>
+        <w:t xml:space="preserve">такого выбора система может использовать любую стратегию, </w:t>
+      </w:r>
+      <w:r>
+        <w:rPr>
+          <w:sz w:val="24"/>
+        </w:rPr>
+        <w:t xml:space="preserve">например, тривиальную: </w:t>
+      </w:r>
+      <w:r>
+        <w:rPr>
+          <w:sz w:val="24"/>
+        </w:rPr>
+        <w:t xml:space="preserve">выбирать произвольную страницу на одном из сайтов, </w:t>
+      </w:r>
+      <w:r>
+        <w:rPr>
+          <w:sz w:val="24"/>
+        </w:rPr>
+        <w:t xml:space="preserve">брать </w:t>
+      </w:r>
+      <w:r>
+        <w:rPr>
+          <w:sz w:val="24"/>
+        </w:rPr>
+        <w:t xml:space="preserve">ее </w:t>
+      </w:r>
+      <w:r>
+        <w:rPr>
+          <w:sz w:val="24"/>
+        </w:rPr>
+        <w:t xml:space="preserve">и добавлять к </w:t>
+      </w:r>
+      <w:r>
+        <w:rPr>
+          <w:sz w:val="24"/>
+        </w:rPr>
+        <w:t>имени хоста</w:t>
+      </w:r>
+      <w:r>
+        <w:rPr>
+          <w:sz w:val="24"/>
+        </w:rPr>
+        <w:t xml:space="preserve"> другого</w:t>
+      </w:r>
+      <w:r>
+        <w:rPr>
+          <w:sz w:val="24"/>
+        </w:rPr>
+        <w:t xml:space="preserve"> сайта</w:t>
+      </w:r>
+      <w:r>
+        <w:rPr>
+          <w:sz w:val="24"/>
+        </w:rPr>
+        <w:t>.</w:t>
+      </w:r>
+      <w:r>
+        <w:rPr>
+          <w:sz w:val="24"/>
+        </w:rPr>
+        <w:t xml:space="preserve"> Проверив </w:t>
       </w:r>
       <w:proofErr w:type="gramStart"/>
       <w:r>
         <w:rPr>
           <w:sz w:val="24"/>
         </w:rPr>
-        <w:t xml:space="preserve"> А</w:t>
+        <w:t>таком</w:t>
       </w:r>
       <w:proofErr w:type="gramEnd"/>
       <w:r>
         <w:rPr>
           <w:sz w:val="24"/>
         </w:rPr>
-        <w:t xml:space="preserve"> — зеркало С.</w:t>
+        <w:t xml:space="preserve"> образом несколько страниц, система </w:t>
+      </w:r>
+      <w:r>
+        <w:rPr>
+          <w:sz w:val="24"/>
+        </w:rPr>
+        <w:t xml:space="preserve">анализирует результаты проверки и говорит </w:t>
+      </w:r>
+      <w:r>
+        <w:rPr>
+          <w:sz w:val="24"/>
+        </w:rPr>
+        <w:t xml:space="preserve">для этой пары итоговый результат. </w:t>
       </w:r>
     </w:p>
     <w:p>
@@ -3379,46 +3935,155 @@
           <w:sz w:val="24"/>
         </w:rPr>
       </w:pPr>
-    </w:p>
-    <w:p>
-      <w:pPr>
-        <w:spacing w:line="360" w:lineRule="auto"/>
-        <w:ind w:firstLine="284"/>
-        <w:jc w:val="both"/>
-        <w:rPr>
-          <w:sz w:val="24"/>
-        </w:rPr>
-      </w:pPr>
-    </w:p>
-    <w:p>
-      <w:pPr>
-        <w:spacing w:line="360" w:lineRule="auto"/>
-        <w:ind w:firstLine="284"/>
-        <w:jc w:val="both"/>
-        <w:rPr>
-          <w:sz w:val="24"/>
-        </w:rPr>
-      </w:pPr>
-    </w:p>
-    <w:p>
-      <w:pPr>
-        <w:spacing w:line="360" w:lineRule="auto"/>
-        <w:ind w:firstLine="284"/>
-        <w:jc w:val="both"/>
-        <w:rPr>
-          <w:sz w:val="24"/>
-        </w:rPr>
-      </w:pPr>
-    </w:p>
-    <w:p>
-      <w:pPr>
-        <w:spacing w:line="360" w:lineRule="auto"/>
-        <w:ind w:firstLine="284"/>
-        <w:jc w:val="both"/>
-        <w:rPr>
-          <w:sz w:val="24"/>
-        </w:rPr>
-      </w:pPr>
+      <w:r>
+        <w:rPr>
+          <w:sz w:val="24"/>
+        </w:rPr>
+        <w:t>При проверке каждой новой пары,</w:t>
+      </w:r>
+      <w:r>
+        <w:rPr>
+          <w:sz w:val="24"/>
+        </w:rPr>
+        <w:t xml:space="preserve"> </w:t>
+      </w:r>
+      <w:r>
+        <w:rPr>
+          <w:sz w:val="24"/>
+        </w:rPr>
+        <w:t>система</w:t>
+      </w:r>
+      <w:r>
+        <w:rPr>
+          <w:sz w:val="24"/>
+        </w:rPr>
+        <w:t xml:space="preserve"> может пользоваться уже известными результатами. Так, например, можно заметить, что отношение «является зеркалом» явля</w:t>
+      </w:r>
+      <w:r>
+        <w:rPr>
+          <w:sz w:val="24"/>
+        </w:rPr>
+        <w:t xml:space="preserve">ется транзитивным. То есть: если сайт </w:t>
+      </w:r>
+      <m:oMath>
+        <m:r>
+          <w:rPr>
+            <w:rFonts w:ascii="Cambria Math" w:hAnsi="Cambria Math"/>
+            <w:sz w:val="24"/>
+            <w:lang w:val="en-US"/>
+          </w:rPr>
+          <m:t>A</m:t>
+        </m:r>
+      </m:oMath>
+      <w:r>
+        <w:rPr>
+          <w:sz w:val="24"/>
+        </w:rPr>
+        <w:t xml:space="preserve"> является зеркалом сайта </w:t>
+      </w:r>
+      <m:oMath>
+        <m:r>
+          <w:rPr>
+            <w:rFonts w:ascii="Cambria Math" w:hAnsi="Cambria Math"/>
+            <w:sz w:val="24"/>
+            <w:lang w:val="en-US"/>
+          </w:rPr>
+          <m:t>B</m:t>
+        </m:r>
+      </m:oMath>
+      <w:r>
+        <w:rPr>
+          <w:sz w:val="24"/>
+        </w:rPr>
+        <w:t xml:space="preserve">, </w:t>
+      </w:r>
+      <w:r>
+        <w:rPr>
+          <w:sz w:val="24"/>
+        </w:rPr>
+        <w:t xml:space="preserve">а сайт </w:t>
+      </w:r>
+      <m:oMath>
+        <m:r>
+          <w:rPr>
+            <w:rFonts w:ascii="Cambria Math" w:hAnsi="Cambria Math"/>
+            <w:sz w:val="24"/>
+            <w:lang w:val="en-US"/>
+          </w:rPr>
+          <m:t>B</m:t>
+        </m:r>
+      </m:oMath>
+      <w:r>
+        <w:rPr>
+          <w:sz w:val="24"/>
+        </w:rPr>
+        <w:t xml:space="preserve"> </w:t>
+      </w:r>
+      <w:r>
+        <w:rPr>
+          <w:sz w:val="24"/>
+        </w:rPr>
+        <w:t xml:space="preserve">является зеркалом </w:t>
+      </w:r>
+      <m:oMath>
+        <m:r>
+          <w:rPr>
+            <w:rFonts w:ascii="Cambria Math" w:hAnsi="Cambria Math"/>
+            <w:sz w:val="24"/>
+            <w:lang w:val="en-US"/>
+          </w:rPr>
+          <m:t>C</m:t>
+        </m:r>
+      </m:oMath>
+      <w:r>
+        <w:rPr>
+          <w:sz w:val="24"/>
+        </w:rPr>
+        <w:t xml:space="preserve">, </w:t>
+      </w:r>
+      <w:r>
+        <w:rPr>
+          <w:sz w:val="24"/>
+        </w:rPr>
+        <w:t xml:space="preserve">то сайт </w:t>
+      </w:r>
+      <m:oMath>
+        <m:r>
+          <w:rPr>
+            <w:rFonts w:ascii="Cambria Math" w:hAnsi="Cambria Math"/>
+            <w:sz w:val="24"/>
+            <w:lang w:val="en-US"/>
+          </w:rPr>
+          <m:t>A</m:t>
+        </m:r>
+      </m:oMath>
+      <w:r>
+        <w:rPr>
+          <w:sz w:val="24"/>
+        </w:rPr>
+        <w:t xml:space="preserve"> — зеркало </w:t>
+      </w:r>
+      <m:oMath>
+        <m:r>
+          <w:rPr>
+            <w:rFonts w:ascii="Cambria Math" w:hAnsi="Cambria Math"/>
+            <w:sz w:val="24"/>
+          </w:rPr>
+          <m:t>C</m:t>
+        </m:r>
+      </m:oMath>
+      <w:r>
+        <w:rPr>
+          <w:sz w:val="24"/>
+        </w:rPr>
+        <w:t>.</w:t>
+      </w:r>
+      <w:r>
+        <w:rPr>
+          <w:sz w:val="24"/>
+        </w:rPr>
+        <w:t xml:space="preserve"> Таким образом, можно накапливать уже известные данные, и использовать свойство транзитивности, как один из критериев финальной оценки.</w:t>
+      </w:r>
     </w:p>
     <w:p>
       <w:pPr>
@@ -3871,7 +4536,7 @@
           <w:sz w:val="24"/>
         </w:rPr>
       </w:pPr>
-      <w:hyperlink r:id="rId7" w:history="1">
+      <w:hyperlink r:id="rId8" w:history="1">
         <w:r>
           <w:rPr>
             <w:rStyle w:val="a4"/>
@@ -6070,17 +6735,29 @@
           <w:rFonts w:eastAsiaTheme="minorEastAsia"/>
           <w:sz w:val="24"/>
         </w:rPr>
-        <w:t xml:space="preserve"> таким образом для пары сайтов предлагаемые пары страниц на сходство, можно сделать итоговое предположение о том, действительно ли сайты являются зеркалами. Если более 70 процентов страниц оказывались похожими более</w:t>
-      </w:r>
-      <w:proofErr w:type="gramStart"/>
+        <w:t xml:space="preserve"> таким образом для пары сайтов предлагаемые пары страниц на сходство, можно сделать итоговое предположение о том, действительно ли сайты являются зеркалами. Если более </w:t>
+      </w:r>
       <w:r>
         <w:rPr>
           <w:rFonts w:eastAsiaTheme="minorEastAsia"/>
           <w:sz w:val="24"/>
         </w:rPr>
-        <w:t>,</w:t>
-      </w:r>
-      <w:proofErr w:type="gramEnd"/>
+        <w:t>5</w:t>
+      </w:r>
+      <w:r>
+        <w:rPr>
+          <w:rFonts w:eastAsiaTheme="minorEastAsia"/>
+          <w:sz w:val="24"/>
+        </w:rPr>
+        <w:t>0 процентов стр</w:t>
+      </w:r>
+      <w:r>
+        <w:rPr>
+          <w:rFonts w:eastAsiaTheme="minorEastAsia"/>
+          <w:sz w:val="24"/>
+        </w:rPr>
+        <w:t>аниц оказывались похожими более</w:t>
+      </w:r>
       <w:r>
         <w:rPr>
           <w:rFonts w:eastAsiaTheme="minorEastAsia"/>
@@ -6173,43 +6850,29 @@
         <w:rPr>
           <w:sz w:val="24"/>
         </w:rPr>
-        <w:t xml:space="preserve">. После этого он соединяет полученные списки пар </w:t>
-      </w:r>
-      <w:proofErr w:type="gramStart"/>
-      <w:r>
-        <w:rPr>
-          <w:sz w:val="24"/>
-        </w:rPr>
-        <w:t>в</w:t>
-      </w:r>
-      <w:proofErr w:type="gramEnd"/>
-      <w:r>
-        <w:rPr>
-          <w:sz w:val="24"/>
-        </w:rPr>
-        <w:t xml:space="preserve"> </w:t>
-      </w:r>
-      <w:proofErr w:type="gramStart"/>
-      <w:r>
-        <w:rPr>
-          <w:sz w:val="24"/>
-        </w:rPr>
-        <w:t>единый</w:t>
-      </w:r>
-      <w:proofErr w:type="gramEnd"/>
+        <w:t xml:space="preserve">. После этого он соединяет полученные списки пар в </w:t>
+      </w:r>
+      <w:r>
+        <w:rPr>
+          <w:sz w:val="24"/>
+        </w:rPr>
+        <w:t>один</w:t>
+      </w:r>
       <w:r>
         <w:rPr>
           <w:sz w:val="24"/>
         </w:rPr>
         <w:t xml:space="preserve"> и передает каждую его пару на обработку классу </w:t>
       </w:r>
-      <w:r>
-        <w:rPr>
-          <w:sz w:val="24"/>
-          <w:lang w:val="en-US"/>
-        </w:rPr>
-        <w:t>Checker</w:t>
-      </w:r>
+      <w:proofErr w:type="spellStart"/>
+      <w:r>
+        <w:rPr>
+          <w:sz w:val="24"/>
+          <w:lang w:val="en-US"/>
+        </w:rPr>
+        <w:t>PageChecker</w:t>
+      </w:r>
+      <w:proofErr w:type="spellEnd"/>
       <w:r>
         <w:rPr>
           <w:sz w:val="24"/>
@@ -6243,17 +6906,15 @@
       </w:pPr>
       <w:r>
         <w:rPr>
-          <w:rFonts w:eastAsiaTheme="minorEastAsia"/>
           <w:noProof/>
-          <w:sz w:val="24"/>
           <w:lang w:eastAsia="ru-RU"/>
         </w:rPr>
         <w:lastRenderedPageBreak/>
         <w:drawing>
-          <wp:inline distT="0" distB="0" distL="0" distR="0">
-            <wp:extent cx="5932805" cy="4316730"/>
+          <wp:inline distT="0" distB="0" distL="0" distR="0" wp14:anchorId="628C018C" wp14:editId="30243DC3">
+            <wp:extent cx="5932805" cy="3859530"/>
             <wp:effectExtent l="0" t="0" r="0" b="7620"/>
-            <wp:docPr id="2" name="Рисунок 2" descr="D:\workspace\DuplicateSearcher\final\diagram.jpg"/>
+            <wp:docPr id="4" name="Рисунок 4" descr="D:\workspace\DuplicateSearcher\final\diagram.jpg"/>
             <wp:cNvGraphicFramePr>
               <a:graphicFrameLocks xmlns:a="http://schemas.openxmlformats.org/drawingml/2006/main" noChangeAspect="1"/>
             </wp:cNvGraphicFramePr>
@@ -6261,13 +6922,13 @@
               <a:graphicData uri="http://schemas.openxmlformats.org/drawingml/2006/picture">
                 <pic:pic xmlns:pic="http://schemas.openxmlformats.org/drawingml/2006/picture">
                   <pic:nvPicPr>
-                    <pic:cNvPr id="0" name="Picture 2" descr="D:\workspace\DuplicateSearcher\final\diagram.jpg"/>
+                    <pic:cNvPr id="0" name="Picture 3" descr="D:\workspace\DuplicateSearcher\final\diagram.jpg"/>
                     <pic:cNvPicPr>
                       <a:picLocks noChangeAspect="1" noChangeArrowheads="1"/>
                     </pic:cNvPicPr>
                   </pic:nvPicPr>
                   <pic:blipFill>
-                    <a:blip r:embed="rId8">
+                    <a:blip r:embed="rId9">
                       <a:extLst>
                         <a:ext uri="{28A0092B-C50C-407E-A947-70E740481C1C}">
                           <a14:useLocalDpi xmlns:a14="http://schemas.microsoft.com/office/drawing/2010/main" val="0"/>
@@ -6282,7 +6943,7 @@
                   <pic:spPr bwMode="auto">
                     <a:xfrm>
                       <a:off x="0" y="0"/>
-                      <a:ext cx="5932805" cy="4316730"/>
+                      <a:ext cx="5932805" cy="3859530"/>
                     </a:xfrm>
                     <a:prstGeom prst="rect">
                       <a:avLst/>
@@ -6301,7 +6962,7 @@
     </w:p>
     <w:p>
       <w:pPr>
-        <w:spacing w:after="0" w:line="240" w:lineRule="auto"/>
+        <w:spacing w:after="0" w:line="360" w:lineRule="auto"/>
         <w:jc w:val="center"/>
         <w:rPr>
           <w:b/>
@@ -6318,6 +6979,182 @@
     </w:p>
     <w:p>
       <w:pPr>
+        <w:spacing w:line="360" w:lineRule="auto"/>
+        <w:ind w:firstLine="284"/>
+        <w:jc w:val="both"/>
+        <w:rPr>
+          <w:sz w:val="24"/>
+        </w:rPr>
+      </w:pPr>
+      <w:r>
+        <w:rPr>
+          <w:sz w:val="24"/>
+        </w:rPr>
+        <w:t xml:space="preserve">Как можно видеть из диаграммы классов, в большинстве случаев в программе используются интерфейсы, а не конкретные реализации классов. Благодаря этому систему достаточно просто расширять, добавлять новые компараторы, изобретать свои схемы подбора ссылок и проверки текста, даже переделывать принцип построения итогового списка. Также в такой системе несложно покрывать </w:t>
+      </w:r>
+      <w:r>
+        <w:rPr>
+          <w:sz w:val="24"/>
+          <w:lang w:val="en-US"/>
+        </w:rPr>
+        <w:t>unit</w:t>
+      </w:r>
+      <w:r>
+        <w:rPr>
+          <w:sz w:val="24"/>
+        </w:rPr>
+        <w:t>-</w:t>
+      </w:r>
+      <w:r>
+        <w:rPr>
+          <w:sz w:val="24"/>
+        </w:rPr>
+        <w:t>тестами каждый компонент программы в отдельности</w:t>
+      </w:r>
+      <w:r>
+        <w:rPr>
+          <w:sz w:val="24"/>
+        </w:rPr>
+        <w:t xml:space="preserve"> </w:t>
+      </w:r>
+      <w:r>
+        <w:rPr>
+          <w:sz w:val="24"/>
+        </w:rPr>
+        <w:t xml:space="preserve">и использовать </w:t>
+      </w:r>
+      <w:proofErr w:type="spellStart"/>
+      <w:r>
+        <w:rPr>
+          <w:sz w:val="24"/>
+        </w:rPr>
+        <w:t>фреймворки</w:t>
+      </w:r>
+      <w:proofErr w:type="spellEnd"/>
+      <w:r>
+        <w:rPr>
+          <w:sz w:val="24"/>
+        </w:rPr>
+        <w:t xml:space="preserve"> для внедрения зависимостей </w:t>
+      </w:r>
+      <w:r>
+        <w:rPr>
+          <w:sz w:val="24"/>
+        </w:rPr>
+        <w:t>(</w:t>
+      </w:r>
+      <w:r>
+        <w:rPr>
+          <w:sz w:val="24"/>
+          <w:lang w:val="en-US"/>
+        </w:rPr>
+        <w:t>dependency</w:t>
+      </w:r>
+      <w:r>
+        <w:rPr>
+          <w:sz w:val="24"/>
+        </w:rPr>
+        <w:t xml:space="preserve"> </w:t>
+      </w:r>
+      <w:r>
+        <w:rPr>
+          <w:sz w:val="24"/>
+          <w:lang w:val="en-US"/>
+        </w:rPr>
+        <w:t>injection</w:t>
+      </w:r>
+      <w:r>
+        <w:rPr>
+          <w:sz w:val="24"/>
+        </w:rPr>
+        <w:t xml:space="preserve">) </w:t>
+      </w:r>
+      <w:r>
+        <w:rPr>
+          <w:sz w:val="24"/>
+        </w:rPr>
+        <w:t xml:space="preserve">для облегчения совместного взаимодействия компонентов. При реализации большинство компонентов программы было покрыто </w:t>
+      </w:r>
+      <w:r>
+        <w:rPr>
+          <w:sz w:val="24"/>
+          <w:lang w:val="en-US"/>
+        </w:rPr>
+        <w:t>unit</w:t>
+      </w:r>
+      <w:r>
+        <w:rPr>
+          <w:sz w:val="24"/>
+        </w:rPr>
+        <w:t>-</w:t>
+      </w:r>
+      <w:r>
+        <w:rPr>
+          <w:sz w:val="24"/>
+        </w:rPr>
+        <w:t xml:space="preserve">тестами при помощи </w:t>
+      </w:r>
+      <w:proofErr w:type="spellStart"/>
+      <w:r>
+        <w:rPr>
+          <w:i/>
+          <w:sz w:val="24"/>
+          <w:lang w:val="en-US"/>
+        </w:rPr>
+        <w:t>JUnit</w:t>
+      </w:r>
+      <w:proofErr w:type="spellEnd"/>
+      <w:r>
+        <w:rPr>
+          <w:sz w:val="24"/>
+        </w:rPr>
+        <w:t xml:space="preserve"> [6], </w:t>
+      </w:r>
+      <w:r>
+        <w:rPr>
+          <w:sz w:val="24"/>
+        </w:rPr>
+        <w:t xml:space="preserve">а для внедрения зависимостей использовался </w:t>
+      </w:r>
+      <w:r>
+        <w:rPr>
+          <w:i/>
+          <w:sz w:val="24"/>
+          <w:lang w:val="en-US"/>
+        </w:rPr>
+        <w:t>Spring</w:t>
+      </w:r>
+      <w:r>
+        <w:rPr>
+          <w:i/>
+          <w:sz w:val="24"/>
+        </w:rPr>
+        <w:t xml:space="preserve"> </w:t>
+      </w:r>
+      <w:r>
+        <w:rPr>
+          <w:i/>
+          <w:sz w:val="24"/>
+          <w:lang w:val="en-US"/>
+        </w:rPr>
+        <w:t>Framework</w:t>
+      </w:r>
+      <w:r>
+        <w:rPr>
+          <w:i/>
+          <w:sz w:val="24"/>
+        </w:rPr>
+        <w:t xml:space="preserve"> </w:t>
+      </w:r>
+      <w:r>
+        <w:rPr>
+          <w:sz w:val="24"/>
+        </w:rPr>
+        <w:t>[7].</w:t>
+      </w:r>
+    </w:p>
+    <w:p>
+      <w:pPr>
         <w:ind w:firstLine="708"/>
       </w:pPr>
     </w:p>
@@ -6330,36 +7167,8 @@
       <w:pPr>
         <w:ind w:firstLine="708"/>
       </w:pPr>
-    </w:p>
-    <w:p>
-      <w:pPr>
-        <w:ind w:firstLine="708"/>
-      </w:pPr>
-    </w:p>
-    <w:p>
-      <w:pPr>
-        <w:ind w:firstLine="708"/>
-      </w:pPr>
-    </w:p>
-    <w:p>
-      <w:pPr>
-        <w:ind w:firstLine="708"/>
-      </w:pPr>
-    </w:p>
-    <w:p>
-      <w:pPr>
-        <w:ind w:firstLine="708"/>
-      </w:pPr>
-    </w:p>
-    <w:p>
-      <w:pPr>
-        <w:ind w:firstLine="708"/>
-      </w:pPr>
-    </w:p>
-    <w:p>
-      <w:pPr>
-        <w:ind w:firstLine="708"/>
-      </w:pPr>
+      <w:bookmarkStart w:id="13" w:name="_GoBack"/>
+      <w:bookmarkEnd w:id="13"/>
     </w:p>
     <w:p>
       <w:pPr>
@@ -6379,10 +7188,7 @@
         </w:rPr>
       </w:pPr>
     </w:p>
-    <w:p>
-      <w:bookmarkStart w:id="13" w:name="_GoBack"/>
-      <w:bookmarkEnd w:id="13"/>
-    </w:p>
+    <w:p/>
     <w:p/>
     <w:p>
       <w:pPr>
@@ -6390,7 +7196,6 @@
         <w:jc w:val="center"/>
         <w:rPr>
           <w:sz w:val="36"/>
-          <w:lang w:val="en-US"/>
         </w:rPr>
       </w:pPr>
       <w:bookmarkStart w:id="14" w:name="_Toc356082515"/>
@@ -6410,7 +7215,6 @@
       <w:r>
         <w:rPr>
           <w:sz w:val="36"/>
-          <w:lang w:val="en-US"/>
         </w:rPr>
         <w:t xml:space="preserve"> </w:t>
       </w:r>
@@ -6423,7 +7227,6 @@
       <w:r>
         <w:rPr>
           <w:sz w:val="36"/>
-          <w:lang w:val="en-US"/>
         </w:rPr>
         <w:t xml:space="preserve"> </w:t>
       </w:r>
@@ -6510,7 +7313,7 @@
         </w:rPr>
         <w:t xml:space="preserve"> </w:t>
       </w:r>
-      <w:hyperlink r:id="rId9" w:history="1">
+      <w:hyperlink r:id="rId10" w:history="1">
         <w:r>
           <w:rPr>
             <w:rStyle w:val="a4"/>
@@ -6702,9 +7505,12 @@
         </w:numPr>
         <w:spacing w:line="360" w:lineRule="auto"/>
         <w:rPr>
+          <w:rStyle w:val="a4"/>
           <w:bCs/>
+          <w:color w:val="auto"/>
           <w:sz w:val="24"/>
           <w:szCs w:val="24"/>
+          <w:u w:val="none"/>
           <w:lang w:val="en-US"/>
         </w:rPr>
       </w:pPr>
@@ -6789,7 +7595,7 @@
         </w:rPr>
         <w:t xml:space="preserve">. </w:t>
       </w:r>
-      <w:hyperlink r:id="rId10" w:history="1">
+      <w:hyperlink r:id="rId11" w:history="1">
         <w:r>
           <w:rPr>
             <w:rStyle w:val="a4"/>
@@ -6798,6 +7604,210 @@
             <w:szCs w:val="24"/>
           </w:rPr>
           <w:t>http://www.std.org/~msm/common/clustering.html</w:t>
+        </w:r>
+      </w:hyperlink>
+    </w:p>
+    <w:p>
+      <w:pPr>
+        <w:pStyle w:val="a3"/>
+        <w:numPr>
+          <w:ilvl w:val="0"/>
+          <w:numId w:val="1"/>
+        </w:numPr>
+        <w:spacing w:line="360" w:lineRule="auto"/>
+        <w:rPr>
+          <w:bCs/>
+          <w:sz w:val="24"/>
+          <w:szCs w:val="24"/>
+          <w:lang w:val="en-US"/>
+        </w:rPr>
+      </w:pPr>
+      <w:r>
+        <w:rPr>
+          <w:bCs/>
+          <w:i/>
+          <w:sz w:val="24"/>
+          <w:szCs w:val="24"/>
+          <w:lang w:val="en-US"/>
+        </w:rPr>
+        <w:t xml:space="preserve">K. Bharat, </w:t>
+      </w:r>
+      <w:proofErr w:type="spellStart"/>
+      <w:r>
+        <w:rPr>
+          <w:bCs/>
+          <w:i/>
+          <w:sz w:val="24"/>
+          <w:szCs w:val="24"/>
+          <w:lang w:val="en-US"/>
+        </w:rPr>
+        <w:t>A.Broder</w:t>
+      </w:r>
+      <w:proofErr w:type="spellEnd"/>
+      <w:r>
+        <w:rPr>
+          <w:bCs/>
+          <w:i/>
+          <w:sz w:val="24"/>
+          <w:szCs w:val="24"/>
+          <w:lang w:val="en-US"/>
+        </w:rPr>
+        <w:t>.</w:t>
+      </w:r>
+      <w:r>
+        <w:rPr>
+          <w:bCs/>
+          <w:sz w:val="24"/>
+          <w:szCs w:val="24"/>
+          <w:lang w:val="en-US"/>
+        </w:rPr>
+        <w:t xml:space="preserve"> </w:t>
+      </w:r>
+      <w:r>
+        <w:rPr>
+          <w:bCs/>
+          <w:sz w:val="24"/>
+          <w:szCs w:val="24"/>
+          <w:lang w:val="en-US"/>
+        </w:rPr>
+        <w:t>Mirror, mirror on the Web: a study of host pairs with replicated content</w:t>
+      </w:r>
+      <w:r>
+        <w:rPr>
+          <w:bCs/>
+          <w:sz w:val="24"/>
+          <w:szCs w:val="24"/>
+          <w:lang w:val="en-US"/>
+        </w:rPr>
+        <w:t xml:space="preserve">. </w:t>
+      </w:r>
+    </w:p>
+    <w:p>
+      <w:pPr>
+        <w:pStyle w:val="a3"/>
+        <w:numPr>
+          <w:ilvl w:val="0"/>
+          <w:numId w:val="1"/>
+        </w:numPr>
+        <w:spacing w:line="360" w:lineRule="auto"/>
+        <w:rPr>
+          <w:bCs/>
+          <w:sz w:val="24"/>
+          <w:szCs w:val="24"/>
+          <w:lang w:val="en-US"/>
+        </w:rPr>
+      </w:pPr>
+      <w:proofErr w:type="spellStart"/>
+      <w:r>
+        <w:rPr>
+          <w:bCs/>
+          <w:i/>
+          <w:sz w:val="24"/>
+          <w:szCs w:val="24"/>
+          <w:lang w:val="en-US"/>
+        </w:rPr>
+        <w:t>JUnit</w:t>
+      </w:r>
+      <w:proofErr w:type="spellEnd"/>
+      <w:r>
+        <w:rPr>
+          <w:bCs/>
+          <w:i/>
+          <w:sz w:val="24"/>
+          <w:szCs w:val="24"/>
+          <w:lang w:val="en-US"/>
+        </w:rPr>
+        <w:t xml:space="preserve"> — </w:t>
+      </w:r>
+      <w:r>
+        <w:rPr>
+          <w:sz w:val="24"/>
+          <w:szCs w:val="24"/>
+          <w:lang w:val="en-US"/>
+        </w:rPr>
+        <w:t>A programmer-oriented testing framework for Java.</w:t>
+      </w:r>
+      <w:r>
+        <w:rPr>
+          <w:sz w:val="24"/>
+          <w:szCs w:val="24"/>
+          <w:lang w:val="en-US"/>
+        </w:rPr>
+        <w:t xml:space="preserve"> </w:t>
+      </w:r>
+      <w:hyperlink r:id="rId12" w:history="1">
+        <w:r>
+          <w:rPr>
+            <w:rStyle w:val="a4"/>
+            <w:sz w:val="24"/>
+            <w:szCs w:val="24"/>
+          </w:rPr>
+          <w:t>http://junit.org/</w:t>
+        </w:r>
+      </w:hyperlink>
+    </w:p>
+    <w:p>
+      <w:pPr>
+        <w:pStyle w:val="a3"/>
+        <w:numPr>
+          <w:ilvl w:val="0"/>
+          <w:numId w:val="1"/>
+        </w:numPr>
+        <w:spacing w:line="360" w:lineRule="auto"/>
+        <w:rPr>
+          <w:bCs/>
+          <w:sz w:val="24"/>
+          <w:szCs w:val="24"/>
+          <w:lang w:val="en-US"/>
+        </w:rPr>
+      </w:pPr>
+      <w:r>
+        <w:rPr>
+          <w:bCs/>
+          <w:i/>
+          <w:sz w:val="24"/>
+          <w:szCs w:val="24"/>
+          <w:lang w:val="en-US"/>
+        </w:rPr>
+        <w:t>Spring</w:t>
+      </w:r>
+      <w:r>
+        <w:rPr>
+          <w:bCs/>
+          <w:i/>
+          <w:sz w:val="24"/>
+          <w:szCs w:val="24"/>
+          <w:lang w:val="en-US"/>
+        </w:rPr>
+        <w:t xml:space="preserve"> Framework </w:t>
+      </w:r>
+      <w:r>
+        <w:rPr>
+          <w:bCs/>
+          <w:sz w:val="24"/>
+          <w:szCs w:val="24"/>
+          <w:lang w:val="en-US"/>
+        </w:rPr>
+        <w:t>— open source application framework and inversion of control container</w:t>
+      </w:r>
+      <w:r>
+        <w:rPr>
+          <w:bCs/>
+          <w:sz w:val="24"/>
+          <w:szCs w:val="24"/>
+          <w:lang w:val="en-US"/>
+        </w:rPr>
+        <w:t xml:space="preserve">. </w:t>
+      </w:r>
+      <w:hyperlink r:id="rId13" w:history="1">
+        <w:r>
+          <w:rPr>
+            <w:rStyle w:val="a4"/>
+            <w:bCs/>
+            <w:sz w:val="24"/>
+            <w:szCs w:val="24"/>
+          </w:rPr>
+          <w:t>http://www.springsource.org/</w:t>
         </w:r>
       </w:hyperlink>
     </w:p>
@@ -8146,7 +9156,7 @@
         <w:rFonts w:ascii="Symbol" w:hAnsi="Symbol" w:hint="default"/>
       </w:rPr>
     </w:lvl>
-    <w:lvl w:ilvl="1" w:tplc="04190003" w:tentative="1">
+    <w:lvl w:ilvl="1" w:tplc="04190003">
       <w:start w:val="1"/>
       <w:numFmt w:val="bullet"/>
       <w:lvlText w:val="o"/>
@@ -9245,6 +10255,119 @@
     </w:lvl>
   </w:abstractNum>
   <w:abstractNum w:abstractNumId="23">
+    <w:nsid w:val="67881CA2"/>
+    <w:multiLevelType w:val="multilevel"/>
+    <w:tmpl w:val="2E721256"/>
+    <w:lvl w:ilvl="0">
+      <w:start w:val="1"/>
+      <w:numFmt w:val="decimal"/>
+      <w:lvlText w:val="%1."/>
+      <w:lvlJc w:val="left"/>
+      <w:pPr>
+        <w:ind w:left="600" w:hanging="600"/>
+      </w:pPr>
+      <w:rPr>
+        <w:rFonts w:hint="default"/>
+      </w:rPr>
+    </w:lvl>
+    <w:lvl w:ilvl="1">
+      <w:start w:val="1"/>
+      <w:numFmt w:val="decimal"/>
+      <w:lvlText w:val="%1.%2."/>
+      <w:lvlJc w:val="left"/>
+      <w:pPr>
+        <w:ind w:left="1167" w:hanging="600"/>
+      </w:pPr>
+      <w:rPr>
+        <w:rFonts w:hint="default"/>
+      </w:rPr>
+    </w:lvl>
+    <w:lvl w:ilvl="2">
+      <w:start w:val="1"/>
+      <w:numFmt w:val="decimal"/>
+      <w:lvlText w:val="%1.%2.%3."/>
+      <w:lvlJc w:val="left"/>
+      <w:pPr>
+        <w:ind w:left="1854" w:hanging="720"/>
+      </w:pPr>
+      <w:rPr>
+        <w:rFonts w:hint="default"/>
+      </w:rPr>
+    </w:lvl>
+    <w:lvl w:ilvl="3">
+      <w:start w:val="1"/>
+      <w:numFmt w:val="decimal"/>
+      <w:lvlText w:val="%1.%2.%3.%4."/>
+      <w:lvlJc w:val="left"/>
+      <w:pPr>
+        <w:ind w:left="2421" w:hanging="720"/>
+      </w:pPr>
+      <w:rPr>
+        <w:rFonts w:hint="default"/>
+      </w:rPr>
+    </w:lvl>
+    <w:lvl w:ilvl="4">
+      <w:start w:val="1"/>
+      <w:numFmt w:val="decimal"/>
+      <w:lvlText w:val="%1.%2.%3.%4.%5."/>
+      <w:lvlJc w:val="left"/>
+      <w:pPr>
+        <w:ind w:left="3348" w:hanging="1080"/>
+      </w:pPr>
+      <w:rPr>
+        <w:rFonts w:hint="default"/>
+      </w:rPr>
+    </w:lvl>
+    <w:lvl w:ilvl="5">
+      <w:start w:val="1"/>
+      <w:numFmt w:val="decimal"/>
+      <w:lvlText w:val="%1.%2.%3.%4.%5.%6."/>
+      <w:lvlJc w:val="left"/>
+      <w:pPr>
+        <w:ind w:left="3915" w:hanging="1080"/>
+      </w:pPr>
+      <w:rPr>
+        <w:rFonts w:hint="default"/>
+      </w:rPr>
+    </w:lvl>
+    <w:lvl w:ilvl="6">
+      <w:start w:val="1"/>
+      <w:numFmt w:val="decimal"/>
+      <w:lvlText w:val="%1.%2.%3.%4.%5.%6.%7."/>
+      <w:lvlJc w:val="left"/>
+      <w:pPr>
+        <w:ind w:left="4842" w:hanging="1440"/>
+      </w:pPr>
+      <w:rPr>
+        <w:rFonts w:hint="default"/>
+      </w:rPr>
+    </w:lvl>
+    <w:lvl w:ilvl="7">
+      <w:start w:val="1"/>
+      <w:numFmt w:val="decimal"/>
+      <w:lvlText w:val="%1.%2.%3.%4.%5.%6.%7.%8."/>
+      <w:lvlJc w:val="left"/>
+      <w:pPr>
+        <w:ind w:left="5409" w:hanging="1440"/>
+      </w:pPr>
+      <w:rPr>
+        <w:rFonts w:hint="default"/>
+      </w:rPr>
+    </w:lvl>
+    <w:lvl w:ilvl="8">
+      <w:start w:val="1"/>
+      <w:numFmt w:val="decimal"/>
+      <w:lvlText w:val="%1.%2.%3.%4.%5.%6.%7.%8.%9."/>
+      <w:lvlJc w:val="left"/>
+      <w:pPr>
+        <w:ind w:left="6336" w:hanging="1800"/>
+      </w:pPr>
+      <w:rPr>
+        <w:rFonts w:hint="default"/>
+      </w:rPr>
+    </w:lvl>
+  </w:abstractNum>
+  <w:abstractNum w:abstractNumId="24">
     <w:nsid w:val="6D867A4A"/>
     <w:multiLevelType w:val="hybridMultilevel"/>
     <w:tmpl w:val="0EB48736"/>
@@ -9333,7 +10456,7 @@
       </w:pPr>
     </w:lvl>
   </w:abstractNum>
-  <w:abstractNum w:abstractNumId="24">
+  <w:abstractNum w:abstractNumId="25">
     <w:nsid w:val="6F270B70"/>
     <w:multiLevelType w:val="hybridMultilevel"/>
     <w:tmpl w:val="D1100C84"/>
@@ -9446,7 +10569,7 @@
       </w:rPr>
     </w:lvl>
   </w:abstractNum>
-  <w:abstractNum w:abstractNumId="25">
+  <w:abstractNum w:abstractNumId="26">
     <w:nsid w:val="73E60E8B"/>
     <w:multiLevelType w:val="hybridMultilevel"/>
     <w:tmpl w:val="1AA6A150"/>
@@ -9596,10 +10719,10 @@
     <w:abstractNumId w:val="22"/>
   </w:num>
   <w:num w:numId="13">
-    <w:abstractNumId w:val="25"/>
+    <w:abstractNumId w:val="26"/>
   </w:num>
   <w:num w:numId="14">
-    <w:abstractNumId w:val="23"/>
+    <w:abstractNumId w:val="24"/>
   </w:num>
   <w:num w:numId="15">
     <w:abstractNumId w:val="14"/>
@@ -9635,7 +10758,10 @@
     <w:abstractNumId w:val="18"/>
   </w:num>
   <w:num w:numId="26">
-    <w:abstractNumId w:val="24"/>
+    <w:abstractNumId w:val="25"/>
+  </w:num>
+  <w:num w:numId="27">
+    <w:abstractNumId w:val="23"/>
   </w:num>
 </w:numbering>
 </file>
@@ -10786,7 +11912,7 @@
 </file>
 
 <file path=customXml/itemProps1.xml><?xml version="1.0" encoding="utf-8"?>
-<ds:datastoreItem xmlns:ds="http://schemas.openxmlformats.org/officeDocument/2006/customXml" ds:itemID="{DCBBBFE7-ED0C-4ADB-845D-DEBBB23AB053}">
+<ds:datastoreItem xmlns:ds="http://schemas.openxmlformats.org/officeDocument/2006/customXml" ds:itemID="{C269A016-9B03-4F86-A412-733EAB64569E}">
   <ds:schemaRefs>
     <ds:schemaRef ds:uri="http://schemas.openxmlformats.org/officeDocument/2006/bibliography"/>
   </ds:schemaRefs>

</xml_diff>

<commit_message>
added new chapters about OrientDB and user interfaces
</commit_message>
<xml_diff>
--- a/final/Larionov.docx
+++ b/final/Larionov.docx
@@ -547,7 +547,6 @@
           <w:docPartUnique/>
         </w:docPartObj>
       </w:sdtPr>
-      <w:sdtEndPr/>
       <w:sdtContent>
         <w:p>
           <w:pPr>
@@ -593,7 +592,7 @@
             </w:rPr>
             <w:fldChar w:fldCharType="separate"/>
           </w:r>
-          <w:hyperlink w:anchor="_Toc357283824" w:history="1">
+          <w:hyperlink w:anchor="_Toc357721878" w:history="1">
             <w:r>
               <w:rPr>
                 <w:rStyle w:val="a4"/>
@@ -620,7 +619,7 @@
                 <w:noProof/>
                 <w:webHidden/>
               </w:rPr>
-              <w:instrText xml:space="preserve"> PAGEREF _Toc357283824 \h </w:instrText>
+              <w:instrText xml:space="preserve"> PAGEREF _Toc357721878 \h </w:instrText>
             </w:r>
             <w:r>
               <w:rPr>
@@ -663,7 +662,7 @@
               <w:lang w:eastAsia="ru-RU"/>
             </w:rPr>
           </w:pPr>
-          <w:hyperlink w:anchor="_Toc357283825" w:history="1">
+          <w:hyperlink w:anchor="_Toc357721879" w:history="1">
             <w:r>
               <w:rPr>
                 <w:rStyle w:val="a4"/>
@@ -690,7 +689,7 @@
                 <w:noProof/>
                 <w:webHidden/>
               </w:rPr>
-              <w:instrText xml:space="preserve"> PAGEREF _Toc357283825 \h </w:instrText>
+              <w:instrText xml:space="preserve"> PAGEREF _Toc357721879 \h </w:instrText>
             </w:r>
             <w:r>
               <w:rPr>
@@ -734,26 +733,23 @@
               <w:lang w:eastAsia="ru-RU"/>
             </w:rPr>
           </w:pPr>
-          <w:r>
-            <w:rPr>
-              <w:rStyle w:val="a4"/>
-              <w:noProof/>
-              <w:color w:val="auto"/>
-              <w:u w:val="none"/>
-              <w:lang w:eastAsia="ru-RU"/>
-            </w:rPr>
-            <w:t>1.</w:t>
-          </w:r>
-          <w:r>
-            <w:rPr>
-              <w:rStyle w:val="a4"/>
-              <w:noProof/>
-              <w:color w:val="auto"/>
-              <w:u w:val="none"/>
-            </w:rPr>
-            <w:t xml:space="preserve">1. </w:t>
-          </w:r>
-          <w:hyperlink w:anchor="_Toc357283826" w:history="1">
+          <w:hyperlink w:anchor="_Toc357721880" w:history="1">
+            <w:r>
+              <w:rPr>
+                <w:rStyle w:val="a4"/>
+                <w:noProof/>
+                <w:lang w:eastAsia="ru-RU"/>
+              </w:rPr>
+              <w:t>1.1.</w:t>
+            </w:r>
+            <w:r>
+              <w:rPr>
+                <w:rFonts w:eastAsiaTheme="minorEastAsia"/>
+                <w:noProof/>
+                <w:lang w:eastAsia="ru-RU"/>
+              </w:rPr>
+              <w:tab/>
+            </w:r>
             <w:r>
               <w:rPr>
                 <w:rStyle w:val="a4"/>
@@ -780,7 +776,7 @@
                 <w:noProof/>
                 <w:webHidden/>
               </w:rPr>
-              <w:instrText xml:space="preserve"> PAGEREF _Toc357283826 \h </w:instrText>
+              <w:instrText xml:space="preserve"> PAGEREF _Toc357721880 \h </w:instrText>
             </w:r>
             <w:r>
               <w:rPr>
@@ -815,6 +811,7 @@
           <w:pPr>
             <w:pStyle w:val="21"/>
             <w:tabs>
+              <w:tab w:val="left" w:pos="880"/>
               <w:tab w:val="right" w:leader="dot" w:pos="9345"/>
             </w:tabs>
             <w:rPr>
@@ -823,31 +820,38 @@
               <w:lang w:eastAsia="ru-RU"/>
             </w:rPr>
           </w:pPr>
-          <w:hyperlink w:anchor="_Toc357283827" w:history="1">
+          <w:hyperlink w:anchor="_Toc357721881" w:history="1">
             <w:r>
               <w:rPr>
                 <w:rStyle w:val="a4"/>
-                <w:iCs/>
                 <w:noProof/>
               </w:rPr>
-              <w:t>1.</w:t>
+              <w:t>1.2.</w:t>
             </w:r>
             <w:r>
               <w:rPr>
-                <w:rStyle w:val="a4"/>
+                <w:rFonts w:eastAsiaTheme="minorEastAsia"/>
                 <w:noProof/>
-              </w:rPr>
-              <w:t>2. Существующие алгоритмы</w:t>
-            </w:r>
-            <w:r>
-              <w:rPr>
-                <w:noProof/>
-                <w:webHidden/>
+                <w:lang w:eastAsia="ru-RU"/>
               </w:rPr>
               <w:tab/>
             </w:r>
             <w:r>
               <w:rPr>
+                <w:rStyle w:val="a4"/>
+                <w:noProof/>
+              </w:rPr>
+              <w:t>Существующие алгоритмы</w:t>
+            </w:r>
+            <w:r>
+              <w:rPr>
+                <w:noProof/>
+                <w:webHidden/>
+              </w:rPr>
+              <w:tab/>
+            </w:r>
+            <w:r>
+              <w:rPr>
                 <w:noProof/>
                 <w:webHidden/>
               </w:rPr>
@@ -858,7 +862,7 @@
                 <w:noProof/>
                 <w:webHidden/>
               </w:rPr>
-              <w:instrText xml:space="preserve"> PAGEREF _Toc357283827 \h </w:instrText>
+              <w:instrText xml:space="preserve"> PAGEREF _Toc357721881 \h </w:instrText>
             </w:r>
             <w:r>
               <w:rPr>
@@ -901,7 +905,7 @@
               <w:lang w:eastAsia="ru-RU"/>
             </w:rPr>
           </w:pPr>
-          <w:hyperlink w:anchor="_Toc357283828" w:history="1">
+          <w:hyperlink w:anchor="_Toc357721882" w:history="1">
             <w:r>
               <w:rPr>
                 <w:rStyle w:val="a4"/>
@@ -928,7 +932,7 @@
                 <w:noProof/>
                 <w:webHidden/>
               </w:rPr>
-              <w:instrText xml:space="preserve"> PAGEREF _Toc357283828 \h </w:instrText>
+              <w:instrText xml:space="preserve"> PAGEREF _Toc357721882 \h </w:instrText>
             </w:r>
             <w:r>
               <w:rPr>
@@ -963,6 +967,7 @@
           <w:pPr>
             <w:pStyle w:val="21"/>
             <w:tabs>
+              <w:tab w:val="left" w:pos="880"/>
               <w:tab w:val="right" w:leader="dot" w:pos="9345"/>
             </w:tabs>
             <w:rPr>
@@ -971,23 +976,38 @@
               <w:lang w:eastAsia="ru-RU"/>
             </w:rPr>
           </w:pPr>
-          <w:hyperlink w:anchor="_Toc357283829" w:history="1">
+          <w:hyperlink w:anchor="_Toc357721884" w:history="1">
             <w:r>
               <w:rPr>
                 <w:rStyle w:val="a4"/>
                 <w:noProof/>
               </w:rPr>
-              <w:t>2.1. Постановка задачи</w:t>
+              <w:t>2.1.</w:t>
             </w:r>
             <w:r>
               <w:rPr>
+                <w:rFonts w:eastAsiaTheme="minorEastAsia"/>
                 <w:noProof/>
-                <w:webHidden/>
+                <w:lang w:eastAsia="ru-RU"/>
               </w:rPr>
               <w:tab/>
             </w:r>
             <w:r>
               <w:rPr>
+                <w:rStyle w:val="a4"/>
+                <w:noProof/>
+              </w:rPr>
+              <w:t>Постановка задачи</w:t>
+            </w:r>
+            <w:r>
+              <w:rPr>
+                <w:noProof/>
+                <w:webHidden/>
+              </w:rPr>
+              <w:tab/>
+            </w:r>
+            <w:r>
+              <w:rPr>
                 <w:noProof/>
                 <w:webHidden/>
               </w:rPr>
@@ -998,7 +1018,7 @@
                 <w:noProof/>
                 <w:webHidden/>
               </w:rPr>
-              <w:instrText xml:space="preserve"> PAGEREF _Toc357283829 \h </w:instrText>
+              <w:instrText xml:space="preserve"> PAGEREF _Toc357721884 \h </w:instrText>
             </w:r>
             <w:r>
               <w:rPr>
@@ -1033,6 +1053,7 @@
           <w:pPr>
             <w:pStyle w:val="21"/>
             <w:tabs>
+              <w:tab w:val="left" w:pos="880"/>
               <w:tab w:val="right" w:leader="dot" w:pos="9345"/>
             </w:tabs>
             <w:rPr>
@@ -1041,23 +1062,38 @@
               <w:lang w:eastAsia="ru-RU"/>
             </w:rPr>
           </w:pPr>
-          <w:hyperlink w:anchor="_Toc357283830" w:history="1">
+          <w:hyperlink w:anchor="_Toc357721885" w:history="1">
             <w:r>
               <w:rPr>
                 <w:rStyle w:val="a4"/>
                 <w:noProof/>
               </w:rPr>
-              <w:t>2.2. Архитектура системы</w:t>
+              <w:t>2.2.</w:t>
             </w:r>
             <w:r>
               <w:rPr>
+                <w:rFonts w:eastAsiaTheme="minorEastAsia"/>
                 <w:noProof/>
-                <w:webHidden/>
+                <w:lang w:eastAsia="ru-RU"/>
               </w:rPr>
               <w:tab/>
             </w:r>
             <w:r>
               <w:rPr>
+                <w:rStyle w:val="a4"/>
+                <w:noProof/>
+              </w:rPr>
+              <w:t>Архитектура системы</w:t>
+            </w:r>
+            <w:r>
+              <w:rPr>
+                <w:noProof/>
+                <w:webHidden/>
+              </w:rPr>
+              <w:tab/>
+            </w:r>
+            <w:r>
+              <w:rPr>
                 <w:noProof/>
                 <w:webHidden/>
               </w:rPr>
@@ -1068,7 +1104,7 @@
                 <w:noProof/>
                 <w:webHidden/>
               </w:rPr>
-              <w:instrText xml:space="preserve"> PAGEREF _Toc357283830 \h </w:instrText>
+              <w:instrText xml:space="preserve"> PAGEREF _Toc357721885 \h </w:instrText>
             </w:r>
             <w:r>
               <w:rPr>
@@ -1103,6 +1139,7 @@
           <w:pPr>
             <w:pStyle w:val="21"/>
             <w:tabs>
+              <w:tab w:val="left" w:pos="880"/>
               <w:tab w:val="right" w:leader="dot" w:pos="9345"/>
             </w:tabs>
             <w:rPr>
@@ -1111,23 +1148,38 @@
               <w:lang w:eastAsia="ru-RU"/>
             </w:rPr>
           </w:pPr>
-          <w:hyperlink w:anchor="_Toc357283831" w:history="1">
+          <w:hyperlink w:anchor="_Toc357721886" w:history="1">
             <w:r>
               <w:rPr>
                 <w:rStyle w:val="a4"/>
                 <w:noProof/>
               </w:rPr>
-              <w:t>2.2. Подбор пар</w:t>
+              <w:t>2.3.</w:t>
             </w:r>
             <w:r>
               <w:rPr>
+                <w:rFonts w:eastAsiaTheme="minorEastAsia"/>
                 <w:noProof/>
-                <w:webHidden/>
+                <w:lang w:eastAsia="ru-RU"/>
               </w:rPr>
               <w:tab/>
             </w:r>
             <w:r>
               <w:rPr>
+                <w:rStyle w:val="a4"/>
+                <w:noProof/>
+              </w:rPr>
+              <w:t>Подбор пар</w:t>
+            </w:r>
+            <w:r>
+              <w:rPr>
+                <w:noProof/>
+                <w:webHidden/>
+              </w:rPr>
+              <w:tab/>
+            </w:r>
+            <w:r>
+              <w:rPr>
                 <w:noProof/>
                 <w:webHidden/>
               </w:rPr>
@@ -1138,7 +1190,7 @@
                 <w:noProof/>
                 <w:webHidden/>
               </w:rPr>
-              <w:instrText xml:space="preserve"> PAGEREF _Toc357283831 \h </w:instrText>
+              <w:instrText xml:space="preserve"> PAGEREF _Toc357721886 \h </w:instrText>
             </w:r>
             <w:r>
               <w:rPr>
@@ -1173,6 +1225,7 @@
           <w:pPr>
             <w:pStyle w:val="21"/>
             <w:tabs>
+              <w:tab w:val="left" w:pos="880"/>
               <w:tab w:val="right" w:leader="dot" w:pos="9345"/>
             </w:tabs>
             <w:rPr>
@@ -1181,23 +1234,38 @@
               <w:lang w:eastAsia="ru-RU"/>
             </w:rPr>
           </w:pPr>
-          <w:hyperlink w:anchor="_Toc357283832" w:history="1">
+          <w:hyperlink w:anchor="_Toc357721887" w:history="1">
             <w:r>
               <w:rPr>
                 <w:rStyle w:val="a4"/>
                 <w:noProof/>
               </w:rPr>
-              <w:t>2.3. Алгоритмы подбора пар</w:t>
+              <w:t>2.4.</w:t>
             </w:r>
             <w:r>
               <w:rPr>
+                <w:rFonts w:eastAsiaTheme="minorEastAsia"/>
                 <w:noProof/>
-                <w:webHidden/>
+                <w:lang w:eastAsia="ru-RU"/>
               </w:rPr>
               <w:tab/>
             </w:r>
             <w:r>
               <w:rPr>
+                <w:rStyle w:val="a4"/>
+                <w:noProof/>
+              </w:rPr>
+              <w:t>Алгоритмы подбора пар</w:t>
+            </w:r>
+            <w:r>
+              <w:rPr>
+                <w:noProof/>
+                <w:webHidden/>
+              </w:rPr>
+              <w:tab/>
+            </w:r>
+            <w:r>
+              <w:rPr>
                 <w:noProof/>
                 <w:webHidden/>
               </w:rPr>
@@ -1208,7 +1276,7 @@
                 <w:noProof/>
                 <w:webHidden/>
               </w:rPr>
-              <w:instrText xml:space="preserve"> PAGEREF _Toc357283832 \h </w:instrText>
+              <w:instrText xml:space="preserve"> PAGEREF _Toc357721887 \h </w:instrText>
             </w:r>
             <w:r>
               <w:rPr>
@@ -1243,6 +1311,7 @@
           <w:pPr>
             <w:pStyle w:val="21"/>
             <w:tabs>
+              <w:tab w:val="left" w:pos="880"/>
               <w:tab w:val="right" w:leader="dot" w:pos="9345"/>
             </w:tabs>
             <w:rPr>
@@ -1251,23 +1320,38 @@
               <w:lang w:eastAsia="ru-RU"/>
             </w:rPr>
           </w:pPr>
-          <w:hyperlink w:anchor="_Toc357283833" w:history="1">
+          <w:hyperlink w:anchor="_Toc357721888" w:history="1">
             <w:r>
               <w:rPr>
                 <w:rStyle w:val="a4"/>
                 <w:noProof/>
               </w:rPr>
-              <w:t>2.4. Проверка пар</w:t>
+              <w:t>2.5.</w:t>
             </w:r>
             <w:r>
               <w:rPr>
+                <w:rFonts w:eastAsiaTheme="minorEastAsia"/>
                 <w:noProof/>
-                <w:webHidden/>
+                <w:lang w:eastAsia="ru-RU"/>
               </w:rPr>
               <w:tab/>
             </w:r>
             <w:r>
               <w:rPr>
+                <w:rStyle w:val="a4"/>
+                <w:noProof/>
+              </w:rPr>
+              <w:t>Проверка пар</w:t>
+            </w:r>
+            <w:r>
+              <w:rPr>
+                <w:noProof/>
+                <w:webHidden/>
+              </w:rPr>
+              <w:tab/>
+            </w:r>
+            <w:r>
+              <w:rPr>
                 <w:noProof/>
                 <w:webHidden/>
               </w:rPr>
@@ -1278,7 +1362,7 @@
                 <w:noProof/>
                 <w:webHidden/>
               </w:rPr>
-              <w:instrText xml:space="preserve"> PAGEREF _Toc357283833 \h </w:instrText>
+              <w:instrText xml:space="preserve"> PAGEREF _Toc357721888 \h </w:instrText>
             </w:r>
             <w:r>
               <w:rPr>
@@ -1298,7 +1382,7 @@
                 <w:noProof/>
                 <w:webHidden/>
               </w:rPr>
-              <w:t>10</w:t>
+              <w:t>11</w:t>
             </w:r>
             <w:r>
               <w:rPr>
@@ -1313,6 +1397,7 @@
           <w:pPr>
             <w:pStyle w:val="21"/>
             <w:tabs>
+              <w:tab w:val="left" w:pos="880"/>
               <w:tab w:val="right" w:leader="dot" w:pos="9345"/>
             </w:tabs>
             <w:rPr>
@@ -1321,23 +1406,38 @@
               <w:lang w:eastAsia="ru-RU"/>
             </w:rPr>
           </w:pPr>
-          <w:hyperlink w:anchor="_Toc357283834" w:history="1">
+          <w:hyperlink w:anchor="_Toc357721889" w:history="1">
             <w:r>
               <w:rPr>
                 <w:rStyle w:val="a4"/>
                 <w:noProof/>
               </w:rPr>
-              <w:t>2.5. Проверка совпадения страниц</w:t>
+              <w:t>2.6.</w:t>
             </w:r>
             <w:r>
               <w:rPr>
+                <w:rFonts w:eastAsiaTheme="minorEastAsia"/>
                 <w:noProof/>
-                <w:webHidden/>
+                <w:lang w:eastAsia="ru-RU"/>
               </w:rPr>
               <w:tab/>
             </w:r>
             <w:r>
               <w:rPr>
+                <w:rStyle w:val="a4"/>
+                <w:noProof/>
+              </w:rPr>
+              <w:t>Проверка совпадения страниц</w:t>
+            </w:r>
+            <w:r>
+              <w:rPr>
+                <w:noProof/>
+                <w:webHidden/>
+              </w:rPr>
+              <w:tab/>
+            </w:r>
+            <w:r>
+              <w:rPr>
                 <w:noProof/>
                 <w:webHidden/>
               </w:rPr>
@@ -1348,7 +1448,7 @@
                 <w:noProof/>
                 <w:webHidden/>
               </w:rPr>
-              <w:instrText xml:space="preserve"> PAGEREF _Toc357283834 \h </w:instrText>
+              <w:instrText xml:space="preserve"> PAGEREF _Toc357721889 \h </w:instrText>
             </w:r>
             <w:r>
               <w:rPr>
@@ -1383,6 +1483,7 @@
           <w:pPr>
             <w:pStyle w:val="21"/>
             <w:tabs>
+              <w:tab w:val="left" w:pos="880"/>
               <w:tab w:val="right" w:leader="dot" w:pos="9345"/>
             </w:tabs>
             <w:rPr>
@@ -1391,23 +1492,38 @@
               <w:lang w:eastAsia="ru-RU"/>
             </w:rPr>
           </w:pPr>
-          <w:hyperlink w:anchor="_Toc357283835" w:history="1">
+          <w:hyperlink w:anchor="_Toc357721890" w:history="1">
             <w:r>
               <w:rPr>
                 <w:rStyle w:val="a4"/>
                 <w:noProof/>
               </w:rPr>
-              <w:t>2.6. Диаграмма классов системы</w:t>
+              <w:t>2.7.</w:t>
             </w:r>
             <w:r>
               <w:rPr>
+                <w:rFonts w:eastAsiaTheme="minorEastAsia"/>
                 <w:noProof/>
-                <w:webHidden/>
+                <w:lang w:eastAsia="ru-RU"/>
               </w:rPr>
               <w:tab/>
             </w:r>
             <w:r>
               <w:rPr>
+                <w:rStyle w:val="a4"/>
+                <w:noProof/>
+              </w:rPr>
+              <w:t>База зеркал</w:t>
+            </w:r>
+            <w:r>
+              <w:rPr>
+                <w:noProof/>
+                <w:webHidden/>
+              </w:rPr>
+              <w:tab/>
+            </w:r>
+            <w:r>
+              <w:rPr>
                 <w:noProof/>
                 <w:webHidden/>
               </w:rPr>
@@ -1418,7 +1534,7 @@
                 <w:noProof/>
                 <w:webHidden/>
               </w:rPr>
-              <w:instrText xml:space="preserve"> PAGEREF _Toc357283835 \h </w:instrText>
+              <w:instrText xml:space="preserve"> PAGEREF _Toc357721890 \h </w:instrText>
             </w:r>
             <w:r>
               <w:rPr>
@@ -1439,6 +1555,178 @@
                 <w:webHidden/>
               </w:rPr>
               <w:t>12</w:t>
+            </w:r>
+            <w:r>
+              <w:rPr>
+                <w:noProof/>
+                <w:webHidden/>
+              </w:rPr>
+              <w:fldChar w:fldCharType="end"/>
+            </w:r>
+          </w:hyperlink>
+        </w:p>
+        <w:p>
+          <w:pPr>
+            <w:pStyle w:val="21"/>
+            <w:tabs>
+              <w:tab w:val="left" w:pos="880"/>
+              <w:tab w:val="right" w:leader="dot" w:pos="9345"/>
+            </w:tabs>
+            <w:rPr>
+              <w:rFonts w:eastAsiaTheme="minorEastAsia"/>
+              <w:noProof/>
+              <w:lang w:eastAsia="ru-RU"/>
+            </w:rPr>
+          </w:pPr>
+          <w:hyperlink w:anchor="_Toc357721891" w:history="1">
+            <w:r>
+              <w:rPr>
+                <w:rStyle w:val="a4"/>
+                <w:noProof/>
+              </w:rPr>
+              <w:t>2.8.</w:t>
+            </w:r>
+            <w:r>
+              <w:rPr>
+                <w:rFonts w:eastAsiaTheme="minorEastAsia"/>
+                <w:noProof/>
+                <w:lang w:eastAsia="ru-RU"/>
+              </w:rPr>
+              <w:tab/>
+            </w:r>
+            <w:r>
+              <w:rPr>
+                <w:rStyle w:val="a4"/>
+                <w:noProof/>
+              </w:rPr>
+              <w:t>Диаграмма классов системы</w:t>
+            </w:r>
+            <w:r>
+              <w:rPr>
+                <w:noProof/>
+                <w:webHidden/>
+              </w:rPr>
+              <w:tab/>
+            </w:r>
+            <w:r>
+              <w:rPr>
+                <w:noProof/>
+                <w:webHidden/>
+              </w:rPr>
+              <w:fldChar w:fldCharType="begin"/>
+            </w:r>
+            <w:r>
+              <w:rPr>
+                <w:noProof/>
+                <w:webHidden/>
+              </w:rPr>
+              <w:instrText xml:space="preserve"> PAGEREF _Toc357721891 \h </w:instrText>
+            </w:r>
+            <w:r>
+              <w:rPr>
+                <w:noProof/>
+                <w:webHidden/>
+              </w:rPr>
+            </w:r>
+            <w:r>
+              <w:rPr>
+                <w:noProof/>
+                <w:webHidden/>
+              </w:rPr>
+              <w:fldChar w:fldCharType="separate"/>
+            </w:r>
+            <w:r>
+              <w:rPr>
+                <w:noProof/>
+                <w:webHidden/>
+              </w:rPr>
+              <w:t>14</w:t>
+            </w:r>
+            <w:r>
+              <w:rPr>
+                <w:noProof/>
+                <w:webHidden/>
+              </w:rPr>
+              <w:fldChar w:fldCharType="end"/>
+            </w:r>
+          </w:hyperlink>
+        </w:p>
+        <w:p>
+          <w:pPr>
+            <w:pStyle w:val="21"/>
+            <w:tabs>
+              <w:tab w:val="left" w:pos="880"/>
+              <w:tab w:val="right" w:leader="dot" w:pos="9345"/>
+            </w:tabs>
+            <w:rPr>
+              <w:rFonts w:eastAsiaTheme="minorEastAsia"/>
+              <w:noProof/>
+              <w:lang w:eastAsia="ru-RU"/>
+            </w:rPr>
+          </w:pPr>
+          <w:hyperlink w:anchor="_Toc357721892" w:history="1">
+            <w:r>
+              <w:rPr>
+                <w:rStyle w:val="a4"/>
+                <w:noProof/>
+              </w:rPr>
+              <w:t>2.9.</w:t>
+            </w:r>
+            <w:r>
+              <w:rPr>
+                <w:rFonts w:eastAsiaTheme="minorEastAsia"/>
+                <w:noProof/>
+                <w:lang w:eastAsia="ru-RU"/>
+              </w:rPr>
+              <w:tab/>
+            </w:r>
+            <w:r>
+              <w:rPr>
+                <w:rStyle w:val="a4"/>
+                <w:noProof/>
+              </w:rPr>
+              <w:t>Использование системы</w:t>
+            </w:r>
+            <w:r>
+              <w:rPr>
+                <w:noProof/>
+                <w:webHidden/>
+              </w:rPr>
+              <w:tab/>
+            </w:r>
+            <w:r>
+              <w:rPr>
+                <w:noProof/>
+                <w:webHidden/>
+              </w:rPr>
+              <w:fldChar w:fldCharType="begin"/>
+            </w:r>
+            <w:r>
+              <w:rPr>
+                <w:noProof/>
+                <w:webHidden/>
+              </w:rPr>
+              <w:instrText xml:space="preserve"> PAGEREF _Toc357721892 \h </w:instrText>
+            </w:r>
+            <w:r>
+              <w:rPr>
+                <w:noProof/>
+                <w:webHidden/>
+              </w:rPr>
+            </w:r>
+            <w:r>
+              <w:rPr>
+                <w:noProof/>
+                <w:webHidden/>
+              </w:rPr>
+              <w:fldChar w:fldCharType="separate"/>
+            </w:r>
+            <w:r>
+              <w:rPr>
+                <w:noProof/>
+                <w:webHidden/>
+              </w:rPr>
+              <w:t>15</w:t>
             </w:r>
             <w:r>
               <w:rPr>
@@ -1461,7 +1749,7 @@
               <w:lang w:eastAsia="ru-RU"/>
             </w:rPr>
           </w:pPr>
-          <w:hyperlink w:anchor="_Toc357283836" w:history="1">
+          <w:hyperlink w:anchor="_Toc357721893" w:history="1">
             <w:r>
               <w:rPr>
                 <w:rStyle w:val="a4"/>
@@ -1488,7 +1776,7 @@
                 <w:noProof/>
                 <w:webHidden/>
               </w:rPr>
-              <w:instrText xml:space="preserve"> PAGEREF _Toc357283836 \h </w:instrText>
+              <w:instrText xml:space="preserve"> PAGEREF _Toc357721893 \h </w:instrText>
             </w:r>
             <w:r>
               <w:rPr>
@@ -1508,7 +1796,93 @@
                 <w:noProof/>
                 <w:webHidden/>
               </w:rPr>
-              <w:t>13</w:t>
+              <w:t>18</w:t>
+            </w:r>
+            <w:r>
+              <w:rPr>
+                <w:noProof/>
+                <w:webHidden/>
+              </w:rPr>
+              <w:fldChar w:fldCharType="end"/>
+            </w:r>
+          </w:hyperlink>
+        </w:p>
+        <w:p>
+          <w:pPr>
+            <w:pStyle w:val="21"/>
+            <w:tabs>
+              <w:tab w:val="left" w:pos="880"/>
+              <w:tab w:val="right" w:leader="dot" w:pos="9345"/>
+            </w:tabs>
+            <w:rPr>
+              <w:rFonts w:eastAsiaTheme="minorEastAsia"/>
+              <w:noProof/>
+              <w:lang w:eastAsia="ru-RU"/>
+            </w:rPr>
+          </w:pPr>
+          <w:hyperlink w:anchor="_Toc357721894" w:history="1">
+            <w:r>
+              <w:rPr>
+                <w:rStyle w:val="a4"/>
+                <w:noProof/>
+              </w:rPr>
+              <w:t>3.1.</w:t>
+            </w:r>
+            <w:r>
+              <w:rPr>
+                <w:rFonts w:eastAsiaTheme="minorEastAsia"/>
+                <w:noProof/>
+                <w:lang w:eastAsia="ru-RU"/>
+              </w:rPr>
+              <w:tab/>
+            </w:r>
+            <w:r>
+              <w:rPr>
+                <w:rStyle w:val="a4"/>
+                <w:noProof/>
+              </w:rPr>
+              <w:t>Тестирование на небольшом списке</w:t>
+            </w:r>
+            <w:r>
+              <w:rPr>
+                <w:noProof/>
+                <w:webHidden/>
+              </w:rPr>
+              <w:tab/>
+            </w:r>
+            <w:r>
+              <w:rPr>
+                <w:noProof/>
+                <w:webHidden/>
+              </w:rPr>
+              <w:fldChar w:fldCharType="begin"/>
+            </w:r>
+            <w:r>
+              <w:rPr>
+                <w:noProof/>
+                <w:webHidden/>
+              </w:rPr>
+              <w:instrText xml:space="preserve"> PAGEREF _Toc357721894 \h </w:instrText>
+            </w:r>
+            <w:r>
+              <w:rPr>
+                <w:noProof/>
+                <w:webHidden/>
+              </w:rPr>
+            </w:r>
+            <w:r>
+              <w:rPr>
+                <w:noProof/>
+                <w:webHidden/>
+              </w:rPr>
+              <w:fldChar w:fldCharType="separate"/>
+            </w:r>
+            <w:r>
+              <w:rPr>
+                <w:noProof/>
+                <w:webHidden/>
+              </w:rPr>
+              <w:t>18</w:t>
             </w:r>
             <w:r>
               <w:rPr>
@@ -1531,7 +1905,7 @@
               <w:lang w:eastAsia="ru-RU"/>
             </w:rPr>
           </w:pPr>
-          <w:hyperlink w:anchor="_Toc357283837" w:history="1">
+          <w:hyperlink w:anchor="_Toc357721895" w:history="1">
             <w:r>
               <w:rPr>
                 <w:rStyle w:val="a4"/>
@@ -1558,7 +1932,7 @@
                 <w:noProof/>
                 <w:webHidden/>
               </w:rPr>
-              <w:instrText xml:space="preserve"> PAGEREF _Toc357283837 \h </w:instrText>
+              <w:instrText xml:space="preserve"> PAGEREF _Toc357721895 \h </w:instrText>
             </w:r>
             <w:r>
               <w:rPr>
@@ -1578,7 +1952,7 @@
                 <w:noProof/>
                 <w:webHidden/>
               </w:rPr>
-              <w:t>14</w:t>
+              <w:t>19</w:t>
             </w:r>
             <w:r>
               <w:rPr>
@@ -1618,14 +1992,27 @@
       </w:pPr>
     </w:p>
     <w:p/>
+    <w:p>
+      <w:bookmarkStart w:id="0" w:name="_GoBack"/>
+      <w:bookmarkEnd w:id="0"/>
+    </w:p>
     <w:p/>
     <w:p/>
     <w:p/>
     <w:p/>
+    <w:p>
+      <w:pPr>
+        <w:pStyle w:val="1"/>
+        <w:spacing w:line="360" w:lineRule="auto"/>
+        <w:jc w:val="center"/>
+        <w:rPr>
+          <w:sz w:val="36"/>
+        </w:rPr>
+      </w:pPr>
+    </w:p>
     <w:p/>
     <w:p/>
     <w:p/>
-    <w:p/>
     <w:p>
       <w:pPr>
         <w:pStyle w:val="1"/>
@@ -1635,20 +2022,7 @@
           <w:sz w:val="36"/>
         </w:rPr>
       </w:pPr>
-    </w:p>
-    <w:p/>
-    <w:p/>
-    <w:p/>
-    <w:p>
-      <w:pPr>
-        <w:pStyle w:val="1"/>
-        <w:spacing w:line="360" w:lineRule="auto"/>
-        <w:jc w:val="center"/>
-        <w:rPr>
-          <w:sz w:val="36"/>
-        </w:rPr>
-      </w:pPr>
-      <w:bookmarkStart w:id="0" w:name="_Toc357283824"/>
+      <w:bookmarkStart w:id="1" w:name="_Toc357721878"/>
       <w:r>
         <w:rPr>
           <w:sz w:val="36"/>
@@ -1656,7 +2030,7 @@
         <w:lastRenderedPageBreak/>
         <w:t>Введение</w:t>
       </w:r>
-      <w:bookmarkEnd w:id="0"/>
+      <w:bookmarkEnd w:id="1"/>
     </w:p>
     <w:p>
       <w:pPr>
@@ -1833,13 +2207,7 @@
         <w:rPr>
           <w:sz w:val="24"/>
         </w:rPr>
-        <w:t xml:space="preserve">иводятся используемые алгоритмы, </w:t>
-      </w:r>
-      <w:r>
-        <w:rPr>
-          <w:sz w:val="24"/>
-        </w:rPr>
-        <w:t>описываются детали реализации системы.</w:t>
+        <w:t>иводятся используемые алгоритмы, описываются детали реализации системы.</w:t>
       </w:r>
     </w:p>
     <w:p>
@@ -1861,31 +2229,7 @@
         <w:rPr>
           <w:sz w:val="24"/>
         </w:rPr>
-        <w:t xml:space="preserve">приводятся результаты </w:t>
-      </w:r>
-      <w:r>
-        <w:rPr>
-          <w:sz w:val="24"/>
-        </w:rPr>
-        <w:t>тестирования</w:t>
-      </w:r>
-      <w:r>
-        <w:rPr>
-          <w:sz w:val="24"/>
-        </w:rPr>
-        <w:t xml:space="preserve"> </w:t>
-      </w:r>
-      <w:r>
-        <w:rPr>
-          <w:sz w:val="24"/>
-        </w:rPr>
-        <w:t>системы,</w:t>
-      </w:r>
-      <w:r>
-        <w:rPr>
-          <w:sz w:val="24"/>
-        </w:rPr>
-        <w:t xml:space="preserve"> и производится их анализ.</w:t>
+        <w:t>приводятся результаты тестирования системы, и производится их анализ.</w:t>
       </w:r>
     </w:p>
     <w:p>
@@ -1931,7 +2275,7 @@
           <w:sz w:val="36"/>
         </w:rPr>
       </w:pPr>
-      <w:bookmarkStart w:id="1" w:name="_Toc357283825"/>
+      <w:bookmarkStart w:id="2" w:name="_Toc357721879"/>
       <w:r>
         <w:rPr>
           <w:sz w:val="36"/>
@@ -1939,7 +2283,7 @@
         <w:lastRenderedPageBreak/>
         <w:t>Глава 1. Основные понятия и обзор методов</w:t>
       </w:r>
-      <w:bookmarkEnd w:id="1"/>
+      <w:bookmarkEnd w:id="2"/>
     </w:p>
     <w:p>
       <w:pPr>
@@ -1955,14 +2299,14 @@
           <w:lang w:eastAsia="ru-RU"/>
         </w:rPr>
       </w:pPr>
-      <w:bookmarkStart w:id="2" w:name="_Toc357283826"/>
+      <w:bookmarkStart w:id="3" w:name="_Toc357721880"/>
       <w:r>
         <w:rPr>
           <w:sz w:val="32"/>
         </w:rPr>
         <w:t>Основные определения</w:t>
       </w:r>
-      <w:bookmarkEnd w:id="2"/>
+      <w:bookmarkEnd w:id="3"/>
     </w:p>
     <w:p>
       <w:pPr>
@@ -2422,8 +2766,11 @@
     <w:p>
       <w:pPr>
         <w:pStyle w:val="2"/>
+        <w:numPr>
+          <w:ilvl w:val="1"/>
+          <w:numId w:val="27"/>
+        </w:numPr>
         <w:spacing w:line="360" w:lineRule="auto"/>
-        <w:ind w:firstLine="567"/>
         <w:rPr>
           <w:rStyle w:val="a6"/>
           <w:i w:val="0"/>
@@ -2432,18 +2779,7 @@
           <w:sz w:val="32"/>
         </w:rPr>
       </w:pPr>
-      <w:bookmarkStart w:id="3" w:name="_Toc357283827"/>
-      <w:r>
-        <w:rPr>
-          <w:rStyle w:val="a6"/>
-          <w:bCs w:val="0"/>
-          <w:i w:val="0"/>
-          <w:color w:val="4F81BD" w:themeColor="accent1"/>
-          <w:sz w:val="32"/>
-        </w:rPr>
-        <w:lastRenderedPageBreak/>
-        <w:t>1.</w:t>
-      </w:r>
+      <w:bookmarkStart w:id="4" w:name="_Toc357721881"/>
       <w:r>
         <w:rPr>
           <w:rStyle w:val="a6"/>
@@ -2452,19 +2788,10 @@
           <w:color w:val="4F81BD" w:themeColor="accent1"/>
           <w:sz w:val="32"/>
         </w:rPr>
-        <w:t xml:space="preserve">2. </w:t>
-      </w:r>
-      <w:r>
-        <w:rPr>
-          <w:rStyle w:val="a6"/>
-          <w:i w:val="0"/>
-          <w:iCs w:val="0"/>
-          <w:color w:val="4F81BD" w:themeColor="accent1"/>
-          <w:sz w:val="32"/>
-        </w:rPr>
+        <w:lastRenderedPageBreak/>
         <w:t>Существующие алгоритмы</w:t>
       </w:r>
-      <w:bookmarkEnd w:id="3"/>
+      <w:bookmarkEnd w:id="4"/>
     </w:p>
     <w:p>
       <w:pPr>
@@ -3166,6 +3493,8 @@
         </w:rPr>
       </w:pPr>
     </w:p>
+    <w:p/>
+    <w:p/>
     <w:p>
       <w:pPr>
         <w:pStyle w:val="1"/>
@@ -3175,28 +3504,7 @@
           <w:sz w:val="36"/>
         </w:rPr>
       </w:pPr>
-    </w:p>
-    <w:p>
-      <w:pPr>
-        <w:pStyle w:val="1"/>
-        <w:spacing w:line="360" w:lineRule="auto"/>
-        <w:jc w:val="center"/>
-        <w:rPr>
-          <w:sz w:val="36"/>
-        </w:rPr>
-      </w:pPr>
-    </w:p>
-    <w:p/>
-    <w:p>
-      <w:pPr>
-        <w:pStyle w:val="1"/>
-        <w:spacing w:line="360" w:lineRule="auto"/>
-        <w:jc w:val="center"/>
-        <w:rPr>
-          <w:sz w:val="36"/>
-        </w:rPr>
-      </w:pPr>
-      <w:bookmarkStart w:id="4" w:name="_Toc357283828"/>
+      <w:bookmarkStart w:id="5" w:name="_Toc357721882"/>
       <w:r>
         <w:rPr>
           <w:sz w:val="36"/>
@@ -3216,31 +3524,53 @@
         </w:rPr>
         <w:t>системы</w:t>
       </w:r>
-      <w:bookmarkEnd w:id="4"/>
+      <w:bookmarkEnd w:id="5"/>
+    </w:p>
+    <w:p>
+      <w:pPr>
+        <w:pStyle w:val="a3"/>
+        <w:keepNext/>
+        <w:keepLines/>
+        <w:numPr>
+          <w:ilvl w:val="0"/>
+          <w:numId w:val="27"/>
+        </w:numPr>
+        <w:spacing w:before="200" w:after="0" w:line="360" w:lineRule="auto"/>
+        <w:contextualSpacing w:val="0"/>
+        <w:outlineLvl w:val="1"/>
+        <w:rPr>
+          <w:rFonts w:asciiTheme="majorHAnsi" w:eastAsiaTheme="majorEastAsia" w:hAnsiTheme="majorHAnsi" w:cstheme="majorBidi"/>
+          <w:b/>
+          <w:bCs/>
+          <w:vanish/>
+          <w:color w:val="4F81BD" w:themeColor="accent1"/>
+          <w:sz w:val="32"/>
+          <w:szCs w:val="26"/>
+        </w:rPr>
+      </w:pPr>
+      <w:bookmarkStart w:id="6" w:name="_Toc357721883"/>
+      <w:bookmarkEnd w:id="6"/>
     </w:p>
     <w:p>
       <w:pPr>
         <w:pStyle w:val="2"/>
+        <w:numPr>
+          <w:ilvl w:val="1"/>
+          <w:numId w:val="27"/>
+        </w:numPr>
         <w:spacing w:line="360" w:lineRule="auto"/>
-        <w:ind w:firstLine="567"/>
-      </w:pPr>
-      <w:r>
-        <w:tab/>
-      </w:r>
-      <w:bookmarkStart w:id="5" w:name="_Toc357283829"/>
-      <w:r>
         <w:rPr>
           <w:sz w:val="32"/>
         </w:rPr>
-        <w:t xml:space="preserve">2.1. </w:t>
-      </w:r>
+      </w:pPr>
+      <w:bookmarkStart w:id="7" w:name="_Toc357721884"/>
       <w:r>
         <w:rPr>
           <w:sz w:val="32"/>
         </w:rPr>
         <w:t>Постановка задачи</w:t>
       </w:r>
-      <w:bookmarkEnd w:id="5"/>
+      <w:bookmarkEnd w:id="7"/>
     </w:p>
     <w:p>
       <w:pPr>
@@ -3322,38 +3652,23 @@
     <w:p>
       <w:pPr>
         <w:pStyle w:val="2"/>
+        <w:numPr>
+          <w:ilvl w:val="1"/>
+          <w:numId w:val="27"/>
+        </w:numPr>
         <w:spacing w:line="360" w:lineRule="auto"/>
-        <w:ind w:firstLine="567"/>
         <w:rPr>
           <w:sz w:val="32"/>
         </w:rPr>
       </w:pPr>
-      <w:bookmarkStart w:id="6" w:name="_Toc357283830"/>
+      <w:bookmarkStart w:id="8" w:name="_Toc357721885"/>
       <w:r>
         <w:rPr>
           <w:sz w:val="32"/>
         </w:rPr>
-        <w:t>2</w:t>
-      </w:r>
-      <w:r>
-        <w:rPr>
-          <w:sz w:val="32"/>
-        </w:rPr>
-        <w:t>.</w:t>
-      </w:r>
-      <w:r>
-        <w:rPr>
-          <w:sz w:val="32"/>
-        </w:rPr>
-        <w:t>2</w:t>
-      </w:r>
-      <w:r>
-        <w:rPr>
-          <w:sz w:val="32"/>
-        </w:rPr>
-        <w:t>. Архитектура системы</w:t>
-      </w:r>
-      <w:bookmarkEnd w:id="6"/>
+        <w:t>Архитектура системы</w:t>
+      </w:r>
+      <w:bookmarkEnd w:id="8"/>
     </w:p>
     <w:p>
       <w:pPr>
@@ -3431,6 +3746,33 @@
         <w:rPr>
           <w:sz w:val="24"/>
         </w:rPr>
+        <w:t>модуль взаимодействия с базой известных зеркал</w:t>
+      </w:r>
+      <w:r>
+        <w:rPr>
+          <w:sz w:val="24"/>
+        </w:rPr>
+        <w:t>;</w:t>
+      </w:r>
+    </w:p>
+    <w:p>
+      <w:pPr>
+        <w:pStyle w:val="a3"/>
+        <w:numPr>
+          <w:ilvl w:val="0"/>
+          <w:numId w:val="31"/>
+        </w:numPr>
+        <w:spacing w:line="360" w:lineRule="auto"/>
+        <w:ind w:left="0" w:firstLine="284"/>
+        <w:jc w:val="both"/>
+        <w:rPr>
+          <w:sz w:val="24"/>
+        </w:rPr>
+      </w:pPr>
+      <w:r>
+        <w:rPr>
+          <w:sz w:val="24"/>
+        </w:rPr>
         <w:t>основной модуль системы, с которым происходит общение пользователя.</w:t>
       </w:r>
       <w:r>
@@ -3448,10 +3790,10 @@
           <w:lang w:eastAsia="ru-RU"/>
         </w:rPr>
         <w:drawing>
-          <wp:inline distT="0" distB="0" distL="0" distR="0" wp14:anchorId="31A04B19" wp14:editId="6D6DCEED">
-            <wp:extent cx="5932805" cy="2891790"/>
+          <wp:inline distT="0" distB="0" distL="0" distR="0">
+            <wp:extent cx="5932805" cy="2796540"/>
             <wp:effectExtent l="0" t="0" r="0" b="3810"/>
-            <wp:docPr id="2" name="Рисунок 2" descr="D:\workspace\DuplicateSearcher\final\arch.jpg"/>
+            <wp:docPr id="6" name="Рисунок 6"/>
             <wp:cNvGraphicFramePr>
               <a:graphicFrameLocks xmlns:a="http://schemas.openxmlformats.org/drawingml/2006/main" noChangeAspect="1"/>
             </wp:cNvGraphicFramePr>
@@ -3459,7 +3801,7 @@
               <a:graphicData uri="http://schemas.openxmlformats.org/drawingml/2006/picture">
                 <pic:pic xmlns:pic="http://schemas.openxmlformats.org/drawingml/2006/picture">
                   <pic:nvPicPr>
-                    <pic:cNvPr id="0" name="Picture 2" descr="D:\workspace\DuplicateSearcher\final\arch.jpg"/>
+                    <pic:cNvPr id="0" name="Picture 2"/>
                     <pic:cNvPicPr>
                       <a:picLocks noChangeAspect="1" noChangeArrowheads="1"/>
                     </pic:cNvPicPr>
@@ -3480,7 +3822,7 @@
                   <pic:spPr bwMode="auto">
                     <a:xfrm>
                       <a:off x="0" y="0"/>
-                      <a:ext cx="5932805" cy="2891790"/>
+                      <a:ext cx="5932805" cy="2796540"/>
                     </a:xfrm>
                     <a:prstGeom prst="rect">
                       <a:avLst/>
@@ -3524,13 +3866,49 @@
         <w:jc w:val="both"/>
         <w:rPr>
           <w:sz w:val="24"/>
-        </w:rPr>
-      </w:pPr>
-      <w:r>
-        <w:rPr>
-          <w:sz w:val="24"/>
-        </w:rPr>
-        <w:t>Основной модуль (классификатор) получает на вход список сайтов с адресами страниц, затем с помощью компараторов (первого модуля) составляет список пар кандидатов, после же обрабатывается с помощью модуля проверки. После этого основной модуль выдает пользователю список с вероятными зеркалами.</w:t>
+          <w:lang w:val="en-US"/>
+        </w:rPr>
+      </w:pPr>
+      <w:r>
+        <w:rPr>
+          <w:sz w:val="24"/>
+        </w:rPr>
+        <w:t>Основной модуль (классификатор) получает на вход список сайтов с адресами страниц, затем с помощью компараторов (первого модуля) со</w:t>
+      </w:r>
+      <w:r>
+        <w:rPr>
+          <w:sz w:val="24"/>
+        </w:rPr>
+        <w:t>ставляет список пар кандидатов. При этом может использоваться база зеркал. Затем этот список</w:t>
+      </w:r>
+      <w:r>
+        <w:rPr>
+          <w:sz w:val="24"/>
+        </w:rPr>
+        <w:t xml:space="preserve"> обрабатывается с помощью модуля проверки. После этого основной модуль выдает пользователю список с вероятными зеркалами.</w:t>
+      </w:r>
+      <w:r>
+        <w:rPr>
+          <w:sz w:val="24"/>
+        </w:rPr>
+        <w:t xml:space="preserve"> Реализация системы была выполнена на языке программирования </w:t>
+      </w:r>
+      <m:oMath>
+        <m:r>
+          <w:rPr>
+            <w:rFonts w:ascii="Cambria Math" w:hAnsi="Cambria Math"/>
+            <w:sz w:val="24"/>
+            <w:lang w:val="en-US"/>
+          </w:rPr>
+          <m:t>Java</m:t>
+        </m:r>
+      </m:oMath>
+      <w:r>
+        <w:rPr>
+          <w:sz w:val="24"/>
+          <w:lang w:val="en-US"/>
+        </w:rPr>
+        <w:t>.</w:t>
       </w:r>
     </w:p>
     <w:p>
@@ -3630,17 +4008,23 @@
     <w:p>
       <w:pPr>
         <w:pStyle w:val="2"/>
+        <w:numPr>
+          <w:ilvl w:val="1"/>
+          <w:numId w:val="27"/>
+        </w:numPr>
         <w:spacing w:line="360" w:lineRule="auto"/>
-        <w:ind w:firstLine="567"/>
-      </w:pPr>
-      <w:bookmarkStart w:id="7" w:name="_Toc357283831"/>
+        <w:rPr>
+          <w:sz w:val="24"/>
+        </w:rPr>
+      </w:pPr>
+      <w:bookmarkStart w:id="9" w:name="_Toc357721886"/>
       <w:r>
         <w:rPr>
           <w:sz w:val="32"/>
         </w:rPr>
-        <w:t>2.2. Подбор пар</w:t>
-      </w:r>
-      <w:bookmarkEnd w:id="7"/>
+        <w:t>Подбор пар</w:t>
+      </w:r>
+      <w:bookmarkEnd w:id="9"/>
     </w:p>
     <w:p>
       <w:pPr>
@@ -3791,6 +4175,26 @@
         <w:rPr>
           <w:sz w:val="24"/>
         </w:rPr>
+        <w:t>По уже известным зеркалам</w:t>
+      </w:r>
+    </w:p>
+    <w:p>
+      <w:pPr>
+        <w:pStyle w:val="a3"/>
+        <w:numPr>
+          <w:ilvl w:val="0"/>
+          <w:numId w:val="15"/>
+        </w:numPr>
+        <w:spacing w:line="360" w:lineRule="auto"/>
+        <w:ind w:left="851" w:hanging="425"/>
+        <w:rPr>
+          <w:sz w:val="24"/>
+        </w:rPr>
+      </w:pPr>
+      <w:r>
+        <w:rPr>
+          <w:sz w:val="24"/>
+        </w:rPr>
         <w:t>…</w:t>
       </w:r>
     </w:p>
@@ -3851,7 +4255,15 @@
           <w:sz w:val="24"/>
           <w:szCs w:val="24"/>
         </w:rPr>
-        <w:t xml:space="preserve"> информация от компаратора, который анализирует деревья сайтов может быть более важна, чем информация о том, что сайты находятся (или не находятся) на одном сервере.</w:t>
+        <w:t xml:space="preserve"> информация от компаратора, который анализирует деревья сайтов может </w:t>
+      </w:r>
+      <w:r>
+        <w:rPr>
+          <w:sz w:val="24"/>
+          <w:szCs w:val="24"/>
+        </w:rPr>
+        <w:lastRenderedPageBreak/>
+        <w:t>быть более важна, чем информация о том, что сайты находятся (или не находятся) на одном сервере.</w:t>
       </w:r>
       <w:r>
         <w:rPr>
@@ -3876,7 +4288,6 @@
           <w:sz w:val="24"/>
           <w:szCs w:val="24"/>
         </w:rPr>
-        <w:lastRenderedPageBreak/>
         <w:t xml:space="preserve">Основываясь на всех списках от компараторов, а также </w:t>
       </w:r>
       <w:r>
@@ -4041,33 +4452,24 @@
     <w:p>
       <w:pPr>
         <w:pStyle w:val="2"/>
+        <w:numPr>
+          <w:ilvl w:val="1"/>
+          <w:numId w:val="27"/>
+        </w:numPr>
         <w:spacing w:line="360" w:lineRule="auto"/>
-        <w:ind w:firstLine="567"/>
         <w:jc w:val="both"/>
         <w:rPr>
           <w:sz w:val="32"/>
         </w:rPr>
       </w:pPr>
-      <w:bookmarkStart w:id="8" w:name="_Toc357283832"/>
+      <w:bookmarkStart w:id="10" w:name="_Toc357721887"/>
       <w:r>
         <w:rPr>
           <w:sz w:val="32"/>
         </w:rPr>
-        <w:t>2.3</w:t>
-      </w:r>
-      <w:r>
-        <w:rPr>
-          <w:sz w:val="32"/>
-        </w:rPr>
-        <w:t xml:space="preserve">. </w:t>
-      </w:r>
-      <w:r>
-        <w:rPr>
-          <w:sz w:val="32"/>
-        </w:rPr>
         <w:t>Алгоритмы подбора пар</w:t>
       </w:r>
-      <w:bookmarkEnd w:id="8"/>
+      <w:bookmarkEnd w:id="10"/>
     </w:p>
     <w:p>
       <w:pPr>
@@ -4807,6 +5209,7 @@
           <w:sz w:val="24"/>
           <w:lang w:val="en-US"/>
         </w:rPr>
+        <w:lastRenderedPageBreak/>
         <w:t>www</w:t>
       </w:r>
       <w:r>
@@ -4859,7 +5262,6 @@
         <w:rPr>
           <w:sz w:val="24"/>
         </w:rPr>
-        <w:lastRenderedPageBreak/>
         <w:t xml:space="preserve">Во многих случаях числа используются как идентификатор чего-либо в коллекции.  Эта оптимизация поможет выделить значимую часть из таких адресов как, например, </w:t>
       </w:r>
       <w:r>
@@ -5191,15 +5593,7 @@
             <w:sz w:val="24"/>
             <w:lang w:val="en-US"/>
           </w:rPr>
-          <m:t>sim</m:t>
-        </m:r>
-        <m:r>
-          <w:rPr>
-            <w:rFonts w:ascii="Cambria Math" w:hAnsi="Cambria Math"/>
-            <w:sz w:val="24"/>
-            <w:lang w:val="en-US"/>
-          </w:rPr>
-          <m:t>ilarity</m:t>
+          <m:t>similarity</m:t>
         </m:r>
         <m:r>
           <w:rPr>
@@ -6008,33 +6402,517 @@
     </w:p>
     <w:p>
       <w:pPr>
+        <w:pStyle w:val="a3"/>
+        <w:numPr>
+          <w:ilvl w:val="0"/>
+          <w:numId w:val="21"/>
+        </w:numPr>
+        <w:spacing w:line="360" w:lineRule="auto"/>
+        <w:ind w:left="0" w:firstLine="360"/>
+        <w:jc w:val="both"/>
+        <w:rPr>
+          <w:rFonts w:eastAsiaTheme="minorEastAsia"/>
+          <w:sz w:val="24"/>
+        </w:rPr>
+      </w:pPr>
+      <w:r>
+        <w:rPr>
+          <w:rFonts w:eastAsiaTheme="minorEastAsia"/>
+          <w:sz w:val="24"/>
+        </w:rPr>
+        <w:t xml:space="preserve">Компаратор на основе известных зеркал. </w:t>
+      </w:r>
+      <w:proofErr w:type="gramStart"/>
+      <w:r>
+        <w:rPr>
+          <w:rFonts w:eastAsiaTheme="minorEastAsia"/>
+          <w:sz w:val="24"/>
+        </w:rPr>
+        <w:t>Сперва</w:t>
+      </w:r>
+      <w:proofErr w:type="gramEnd"/>
+      <w:r>
+        <w:rPr>
+          <w:rFonts w:eastAsiaTheme="minorEastAsia"/>
+          <w:sz w:val="24"/>
+        </w:rPr>
+        <w:t xml:space="preserve"> заметим, что отношение «зеркало» обладает транзитивностью. Действительно, если сайт </w:t>
+      </w:r>
+      <w:r>
+        <w:rPr>
+          <w:rFonts w:eastAsiaTheme="minorEastAsia"/>
+          <w:sz w:val="24"/>
+          <w:lang w:val="en-US"/>
+        </w:rPr>
+        <w:t>A</w:t>
+      </w:r>
+      <w:r>
+        <w:rPr>
+          <w:rFonts w:eastAsiaTheme="minorEastAsia"/>
+          <w:sz w:val="24"/>
+        </w:rPr>
+        <w:t xml:space="preserve"> является зеркалом сайта </w:t>
+      </w:r>
+      <w:r>
+        <w:rPr>
+          <w:rFonts w:eastAsiaTheme="minorEastAsia"/>
+          <w:sz w:val="24"/>
+          <w:lang w:val="en-US"/>
+        </w:rPr>
+        <w:t>B</w:t>
+      </w:r>
+      <w:r>
+        <w:rPr>
+          <w:rFonts w:eastAsiaTheme="minorEastAsia"/>
+          <w:sz w:val="24"/>
+        </w:rPr>
+        <w:t xml:space="preserve">, </w:t>
+      </w:r>
+      <w:r>
+        <w:rPr>
+          <w:rFonts w:eastAsiaTheme="minorEastAsia"/>
+          <w:sz w:val="24"/>
+        </w:rPr>
+        <w:t xml:space="preserve">а сайт </w:t>
+      </w:r>
+      <w:r>
+        <w:rPr>
+          <w:rFonts w:eastAsiaTheme="minorEastAsia"/>
+          <w:sz w:val="24"/>
+          <w:lang w:val="en-US"/>
+        </w:rPr>
+        <w:t>B</w:t>
+      </w:r>
+      <w:r>
+        <w:rPr>
+          <w:rFonts w:eastAsiaTheme="minorEastAsia"/>
+          <w:sz w:val="24"/>
+        </w:rPr>
+        <w:t xml:space="preserve"> </w:t>
+      </w:r>
+      <w:r>
+        <w:rPr>
+          <w:rFonts w:eastAsiaTheme="minorEastAsia"/>
+          <w:sz w:val="24"/>
+        </w:rPr>
+        <w:t xml:space="preserve">— зеркалом сайта </w:t>
+      </w:r>
+      <w:r>
+        <w:rPr>
+          <w:rFonts w:eastAsiaTheme="minorEastAsia"/>
+          <w:sz w:val="24"/>
+          <w:lang w:val="en-US"/>
+        </w:rPr>
+        <w:t>C</w:t>
+      </w:r>
+      <w:r>
+        <w:rPr>
+          <w:rFonts w:eastAsiaTheme="minorEastAsia"/>
+          <w:sz w:val="24"/>
+        </w:rPr>
+        <w:t xml:space="preserve">, то сайт </w:t>
+      </w:r>
+      <w:r>
+        <w:rPr>
+          <w:rFonts w:eastAsiaTheme="minorEastAsia"/>
+          <w:sz w:val="24"/>
+          <w:lang w:val="en-US"/>
+        </w:rPr>
+        <w:t>A</w:t>
+      </w:r>
+      <w:r>
+        <w:rPr>
+          <w:rFonts w:eastAsiaTheme="minorEastAsia"/>
+          <w:sz w:val="24"/>
+        </w:rPr>
+        <w:t xml:space="preserve"> </w:t>
+      </w:r>
+      <w:r>
+        <w:rPr>
+          <w:rFonts w:eastAsiaTheme="minorEastAsia"/>
+          <w:sz w:val="24"/>
+        </w:rPr>
+        <w:t xml:space="preserve">является зеркалом. В качестве примера можно рассмотреть </w:t>
+      </w:r>
+      <w:r>
+        <w:rPr>
+          <w:rFonts w:eastAsiaTheme="minorEastAsia"/>
+          <w:sz w:val="24"/>
+        </w:rPr>
+        <w:t>сайты</w:t>
+      </w:r>
+      <w:r>
+        <w:rPr>
+          <w:rFonts w:eastAsiaTheme="minorEastAsia"/>
+          <w:sz w:val="24"/>
+        </w:rPr>
+        <w:t xml:space="preserve"> </w:t>
+      </w:r>
+      <w:r>
+        <w:rPr>
+          <w:rFonts w:eastAsiaTheme="minorEastAsia"/>
+          <w:sz w:val="24"/>
+          <w:lang w:val="en-US"/>
+        </w:rPr>
+        <w:t>www</w:t>
+      </w:r>
+      <w:r>
+        <w:rPr>
+          <w:rFonts w:eastAsiaTheme="minorEastAsia"/>
+          <w:sz w:val="24"/>
+        </w:rPr>
+        <w:t>.</w:t>
+      </w:r>
+      <w:proofErr w:type="spellStart"/>
+      <w:r>
+        <w:rPr>
+          <w:rFonts w:eastAsiaTheme="minorEastAsia"/>
+          <w:sz w:val="24"/>
+          <w:lang w:val="en-US"/>
+        </w:rPr>
+        <w:t>php</w:t>
+      </w:r>
+      <w:proofErr w:type="spellEnd"/>
+      <w:r>
+        <w:rPr>
+          <w:rFonts w:eastAsiaTheme="minorEastAsia"/>
+          <w:sz w:val="24"/>
+        </w:rPr>
+        <w:t>.</w:t>
+      </w:r>
+      <w:r>
+        <w:rPr>
+          <w:rFonts w:eastAsiaTheme="minorEastAsia"/>
+          <w:sz w:val="24"/>
+          <w:lang w:val="en-US"/>
+        </w:rPr>
+        <w:t>net</w:t>
+      </w:r>
+      <w:r>
+        <w:rPr>
+          <w:rFonts w:eastAsiaTheme="minorEastAsia"/>
+          <w:sz w:val="24"/>
+        </w:rPr>
+        <w:t xml:space="preserve">, </w:t>
+      </w:r>
+      <w:proofErr w:type="spellStart"/>
+      <w:r>
+        <w:rPr>
+          <w:rFonts w:eastAsiaTheme="minorEastAsia"/>
+          <w:sz w:val="24"/>
+          <w:lang w:val="en-US"/>
+        </w:rPr>
+        <w:t>jp</w:t>
+      </w:r>
+      <w:proofErr w:type="spellEnd"/>
+      <w:r>
+        <w:rPr>
+          <w:rFonts w:eastAsiaTheme="minorEastAsia"/>
+          <w:sz w:val="24"/>
+        </w:rPr>
+        <w:t>1.</w:t>
+      </w:r>
+      <w:proofErr w:type="spellStart"/>
+      <w:r>
+        <w:rPr>
+          <w:rFonts w:eastAsiaTheme="minorEastAsia"/>
+          <w:sz w:val="24"/>
+          <w:lang w:val="en-US"/>
+        </w:rPr>
+        <w:t>php</w:t>
+      </w:r>
+      <w:proofErr w:type="spellEnd"/>
+      <w:r>
+        <w:rPr>
+          <w:rFonts w:eastAsiaTheme="minorEastAsia"/>
+          <w:sz w:val="24"/>
+        </w:rPr>
+        <w:t>.</w:t>
+      </w:r>
+      <w:r>
+        <w:rPr>
+          <w:rFonts w:eastAsiaTheme="minorEastAsia"/>
+          <w:sz w:val="24"/>
+          <w:lang w:val="en-US"/>
+        </w:rPr>
+        <w:t>net</w:t>
+      </w:r>
+      <w:r>
+        <w:rPr>
+          <w:rFonts w:eastAsiaTheme="minorEastAsia"/>
+          <w:sz w:val="24"/>
+        </w:rPr>
+        <w:t xml:space="preserve"> </w:t>
+      </w:r>
+      <w:r>
+        <w:rPr>
+          <w:rFonts w:eastAsiaTheme="minorEastAsia"/>
+          <w:sz w:val="24"/>
+        </w:rPr>
+        <w:t xml:space="preserve">и </w:t>
+      </w:r>
+      <w:r>
+        <w:rPr>
+          <w:rFonts w:eastAsiaTheme="minorEastAsia"/>
+          <w:sz w:val="24"/>
+          <w:lang w:val="en-US"/>
+        </w:rPr>
+        <w:t>fi</w:t>
+      </w:r>
+      <w:r>
+        <w:rPr>
+          <w:rFonts w:eastAsiaTheme="minorEastAsia"/>
+          <w:sz w:val="24"/>
+        </w:rPr>
+        <w:t>1.</w:t>
+      </w:r>
+      <w:proofErr w:type="spellStart"/>
+      <w:r>
+        <w:rPr>
+          <w:rFonts w:eastAsiaTheme="minorEastAsia"/>
+          <w:sz w:val="24"/>
+          <w:lang w:val="en-US"/>
+        </w:rPr>
+        <w:t>php</w:t>
+      </w:r>
+      <w:proofErr w:type="spellEnd"/>
+      <w:r>
+        <w:rPr>
+          <w:rFonts w:eastAsiaTheme="minorEastAsia"/>
+          <w:sz w:val="24"/>
+        </w:rPr>
+        <w:t>.</w:t>
+      </w:r>
+      <w:r>
+        <w:rPr>
+          <w:rFonts w:eastAsiaTheme="minorEastAsia"/>
+          <w:sz w:val="24"/>
+          <w:lang w:val="en-US"/>
+        </w:rPr>
+        <w:t>net</w:t>
+      </w:r>
+      <w:r>
+        <w:rPr>
+          <w:rFonts w:eastAsiaTheme="minorEastAsia"/>
+          <w:sz w:val="24"/>
+        </w:rPr>
+        <w:t xml:space="preserve">. </w:t>
+      </w:r>
+      <w:r>
+        <w:rPr>
+          <w:rFonts w:eastAsiaTheme="minorEastAsia"/>
+          <w:sz w:val="24"/>
+        </w:rPr>
+        <w:t xml:space="preserve">Если уже известно, что </w:t>
+      </w:r>
+      <w:proofErr w:type="spellStart"/>
+      <w:r>
+        <w:rPr>
+          <w:rFonts w:eastAsiaTheme="minorEastAsia"/>
+          <w:sz w:val="24"/>
+          <w:lang w:val="en-US"/>
+        </w:rPr>
+        <w:lastRenderedPageBreak/>
+        <w:t>jp</w:t>
+      </w:r>
+      <w:proofErr w:type="spellEnd"/>
+      <w:r>
+        <w:rPr>
+          <w:rFonts w:eastAsiaTheme="minorEastAsia"/>
+          <w:sz w:val="24"/>
+        </w:rPr>
+        <w:t>1.</w:t>
+      </w:r>
+      <w:proofErr w:type="spellStart"/>
+      <w:r>
+        <w:rPr>
+          <w:rFonts w:eastAsiaTheme="minorEastAsia"/>
+          <w:sz w:val="24"/>
+          <w:lang w:val="en-US"/>
+        </w:rPr>
+        <w:t>php</w:t>
+      </w:r>
+      <w:proofErr w:type="spellEnd"/>
+      <w:r>
+        <w:rPr>
+          <w:rFonts w:eastAsiaTheme="minorEastAsia"/>
+          <w:sz w:val="24"/>
+        </w:rPr>
+        <w:t>.</w:t>
+      </w:r>
+      <w:r>
+        <w:rPr>
+          <w:rFonts w:eastAsiaTheme="minorEastAsia"/>
+          <w:sz w:val="24"/>
+          <w:lang w:val="en-US"/>
+        </w:rPr>
+        <w:t>net</w:t>
+      </w:r>
+      <w:r>
+        <w:rPr>
+          <w:rFonts w:eastAsiaTheme="minorEastAsia"/>
+          <w:sz w:val="24"/>
+        </w:rPr>
+        <w:t xml:space="preserve"> </w:t>
+      </w:r>
+      <w:r>
+        <w:rPr>
+          <w:rFonts w:eastAsiaTheme="minorEastAsia"/>
+          <w:sz w:val="24"/>
+        </w:rPr>
+        <w:t xml:space="preserve">и </w:t>
+      </w:r>
+      <w:r>
+        <w:rPr>
+          <w:rFonts w:eastAsiaTheme="minorEastAsia"/>
+          <w:sz w:val="24"/>
+          <w:lang w:val="en-US"/>
+        </w:rPr>
+        <w:t>fi</w:t>
+      </w:r>
+      <w:r>
+        <w:rPr>
+          <w:rFonts w:eastAsiaTheme="minorEastAsia"/>
+          <w:sz w:val="24"/>
+        </w:rPr>
+        <w:t>1.</w:t>
+      </w:r>
+      <w:proofErr w:type="spellStart"/>
+      <w:r>
+        <w:rPr>
+          <w:rFonts w:eastAsiaTheme="minorEastAsia"/>
+          <w:sz w:val="24"/>
+          <w:lang w:val="en-US"/>
+        </w:rPr>
+        <w:t>php</w:t>
+      </w:r>
+      <w:proofErr w:type="spellEnd"/>
+      <w:r>
+        <w:rPr>
+          <w:rFonts w:eastAsiaTheme="minorEastAsia"/>
+          <w:sz w:val="24"/>
+        </w:rPr>
+        <w:t>.</w:t>
+      </w:r>
+      <w:r>
+        <w:rPr>
+          <w:rFonts w:eastAsiaTheme="minorEastAsia"/>
+          <w:sz w:val="24"/>
+          <w:lang w:val="en-US"/>
+        </w:rPr>
+        <w:t>net</w:t>
+      </w:r>
+      <w:r>
+        <w:rPr>
+          <w:rFonts w:eastAsiaTheme="minorEastAsia"/>
+          <w:sz w:val="24"/>
+        </w:rPr>
+        <w:t xml:space="preserve"> являются дубликатами </w:t>
+      </w:r>
+      <w:r>
+        <w:rPr>
+          <w:rFonts w:eastAsiaTheme="minorEastAsia"/>
+          <w:sz w:val="24"/>
+          <w:lang w:val="en-US"/>
+        </w:rPr>
+        <w:t>www</w:t>
+      </w:r>
+      <w:r>
+        <w:rPr>
+          <w:rFonts w:eastAsiaTheme="minorEastAsia"/>
+          <w:sz w:val="24"/>
+        </w:rPr>
+        <w:t>.</w:t>
+      </w:r>
+      <w:proofErr w:type="spellStart"/>
+      <w:r>
+        <w:rPr>
+          <w:rFonts w:eastAsiaTheme="minorEastAsia"/>
+          <w:sz w:val="24"/>
+          <w:lang w:val="en-US"/>
+        </w:rPr>
+        <w:t>php</w:t>
+      </w:r>
+      <w:proofErr w:type="spellEnd"/>
+      <w:r>
+        <w:rPr>
+          <w:rFonts w:eastAsiaTheme="minorEastAsia"/>
+          <w:sz w:val="24"/>
+        </w:rPr>
+        <w:t>.</w:t>
+      </w:r>
+      <w:r>
+        <w:rPr>
+          <w:rFonts w:eastAsiaTheme="minorEastAsia"/>
+          <w:sz w:val="24"/>
+          <w:lang w:val="en-US"/>
+        </w:rPr>
+        <w:t>net</w:t>
+      </w:r>
+      <w:r>
+        <w:rPr>
+          <w:rFonts w:eastAsiaTheme="minorEastAsia"/>
+          <w:sz w:val="24"/>
+        </w:rPr>
+        <w:t xml:space="preserve">, </w:t>
+      </w:r>
+      <w:r>
+        <w:rPr>
+          <w:rFonts w:eastAsiaTheme="minorEastAsia"/>
+          <w:sz w:val="24"/>
+        </w:rPr>
+        <w:t xml:space="preserve">то они также являются зеркалами и между собой. </w:t>
+      </w:r>
+      <w:r>
+        <w:rPr>
+          <w:rFonts w:eastAsiaTheme="minorEastAsia"/>
+          <w:sz w:val="24"/>
+        </w:rPr>
+        <w:t xml:space="preserve">Таким образом, если хранить уже известные сайты зеркала, то при составлении пар кандидатов можно для каждой пары проверять, существуют ли такой промежуточный сайт </w:t>
+      </w:r>
+      <w:r>
+        <w:rPr>
+          <w:rFonts w:eastAsiaTheme="minorEastAsia"/>
+          <w:sz w:val="24"/>
+          <w:lang w:val="en-US"/>
+        </w:rPr>
+        <w:t>B</w:t>
+      </w:r>
+      <w:r>
+        <w:rPr>
+          <w:rFonts w:eastAsiaTheme="minorEastAsia"/>
+          <w:sz w:val="24"/>
+        </w:rPr>
+        <w:t xml:space="preserve">. </w:t>
+      </w:r>
+      <w:r>
+        <w:rPr>
+          <w:rFonts w:eastAsiaTheme="minorEastAsia"/>
+          <w:sz w:val="24"/>
+        </w:rPr>
+        <w:t>Данный компаратор как раз проверяет, существует ли путь в графе зеркал от одного сайта к другому.</w:t>
+      </w:r>
+    </w:p>
+    <w:p>
+      <w:pPr>
         <w:pStyle w:val="2"/>
+        <w:numPr>
+          <w:ilvl w:val="1"/>
+          <w:numId w:val="27"/>
+        </w:numPr>
         <w:spacing w:line="360" w:lineRule="auto"/>
-        <w:ind w:firstLine="567"/>
         <w:rPr>
           <w:sz w:val="32"/>
         </w:rPr>
       </w:pPr>
-      <w:bookmarkStart w:id="9" w:name="_Toc357283833"/>
+      <w:bookmarkStart w:id="11" w:name="_Toc357721888"/>
       <w:r>
         <w:rPr>
           <w:sz w:val="32"/>
         </w:rPr>
-        <w:t>2.</w:t>
-      </w:r>
-      <w:r>
-        <w:rPr>
-          <w:sz w:val="32"/>
-        </w:rPr>
-        <w:t>4</w:t>
-      </w:r>
-      <w:r>
-        <w:rPr>
-          <w:sz w:val="32"/>
-        </w:rPr>
-        <w:t>. Проверка пар</w:t>
-      </w:r>
-      <w:bookmarkEnd w:id="9"/>
+        <w:t>Проверка пар</w:t>
+      </w:r>
+      <w:bookmarkEnd w:id="11"/>
     </w:p>
     <w:p>
       <w:pPr>
@@ -6097,7 +6975,6 @@
         <w:rPr>
           <w:sz w:val="24"/>
         </w:rPr>
-        <w:lastRenderedPageBreak/>
         <w:t xml:space="preserve">Для выбора пар страниц </w:t>
       </w:r>
       <w:r>
@@ -6293,43 +7170,25 @@
     <w:p>
       <w:pPr>
         <w:pStyle w:val="2"/>
+        <w:numPr>
+          <w:ilvl w:val="1"/>
+          <w:numId w:val="27"/>
+        </w:numPr>
         <w:spacing w:line="360" w:lineRule="auto"/>
-        <w:ind w:firstLine="567"/>
         <w:rPr>
           <w:rFonts w:eastAsiaTheme="minorEastAsia"/>
           <w:sz w:val="32"/>
         </w:rPr>
       </w:pPr>
-      <w:bookmarkStart w:id="10" w:name="_Toc357283834"/>
+      <w:bookmarkStart w:id="12" w:name="_Toc357721889"/>
       <w:r>
         <w:rPr>
           <w:rFonts w:eastAsiaTheme="minorEastAsia"/>
           <w:sz w:val="32"/>
         </w:rPr>
-        <w:t>2</w:t>
-      </w:r>
-      <w:r>
-        <w:rPr>
-          <w:rFonts w:eastAsiaTheme="minorEastAsia"/>
-          <w:sz w:val="32"/>
-        </w:rPr>
-        <w:t>.</w:t>
-      </w:r>
-      <w:r>
-        <w:rPr>
-          <w:rFonts w:eastAsiaTheme="minorEastAsia"/>
-          <w:sz w:val="32"/>
-        </w:rPr>
-        <w:t>5</w:t>
-      </w:r>
-      <w:r>
-        <w:rPr>
-          <w:rFonts w:eastAsiaTheme="minorEastAsia"/>
-          <w:sz w:val="32"/>
-        </w:rPr>
-        <w:t>. Проверка совпадения страниц</w:t>
-      </w:r>
-      <w:bookmarkEnd w:id="10"/>
+        <w:t>Проверка совпадения страниц</w:t>
+      </w:r>
+      <w:bookmarkEnd w:id="12"/>
     </w:p>
     <w:p>
       <w:pPr>
@@ -6409,7 +7268,14 @@
         <w:rPr>
           <w:sz w:val="24"/>
         </w:rPr>
-        <w:t xml:space="preserve">Это позволит убрать со страницы большинство динамического содержимого, которое не относится к сути страницы и может мешать работе системы. В </w:t>
+        <w:t xml:space="preserve">Это позволит убрать со страницы большинство динамического содержимого, которое не относится к сути страницы и </w:t>
+      </w:r>
+      <w:r>
+        <w:rPr>
+          <w:sz w:val="24"/>
+        </w:rPr>
+        <w:lastRenderedPageBreak/>
+        <w:t xml:space="preserve">может мешать работе системы. В </w:t>
       </w:r>
       <w:r>
         <w:rPr>
@@ -6764,7 +7630,6 @@
               <w:sz w:val="24"/>
               <w:lang w:val="en-US"/>
             </w:rPr>
-            <w:lastRenderedPageBreak/>
             <m:t>resemblance</m:t>
           </m:r>
           <m:d>
@@ -7124,21 +7989,539 @@
         <w:pStyle w:val="2"/>
         <w:numPr>
           <w:ilvl w:val="1"/>
-          <w:numId w:val="25"/>
+          <w:numId w:val="27"/>
         </w:numPr>
         <w:spacing w:line="360" w:lineRule="auto"/>
         <w:rPr>
+          <w:rFonts w:eastAsiaTheme="minorEastAsia"/>
           <w:sz w:val="32"/>
         </w:rPr>
       </w:pPr>
-      <w:bookmarkStart w:id="11" w:name="_Toc357283835"/>
-      <w:r>
-        <w:rPr>
+      <w:bookmarkStart w:id="13" w:name="_Toc357721890"/>
+      <w:r>
+        <w:rPr>
+          <w:rFonts w:eastAsiaTheme="minorEastAsia"/>
           <w:sz w:val="32"/>
         </w:rPr>
+        <w:t>База зеркал</w:t>
+      </w:r>
+      <w:bookmarkEnd w:id="13"/>
+    </w:p>
+    <w:p>
+      <w:pPr>
+        <w:spacing w:line="360" w:lineRule="auto"/>
+        <w:ind w:firstLine="284"/>
+        <w:jc w:val="both"/>
+        <w:rPr>
+          <w:sz w:val="24"/>
+        </w:rPr>
+      </w:pPr>
+      <w:r>
+        <w:rPr>
+          <w:sz w:val="24"/>
+        </w:rPr>
+        <w:t xml:space="preserve">Как уже было сказано выше, известную информацию о сайтах зеркалах можно использовать благодаря транзитивности отношения «зеркало». Для этого достаточно сохранять уже найденные зеркала, либо использовать данные о зеркалах, которые сообщит пользователь. Найденные зеркала можно представить в виде графа, в котором вершинами будут сайты, а </w:t>
+      </w:r>
+      <w:r>
+        <w:rPr>
+          <w:sz w:val="24"/>
+        </w:rPr>
+        <w:t xml:space="preserve">неориентированными </w:t>
+      </w:r>
+      <w:r>
+        <w:rPr>
+          <w:sz w:val="24"/>
+        </w:rPr>
+        <w:t>ребрами отражается отношение дублирования</w:t>
+      </w:r>
+      <w:r>
+        <w:rPr>
+          <w:sz w:val="24"/>
+        </w:rPr>
+        <w:t xml:space="preserve"> (Рис. </w:t>
+      </w:r>
+      <w:r>
+        <w:rPr>
+          <w:sz w:val="24"/>
+        </w:rPr>
+        <w:t>5</w:t>
+      </w:r>
+      <w:r>
+        <w:rPr>
+          <w:sz w:val="24"/>
+        </w:rPr>
+        <w:t>).</w:t>
+      </w:r>
+    </w:p>
+    <w:p>
+      <w:pPr>
+        <w:spacing w:after="0"/>
+        <w:jc w:val="center"/>
+        <w:rPr>
+          <w:sz w:val="24"/>
+        </w:rPr>
+      </w:pPr>
+      <w:r>
+        <w:rPr>
+          <w:noProof/>
+          <w:sz w:val="24"/>
+          <w:lang w:eastAsia="ru-RU"/>
+        </w:rPr>
+        <w:lastRenderedPageBreak/>
+        <w:drawing>
+          <wp:inline distT="0" distB="0" distL="0" distR="0">
+            <wp:extent cx="5932805" cy="4231640"/>
+            <wp:effectExtent l="0" t="0" r="0" b="0"/>
+            <wp:docPr id="9" name="Рисунок 9"/>
+            <wp:cNvGraphicFramePr>
+              <a:graphicFrameLocks xmlns:a="http://schemas.openxmlformats.org/drawingml/2006/main" noChangeAspect="1"/>
+            </wp:cNvGraphicFramePr>
+            <a:graphic xmlns:a="http://schemas.openxmlformats.org/drawingml/2006/main">
+              <a:graphicData uri="http://schemas.openxmlformats.org/drawingml/2006/picture">
+                <pic:pic xmlns:pic="http://schemas.openxmlformats.org/drawingml/2006/picture">
+                  <pic:nvPicPr>
+                    <pic:cNvPr id="0" name="Picture 4"/>
+                    <pic:cNvPicPr>
+                      <a:picLocks noChangeAspect="1" noChangeArrowheads="1"/>
+                    </pic:cNvPicPr>
+                  </pic:nvPicPr>
+                  <pic:blipFill>
+                    <a:blip r:embed="rId11">
+                      <a:extLst>
+                        <a:ext uri="{28A0092B-C50C-407E-A947-70E740481C1C}">
+                          <a14:useLocalDpi xmlns:a14="http://schemas.microsoft.com/office/drawing/2010/main" val="0"/>
+                        </a:ext>
+                      </a:extLst>
+                    </a:blip>
+                    <a:srcRect/>
+                    <a:stretch>
+                      <a:fillRect/>
+                    </a:stretch>
+                  </pic:blipFill>
+                  <pic:spPr bwMode="auto">
+                    <a:xfrm>
+                      <a:off x="0" y="0"/>
+                      <a:ext cx="5932805" cy="4231640"/>
+                    </a:xfrm>
+                    <a:prstGeom prst="rect">
+                      <a:avLst/>
+                    </a:prstGeom>
+                    <a:noFill/>
+                    <a:ln>
+                      <a:noFill/>
+                    </a:ln>
+                  </pic:spPr>
+                </pic:pic>
+              </a:graphicData>
+            </a:graphic>
+          </wp:inline>
+        </w:drawing>
+      </w:r>
+    </w:p>
+    <w:p>
+      <w:pPr>
+        <w:spacing w:after="0" w:line="360" w:lineRule="auto"/>
+        <w:jc w:val="center"/>
+        <w:rPr>
+          <w:b/>
+          <w:sz w:val="20"/>
+        </w:rPr>
+      </w:pPr>
+      <w:r>
+        <w:rPr>
+          <w:b/>
+          <w:sz w:val="20"/>
+        </w:rPr>
+        <w:t>Рис. 5</w:t>
+      </w:r>
+      <w:r>
+        <w:rPr>
+          <w:b/>
+          <w:sz w:val="20"/>
+        </w:rPr>
+        <w:t>. Пример графа зеркал</w:t>
+      </w:r>
+    </w:p>
+    <w:p>
+      <w:pPr>
+        <w:spacing w:after="0" w:line="360" w:lineRule="auto"/>
+        <w:ind w:firstLine="284"/>
+        <w:jc w:val="both"/>
+        <w:rPr>
+          <w:sz w:val="24"/>
+          <w:lang w:val="en-US"/>
+        </w:rPr>
+      </w:pPr>
+      <w:r>
+        <w:rPr>
+          <w:sz w:val="24"/>
+        </w:rPr>
+        <w:t>Проблема заключается в</w:t>
+      </w:r>
+      <w:r>
+        <w:rPr>
+          <w:sz w:val="24"/>
+        </w:rPr>
+        <w:t xml:space="preserve"> том, что, при добавлении в него новых зеркал, этот граф может стать слишком большим и перестать вмещаться в память. Таким образом, его хранение и обработка может быть затруднена. </w:t>
+      </w:r>
+    </w:p>
+    <w:p>
+      <w:pPr>
+        <w:spacing w:after="0" w:line="360" w:lineRule="auto"/>
+        <w:ind w:firstLine="284"/>
+        <w:jc w:val="both"/>
+        <w:rPr>
+          <w:sz w:val="24"/>
+        </w:rPr>
+      </w:pPr>
+      <w:r>
+        <w:rPr>
+          <w:sz w:val="24"/>
+        </w:rPr>
+        <w:t xml:space="preserve">В качестве решения этой проблемы в данной работе была использован специальный вид баз данных: графо-ориентированная база данных </w:t>
+      </w:r>
+      <w:proofErr w:type="spellStart"/>
+      <w:r>
+        <w:rPr>
+          <w:i/>
+          <w:sz w:val="24"/>
+          <w:lang w:val="en-US"/>
+        </w:rPr>
+        <w:t>OrientDB</w:t>
+      </w:r>
+      <w:proofErr w:type="spellEnd"/>
+      <w:r>
+        <w:rPr>
+          <w:sz w:val="24"/>
+        </w:rPr>
+        <w:t xml:space="preserve">. </w:t>
+      </w:r>
+      <w:r>
+        <w:rPr>
+          <w:sz w:val="24"/>
+        </w:rPr>
+        <w:t xml:space="preserve">Данная база специально создана таким образом, чтобы хранить графы и выполнять с ними операции. </w:t>
+      </w:r>
+      <w:proofErr w:type="spellStart"/>
+      <w:proofErr w:type="gramStart"/>
+      <w:r>
+        <w:rPr>
+          <w:i/>
+          <w:sz w:val="24"/>
+          <w:lang w:val="en-US"/>
+        </w:rPr>
+        <w:t>OrientDB</w:t>
+      </w:r>
+      <w:proofErr w:type="spellEnd"/>
+      <w:r>
+        <w:rPr>
+          <w:sz w:val="24"/>
+        </w:rPr>
+        <w:t xml:space="preserve"> </w:t>
+      </w:r>
+      <w:r>
+        <w:rPr>
+          <w:sz w:val="24"/>
+        </w:rPr>
+        <w:t xml:space="preserve">не является реляционной базой данных, тем не менее её синтаксис похож на синтаксис языка </w:t>
+      </w:r>
+      <w:r>
+        <w:rPr>
+          <w:sz w:val="24"/>
+          <w:lang w:val="en-US"/>
+        </w:rPr>
+        <w:t>SQL</w:t>
+      </w:r>
+      <w:r>
+        <w:rPr>
+          <w:sz w:val="24"/>
+        </w:rPr>
+        <w:t>.</w:t>
+      </w:r>
+      <w:proofErr w:type="gramEnd"/>
+      <w:r>
+        <w:rPr>
+          <w:sz w:val="24"/>
+        </w:rPr>
+        <w:t xml:space="preserve"> Также у нее существует удобный </w:t>
+      </w:r>
+      <w:r>
+        <w:rPr>
+          <w:sz w:val="24"/>
+        </w:rPr>
+        <w:t>интерфейс взаимодействия с приложениями</w:t>
+      </w:r>
+      <w:r>
+        <w:rPr>
+          <w:sz w:val="24"/>
+        </w:rPr>
+        <w:t xml:space="preserve"> </w:t>
+      </w:r>
+      <w:r>
+        <w:rPr>
+          <w:sz w:val="24"/>
+        </w:rPr>
+        <w:t xml:space="preserve">на языке </w:t>
+      </w:r>
+      <m:oMath>
+        <m:r>
+          <w:rPr>
+            <w:rFonts w:ascii="Cambria Math" w:hAnsi="Cambria Math"/>
+            <w:sz w:val="24"/>
+            <w:lang w:val="en-US"/>
+          </w:rPr>
+          <m:t>Java</m:t>
+        </m:r>
+      </m:oMath>
+      <w:r>
+        <w:rPr>
+          <w:sz w:val="24"/>
+        </w:rPr>
+        <w:t xml:space="preserve">. </w:t>
+      </w:r>
+      <w:r>
+        <w:rPr>
+          <w:sz w:val="24"/>
+        </w:rPr>
+        <w:t xml:space="preserve">Данная СУБД имеет удобные алгоритмы обхода графа, встроенные реализованные операции поиска пути между вершинами,  поиска кратчайшего пути и операции с множествами вершин. </w:t>
+      </w:r>
+      <w:r>
+        <w:rPr>
+          <w:sz w:val="24"/>
+        </w:rPr>
+        <w:t>Вершинам и ребрам в базе можно указывать любые дополнительные свойства, например, вес или название.</w:t>
+      </w:r>
+    </w:p>
+    <w:p>
+      <w:pPr>
+        <w:spacing w:after="0" w:line="360" w:lineRule="auto"/>
+        <w:ind w:firstLine="284"/>
+        <w:jc w:val="both"/>
+        <w:rPr>
+          <w:rFonts w:eastAsiaTheme="minorEastAsia"/>
+          <w:sz w:val="24"/>
+        </w:rPr>
+      </w:pPr>
+      <w:r>
+        <w:rPr>
+          <w:sz w:val="24"/>
+        </w:rPr>
+        <w:t xml:space="preserve">В работе </w:t>
+      </w:r>
+      <w:proofErr w:type="spellStart"/>
+      <w:r>
+        <w:rPr>
+          <w:i/>
+          <w:sz w:val="24"/>
+          <w:lang w:val="en-US"/>
+        </w:rPr>
+        <w:t>OrientDB</w:t>
+      </w:r>
+      <w:proofErr w:type="spellEnd"/>
+      <w:r>
+        <w:rPr>
+          <w:sz w:val="24"/>
+        </w:rPr>
+        <w:t xml:space="preserve"> </w:t>
+      </w:r>
+      <w:r>
+        <w:rPr>
+          <w:sz w:val="24"/>
+        </w:rPr>
+        <w:t xml:space="preserve">используется следующим образом. Для каждого сайта в ней хранится вершина, у которой в качестве свойства </w:t>
+      </w:r>
+      <m:oMath>
+        <m:r>
+          <w:rPr>
+            <w:rFonts w:ascii="Cambria Math" w:hAnsi="Cambria Math"/>
+            <w:sz w:val="24"/>
+          </w:rPr>
+          <m:t>h</m:t>
+        </m:r>
+        <m:r>
+          <w:rPr>
+            <w:rFonts w:ascii="Cambria Math" w:hAnsi="Cambria Math"/>
+            <w:sz w:val="24"/>
+            <w:lang w:val="en-US"/>
+          </w:rPr>
+          <m:t>ost</m:t>
+        </m:r>
+      </m:oMath>
+      <w:r>
+        <w:rPr>
+          <w:rFonts w:eastAsiaTheme="minorEastAsia"/>
+          <w:sz w:val="24"/>
+        </w:rPr>
+        <w:t xml:space="preserve"> указано название сайта. Между сайтами, которые являются зеркалами, в базе данных хранятся ребра. У каждого ребра параметром </w:t>
+      </w:r>
+      <m:oMath>
+        <m:r>
+          <w:rPr>
+            <w:rFonts w:ascii="Cambria Math" w:eastAsiaTheme="minorEastAsia" w:hAnsi="Cambria Math"/>
+            <w:sz w:val="24"/>
+            <w:lang w:val="en-US"/>
+          </w:rPr>
+          <m:t>weig</m:t>
+        </m:r>
+        <m:r>
+          <w:rPr>
+            <w:rFonts w:ascii="Cambria Math" w:eastAsiaTheme="minorEastAsia" w:hAnsi="Cambria Math"/>
+            <w:sz w:val="24"/>
+          </w:rPr>
+          <m:t>h</m:t>
+        </m:r>
+        <m:r>
+          <w:rPr>
+            <w:rFonts w:ascii="Cambria Math" w:eastAsiaTheme="minorEastAsia" w:hAnsi="Cambria Math"/>
+            <w:sz w:val="24"/>
+            <w:lang w:val="en-US"/>
+          </w:rPr>
+          <m:t>t</m:t>
+        </m:r>
+      </m:oMath>
+      <w:r>
+        <w:rPr>
+          <w:rFonts w:eastAsiaTheme="minorEastAsia"/>
+          <w:sz w:val="24"/>
+        </w:rPr>
+        <w:t xml:space="preserve"> </w:t>
+      </w:r>
+      <w:r>
+        <w:rPr>
+          <w:rFonts w:eastAsiaTheme="minorEastAsia"/>
+          <w:sz w:val="24"/>
+        </w:rPr>
+        <w:t>указана степень похожести между сайтами, которые ребро соединяет.</w:t>
+      </w:r>
+    </w:p>
+    <w:p>
+      <w:pPr>
+        <w:spacing w:after="0" w:line="360" w:lineRule="auto"/>
+        <w:ind w:firstLine="284"/>
+        <w:jc w:val="both"/>
+        <w:rPr>
+          <w:rFonts w:eastAsiaTheme="minorEastAsia"/>
+          <w:sz w:val="24"/>
+        </w:rPr>
+      </w:pPr>
+      <w:r>
+        <w:rPr>
+          <w:rFonts w:eastAsiaTheme="minorEastAsia"/>
+          <w:sz w:val="24"/>
+        </w:rPr>
+        <w:lastRenderedPageBreak/>
+        <w:t xml:space="preserve">В системе реализована функция </w:t>
+      </w:r>
+      <w:proofErr w:type="spellStart"/>
+      <w:r>
+        <w:rPr>
+          <w:rFonts w:eastAsiaTheme="minorEastAsia"/>
+          <w:i/>
+          <w:sz w:val="24"/>
+          <w:lang w:val="en-US"/>
+        </w:rPr>
+        <w:t>checkMirrors</w:t>
+      </w:r>
+      <w:proofErr w:type="spellEnd"/>
+      <w:r>
+        <w:rPr>
+          <w:rFonts w:eastAsiaTheme="minorEastAsia"/>
+          <w:sz w:val="24"/>
+        </w:rPr>
+        <w:t xml:space="preserve">, параметрами которой являются адреса сайтов, а результатом </w:t>
+      </w:r>
+      <w:r>
+        <w:rPr>
+          <w:rFonts w:eastAsiaTheme="minorEastAsia"/>
+          <w:sz w:val="24"/>
+        </w:rPr>
+        <w:t>— существование пути в графе зеркал между этими сайтами</w:t>
+      </w:r>
+      <w:r>
+        <w:rPr>
+          <w:rFonts w:eastAsiaTheme="minorEastAsia"/>
+          <w:sz w:val="24"/>
+        </w:rPr>
+        <w:t>. По этим адресам система сначала находит в базе вершины, свойствами которых являются эти адреса.</w:t>
+      </w:r>
+      <w:r>
+        <w:rPr>
+          <w:rFonts w:eastAsiaTheme="minorEastAsia"/>
+          <w:sz w:val="24"/>
+        </w:rPr>
+        <w:t xml:space="preserve"> Если оба адреса известны, то производится поиск пути между верш</w:t>
+      </w:r>
+      <w:r>
+        <w:rPr>
+          <w:rFonts w:eastAsiaTheme="minorEastAsia"/>
+          <w:sz w:val="24"/>
+        </w:rPr>
+        <w:t>инами, причем ищется такой путь, в котором минимальное по весу ребро максимально. Если путь найден, то в качестве значения сходства сайтов используется значение минимального по весу ребра в таком пути.</w:t>
+      </w:r>
+    </w:p>
+    <w:p>
+      <w:pPr>
+        <w:spacing w:after="0" w:line="360" w:lineRule="auto"/>
+        <w:ind w:firstLine="284"/>
+        <w:jc w:val="both"/>
+        <w:rPr>
+          <w:rFonts w:eastAsiaTheme="minorEastAsia"/>
+          <w:sz w:val="24"/>
+        </w:rPr>
+      </w:pPr>
+      <w:r>
+        <w:rPr>
+          <w:rFonts w:eastAsiaTheme="minorEastAsia"/>
+          <w:sz w:val="24"/>
+        </w:rPr>
+        <w:t xml:space="preserve">При поиске пути не нужно загружать в память целиком весь граф. Также </w:t>
+      </w:r>
+      <w:r>
+        <w:rPr>
+          <w:rFonts w:eastAsiaTheme="minorEastAsia"/>
+          <w:sz w:val="24"/>
+        </w:rPr>
+        <w:t>данную базу можно распределить в случае, если она не помещается на жесткий диск.</w:t>
+      </w:r>
+    </w:p>
+    <w:p>
+      <w:pPr>
+        <w:spacing w:after="0" w:line="360" w:lineRule="auto"/>
+        <w:ind w:firstLine="284"/>
+        <w:jc w:val="both"/>
+        <w:rPr>
+          <w:rFonts w:eastAsiaTheme="minorEastAsia"/>
+          <w:sz w:val="24"/>
+        </w:rPr>
+      </w:pPr>
+      <w:r>
+        <w:rPr>
+          <w:rFonts w:eastAsiaTheme="minorEastAsia"/>
+          <w:sz w:val="24"/>
+        </w:rPr>
+        <w:t>База зеркал используется в качестве одного из компараторов при составлении списка пар кандидатов, а также как отдельный модуль, который может использоваться пользователем для проверки сайтов.</w:t>
+      </w:r>
+    </w:p>
+    <w:p>
+      <w:pPr>
+        <w:pStyle w:val="2"/>
+        <w:numPr>
+          <w:ilvl w:val="1"/>
+          <w:numId w:val="27"/>
+        </w:numPr>
+        <w:spacing w:line="360" w:lineRule="auto"/>
+        <w:rPr>
+          <w:sz w:val="32"/>
+        </w:rPr>
+      </w:pPr>
+      <w:bookmarkStart w:id="14" w:name="_Toc357721891"/>
+      <w:r>
+        <w:rPr>
+          <w:sz w:val="32"/>
+        </w:rPr>
         <w:t>Диаграмма классов системы</w:t>
       </w:r>
-      <w:bookmarkEnd w:id="11"/>
+      <w:bookmarkEnd w:id="14"/>
     </w:p>
     <w:p>
       <w:pPr>
@@ -7153,7 +8536,7 @@
           <w:lang w:eastAsia="ru-RU"/>
         </w:rPr>
         <w:drawing>
-          <wp:inline distT="0" distB="0" distL="0" distR="0">
+          <wp:inline distT="0" distB="0" distL="0" distR="0" wp14:anchorId="518FF19A" wp14:editId="1A347E3C">
             <wp:extent cx="6655981" cy="4592862"/>
             <wp:effectExtent l="0" t="0" r="0" b="0"/>
             <wp:docPr id="1" name="Рисунок 1" descr="D:\workspace\DuplicateSearcher\final\diagram.jpg"/>
@@ -7170,7 +8553,7 @@
                     </pic:cNvPicPr>
                   </pic:nvPicPr>
                   <pic:blipFill>
-                    <a:blip r:embed="rId11">
+                    <a:blip r:embed="rId12">
                       <a:extLst>
                         <a:ext uri="{28A0092B-C50C-407E-A947-70E740481C1C}">
                           <a14:useLocalDpi xmlns:a14="http://schemas.microsoft.com/office/drawing/2010/main" val="0"/>
@@ -7217,7 +8600,21 @@
           <w:b/>
           <w:sz w:val="20"/>
         </w:rPr>
-        <w:t>Рис. 3. Диаграмма классов системы</w:t>
+        <w:t xml:space="preserve">Рис. </w:t>
+      </w:r>
+      <w:r>
+        <w:rPr>
+          <w:b/>
+          <w:sz w:val="20"/>
+        </w:rPr>
+        <w:t>6</w:t>
+      </w:r>
+      <w:r>
+        <w:rPr>
+          <w:b/>
+          <w:sz w:val="20"/>
+        </w:rPr>
+        <w:t>. Диаграмма классов системы</w:t>
       </w:r>
     </w:p>
     <w:p>
@@ -7283,7 +8680,14 @@
         <w:rPr>
           <w:sz w:val="24"/>
         </w:rPr>
-        <w:t xml:space="preserve">который делегирует составление списков классам, реализующим интерфейс </w:t>
+        <w:t xml:space="preserve">который делегирует составление </w:t>
+      </w:r>
+      <w:r>
+        <w:rPr>
+          <w:sz w:val="24"/>
+        </w:rPr>
+        <w:lastRenderedPageBreak/>
+        <w:t xml:space="preserve">списков классам, реализующим интерфейс </w:t>
       </w:r>
       <w:proofErr w:type="spellStart"/>
       <w:r>
@@ -7306,7 +8710,6 @@
           <w:sz w:val="24"/>
           <w:lang w:val="en-US"/>
         </w:rPr>
-        <w:lastRenderedPageBreak/>
         <w:t>PageChecker</w:t>
       </w:r>
       <w:proofErr w:type="spellEnd"/>
@@ -7333,7 +8736,39 @@
         <w:rPr>
           <w:sz w:val="24"/>
         </w:rPr>
-        <w:t>выдает итоговый список пар, которые с наибольшей вероятностью являются зеркалами.</w:t>
+        <w:t xml:space="preserve">выбирает из них пары сайтов с большой вероятностью </w:t>
+      </w:r>
+      <w:proofErr w:type="spellStart"/>
+      <w:r>
+        <w:rPr>
+          <w:sz w:val="24"/>
+        </w:rPr>
+        <w:t>зеркалирования</w:t>
+      </w:r>
+      <w:proofErr w:type="spellEnd"/>
+      <w:r>
+        <w:rPr>
+          <w:sz w:val="24"/>
+        </w:rPr>
+        <w:t xml:space="preserve"> и помещает их в базу известных зеркал. После этого </w:t>
+      </w:r>
+      <w:r>
+        <w:rPr>
+          <w:sz w:val="24"/>
+        </w:rPr>
+        <w:t>выдает итоговый список пар</w:t>
+      </w:r>
+      <w:r>
+        <w:rPr>
+          <w:sz w:val="24"/>
+        </w:rPr>
+        <w:t xml:space="preserve"> пользователю</w:t>
+      </w:r>
+      <w:r>
+        <w:rPr>
+          <w:sz w:val="24"/>
+        </w:rPr>
+        <w:t>.</w:t>
       </w:r>
     </w:p>
     <w:p>
@@ -7349,7 +8784,55 @@
         <w:rPr>
           <w:sz w:val="24"/>
         </w:rPr>
-        <w:t xml:space="preserve">Как можно видеть из диаграммы классов, в большинстве случаев в программе используются интерфейсы, а не конкретные реализации классов. Благодаря этому систему достаточно просто расширять, добавлять новые компараторы, изобретать свои схемы подбора ссылок и проверки текста, даже переделывать принцип построения итогового списка. Также в такой системе несложно покрывать </w:t>
+        <w:t xml:space="preserve">Как можно видеть из диаграммы классов, в большинстве случаев в программе используются интерфейсы, а не конкретные реализации классов. Благодаря этому систему достаточно просто расширять, добавлять новые компараторы, </w:t>
+      </w:r>
+      <w:r>
+        <w:rPr>
+          <w:sz w:val="24"/>
+        </w:rPr>
+        <w:t>использовать</w:t>
+      </w:r>
+      <w:r>
+        <w:rPr>
+          <w:sz w:val="24"/>
+        </w:rPr>
+        <w:t xml:space="preserve"> </w:t>
+      </w:r>
+      <w:r>
+        <w:rPr>
+          <w:sz w:val="24"/>
+        </w:rPr>
+        <w:t>другие</w:t>
+      </w:r>
+      <w:r>
+        <w:rPr>
+          <w:sz w:val="24"/>
+        </w:rPr>
+        <w:t xml:space="preserve"> </w:t>
+      </w:r>
+      <w:r>
+        <w:rPr>
+          <w:sz w:val="24"/>
+        </w:rPr>
+        <w:t>алгоритмы</w:t>
+      </w:r>
+      <w:r>
+        <w:rPr>
+          <w:sz w:val="24"/>
+        </w:rPr>
+        <w:t xml:space="preserve"> подбора ссылок и п</w:t>
+      </w:r>
+      <w:r>
+        <w:rPr>
+          <w:sz w:val="24"/>
+        </w:rPr>
+        <w:t xml:space="preserve">роверки текста, </w:t>
+      </w:r>
+      <w:r>
+        <w:rPr>
+          <w:sz w:val="24"/>
+        </w:rPr>
+        <w:t xml:space="preserve">переделывать принцип построения итогового списка. Также в такой системе несложно покрывать </w:t>
       </w:r>
       <w:r>
         <w:rPr>
@@ -7459,6 +8942,28 @@
         </w:rPr>
         <w:t>компоненты), таким образом, система доступна для многопоточного использования.</w:t>
       </w:r>
+    </w:p>
+    <w:p>
+      <w:pPr>
+        <w:pStyle w:val="2"/>
+        <w:numPr>
+          <w:ilvl w:val="1"/>
+          <w:numId w:val="27"/>
+        </w:numPr>
+        <w:spacing w:line="360" w:lineRule="auto"/>
+        <w:jc w:val="both"/>
+        <w:rPr>
+          <w:sz w:val="32"/>
+        </w:rPr>
+      </w:pPr>
+      <w:bookmarkStart w:id="15" w:name="_Toc357721892"/>
+      <w:r>
+        <w:rPr>
+          <w:sz w:val="32"/>
+        </w:rPr>
+        <w:t>Использование системы</w:t>
+      </w:r>
+      <w:bookmarkEnd w:id="15"/>
     </w:p>
     <w:p>
       <w:pPr>
@@ -7469,6 +8974,65 @@
           <w:sz w:val="24"/>
         </w:rPr>
       </w:pPr>
+      <w:r>
+        <w:rPr>
+          <w:sz w:val="24"/>
+        </w:rPr>
+        <w:t xml:space="preserve">Система выполнена в качестве отдельного приложения, </w:t>
+      </w:r>
+      <w:r>
+        <w:rPr>
+          <w:sz w:val="24"/>
+        </w:rPr>
+        <w:t>работает, как веб-сервис. То есть, система получает запросы от удаленного пользователя и синхронно отсылает ему ответ. Приложение</w:t>
+      </w:r>
+      <w:r>
+        <w:rPr>
+          <w:sz w:val="24"/>
+        </w:rPr>
+        <w:t xml:space="preserve"> собирается в файл с расширением </w:t>
+      </w:r>
+      <w:r>
+        <w:rPr>
+          <w:i/>
+          <w:sz w:val="24"/>
+          <w:lang w:val="en-US"/>
+        </w:rPr>
+        <w:t>war</w:t>
+      </w:r>
+      <w:r>
+        <w:rPr>
+          <w:i/>
+          <w:sz w:val="24"/>
+        </w:rPr>
+        <w:t xml:space="preserve">. </w:t>
+      </w:r>
+      <w:r>
+        <w:rPr>
+          <w:sz w:val="24"/>
+        </w:rPr>
+        <w:t xml:space="preserve">Это приложение можно запустить на любом контейнере приложений, например, </w:t>
+      </w:r>
+      <w:r>
+        <w:rPr>
+          <w:i/>
+          <w:sz w:val="24"/>
+          <w:lang w:val="en-US"/>
+        </w:rPr>
+        <w:t>Tomcat</w:t>
+      </w:r>
+      <w:r>
+        <w:rPr>
+          <w:sz w:val="24"/>
+        </w:rPr>
+        <w:t xml:space="preserve">. </w:t>
+      </w:r>
+      <w:r>
+        <w:rPr>
+          <w:sz w:val="24"/>
+        </w:rPr>
+        <w:t xml:space="preserve">Благодаря этому можно одновременно выполнять несколько запросов к системе. </w:t>
+      </w:r>
     </w:p>
     <w:p>
       <w:pPr>
@@ -7479,6 +9043,1335 @@
           <w:sz w:val="24"/>
         </w:rPr>
       </w:pPr>
+      <w:r>
+        <w:rPr>
+          <w:sz w:val="24"/>
+        </w:rPr>
+        <w:t xml:space="preserve">Взаимодействие с системой происходит через </w:t>
+      </w:r>
+      <w:r>
+        <w:rPr>
+          <w:sz w:val="24"/>
+          <w:lang w:val="en-US"/>
+        </w:rPr>
+        <w:t>HTTP</w:t>
+      </w:r>
+      <w:r>
+        <w:rPr>
+          <w:sz w:val="24"/>
+        </w:rPr>
+        <w:t xml:space="preserve"> </w:t>
+      </w:r>
+      <w:r>
+        <w:rPr>
+          <w:sz w:val="24"/>
+          <w:lang w:val="en-US"/>
+        </w:rPr>
+        <w:t>REST</w:t>
+      </w:r>
+      <w:r>
+        <w:rPr>
+          <w:sz w:val="24"/>
+        </w:rPr>
+        <w:t xml:space="preserve"> интерфейс. Интерфейс состоит из двух точек доступа: </w:t>
+      </w:r>
+      <w:proofErr w:type="spellStart"/>
+      <w:r>
+        <w:rPr>
+          <w:i/>
+          <w:sz w:val="24"/>
+          <w:lang w:val="en-US"/>
+        </w:rPr>
+        <w:t>classifierEndpoint</w:t>
+      </w:r>
+      <w:proofErr w:type="spellEnd"/>
+      <w:r>
+        <w:rPr>
+          <w:sz w:val="24"/>
+        </w:rPr>
+        <w:t xml:space="preserve"> и </w:t>
+      </w:r>
+      <w:proofErr w:type="spellStart"/>
+      <w:r>
+        <w:rPr>
+          <w:i/>
+          <w:sz w:val="24"/>
+          <w:lang w:val="en-US"/>
+        </w:rPr>
+        <w:t>mirrorsBaseEndpoint</w:t>
+      </w:r>
+      <w:proofErr w:type="spellEnd"/>
+      <w:r>
+        <w:rPr>
+          <w:i/>
+          <w:sz w:val="24"/>
+        </w:rPr>
+        <w:t xml:space="preserve">. </w:t>
+      </w:r>
+      <w:r>
+        <w:rPr>
+          <w:sz w:val="24"/>
+        </w:rPr>
+        <w:t xml:space="preserve">Через точку </w:t>
+      </w:r>
+      <w:proofErr w:type="spellStart"/>
+      <w:r>
+        <w:rPr>
+          <w:i/>
+          <w:sz w:val="24"/>
+          <w:lang w:val="en-US"/>
+        </w:rPr>
+        <w:t>classifierEndpoint</w:t>
+      </w:r>
+      <w:proofErr w:type="spellEnd"/>
+      <w:r>
+        <w:rPr>
+          <w:sz w:val="24"/>
+        </w:rPr>
+        <w:t xml:space="preserve"> происходит взаимодействие пользователя с классификатором. Для этого необходимо совершить </w:t>
+      </w:r>
+      <w:r>
+        <w:rPr>
+          <w:sz w:val="24"/>
+          <w:lang w:val="en-US"/>
+        </w:rPr>
+        <w:t>POST</w:t>
+      </w:r>
+      <w:r>
+        <w:rPr>
+          <w:sz w:val="24"/>
+        </w:rPr>
+        <w:t xml:space="preserve"> </w:t>
+      </w:r>
+      <w:r>
+        <w:rPr>
+          <w:sz w:val="24"/>
+        </w:rPr>
+        <w:t xml:space="preserve">запрос по адресу </w:t>
+      </w:r>
+      <w:r>
+        <w:rPr>
+          <w:i/>
+          <w:sz w:val="24"/>
+          <w:lang w:val="en-US"/>
+        </w:rPr>
+        <w:t>http</w:t>
+      </w:r>
+      <w:r>
+        <w:rPr>
+          <w:i/>
+          <w:sz w:val="24"/>
+        </w:rPr>
+        <w:t>://{</w:t>
+      </w:r>
+      <w:r>
+        <w:rPr>
+          <w:i/>
+          <w:sz w:val="24"/>
+          <w:lang w:val="en-US"/>
+        </w:rPr>
+        <w:t>host</w:t>
+      </w:r>
+      <w:r>
+        <w:rPr>
+          <w:i/>
+          <w:sz w:val="24"/>
+        </w:rPr>
+        <w:t>}/</w:t>
+      </w:r>
+      <w:r>
+        <w:rPr>
+          <w:i/>
+          <w:sz w:val="24"/>
+          <w:lang w:val="en-US"/>
+        </w:rPr>
+        <w:t>classifier</w:t>
+      </w:r>
+      <w:r>
+        <w:rPr>
+          <w:i/>
+          <w:sz w:val="24"/>
+        </w:rPr>
+        <w:t>/</w:t>
+      </w:r>
+      <w:r>
+        <w:rPr>
+          <w:i/>
+          <w:sz w:val="24"/>
+          <w:lang w:val="en-US"/>
+        </w:rPr>
+        <w:t>classify</w:t>
+      </w:r>
+      <w:r>
+        <w:rPr>
+          <w:sz w:val="24"/>
+        </w:rPr>
+        <w:t>.</w:t>
+      </w:r>
+      <w:r>
+        <w:rPr>
+          <w:sz w:val="24"/>
+        </w:rPr>
+        <w:t xml:space="preserve"> </w:t>
+      </w:r>
+      <w:r>
+        <w:rPr>
+          <w:sz w:val="24"/>
+        </w:rPr>
+        <w:t xml:space="preserve">В качестве содержимого запроса необходимо </w:t>
+      </w:r>
+      <w:r>
+        <w:rPr>
+          <w:sz w:val="24"/>
+        </w:rPr>
+        <w:t xml:space="preserve">указать список адресов с сайтов (Рис. </w:t>
+      </w:r>
+      <w:r>
+        <w:rPr>
+          <w:sz w:val="24"/>
+        </w:rPr>
+        <w:t>7</w:t>
+      </w:r>
+      <w:r>
+        <w:rPr>
+          <w:sz w:val="24"/>
+        </w:rPr>
+        <w:t>).</w:t>
+      </w:r>
+      <w:r>
+        <w:rPr>
+          <w:sz w:val="24"/>
+        </w:rPr>
+        <w:t xml:space="preserve"> </w:t>
+      </w:r>
+    </w:p>
+    <w:p>
+      <w:pPr>
+        <w:spacing w:after="0" w:line="360" w:lineRule="auto"/>
+        <w:ind w:firstLine="284"/>
+        <w:jc w:val="center"/>
+        <w:rPr>
+          <w:sz w:val="24"/>
+        </w:rPr>
+      </w:pPr>
+      <w:r>
+        <w:rPr>
+          <w:noProof/>
+          <w:sz w:val="24"/>
+          <w:lang w:eastAsia="ru-RU"/>
+        </w:rPr>
+        <w:lastRenderedPageBreak/>
+        <w:drawing>
+          <wp:inline distT="0" distB="0" distL="0" distR="0" wp14:anchorId="53284B5A" wp14:editId="4BDF9A67">
+            <wp:extent cx="3381375" cy="2637155"/>
+            <wp:effectExtent l="0" t="0" r="9525" b="0"/>
+            <wp:docPr id="10" name="Рисунок 10"/>
+            <wp:cNvGraphicFramePr>
+              <a:graphicFrameLocks xmlns:a="http://schemas.openxmlformats.org/drawingml/2006/main" noChangeAspect="1"/>
+            </wp:cNvGraphicFramePr>
+            <a:graphic xmlns:a="http://schemas.openxmlformats.org/drawingml/2006/main">
+              <a:graphicData uri="http://schemas.openxmlformats.org/drawingml/2006/picture">
+                <pic:pic xmlns:pic="http://schemas.openxmlformats.org/drawingml/2006/picture">
+                  <pic:nvPicPr>
+                    <pic:cNvPr id="0" name="Picture 5"/>
+                    <pic:cNvPicPr>
+                      <a:picLocks noChangeAspect="1" noChangeArrowheads="1"/>
+                    </pic:cNvPicPr>
+                  </pic:nvPicPr>
+                  <pic:blipFill>
+                    <a:blip r:embed="rId13">
+                      <a:extLst>
+                        <a:ext uri="{28A0092B-C50C-407E-A947-70E740481C1C}">
+                          <a14:useLocalDpi xmlns:a14="http://schemas.microsoft.com/office/drawing/2010/main" val="0"/>
+                        </a:ext>
+                      </a:extLst>
+                    </a:blip>
+                    <a:srcRect/>
+                    <a:stretch>
+                      <a:fillRect/>
+                    </a:stretch>
+                  </pic:blipFill>
+                  <pic:spPr bwMode="auto">
+                    <a:xfrm>
+                      <a:off x="0" y="0"/>
+                      <a:ext cx="3381375" cy="2637155"/>
+                    </a:xfrm>
+                    <a:prstGeom prst="rect">
+                      <a:avLst/>
+                    </a:prstGeom>
+                    <a:noFill/>
+                    <a:ln>
+                      <a:noFill/>
+                    </a:ln>
+                  </pic:spPr>
+                </pic:pic>
+              </a:graphicData>
+            </a:graphic>
+          </wp:inline>
+        </w:drawing>
+      </w:r>
+    </w:p>
+    <w:p>
+      <w:pPr>
+        <w:spacing w:after="0" w:line="360" w:lineRule="auto"/>
+        <w:ind w:firstLine="284"/>
+        <w:jc w:val="center"/>
+        <w:rPr>
+          <w:b/>
+          <w:sz w:val="20"/>
+        </w:rPr>
+      </w:pPr>
+      <w:r>
+        <w:rPr>
+          <w:b/>
+          <w:sz w:val="20"/>
+        </w:rPr>
+        <w:t xml:space="preserve">Рис. </w:t>
+      </w:r>
+      <w:r>
+        <w:rPr>
+          <w:b/>
+          <w:sz w:val="20"/>
+        </w:rPr>
+        <w:t>7</w:t>
+      </w:r>
+      <w:r>
+        <w:rPr>
+          <w:b/>
+          <w:sz w:val="20"/>
+        </w:rPr>
+        <w:t>. Пример входных данных</w:t>
+      </w:r>
+      <w:r>
+        <w:rPr>
+          <w:b/>
+          <w:sz w:val="20"/>
+        </w:rPr>
+        <w:t xml:space="preserve"> запроса классификации</w:t>
+      </w:r>
+    </w:p>
+    <w:p>
+      <w:pPr>
+        <w:spacing w:after="0" w:line="360" w:lineRule="auto"/>
+        <w:ind w:firstLine="284"/>
+        <w:jc w:val="both"/>
+        <w:rPr>
+          <w:sz w:val="24"/>
+        </w:rPr>
+      </w:pPr>
+      <w:r>
+        <w:rPr>
+          <w:sz w:val="24"/>
+        </w:rPr>
+        <w:t xml:space="preserve">В случае успешного выполнения поиска зеркал пользователю отсылается ответ со статусом </w:t>
+      </w:r>
+      <w:r>
+        <w:rPr>
+          <w:i/>
+          <w:sz w:val="24"/>
+        </w:rPr>
+        <w:t>200</w:t>
+      </w:r>
+      <w:r>
+        <w:rPr>
+          <w:i/>
+          <w:sz w:val="24"/>
+        </w:rPr>
+        <w:t xml:space="preserve"> </w:t>
+      </w:r>
+      <w:r>
+        <w:rPr>
+          <w:i/>
+          <w:sz w:val="24"/>
+          <w:lang w:val="en-US"/>
+        </w:rPr>
+        <w:t>OK</w:t>
+      </w:r>
+      <w:r>
+        <w:rPr>
+          <w:sz w:val="24"/>
+        </w:rPr>
+        <w:t xml:space="preserve">. В качестве содержимого выступает массив из объектов </w:t>
+      </w:r>
+      <w:proofErr w:type="spellStart"/>
+      <w:r>
+        <w:rPr>
+          <w:i/>
+          <w:sz w:val="24"/>
+          <w:lang w:val="en-US"/>
+        </w:rPr>
+        <w:t>WeightedPair</w:t>
+      </w:r>
+      <w:proofErr w:type="spellEnd"/>
+      <w:r>
+        <w:rPr>
+          <w:sz w:val="24"/>
+        </w:rPr>
+        <w:t xml:space="preserve">, то есть два сайта и степень сходства между ними. Пользователь получает этот массив в виде </w:t>
+      </w:r>
+      <w:r>
+        <w:rPr>
+          <w:sz w:val="24"/>
+          <w:lang w:val="en-US"/>
+        </w:rPr>
+        <w:t>JSON</w:t>
+      </w:r>
+      <w:r>
+        <w:rPr>
+          <w:sz w:val="24"/>
+        </w:rPr>
+        <w:t xml:space="preserve"> объекта</w:t>
+      </w:r>
+      <w:r>
+        <w:rPr>
+          <w:sz w:val="24"/>
+        </w:rPr>
+        <w:t xml:space="preserve"> (Рис.</w:t>
+      </w:r>
+      <w:r>
+        <w:rPr>
+          <w:sz w:val="24"/>
+        </w:rPr>
+        <w:t xml:space="preserve"> 8</w:t>
+      </w:r>
+      <w:r>
+        <w:rPr>
+          <w:sz w:val="24"/>
+        </w:rPr>
+        <w:t>)</w:t>
+      </w:r>
+      <w:r>
+        <w:rPr>
+          <w:sz w:val="24"/>
+        </w:rPr>
+        <w:t>.</w:t>
+      </w:r>
+      <w:r>
+        <w:rPr>
+          <w:sz w:val="24"/>
+        </w:rPr>
+        <w:t xml:space="preserve"> В случае какой-либо ошибки сервера пользователю возвращается ответ со статусом </w:t>
+      </w:r>
+      <w:r>
+        <w:rPr>
+          <w:i/>
+          <w:sz w:val="24"/>
+        </w:rPr>
+        <w:t xml:space="preserve">400 </w:t>
+      </w:r>
+      <w:r>
+        <w:rPr>
+          <w:i/>
+          <w:sz w:val="24"/>
+          <w:lang w:val="en-US"/>
+        </w:rPr>
+        <w:t>Bad</w:t>
+      </w:r>
+      <w:r>
+        <w:rPr>
+          <w:i/>
+          <w:sz w:val="24"/>
+        </w:rPr>
+        <w:t xml:space="preserve"> </w:t>
+      </w:r>
+      <w:r>
+        <w:rPr>
+          <w:i/>
+          <w:sz w:val="24"/>
+          <w:lang w:val="en-US"/>
+        </w:rPr>
+        <w:t>request</w:t>
+      </w:r>
+      <w:r>
+        <w:rPr>
+          <w:i/>
+          <w:sz w:val="24"/>
+        </w:rPr>
+        <w:t xml:space="preserve"> </w:t>
+      </w:r>
+      <w:r>
+        <w:rPr>
+          <w:sz w:val="24"/>
+        </w:rPr>
+        <w:t>и текстом об ошибке.</w:t>
+      </w:r>
+    </w:p>
+    <w:p>
+      <w:pPr>
+        <w:spacing w:after="0" w:line="360" w:lineRule="auto"/>
+        <w:ind w:firstLine="284"/>
+        <w:jc w:val="center"/>
+        <w:rPr>
+          <w:sz w:val="24"/>
+        </w:rPr>
+      </w:pPr>
+      <w:r>
+        <w:rPr>
+          <w:sz w:val="24"/>
+        </w:rPr>
+        <w:drawing>
+          <wp:inline distT="0" distB="0" distL="0" distR="0" wp14:anchorId="58D84958" wp14:editId="7C829F24">
+            <wp:extent cx="2495550" cy="3162300"/>
+            <wp:effectExtent l="0" t="0" r="0" b="0"/>
+            <wp:docPr id="1031" name="Picture 7"/>
+            <wp:cNvGraphicFramePr>
+              <a:graphicFrameLocks xmlns:a="http://schemas.openxmlformats.org/drawingml/2006/main" noChangeAspect="1"/>
+            </wp:cNvGraphicFramePr>
+            <a:graphic xmlns:a="http://schemas.openxmlformats.org/drawingml/2006/main">
+              <a:graphicData uri="http://schemas.openxmlformats.org/drawingml/2006/picture">
+                <pic:pic xmlns:pic="http://schemas.openxmlformats.org/drawingml/2006/picture">
+                  <pic:nvPicPr>
+                    <pic:cNvPr id="1031" name="Picture 7"/>
+                    <pic:cNvPicPr>
+                      <a:picLocks noChangeAspect="1" noChangeArrowheads="1"/>
+                    </pic:cNvPicPr>
+                  </pic:nvPicPr>
+                  <pic:blipFill>
+                    <a:blip r:embed="rId14">
+                      <a:extLst>
+                        <a:ext uri="{28A0092B-C50C-407E-A947-70E740481C1C}">
+                          <a14:useLocalDpi xmlns:a14="http://schemas.microsoft.com/office/drawing/2010/main" val="0"/>
+                        </a:ext>
+                      </a:extLst>
+                    </a:blip>
+                    <a:srcRect/>
+                    <a:stretch>
+                      <a:fillRect/>
+                    </a:stretch>
+                  </pic:blipFill>
+                  <pic:spPr bwMode="auto">
+                    <a:xfrm>
+                      <a:off x="0" y="0"/>
+                      <a:ext cx="2495550" cy="3162300"/>
+                    </a:xfrm>
+                    <a:prstGeom prst="rect">
+                      <a:avLst/>
+                    </a:prstGeom>
+                    <a:noFill/>
+                    <a:ln>
+                      <a:noFill/>
+                    </a:ln>
+                    <a:extLst>
+                      <a:ext uri="{909E8E84-426E-40DD-AFC4-6F175D3DCCD1}">
+                        <a14:hiddenFill xmlns:a14="http://schemas.microsoft.com/office/drawing/2010/main">
+                          <a:solidFill>
+                            <a:schemeClr val="accent1"/>
+                          </a:solidFill>
+                        </a14:hiddenFill>
+                      </a:ext>
+                      <a:ext uri="{91240B29-F687-4F45-9708-019B960494DF}">
+                        <a14:hiddenLine xmlns:a14="http://schemas.microsoft.com/office/drawing/2010/main" w="9525">
+                          <a:solidFill>
+                            <a:schemeClr val="tx1"/>
+                          </a:solidFill>
+                          <a:miter lim="800000"/>
+                          <a:headEnd/>
+                          <a:tailEnd/>
+                        </a14:hiddenLine>
+                      </a:ext>
+                    </a:extLst>
+                  </pic:spPr>
+                </pic:pic>
+              </a:graphicData>
+            </a:graphic>
+          </wp:inline>
+        </w:drawing>
+      </w:r>
+    </w:p>
+    <w:p>
+      <w:pPr>
+        <w:spacing w:after="0" w:line="360" w:lineRule="auto"/>
+        <w:ind w:firstLine="284"/>
+        <w:jc w:val="center"/>
+        <w:rPr>
+          <w:b/>
+          <w:sz w:val="20"/>
+        </w:rPr>
+      </w:pPr>
+      <w:r>
+        <w:rPr>
+          <w:b/>
+          <w:sz w:val="20"/>
+        </w:rPr>
+        <w:t>Рис. 8</w:t>
+      </w:r>
+      <w:r>
+        <w:rPr>
+          <w:b/>
+          <w:sz w:val="20"/>
+        </w:rPr>
+        <w:t>. Пример выходных данных</w:t>
+      </w:r>
+      <w:r>
+        <w:rPr>
+          <w:b/>
+          <w:sz w:val="20"/>
+        </w:rPr>
+        <w:t xml:space="preserve"> запроса классификации</w:t>
+      </w:r>
+    </w:p>
+    <w:p>
+      <w:pPr>
+        <w:spacing w:after="0" w:line="360" w:lineRule="auto"/>
+        <w:ind w:firstLine="284"/>
+        <w:jc w:val="both"/>
+        <w:rPr>
+          <w:sz w:val="24"/>
+        </w:rPr>
+      </w:pPr>
+      <w:r>
+        <w:rPr>
+          <w:sz w:val="24"/>
+        </w:rPr>
+        <w:t xml:space="preserve">Точка </w:t>
+      </w:r>
+      <w:proofErr w:type="spellStart"/>
+      <w:r>
+        <w:rPr>
+          <w:i/>
+          <w:sz w:val="24"/>
+          <w:lang w:val="en-US"/>
+        </w:rPr>
+        <w:t>mirrorsBaseEndpoint</w:t>
+      </w:r>
+      <w:proofErr w:type="spellEnd"/>
+      <w:r>
+        <w:rPr>
+          <w:sz w:val="24"/>
+        </w:rPr>
+        <w:t xml:space="preserve"> </w:t>
+      </w:r>
+      <w:r>
+        <w:rPr>
+          <w:sz w:val="24"/>
+        </w:rPr>
+        <w:t>используется для взаимодействия напрямую с базой зеркал. Через неё можно проверить, есть ли путь в базе между двумя зеркалами, и добавить существующие зеркала напрямую.</w:t>
+      </w:r>
+    </w:p>
+    <w:p>
+      <w:pPr>
+        <w:spacing w:after="0" w:line="360" w:lineRule="auto"/>
+        <w:ind w:firstLine="284"/>
+        <w:jc w:val="both"/>
+        <w:rPr>
+          <w:sz w:val="24"/>
+        </w:rPr>
+      </w:pPr>
+      <w:r>
+        <w:rPr>
+          <w:sz w:val="24"/>
+        </w:rPr>
+        <w:t xml:space="preserve">Чтобы добавить зеркала, необходимо совершить </w:t>
+      </w:r>
+      <w:r>
+        <w:rPr>
+          <w:i/>
+          <w:sz w:val="24"/>
+          <w:lang w:val="en-US"/>
+        </w:rPr>
+        <w:t>PUT</w:t>
+      </w:r>
+      <w:r>
+        <w:rPr>
+          <w:sz w:val="24"/>
+        </w:rPr>
+        <w:t xml:space="preserve"> </w:t>
+      </w:r>
+      <w:r>
+        <w:rPr>
+          <w:sz w:val="24"/>
+        </w:rPr>
+        <w:t xml:space="preserve">запрос по адресу </w:t>
+      </w:r>
+      <w:r>
+        <w:rPr>
+          <w:i/>
+          <w:sz w:val="24"/>
+          <w:lang w:val="en-US"/>
+        </w:rPr>
+        <w:t>http</w:t>
+      </w:r>
+      <w:r>
+        <w:rPr>
+          <w:i/>
+          <w:sz w:val="24"/>
+        </w:rPr>
+        <w:t>://{</w:t>
+      </w:r>
+      <w:r>
+        <w:rPr>
+          <w:i/>
+          <w:sz w:val="24"/>
+          <w:lang w:val="en-US"/>
+        </w:rPr>
+        <w:t>host</w:t>
+      </w:r>
+      <w:r>
+        <w:rPr>
+          <w:i/>
+          <w:sz w:val="24"/>
+        </w:rPr>
+        <w:t>}/</w:t>
+      </w:r>
+      <w:proofErr w:type="spellStart"/>
+      <w:r>
+        <w:rPr>
+          <w:i/>
+          <w:sz w:val="24"/>
+          <w:lang w:val="en-US"/>
+        </w:rPr>
+        <w:t>mirrorsBase</w:t>
+      </w:r>
+      <w:proofErr w:type="spellEnd"/>
+      <w:r>
+        <w:rPr>
+          <w:sz w:val="24"/>
+        </w:rPr>
+        <w:t>.</w:t>
+      </w:r>
+      <w:r>
+        <w:rPr>
+          <w:sz w:val="24"/>
+        </w:rPr>
+        <w:t xml:space="preserve"> </w:t>
+      </w:r>
+      <w:r>
+        <w:rPr>
+          <w:sz w:val="24"/>
+        </w:rPr>
+        <w:t xml:space="preserve">Содержимым должен быть </w:t>
+      </w:r>
+      <w:r>
+        <w:rPr>
+          <w:i/>
+          <w:sz w:val="24"/>
+          <w:lang w:val="en-US"/>
+        </w:rPr>
+        <w:t>JSON</w:t>
+      </w:r>
+      <w:r>
+        <w:rPr>
+          <w:sz w:val="24"/>
+        </w:rPr>
+        <w:t xml:space="preserve"> </w:t>
+      </w:r>
+      <w:r>
+        <w:rPr>
+          <w:sz w:val="24"/>
+        </w:rPr>
+        <w:t xml:space="preserve">объект </w:t>
+      </w:r>
+      <w:proofErr w:type="spellStart"/>
+      <w:r>
+        <w:rPr>
+          <w:i/>
+          <w:sz w:val="24"/>
+          <w:lang w:val="en-US"/>
+        </w:rPr>
+        <w:t>WeightedPair</w:t>
+      </w:r>
+      <w:proofErr w:type="spellEnd"/>
+      <w:r>
+        <w:rPr>
+          <w:sz w:val="24"/>
+        </w:rPr>
+        <w:t xml:space="preserve"> </w:t>
+      </w:r>
+      <w:r>
+        <w:rPr>
+          <w:sz w:val="24"/>
+        </w:rPr>
+        <w:t xml:space="preserve">с полями </w:t>
+      </w:r>
+      <w:proofErr w:type="spellStart"/>
+      <w:r>
+        <w:rPr>
+          <w:i/>
+          <w:sz w:val="24"/>
+          <w:lang w:val="en-US"/>
+        </w:rPr>
+        <w:lastRenderedPageBreak/>
+        <w:t>first</w:t>
+      </w:r>
+      <w:r>
+        <w:rPr>
+          <w:i/>
+          <w:sz w:val="24"/>
+          <w:lang w:val="en-US"/>
+        </w:rPr>
+        <w:t>Host</w:t>
+      </w:r>
+      <w:proofErr w:type="spellEnd"/>
+      <w:r>
+        <w:rPr>
+          <w:sz w:val="24"/>
+        </w:rPr>
+        <w:t xml:space="preserve"> </w:t>
+      </w:r>
+      <w:r>
+        <w:rPr>
+          <w:sz w:val="24"/>
+        </w:rPr>
+        <w:t xml:space="preserve">и </w:t>
+      </w:r>
+      <w:proofErr w:type="spellStart"/>
+      <w:r>
+        <w:rPr>
+          <w:i/>
+          <w:sz w:val="24"/>
+          <w:lang w:val="en-US"/>
+        </w:rPr>
+        <w:t>second</w:t>
+      </w:r>
+      <w:r>
+        <w:rPr>
+          <w:i/>
+          <w:sz w:val="24"/>
+          <w:lang w:val="en-US"/>
+        </w:rPr>
+        <w:t>Host</w:t>
+      </w:r>
+      <w:proofErr w:type="spellEnd"/>
+      <w:r>
+        <w:rPr>
+          <w:i/>
+          <w:sz w:val="24"/>
+        </w:rPr>
+        <w:t xml:space="preserve">, </w:t>
+      </w:r>
+      <w:r>
+        <w:rPr>
+          <w:sz w:val="24"/>
+        </w:rPr>
+        <w:t xml:space="preserve">в которых должны быть записаны адреса сайтов, и полем </w:t>
+      </w:r>
+      <w:r>
+        <w:rPr>
+          <w:i/>
+          <w:sz w:val="24"/>
+          <w:lang w:val="en-US"/>
+        </w:rPr>
+        <w:t>weight</w:t>
+      </w:r>
+      <w:r>
+        <w:rPr>
+          <w:sz w:val="24"/>
+        </w:rPr>
+        <w:t xml:space="preserve"> со значением сходства этих сайтов (Рис. </w:t>
+      </w:r>
+      <w:r>
+        <w:rPr>
+          <w:sz w:val="24"/>
+        </w:rPr>
+        <w:t>9</w:t>
+      </w:r>
+      <w:r>
+        <w:rPr>
+          <w:sz w:val="24"/>
+        </w:rPr>
+        <w:t xml:space="preserve">). </w:t>
+      </w:r>
+      <w:r>
+        <w:rPr>
+          <w:sz w:val="24"/>
+        </w:rPr>
+        <w:t xml:space="preserve">Возвращаемым значением является статус </w:t>
+      </w:r>
+      <w:r>
+        <w:rPr>
+          <w:i/>
+          <w:sz w:val="24"/>
+        </w:rPr>
+        <w:t xml:space="preserve">200 </w:t>
+      </w:r>
+      <w:r>
+        <w:rPr>
+          <w:i/>
+          <w:sz w:val="24"/>
+          <w:lang w:val="en-US"/>
+        </w:rPr>
+        <w:t>OK</w:t>
+      </w:r>
+      <w:r>
+        <w:rPr>
+          <w:i/>
+          <w:sz w:val="24"/>
+        </w:rPr>
+        <w:t xml:space="preserve"> </w:t>
+      </w:r>
+      <w:r>
+        <w:rPr>
+          <w:sz w:val="24"/>
+        </w:rPr>
+        <w:t xml:space="preserve">в случае успеха, и статус </w:t>
+      </w:r>
+      <w:r>
+        <w:rPr>
+          <w:i/>
+          <w:sz w:val="24"/>
+        </w:rPr>
+        <w:t xml:space="preserve">400 </w:t>
+      </w:r>
+      <w:r>
+        <w:rPr>
+          <w:i/>
+          <w:sz w:val="24"/>
+          <w:lang w:val="en-US"/>
+        </w:rPr>
+        <w:t>Bad</w:t>
+      </w:r>
+      <w:r>
+        <w:rPr>
+          <w:i/>
+          <w:sz w:val="24"/>
+        </w:rPr>
+        <w:t xml:space="preserve"> </w:t>
+      </w:r>
+      <w:r>
+        <w:rPr>
+          <w:i/>
+          <w:sz w:val="24"/>
+          <w:lang w:val="en-US"/>
+        </w:rPr>
+        <w:t>request</w:t>
+      </w:r>
+      <w:r>
+        <w:rPr>
+          <w:sz w:val="24"/>
+        </w:rPr>
+        <w:t xml:space="preserve"> </w:t>
+      </w:r>
+      <w:r>
+        <w:rPr>
+          <w:sz w:val="24"/>
+        </w:rPr>
+        <w:t>с сообщением об ошибке в случае неудачи.</w:t>
+      </w:r>
+    </w:p>
+    <w:p>
+      <w:pPr>
+        <w:spacing w:after="0" w:line="360" w:lineRule="auto"/>
+        <w:ind w:firstLine="284"/>
+        <w:jc w:val="center"/>
+        <w:rPr>
+          <w:sz w:val="24"/>
+        </w:rPr>
+      </w:pPr>
+      <w:r>
+        <w:rPr>
+          <w:noProof/>
+          <w:sz w:val="24"/>
+          <w:lang w:eastAsia="ru-RU"/>
+        </w:rPr>
+        <w:drawing>
+          <wp:inline distT="0" distB="0" distL="0" distR="0">
+            <wp:extent cx="2573020" cy="1158875"/>
+            <wp:effectExtent l="0" t="0" r="0" b="3175"/>
+            <wp:docPr id="11" name="Рисунок 11"/>
+            <wp:cNvGraphicFramePr>
+              <a:graphicFrameLocks xmlns:a="http://schemas.openxmlformats.org/drawingml/2006/main" noChangeAspect="1"/>
+            </wp:cNvGraphicFramePr>
+            <a:graphic xmlns:a="http://schemas.openxmlformats.org/drawingml/2006/main">
+              <a:graphicData uri="http://schemas.openxmlformats.org/drawingml/2006/picture">
+                <pic:pic xmlns:pic="http://schemas.openxmlformats.org/drawingml/2006/picture">
+                  <pic:nvPicPr>
+                    <pic:cNvPr id="0" name="Picture 6"/>
+                    <pic:cNvPicPr>
+                      <a:picLocks noChangeAspect="1" noChangeArrowheads="1"/>
+                    </pic:cNvPicPr>
+                  </pic:nvPicPr>
+                  <pic:blipFill>
+                    <a:blip r:embed="rId15">
+                      <a:extLst>
+                        <a:ext uri="{28A0092B-C50C-407E-A947-70E740481C1C}">
+                          <a14:useLocalDpi xmlns:a14="http://schemas.microsoft.com/office/drawing/2010/main" val="0"/>
+                        </a:ext>
+                      </a:extLst>
+                    </a:blip>
+                    <a:srcRect/>
+                    <a:stretch>
+                      <a:fillRect/>
+                    </a:stretch>
+                  </pic:blipFill>
+                  <pic:spPr bwMode="auto">
+                    <a:xfrm>
+                      <a:off x="0" y="0"/>
+                      <a:ext cx="2573020" cy="1158875"/>
+                    </a:xfrm>
+                    <a:prstGeom prst="rect">
+                      <a:avLst/>
+                    </a:prstGeom>
+                    <a:noFill/>
+                    <a:ln>
+                      <a:noFill/>
+                    </a:ln>
+                  </pic:spPr>
+                </pic:pic>
+              </a:graphicData>
+            </a:graphic>
+          </wp:inline>
+        </w:drawing>
+      </w:r>
+    </w:p>
+    <w:p>
+      <w:pPr>
+        <w:spacing w:after="0" w:line="360" w:lineRule="auto"/>
+        <w:ind w:firstLine="284"/>
+        <w:jc w:val="center"/>
+        <w:rPr>
+          <w:b/>
+          <w:sz w:val="20"/>
+        </w:rPr>
+      </w:pPr>
+      <w:r>
+        <w:rPr>
+          <w:b/>
+          <w:sz w:val="20"/>
+        </w:rPr>
+        <w:t>Рис.</w:t>
+      </w:r>
+      <w:r>
+        <w:rPr>
+          <w:b/>
+          <w:sz w:val="20"/>
+        </w:rPr>
+        <w:t xml:space="preserve"> 9</w:t>
+      </w:r>
+      <w:r>
+        <w:rPr>
+          <w:b/>
+          <w:sz w:val="20"/>
+        </w:rPr>
+        <w:t>. Пример входных данных запроса добавления зеркала</w:t>
+      </w:r>
+    </w:p>
+    <w:p>
+      <w:pPr>
+        <w:spacing w:after="0" w:line="360" w:lineRule="auto"/>
+        <w:ind w:firstLine="284"/>
+        <w:jc w:val="both"/>
+        <w:rPr>
+          <w:sz w:val="24"/>
+        </w:rPr>
+      </w:pPr>
+      <w:r>
+        <w:rPr>
+          <w:sz w:val="24"/>
+        </w:rPr>
+        <w:t>Чтобы проверить сайты по базе, необх</w:t>
+      </w:r>
+      <w:r>
+        <w:rPr>
+          <w:sz w:val="24"/>
+        </w:rPr>
+        <w:t xml:space="preserve">одимо </w:t>
+      </w:r>
+      <w:r>
+        <w:rPr>
+          <w:sz w:val="24"/>
+        </w:rPr>
+        <w:t xml:space="preserve">сделать </w:t>
+      </w:r>
+      <w:r>
+        <w:rPr>
+          <w:i/>
+          <w:sz w:val="24"/>
+          <w:lang w:val="en-US"/>
+        </w:rPr>
+        <w:t>POST</w:t>
+      </w:r>
+      <w:r>
+        <w:rPr>
+          <w:sz w:val="24"/>
+        </w:rPr>
+        <w:t xml:space="preserve"> </w:t>
+      </w:r>
+      <w:r>
+        <w:rPr>
+          <w:sz w:val="24"/>
+        </w:rPr>
+        <w:t xml:space="preserve">запрос по адресу </w:t>
+      </w:r>
+      <w:r>
+        <w:rPr>
+          <w:i/>
+          <w:sz w:val="24"/>
+          <w:lang w:val="en-US"/>
+        </w:rPr>
+        <w:t>http</w:t>
+      </w:r>
+      <w:r>
+        <w:rPr>
+          <w:i/>
+          <w:sz w:val="24"/>
+        </w:rPr>
+        <w:t>://{</w:t>
+      </w:r>
+      <w:r>
+        <w:rPr>
+          <w:i/>
+          <w:sz w:val="24"/>
+          <w:lang w:val="en-US"/>
+        </w:rPr>
+        <w:t>host</w:t>
+      </w:r>
+      <w:r>
+        <w:rPr>
+          <w:i/>
+          <w:sz w:val="24"/>
+        </w:rPr>
+        <w:t>}/</w:t>
+      </w:r>
+      <w:proofErr w:type="spellStart"/>
+      <w:r>
+        <w:rPr>
+          <w:i/>
+          <w:sz w:val="24"/>
+          <w:lang w:val="en-US"/>
+        </w:rPr>
+        <w:t>mirrorsBase</w:t>
+      </w:r>
+      <w:proofErr w:type="spellEnd"/>
+      <w:r>
+        <w:rPr>
+          <w:sz w:val="24"/>
+        </w:rPr>
+        <w:t>.</w:t>
+      </w:r>
+      <w:r>
+        <w:rPr>
+          <w:sz w:val="24"/>
+        </w:rPr>
+        <w:t xml:space="preserve"> В запросе необходимо передать </w:t>
+      </w:r>
+      <w:r>
+        <w:rPr>
+          <w:i/>
+          <w:sz w:val="24"/>
+          <w:lang w:val="en-US"/>
+        </w:rPr>
+        <w:t>JSON</w:t>
+      </w:r>
+      <w:r>
+        <w:rPr>
+          <w:sz w:val="24"/>
+        </w:rPr>
+        <w:t xml:space="preserve"> </w:t>
+      </w:r>
+      <w:r>
+        <w:rPr>
+          <w:sz w:val="24"/>
+        </w:rPr>
+        <w:t xml:space="preserve">с полями </w:t>
+      </w:r>
+      <w:r>
+        <w:rPr>
+          <w:i/>
+          <w:sz w:val="24"/>
+          <w:lang w:val="en-US"/>
+        </w:rPr>
+        <w:t>first</w:t>
+      </w:r>
+      <w:r>
+        <w:rPr>
+          <w:sz w:val="24"/>
+        </w:rPr>
+        <w:t xml:space="preserve"> </w:t>
+      </w:r>
+      <w:r>
+        <w:rPr>
+          <w:sz w:val="24"/>
+        </w:rPr>
+        <w:t xml:space="preserve">и </w:t>
+      </w:r>
+      <w:r>
+        <w:rPr>
+          <w:i/>
+          <w:sz w:val="24"/>
+          <w:lang w:val="en-US"/>
+        </w:rPr>
+        <w:t>second</w:t>
+      </w:r>
+      <w:r>
+        <w:rPr>
+          <w:sz w:val="24"/>
+        </w:rPr>
+        <w:t xml:space="preserve">, </w:t>
+      </w:r>
+      <w:r>
+        <w:rPr>
+          <w:sz w:val="24"/>
+        </w:rPr>
+        <w:t>в которых необходимо указать сайты для проверки. В случае успешного поиска</w:t>
+      </w:r>
+      <w:r>
+        <w:rPr>
+          <w:sz w:val="24"/>
+        </w:rPr>
+        <w:t xml:space="preserve"> </w:t>
+      </w:r>
+      <w:r>
+        <w:rPr>
+          <w:sz w:val="24"/>
+        </w:rPr>
+        <w:t xml:space="preserve">пользователь получит ответ </w:t>
+      </w:r>
+      <w:r>
+        <w:rPr>
+          <w:i/>
+          <w:sz w:val="24"/>
+        </w:rPr>
+        <w:t xml:space="preserve">200 </w:t>
+      </w:r>
+      <w:r>
+        <w:rPr>
+          <w:i/>
+          <w:sz w:val="24"/>
+          <w:lang w:val="en-US"/>
+        </w:rPr>
+        <w:t>OK</w:t>
+      </w:r>
+      <w:r>
+        <w:rPr>
+          <w:i/>
+          <w:sz w:val="24"/>
+        </w:rPr>
+        <w:t xml:space="preserve"> </w:t>
+      </w:r>
+      <w:r>
+        <w:rPr>
+          <w:sz w:val="24"/>
+        </w:rPr>
+        <w:t xml:space="preserve">с объектом </w:t>
+      </w:r>
+      <w:proofErr w:type="spellStart"/>
+      <w:r>
+        <w:rPr>
+          <w:i/>
+          <w:sz w:val="24"/>
+          <w:lang w:val="en-US"/>
+        </w:rPr>
+        <w:t>WeightedPair</w:t>
+      </w:r>
+      <w:proofErr w:type="spellEnd"/>
+      <w:r>
+        <w:rPr>
+          <w:i/>
+          <w:sz w:val="24"/>
+        </w:rPr>
+        <w:t xml:space="preserve">, </w:t>
+      </w:r>
+      <w:proofErr w:type="spellStart"/>
+      <w:r>
+        <w:rPr>
+          <w:sz w:val="24"/>
+        </w:rPr>
+        <w:t>сериализованным</w:t>
+      </w:r>
+      <w:proofErr w:type="spellEnd"/>
+      <w:r>
+        <w:rPr>
+          <w:sz w:val="24"/>
+        </w:rPr>
+        <w:t xml:space="preserve"> в </w:t>
+      </w:r>
+      <w:r>
+        <w:rPr>
+          <w:i/>
+          <w:sz w:val="24"/>
+          <w:lang w:val="en-US"/>
+        </w:rPr>
+        <w:t>JSON</w:t>
+      </w:r>
+      <w:r>
+        <w:rPr>
+          <w:sz w:val="24"/>
+        </w:rPr>
+        <w:t xml:space="preserve">. </w:t>
+      </w:r>
+      <w:r>
+        <w:rPr>
+          <w:sz w:val="24"/>
+        </w:rPr>
+        <w:t xml:space="preserve">Если </w:t>
+      </w:r>
+      <w:proofErr w:type="gramStart"/>
+      <w:r>
+        <w:rPr>
+          <w:sz w:val="24"/>
+        </w:rPr>
+        <w:t>какого-то</w:t>
+      </w:r>
+      <w:proofErr w:type="gramEnd"/>
+      <w:r>
+        <w:rPr>
+          <w:sz w:val="24"/>
+        </w:rPr>
+        <w:t xml:space="preserve"> из переданных сайтов нет в базе, значение </w:t>
+      </w:r>
+      <w:r>
+        <w:rPr>
+          <w:i/>
+          <w:sz w:val="24"/>
+          <w:lang w:val="en-US"/>
+        </w:rPr>
+        <w:t>weight</w:t>
+      </w:r>
+      <w:r>
+        <w:rPr>
+          <w:i/>
+          <w:sz w:val="24"/>
+        </w:rPr>
+        <w:t xml:space="preserve"> </w:t>
+      </w:r>
+      <w:r>
+        <w:rPr>
+          <w:sz w:val="24"/>
+        </w:rPr>
+        <w:t xml:space="preserve">будет равно -1. В случае ошибки пользователь получит ответ </w:t>
+      </w:r>
+      <w:r>
+        <w:rPr>
+          <w:i/>
+          <w:sz w:val="24"/>
+        </w:rPr>
+        <w:t xml:space="preserve">400 </w:t>
+      </w:r>
+      <w:r>
+        <w:rPr>
+          <w:i/>
+          <w:sz w:val="24"/>
+          <w:lang w:val="en-US"/>
+        </w:rPr>
+        <w:t>Bad</w:t>
+      </w:r>
+      <w:r>
+        <w:rPr>
+          <w:i/>
+          <w:sz w:val="24"/>
+        </w:rPr>
+        <w:t xml:space="preserve"> </w:t>
+      </w:r>
+      <w:r>
+        <w:rPr>
+          <w:i/>
+          <w:sz w:val="24"/>
+          <w:lang w:val="en-US"/>
+        </w:rPr>
+        <w:t>request</w:t>
+      </w:r>
+      <w:r>
+        <w:rPr>
+          <w:sz w:val="24"/>
+        </w:rPr>
+        <w:t xml:space="preserve"> </w:t>
+      </w:r>
+      <w:r>
+        <w:rPr>
+          <w:sz w:val="24"/>
+        </w:rPr>
+        <w:t>и информацию об ошибке.</w:t>
+      </w:r>
     </w:p>
     <w:p>
       <w:pPr>
@@ -7592,6 +10485,16 @@
     </w:p>
     <w:p>
       <w:pPr>
+        <w:spacing w:line="360" w:lineRule="auto"/>
+        <w:ind w:firstLine="284"/>
+        <w:jc w:val="both"/>
+        <w:rPr>
+          <w:sz w:val="24"/>
+        </w:rPr>
+      </w:pPr>
+    </w:p>
+    <w:p>
+      <w:pPr>
         <w:pStyle w:val="1"/>
         <w:spacing w:line="360" w:lineRule="auto"/>
         <w:jc w:val="center"/>
@@ -7599,7 +10502,7 @@
           <w:sz w:val="36"/>
         </w:rPr>
       </w:pPr>
-      <w:bookmarkStart w:id="12" w:name="_Toc357283836"/>
+      <w:bookmarkStart w:id="16" w:name="_Toc357721893"/>
       <w:r>
         <w:rPr>
           <w:sz w:val="36"/>
@@ -7625,7 +10528,7 @@
         </w:rPr>
         <w:t>я</w:t>
       </w:r>
-      <w:bookmarkEnd w:id="12"/>
+      <w:bookmarkEnd w:id="16"/>
     </w:p>
     <w:p>
       <w:pPr>
@@ -7646,12 +10549,14 @@
         </w:rPr>
         <w:t xml:space="preserve"> </w:t>
       </w:r>
+      <w:bookmarkStart w:id="17" w:name="_Toc357721894"/>
       <w:r>
         <w:rPr>
           <w:sz w:val="32"/>
         </w:rPr>
         <w:t>Тестирование на небольшом списке</w:t>
       </w:r>
+      <w:bookmarkEnd w:id="17"/>
     </w:p>
     <w:p>
       <w:pPr>
@@ -7982,7 +10887,6 @@
     <w:p/>
     <w:p/>
     <w:p/>
-    <w:p/>
     <w:p>
       <w:pPr>
         <w:pStyle w:val="1"/>
@@ -7992,11 +10896,12 @@
           <w:sz w:val="36"/>
         </w:rPr>
       </w:pPr>
-      <w:bookmarkStart w:id="13" w:name="_Toc357283837"/>
+      <w:bookmarkStart w:id="18" w:name="_Toc357721895"/>
       <w:r>
         <w:rPr>
           <w:sz w:val="36"/>
         </w:rPr>
+        <w:lastRenderedPageBreak/>
         <w:t>С</w:t>
       </w:r>
       <w:r>
@@ -8029,7 +10934,7 @@
         </w:rPr>
         <w:t>источников</w:t>
       </w:r>
-      <w:bookmarkEnd w:id="13"/>
+      <w:bookmarkEnd w:id="18"/>
     </w:p>
     <w:p>
       <w:pPr>
@@ -8106,7 +11011,7 @@
         </w:rPr>
         <w:t xml:space="preserve"> </w:t>
       </w:r>
-      <w:hyperlink r:id="rId12" w:history="1">
+      <w:hyperlink r:id="rId16" w:history="1">
         <w:r>
           <w:rPr>
             <w:rStyle w:val="a4"/>
@@ -8177,17 +11082,7 @@
           <w:szCs w:val="24"/>
           <w:lang w:val="en-US"/>
         </w:rPr>
-        <w:t xml:space="preserve"> Finding near replicas of</w:t>
-      </w:r>
-      <w:bookmarkStart w:id="14" w:name="_GoBack"/>
-      <w:bookmarkEnd w:id="14"/>
-      <w:r>
-        <w:rPr>
-          <w:sz w:val="24"/>
-          <w:szCs w:val="24"/>
-          <w:lang w:val="en-US"/>
-        </w:rPr>
-        <w:t xml:space="preserve"> documents on the web.  </w:t>
+        <w:t xml:space="preserve"> Finding near replicas of documents on the web.  </w:t>
       </w:r>
       <w:r>
         <w:rPr>
@@ -8398,7 +11293,7 @@
         </w:rPr>
         <w:t xml:space="preserve">. </w:t>
       </w:r>
-      <w:hyperlink r:id="rId13" w:history="1">
+      <w:hyperlink r:id="rId17" w:history="1">
         <w:r>
           <w:rPr>
             <w:rStyle w:val="a4"/>
@@ -10679,7 +13574,7 @@
   <w:abstractNum w:abstractNumId="20">
     <w:nsid w:val="442F0017"/>
     <w:multiLevelType w:val="hybridMultilevel"/>
-    <w:tmpl w:val="48DCB62E"/>
+    <w:tmpl w:val="8FDED3EE"/>
     <w:lvl w:ilvl="0" w:tplc="0419000F">
       <w:start w:val="1"/>
       <w:numFmt w:val="decimal"/>
@@ -11596,7 +14491,7 @@
   <w:abstractNum w:abstractNumId="29">
     <w:nsid w:val="67881CA2"/>
     <w:multiLevelType w:val="multilevel"/>
-    <w:tmpl w:val="2E721256"/>
+    <w:tmpl w:val="7E588914"/>
     <w:lvl w:ilvl="0">
       <w:start w:val="1"/>
       <w:numFmt w:val="decimal"/>
@@ -11619,6 +14514,7 @@
       </w:pPr>
       <w:rPr>
         <w:rFonts w:hint="default"/>
+        <w:sz w:val="32"/>
       </w:rPr>
     </w:lvl>
     <w:lvl w:ilvl="2">
@@ -12503,7 +15399,6 @@
   <w:style w:type="character" w:default="1" w:styleId="a0">
     <w:name w:val="Default Paragraph Font"/>
     <w:uiPriority w:val="1"/>
-    <w:semiHidden/>
     <w:unhideWhenUsed/>
   </w:style>
   <w:style w:type="table" w:default="1" w:styleId="a1">
@@ -12932,7 +15827,6 @@
   <w:style w:type="character" w:default="1" w:styleId="a0">
     <w:name w:val="Default Paragraph Font"/>
     <w:uiPriority w:val="1"/>
-    <w:semiHidden/>
     <w:unhideWhenUsed/>
   </w:style>
   <w:style w:type="table" w:default="1" w:styleId="a1">
@@ -13419,7 +16313,7 @@
 </file>
 
 <file path=customXml/itemProps1.xml><?xml version="1.0" encoding="utf-8"?>
-<ds:datastoreItem xmlns:ds="http://schemas.openxmlformats.org/officeDocument/2006/customXml" ds:itemID="{31908294-BE72-4009-9654-F8AB4D9A4B0F}">
+<ds:datastoreItem xmlns:ds="http://schemas.openxmlformats.org/officeDocument/2006/customXml" ds:itemID="{1B203A9F-73DE-41C9-A629-1664B218F378}">
   <ds:schemaRefs>
     <ds:schemaRef ds:uri="http://schemas.openxmlformats.org/officeDocument/2006/bibliography"/>
   </ds:schemaRefs>

</xml_diff>

<commit_message>
Comparators extracted to separated module
</commit_message>
<xml_diff>
--- a/final/Larionov.docx
+++ b/final/Larionov.docx
@@ -547,6 +547,7 @@
           <w:docPartUnique/>
         </w:docPartObj>
       </w:sdtPr>
+      <w:sdtEndPr/>
       <w:sdtContent>
         <w:p>
           <w:pPr>
@@ -2817,8 +2818,6 @@
           <w:sz w:val="36"/>
         </w:rPr>
       </w:pPr>
-      <w:bookmarkStart w:id="0" w:name="_GoBack"/>
-      <w:bookmarkEnd w:id="0"/>
     </w:p>
     <w:p/>
     <w:p/>
@@ -2832,7 +2831,7 @@
           <w:sz w:val="36"/>
         </w:rPr>
       </w:pPr>
-      <w:bookmarkStart w:id="1" w:name="_Toc357889320"/>
+      <w:bookmarkStart w:id="0" w:name="_Toc357889320"/>
       <w:r>
         <w:rPr>
           <w:sz w:val="36"/>
@@ -2840,7 +2839,7 @@
         <w:lastRenderedPageBreak/>
         <w:t>Введение</w:t>
       </w:r>
-      <w:bookmarkEnd w:id="1"/>
+      <w:bookmarkEnd w:id="0"/>
     </w:p>
     <w:p>
       <w:pPr>
@@ -3090,7 +3089,7 @@
           <w:sz w:val="36"/>
         </w:rPr>
       </w:pPr>
-      <w:bookmarkStart w:id="2" w:name="_Toc357889321"/>
+      <w:bookmarkStart w:id="1" w:name="_Toc357889321"/>
       <w:r>
         <w:rPr>
           <w:sz w:val="36"/>
@@ -3098,7 +3097,7 @@
         <w:lastRenderedPageBreak/>
         <w:t>Глава 1. Основные понятия и обзор методов</w:t>
       </w:r>
-      <w:bookmarkEnd w:id="2"/>
+      <w:bookmarkEnd w:id="1"/>
     </w:p>
     <w:p>
       <w:pPr>
@@ -3116,14 +3115,14 @@
           <w:lang w:eastAsia="ru-RU"/>
         </w:rPr>
       </w:pPr>
-      <w:bookmarkStart w:id="3" w:name="_Toc357889322"/>
+      <w:bookmarkStart w:id="2" w:name="_Toc357889322"/>
       <w:r>
         <w:rPr>
           <w:sz w:val="32"/>
         </w:rPr>
         <w:t>Основные определения</w:t>
       </w:r>
-      <w:bookmarkEnd w:id="3"/>
+      <w:bookmarkEnd w:id="2"/>
     </w:p>
     <w:p>
       <w:pPr>
@@ -3408,7 +3407,7 @@
           <w:sz w:val="32"/>
         </w:rPr>
       </w:pPr>
-      <w:bookmarkStart w:id="4" w:name="_Toc357889323"/>
+      <w:bookmarkStart w:id="3" w:name="_Toc357889323"/>
       <w:r>
         <w:rPr>
           <w:sz w:val="32"/>
@@ -3427,7 +3426,7 @@
         </w:rPr>
         <w:t>и примеры использования информации о зеркалах</w:t>
       </w:r>
-      <w:bookmarkEnd w:id="4"/>
+      <w:bookmarkEnd w:id="3"/>
     </w:p>
     <w:p>
       <w:pPr>
@@ -3442,21 +3441,7 @@
         <w:rPr>
           <w:sz w:val="24"/>
         </w:rPr>
-        <w:t xml:space="preserve">Существует много причин </w:t>
-      </w:r>
-      <w:proofErr w:type="spellStart"/>
-      <w:r>
-        <w:rPr>
-          <w:sz w:val="24"/>
-        </w:rPr>
-        <w:t>зеркалирования</w:t>
-      </w:r>
-      <w:proofErr w:type="spellEnd"/>
-      <w:r>
-        <w:rPr>
-          <w:sz w:val="24"/>
-        </w:rPr>
-        <w:t xml:space="preserve"> сайтов:</w:t>
+        <w:t>Существует много причин зеркалирования сайтов:</w:t>
       </w:r>
     </w:p>
     <w:p>
@@ -3541,7 +3526,6 @@
         </w:rPr>
         <w:t>.</w:t>
       </w:r>
-      <w:proofErr w:type="spellStart"/>
       <w:r>
         <w:rPr>
           <w:i/>
@@ -3550,7 +3534,6 @@
         </w:rPr>
         <w:t>google</w:t>
       </w:r>
-      <w:proofErr w:type="spellEnd"/>
       <w:r>
         <w:rPr>
           <w:i/>
@@ -3606,7 +3589,6 @@
         </w:rPr>
         <w:t>.</w:t>
       </w:r>
-      <w:proofErr w:type="spellStart"/>
       <w:r>
         <w:rPr>
           <w:i/>
@@ -3615,7 +3597,6 @@
         </w:rPr>
         <w:t>wikileaks</w:t>
       </w:r>
-      <w:proofErr w:type="spellEnd"/>
       <w:r>
         <w:rPr>
           <w:i/>
@@ -3673,21 +3654,7 @@
         <w:rPr>
           <w:sz w:val="24"/>
         </w:rPr>
-        <w:t xml:space="preserve">Для </w:t>
-      </w:r>
-      <w:proofErr w:type="spellStart"/>
-      <w:r>
-        <w:rPr>
-          <w:sz w:val="24"/>
-        </w:rPr>
-        <w:t>интернет-провайдеров</w:t>
-      </w:r>
-      <w:proofErr w:type="spellEnd"/>
-      <w:r>
-        <w:rPr>
-          <w:sz w:val="24"/>
-        </w:rPr>
-        <w:t xml:space="preserve"> траффик из автономной системы (например, другой страны) может стоить дороже, чем траффик внутри своей сети. Поэтому провайдеры могут создавать внутрисетевые зеркала используемых сайтов. По таким соображениям часто создают зеркала сайтов</w:t>
+        <w:t>Для интернет-провайдеров траффик из автономной системы (например, другой страны) может стоить дороже, чем траффик внутри своей сети. Поэтому провайдеры могут создавать внутрисетевые зеркала используемых сайтов. По таким соображениям часто создают зеркала сайтов</w:t>
       </w:r>
       <w:r>
         <w:rPr>
@@ -3881,14 +3848,14 @@
           <w:sz w:val="32"/>
         </w:rPr>
       </w:pPr>
-      <w:bookmarkStart w:id="5" w:name="_Toc357889324"/>
+      <w:bookmarkStart w:id="4" w:name="_Toc357889324"/>
       <w:r>
         <w:rPr>
           <w:sz w:val="32"/>
         </w:rPr>
         <w:t>Проблемы поиска зеркал</w:t>
       </w:r>
-      <w:bookmarkEnd w:id="5"/>
+      <w:bookmarkEnd w:id="4"/>
     </w:p>
     <w:p>
       <w:pPr>
@@ -4327,7 +4294,7 @@
           <w:sz w:val="32"/>
         </w:rPr>
       </w:pPr>
-      <w:bookmarkStart w:id="6" w:name="_Toc357889325"/>
+      <w:bookmarkStart w:id="5" w:name="_Toc357889325"/>
       <w:r>
         <w:rPr>
           <w:rStyle w:val="a6"/>
@@ -4338,7 +4305,7 @@
         </w:rPr>
         <w:t>Существующие алгоритмы</w:t>
       </w:r>
-      <w:bookmarkEnd w:id="6"/>
+      <w:bookmarkEnd w:id="5"/>
     </w:p>
     <w:p>
       <w:pPr>
@@ -4369,21 +4336,7 @@
           <w:sz w:val="24"/>
         </w:rPr>
         <w:lastRenderedPageBreak/>
-        <w:t xml:space="preserve">каждого сайта создать документ, в котором сохранить все пути и страницы сайта. После этого несложно среди этих документов найти </w:t>
-      </w:r>
-      <w:proofErr w:type="gramStart"/>
-      <w:r>
-        <w:rPr>
-          <w:sz w:val="24"/>
-        </w:rPr>
-        <w:t>совпадающие</w:t>
-      </w:r>
-      <w:proofErr w:type="gramEnd"/>
-      <w:r>
-        <w:rPr>
-          <w:sz w:val="24"/>
-        </w:rPr>
-        <w:t>. Однако, интернет слишком велик.</w:t>
+        <w:t>каждого сайта создать документ, в котором сохранить все пути и страницы сайта. После этого несложно среди этих документов найти совпадающие. Однако, интернет слишком велик.</w:t>
       </w:r>
     </w:p>
     <w:p>
@@ -5232,7 +5185,7 @@
           <w:sz w:val="36"/>
         </w:rPr>
       </w:pPr>
-      <w:bookmarkStart w:id="7" w:name="_Toc357889326"/>
+      <w:bookmarkStart w:id="6" w:name="_Toc357889326"/>
       <w:r>
         <w:rPr>
           <w:sz w:val="36"/>
@@ -5252,7 +5205,7 @@
         </w:rPr>
         <w:t>системы</w:t>
       </w:r>
-      <w:bookmarkEnd w:id="7"/>
+      <w:bookmarkEnd w:id="6"/>
     </w:p>
     <w:p>
       <w:pPr>
@@ -5276,16 +5229,16 @@
           <w:szCs w:val="26"/>
         </w:rPr>
       </w:pPr>
-      <w:bookmarkStart w:id="8" w:name="_Toc357790346"/>
-      <w:bookmarkStart w:id="9" w:name="_Toc357790687"/>
-      <w:bookmarkStart w:id="10" w:name="_Toc357805907"/>
-      <w:bookmarkStart w:id="11" w:name="_Toc357889297"/>
-      <w:bookmarkStart w:id="12" w:name="_Toc357889327"/>
+      <w:bookmarkStart w:id="7" w:name="_Toc357790346"/>
+      <w:bookmarkStart w:id="8" w:name="_Toc357790687"/>
+      <w:bookmarkStart w:id="9" w:name="_Toc357805907"/>
+      <w:bookmarkStart w:id="10" w:name="_Toc357889297"/>
+      <w:bookmarkStart w:id="11" w:name="_Toc357889327"/>
+      <w:bookmarkEnd w:id="7"/>
       <w:bookmarkEnd w:id="8"/>
       <w:bookmarkEnd w:id="9"/>
       <w:bookmarkEnd w:id="10"/>
       <w:bookmarkEnd w:id="11"/>
-      <w:bookmarkEnd w:id="12"/>
     </w:p>
     <w:p>
       <w:pPr>
@@ -5309,16 +5262,16 @@
           <w:szCs w:val="26"/>
         </w:rPr>
       </w:pPr>
-      <w:bookmarkStart w:id="13" w:name="_Toc357790347"/>
-      <w:bookmarkStart w:id="14" w:name="_Toc357790688"/>
-      <w:bookmarkStart w:id="15" w:name="_Toc357805908"/>
-      <w:bookmarkStart w:id="16" w:name="_Toc357889298"/>
-      <w:bookmarkStart w:id="17" w:name="_Toc357889328"/>
+      <w:bookmarkStart w:id="12" w:name="_Toc357790347"/>
+      <w:bookmarkStart w:id="13" w:name="_Toc357790688"/>
+      <w:bookmarkStart w:id="14" w:name="_Toc357805908"/>
+      <w:bookmarkStart w:id="15" w:name="_Toc357889298"/>
+      <w:bookmarkStart w:id="16" w:name="_Toc357889328"/>
+      <w:bookmarkEnd w:id="12"/>
       <w:bookmarkEnd w:id="13"/>
       <w:bookmarkEnd w:id="14"/>
       <w:bookmarkEnd w:id="15"/>
       <w:bookmarkEnd w:id="16"/>
-      <w:bookmarkEnd w:id="17"/>
     </w:p>
     <w:p>
       <w:pPr>
@@ -5332,14 +5285,14 @@
           <w:sz w:val="32"/>
         </w:rPr>
       </w:pPr>
-      <w:bookmarkStart w:id="18" w:name="_Toc357889329"/>
+      <w:bookmarkStart w:id="17" w:name="_Toc357889329"/>
       <w:r>
         <w:rPr>
           <w:sz w:val="32"/>
         </w:rPr>
         <w:t>Проектирование системы</w:t>
       </w:r>
-      <w:bookmarkEnd w:id="18"/>
+      <w:bookmarkEnd w:id="17"/>
     </w:p>
     <w:p>
       <w:pPr>
@@ -5354,16 +5307,16 @@
           <w:sz w:val="28"/>
         </w:rPr>
       </w:pPr>
-      <w:bookmarkStart w:id="19" w:name="_Toc357721883"/>
-      <w:bookmarkStart w:id="20" w:name="_Toc357889330"/>
+      <w:bookmarkStart w:id="18" w:name="_Toc357721883"/>
+      <w:bookmarkStart w:id="19" w:name="_Toc357889330"/>
+      <w:bookmarkEnd w:id="18"/>
+      <w:r>
+        <w:rPr>
+          <w:sz w:val="28"/>
+        </w:rPr>
+        <w:t>Постановка задачи</w:t>
+      </w:r>
       <w:bookmarkEnd w:id="19"/>
-      <w:r>
-        <w:rPr>
-          <w:sz w:val="28"/>
-        </w:rPr>
-        <w:t>Постановка задачи</w:t>
-      </w:r>
-      <w:bookmarkEnd w:id="20"/>
     </w:p>
     <w:p>
       <w:pPr>
@@ -5577,14 +5530,14 @@
           <w:sz w:val="28"/>
         </w:rPr>
       </w:pPr>
-      <w:bookmarkStart w:id="21" w:name="_Toc357889331"/>
+      <w:bookmarkStart w:id="20" w:name="_Toc357889331"/>
       <w:r>
         <w:rPr>
           <w:sz w:val="28"/>
         </w:rPr>
         <w:t>Обзор используемых технологий</w:t>
       </w:r>
-      <w:bookmarkEnd w:id="21"/>
+      <w:bookmarkEnd w:id="20"/>
     </w:p>
     <w:p>
       <w:pPr>
@@ -5917,21 +5870,7 @@
         <w:rPr>
           <w:sz w:val="24"/>
         </w:rPr>
-        <w:t xml:space="preserve">существует большое количество уже реализованных алгоритмов, программ, </w:t>
-      </w:r>
-      <w:proofErr w:type="spellStart"/>
-      <w:r>
-        <w:rPr>
-          <w:sz w:val="24"/>
-        </w:rPr>
-        <w:t>фреймворков</w:t>
-      </w:r>
-      <w:proofErr w:type="spellEnd"/>
-      <w:r>
-        <w:rPr>
-          <w:sz w:val="24"/>
-        </w:rPr>
-        <w:t>. Всё это помогает в разработке приложений.</w:t>
+        <w:t>существует большое количество уже реализованных алгоритмов, программ, фреймворков. Всё это помогает в разработке приложений.</w:t>
       </w:r>
     </w:p>
     <w:p>
@@ -6158,21 +6097,7 @@
         <w:rPr>
           <w:sz w:val="24"/>
         </w:rPr>
-        <w:t xml:space="preserve">Последние две проблемы удается решить </w:t>
-      </w:r>
-      <w:proofErr w:type="spellStart"/>
-      <w:r>
-        <w:rPr>
-          <w:sz w:val="24"/>
-        </w:rPr>
-        <w:t>фреймворками</w:t>
-      </w:r>
-      <w:proofErr w:type="spellEnd"/>
-      <w:r>
-        <w:rPr>
-          <w:sz w:val="24"/>
-        </w:rPr>
-        <w:t xml:space="preserve"> </w:t>
+        <w:t xml:space="preserve">Последние две проблемы удается решить фреймворками </w:t>
       </w:r>
       <w:r>
         <w:rPr>
@@ -6250,7 +6175,6 @@
           <w:sz w:val="24"/>
         </w:rPr>
       </w:pPr>
-      <w:proofErr w:type="gramStart"/>
       <w:r>
         <w:rPr>
           <w:i/>
@@ -6286,7 +6210,6 @@
         </w:rPr>
         <w:t xml:space="preserve"> </w:t>
       </w:r>
-      <w:proofErr w:type="spellStart"/>
       <w:r>
         <w:rPr>
           <w:sz w:val="24"/>
@@ -6299,7 +6222,6 @@
         </w:rPr>
         <w:t>реймворк</w:t>
       </w:r>
-      <w:proofErr w:type="spellEnd"/>
       <w:r>
         <w:rPr>
           <w:sz w:val="24"/>
@@ -6422,16 +6344,28 @@
         <w:rPr>
           <w:sz w:val="24"/>
         </w:rPr>
-        <w:t>.</w:t>
-      </w:r>
-      <w:proofErr w:type="gramEnd"/>
+        <w:t xml:space="preserve">. </w:t>
+      </w:r>
+      <w:r>
+        <w:rPr>
+          <w:i/>
+          <w:sz w:val="24"/>
+          <w:lang w:val="en-US"/>
+        </w:rPr>
+        <w:t>Maven</w:t>
+      </w:r>
       <w:r>
         <w:rPr>
           <w:sz w:val="24"/>
         </w:rPr>
         <w:t xml:space="preserve"> </w:t>
       </w:r>
-      <w:proofErr w:type="gramStart"/>
+      <w:r>
+        <w:rPr>
+          <w:sz w:val="24"/>
+        </w:rPr>
+        <w:t xml:space="preserve">упрощает управление подключаемыми библиотеками и сборку программы в исполняемый файл. При использовании </w:t>
+      </w:r>
       <w:r>
         <w:rPr>
           <w:i/>
@@ -6442,6 +6376,7 @@
       </w:r>
       <w:r>
         <w:rPr>
+          <w:i/>
           <w:sz w:val="24"/>
         </w:rPr>
         <w:t xml:space="preserve"> </w:t>
@@ -6450,37 +6385,8 @@
         <w:rPr>
           <w:sz w:val="24"/>
         </w:rPr>
-        <w:t>упрощает управление подключаемыми библиотеками и сборку программы в исполняемый файл.</w:t>
-      </w:r>
-      <w:proofErr w:type="gramEnd"/>
-      <w:r>
-        <w:rPr>
-          <w:sz w:val="24"/>
-        </w:rPr>
-        <w:t xml:space="preserve"> При использовании </w:t>
-      </w:r>
-      <w:r>
-        <w:rPr>
-          <w:i/>
-          <w:sz w:val="24"/>
-          <w:lang w:val="en-US"/>
-        </w:rPr>
-        <w:t>Maven</w:t>
-      </w:r>
-      <w:r>
-        <w:rPr>
-          <w:i/>
-          <w:sz w:val="24"/>
-        </w:rPr>
-        <w:t xml:space="preserve"> </w:t>
-      </w:r>
-      <w:r>
-        <w:rPr>
-          <w:sz w:val="24"/>
-        </w:rPr>
         <w:t xml:space="preserve">от разработчика требуется в специальном файле </w:t>
       </w:r>
-      <w:proofErr w:type="spellStart"/>
       <w:r>
         <w:rPr>
           <w:i/>
@@ -6489,7 +6395,6 @@
         </w:rPr>
         <w:t>pom</w:t>
       </w:r>
-      <w:proofErr w:type="spellEnd"/>
       <w:r>
         <w:rPr>
           <w:i/>
@@ -6548,7 +6453,6 @@
           <w:sz w:val="24"/>
         </w:rPr>
       </w:pPr>
-      <w:proofErr w:type="gramStart"/>
       <w:r>
         <w:rPr>
           <w:i/>
@@ -6582,28 +6486,7 @@
         <w:rPr>
           <w:sz w:val="24"/>
         </w:rPr>
-        <w:t xml:space="preserve">многоцелевой </w:t>
-      </w:r>
-      <w:proofErr w:type="spellStart"/>
-      <w:r>
-        <w:rPr>
-          <w:sz w:val="24"/>
-        </w:rPr>
-        <w:t>фреймворк</w:t>
-      </w:r>
-      <w:proofErr w:type="spellEnd"/>
-      <w:r>
-        <w:rPr>
-          <w:sz w:val="24"/>
-        </w:rPr>
-        <w:t xml:space="preserve"> для разработки приложений.</w:t>
-      </w:r>
-      <w:proofErr w:type="gramEnd"/>
-      <w:r>
-        <w:rPr>
-          <w:sz w:val="24"/>
-        </w:rPr>
-        <w:t xml:space="preserve"> Он состоит из нескольких компонентов:</w:t>
+        <w:t>многоцелевой фреймворк для разработки приложений. Он состоит из нескольких компонентов:</w:t>
       </w:r>
     </w:p>
     <w:p>
@@ -6638,7 +6521,6 @@
         </w:rPr>
         <w:t xml:space="preserve"> (</w:t>
       </w:r>
-      <w:proofErr w:type="spellStart"/>
       <w:r>
         <w:rPr>
           <w:bCs/>
@@ -6648,7 +6530,6 @@
         </w:rPr>
         <w:t>IoC</w:t>
       </w:r>
-      <w:proofErr w:type="spellEnd"/>
       <w:r>
         <w:rPr>
           <w:bCs/>
@@ -6708,21 +6589,12 @@
         </w:rPr>
         <w:t xml:space="preserve"> </w:t>
       </w:r>
-      <w:proofErr w:type="spellStart"/>
       <w:r>
         <w:rPr>
           <w:bCs/>
           <w:sz w:val="24"/>
         </w:rPr>
-        <w:t>аспектно</w:t>
-      </w:r>
-      <w:proofErr w:type="spellEnd"/>
-      <w:r>
-        <w:rPr>
-          <w:bCs/>
-          <w:sz w:val="24"/>
-        </w:rPr>
-        <w:t>-ориентированного программирования</w:t>
+        <w:t>аспектно-ориентированного программирования</w:t>
       </w:r>
       <w:r>
         <w:rPr>
@@ -6828,21 +6700,7 @@
         <w:rPr>
           <w:sz w:val="24"/>
         </w:rPr>
-        <w:t xml:space="preserve">являются контейнер внедрения зависимостей и </w:t>
-      </w:r>
-      <w:proofErr w:type="spellStart"/>
-      <w:r>
-        <w:rPr>
-          <w:sz w:val="24"/>
-        </w:rPr>
-        <w:t>фреймворк</w:t>
-      </w:r>
-      <w:proofErr w:type="spellEnd"/>
-      <w:r>
-        <w:rPr>
-          <w:sz w:val="24"/>
-        </w:rPr>
-        <w:t xml:space="preserve"> удаленного доступа.</w:t>
+        <w:t>являются контейнер внедрения зависимостей и фреймворк удаленного доступа.</w:t>
       </w:r>
     </w:p>
     <w:p>
@@ -6860,7 +6718,6 @@
         </w:rPr>
         <w:t xml:space="preserve">Одной из реализаций </w:t>
       </w:r>
-      <w:proofErr w:type="spellStart"/>
       <w:r>
         <w:rPr>
           <w:i/>
@@ -6868,7 +6725,6 @@
         </w:rPr>
         <w:t>IoC</w:t>
       </w:r>
-      <w:proofErr w:type="spellEnd"/>
       <w:r>
         <w:rPr>
           <w:sz w:val="24"/>
@@ -7080,14 +6936,14 @@
           <w:sz w:val="28"/>
         </w:rPr>
       </w:pPr>
-      <w:bookmarkStart w:id="22" w:name="_Toc357889332"/>
+      <w:bookmarkStart w:id="21" w:name="_Toc357889332"/>
       <w:r>
         <w:rPr>
           <w:sz w:val="28"/>
         </w:rPr>
         <w:t>Архитектура системы</w:t>
       </w:r>
-      <w:bookmarkEnd w:id="22"/>
+      <w:bookmarkEnd w:id="21"/>
     </w:p>
     <w:p>
       <w:pPr>
@@ -7425,7 +7281,7 @@
           <w:sz w:val="22"/>
         </w:rPr>
       </w:pPr>
-      <w:bookmarkStart w:id="23" w:name="_Toc357889333"/>
+      <w:bookmarkStart w:id="22" w:name="_Toc357889333"/>
       <w:r>
         <w:rPr>
           <w:sz w:val="28"/>
@@ -7433,7 +7289,7 @@
         <w:lastRenderedPageBreak/>
         <w:t>Подбор пар</w:t>
       </w:r>
-      <w:bookmarkEnd w:id="23"/>
+      <w:bookmarkEnd w:id="22"/>
     </w:p>
     <w:p>
       <w:pPr>
@@ -7863,14 +7719,14 @@
           <w:sz w:val="28"/>
         </w:rPr>
       </w:pPr>
-      <w:bookmarkStart w:id="24" w:name="_Toc357889334"/>
+      <w:bookmarkStart w:id="23" w:name="_Toc357889334"/>
       <w:r>
         <w:rPr>
           <w:sz w:val="28"/>
         </w:rPr>
         <w:t>Проверка пар</w:t>
       </w:r>
-      <w:bookmarkEnd w:id="24"/>
+      <w:bookmarkEnd w:id="23"/>
     </w:p>
     <w:p>
       <w:pPr>
@@ -8138,14 +7994,14 @@
           <w:sz w:val="32"/>
         </w:rPr>
       </w:pPr>
-      <w:bookmarkStart w:id="25" w:name="_Toc357889335"/>
+      <w:bookmarkStart w:id="24" w:name="_Toc357889335"/>
       <w:r>
         <w:rPr>
           <w:sz w:val="32"/>
         </w:rPr>
         <w:t>Реализация системы</w:t>
       </w:r>
-      <w:bookmarkEnd w:id="25"/>
+      <w:bookmarkEnd w:id="24"/>
     </w:p>
     <w:p>
       <w:pPr>
@@ -8161,14 +8017,14 @@
           <w:sz w:val="28"/>
         </w:rPr>
       </w:pPr>
-      <w:bookmarkStart w:id="26" w:name="_Toc357889336"/>
+      <w:bookmarkStart w:id="25" w:name="_Toc357889336"/>
       <w:r>
         <w:rPr>
           <w:sz w:val="28"/>
         </w:rPr>
         <w:t>Алгоритмы подбора пар</w:t>
       </w:r>
-      <w:bookmarkEnd w:id="26"/>
+      <w:bookmarkEnd w:id="25"/>
     </w:p>
     <w:p>
       <w:pPr>
@@ -8340,7 +8196,6 @@
         </w:rPr>
         <w:t>://</w:t>
       </w:r>
-      <w:proofErr w:type="spellStart"/>
       <w:r>
         <w:rPr>
           <w:sz w:val="24"/>
@@ -8348,7 +8203,6 @@
         </w:rPr>
         <w:t>debian</w:t>
       </w:r>
-      <w:proofErr w:type="spellEnd"/>
       <w:r>
         <w:rPr>
           <w:sz w:val="24"/>
@@ -8387,7 +8241,6 @@
         </w:rPr>
         <w:t>://</w:t>
       </w:r>
-      <w:proofErr w:type="spellStart"/>
       <w:r>
         <w:rPr>
           <w:sz w:val="24"/>
@@ -8395,7 +8248,6 @@
         </w:rPr>
         <w:t>debian</w:t>
       </w:r>
-      <w:proofErr w:type="spellEnd"/>
       <w:r>
         <w:rPr>
           <w:sz w:val="24"/>
@@ -8508,21 +8360,7 @@
         <w:rPr>
           <w:sz w:val="24"/>
         </w:rPr>
-        <w:t xml:space="preserve"> адресов страниц сайта используется модификация  алгоритма </w:t>
-      </w:r>
-      <w:proofErr w:type="spellStart"/>
-      <w:r>
-        <w:rPr>
-          <w:sz w:val="24"/>
-        </w:rPr>
-        <w:t>шинглов</w:t>
-      </w:r>
-      <w:proofErr w:type="spellEnd"/>
-      <w:r>
-        <w:rPr>
-          <w:sz w:val="24"/>
-        </w:rPr>
-        <w:t xml:space="preserve"> </w:t>
+        <w:t xml:space="preserve"> адресов страниц сайта используется модификация  алгоритма шинглов </w:t>
       </w:r>
       <w:r>
         <w:rPr>
@@ -8573,7 +8411,6 @@
         </w:rPr>
         <w:t>.</w:t>
       </w:r>
-      <w:proofErr w:type="spellStart"/>
       <w:r>
         <w:rPr>
           <w:sz w:val="24"/>
@@ -8581,7 +8418,6 @@
         </w:rPr>
         <w:t>google</w:t>
       </w:r>
-      <w:proofErr w:type="spellEnd"/>
       <w:r>
         <w:rPr>
           <w:sz w:val="24"/>
@@ -9154,7 +8990,15 @@
             <w:sz w:val="24"/>
             <w:lang w:val="en-US"/>
           </w:rPr>
-          <m:t>similarity</m:t>
+          <m:t>sim</m:t>
+        </m:r>
+        <m:r>
+          <w:rPr>
+            <w:rFonts w:ascii="Cambria Math" w:hAnsi="Cambria Math"/>
+            <w:sz w:val="24"/>
+            <w:lang w:val="en-US"/>
+          </w:rPr>
+          <m:t>ilarity</m:t>
         </m:r>
         <m:r>
           <w:rPr>
@@ -9345,7 +9189,6 @@
         </w:rPr>
         <w:t>где</w:t>
       </w:r>
-      <w:proofErr w:type="gramStart"/>
       <w:r>
         <w:rPr>
           <w:sz w:val="24"/>
@@ -9390,7 +9233,6 @@
         </w:rPr>
         <w:t xml:space="preserve"> — </w:t>
       </w:r>
-      <w:proofErr w:type="gramEnd"/>
       <w:r>
         <w:rPr>
           <w:sz w:val="24"/>
@@ -9966,23 +9808,7 @@
           <w:rFonts w:eastAsiaTheme="minorEastAsia"/>
           <w:sz w:val="24"/>
         </w:rPr>
-        <w:t xml:space="preserve">Компаратор на основе известных зеркал. </w:t>
-      </w:r>
-      <w:proofErr w:type="gramStart"/>
-      <w:r>
-        <w:rPr>
-          <w:rFonts w:eastAsiaTheme="minorEastAsia"/>
-          <w:sz w:val="24"/>
-        </w:rPr>
-        <w:t>Сперва</w:t>
-      </w:r>
-      <w:proofErr w:type="gramEnd"/>
-      <w:r>
-        <w:rPr>
-          <w:rFonts w:eastAsiaTheme="minorEastAsia"/>
-          <w:sz w:val="24"/>
-        </w:rPr>
-        <w:t xml:space="preserve"> заметим, что отношение «зеркало» обладает транзитивностью. Действительно, если сайт </w:t>
+        <w:t xml:space="preserve">Компаратор на основе известных зеркал. Сперва заметим, что отношение «зеркало» обладает транзитивностью. Действительно, если сайт </w:t>
       </w:r>
       <w:r>
         <w:rPr>
@@ -10082,7 +9908,6 @@
         </w:rPr>
         <w:t>.</w:t>
       </w:r>
-      <w:proofErr w:type="spellStart"/>
       <w:r>
         <w:rPr>
           <w:rFonts w:eastAsiaTheme="minorEastAsia"/>
@@ -10091,7 +9916,6 @@
         </w:rPr>
         <w:t>php</w:t>
       </w:r>
-      <w:proofErr w:type="spellEnd"/>
       <w:r>
         <w:rPr>
           <w:rFonts w:eastAsiaTheme="minorEastAsia"/>
@@ -10114,7 +9938,6 @@
         </w:rPr>
         <w:t xml:space="preserve">, </w:t>
       </w:r>
-      <w:proofErr w:type="spellStart"/>
       <w:r>
         <w:rPr>
           <w:rFonts w:eastAsiaTheme="minorEastAsia"/>
@@ -10123,7 +9946,6 @@
         </w:rPr>
         <w:t>jp</w:t>
       </w:r>
-      <w:proofErr w:type="spellEnd"/>
       <w:r>
         <w:rPr>
           <w:rFonts w:eastAsiaTheme="minorEastAsia"/>
@@ -10131,7 +9953,6 @@
         </w:rPr>
         <w:t>1.</w:t>
       </w:r>
-      <w:proofErr w:type="spellStart"/>
       <w:r>
         <w:rPr>
           <w:rFonts w:eastAsiaTheme="minorEastAsia"/>
@@ -10140,7 +9961,6 @@
         </w:rPr>
         <w:t>php</w:t>
       </w:r>
-      <w:proofErr w:type="spellEnd"/>
       <w:r>
         <w:rPr>
           <w:rFonts w:eastAsiaTheme="minorEastAsia"/>
@@ -10178,7 +9998,6 @@
         </w:rPr>
         <w:t>1.</w:t>
       </w:r>
-      <w:proofErr w:type="spellStart"/>
       <w:r>
         <w:rPr>
           <w:rFonts w:eastAsiaTheme="minorEastAsia"/>
@@ -10187,7 +10006,6 @@
         </w:rPr>
         <w:t>php</w:t>
       </w:r>
-      <w:proofErr w:type="spellEnd"/>
       <w:r>
         <w:rPr>
           <w:rFonts w:eastAsiaTheme="minorEastAsia"/>
@@ -10210,7 +10028,6 @@
         </w:rPr>
         <w:t xml:space="preserve">. Если уже известно, что </w:t>
       </w:r>
-      <w:proofErr w:type="spellStart"/>
       <w:r>
         <w:rPr>
           <w:rFonts w:eastAsiaTheme="minorEastAsia"/>
@@ -10219,7 +10036,6 @@
         </w:rPr>
         <w:t>jp</w:t>
       </w:r>
-      <w:proofErr w:type="spellEnd"/>
       <w:r>
         <w:rPr>
           <w:rFonts w:eastAsiaTheme="minorEastAsia"/>
@@ -10227,7 +10043,6 @@
         </w:rPr>
         <w:t>1.</w:t>
       </w:r>
-      <w:proofErr w:type="spellStart"/>
       <w:r>
         <w:rPr>
           <w:rFonts w:eastAsiaTheme="minorEastAsia"/>
@@ -10236,7 +10051,6 @@
         </w:rPr>
         <w:t>php</w:t>
       </w:r>
-      <w:proofErr w:type="spellEnd"/>
       <w:r>
         <w:rPr>
           <w:rFonts w:eastAsiaTheme="minorEastAsia"/>
@@ -10274,7 +10088,6 @@
         </w:rPr>
         <w:t>1.</w:t>
       </w:r>
-      <w:proofErr w:type="spellStart"/>
       <w:r>
         <w:rPr>
           <w:rFonts w:eastAsiaTheme="minorEastAsia"/>
@@ -10283,7 +10096,6 @@
         </w:rPr>
         <w:t>php</w:t>
       </w:r>
-      <w:proofErr w:type="spellEnd"/>
       <w:r>
         <w:rPr>
           <w:rFonts w:eastAsiaTheme="minorEastAsia"/>
@@ -10321,7 +10133,6 @@
         </w:rPr>
         <w:t>.</w:t>
       </w:r>
-      <w:proofErr w:type="spellStart"/>
       <w:r>
         <w:rPr>
           <w:rFonts w:eastAsiaTheme="minorEastAsia"/>
@@ -10330,7 +10141,6 @@
         </w:rPr>
         <w:t>php</w:t>
       </w:r>
-      <w:proofErr w:type="spellEnd"/>
       <w:r>
         <w:rPr>
           <w:rFonts w:eastAsiaTheme="minorEastAsia"/>
@@ -10383,7 +10193,7 @@
           <w:sz w:val="28"/>
         </w:rPr>
       </w:pPr>
-      <w:bookmarkStart w:id="27" w:name="_Toc357889337"/>
+      <w:bookmarkStart w:id="26" w:name="_Toc357889337"/>
       <w:r>
         <w:rPr>
           <w:rFonts w:eastAsiaTheme="minorEastAsia"/>
@@ -10391,7 +10201,7 @@
         </w:rPr>
         <w:t>Проверка совпадения страниц</w:t>
       </w:r>
-      <w:bookmarkEnd w:id="27"/>
+      <w:bookmarkEnd w:id="26"/>
     </w:p>
     <w:p>
       <w:pPr>
@@ -10477,16 +10287,8 @@
         <w:rPr>
           <w:sz w:val="24"/>
         </w:rPr>
-        <w:t xml:space="preserve">данной работе для такой проверки страниц используется алгоритм </w:t>
-      </w:r>
-      <w:proofErr w:type="spellStart"/>
-      <w:r>
-        <w:rPr>
-          <w:sz w:val="24"/>
-        </w:rPr>
-        <w:t>шинглов</w:t>
-      </w:r>
-      <w:proofErr w:type="spellEnd"/>
+        <w:t>данной работе для такой проверки страниц используется алгоритм шинглов</w:t>
+      </w:r>
       <w:r>
         <w:rPr>
           <w:sz w:val="24"/>
@@ -10522,14 +10324,7 @@
         <w:rPr>
           <w:sz w:val="24"/>
         </w:rPr>
-        <w:t xml:space="preserve">При этом выборка происходит внахлест. Например, для текста «а роза упала на лапу </w:t>
-      </w:r>
-      <w:proofErr w:type="spellStart"/>
-      <w:r>
-        <w:rPr>
-          <w:sz w:val="24"/>
-        </w:rPr>
-        <w:t>а</w:t>
+        <w:t>При этом выборка происходит внахлест. Например, для текста «а роза упала на лапу а</w:t>
       </w:r>
       <w:r>
         <w:rPr>
@@ -10537,7 +10332,6 @@
         </w:rPr>
         <w:t>зора</w:t>
       </w:r>
-      <w:proofErr w:type="spellEnd"/>
       <w:r>
         <w:rPr>
           <w:sz w:val="24"/>
@@ -10562,21 +10356,7 @@
         <w:rPr>
           <w:sz w:val="24"/>
         </w:rPr>
-        <w:t xml:space="preserve">(а, роза, упала, </w:t>
-      </w:r>
-      <w:proofErr w:type="gramStart"/>
-      <w:r>
-        <w:rPr>
-          <w:sz w:val="24"/>
-        </w:rPr>
-        <w:t>на</w:t>
-      </w:r>
-      <w:proofErr w:type="gramEnd"/>
-      <w:r>
-        <w:rPr>
-          <w:sz w:val="24"/>
-        </w:rPr>
-        <w:t>)</w:t>
+        <w:t>(а, роза, упала, на)</w:t>
       </w:r>
     </w:p>
     <w:p>
@@ -10616,21 +10396,7 @@
         <w:rPr>
           <w:sz w:val="24"/>
         </w:rPr>
-        <w:t xml:space="preserve">(упала, на, лапу, </w:t>
-      </w:r>
-      <w:proofErr w:type="spellStart"/>
-      <w:r>
-        <w:rPr>
-          <w:sz w:val="24"/>
-        </w:rPr>
-        <w:t>азора</w:t>
-      </w:r>
-      <w:proofErr w:type="spellEnd"/>
-      <w:r>
-        <w:rPr>
-          <w:sz w:val="24"/>
-        </w:rPr>
-        <w:t>)</w:t>
+        <w:t>(упала, на, лапу, азора)</w:t>
       </w:r>
     </w:p>
     <w:p>
@@ -10672,16 +10438,8 @@
         <w:rPr>
           <w:sz w:val="24"/>
         </w:rPr>
-        <w:t xml:space="preserve">2 строятся множества </w:t>
-      </w:r>
-      <w:proofErr w:type="spellStart"/>
-      <w:r>
-        <w:rPr>
-          <w:sz w:val="24"/>
-        </w:rPr>
-        <w:t>шинглов</w:t>
-      </w:r>
-      <w:proofErr w:type="spellEnd"/>
+        <w:t>2 строятся множества шинглов</w:t>
+      </w:r>
       <w:r>
         <w:rPr>
           <w:sz w:val="24"/>
@@ -10796,16 +10554,8 @@
         <w:rPr>
           <w:sz w:val="24"/>
         </w:rPr>
-        <w:t xml:space="preserve">Для оценки сходства используется коэффициент </w:t>
-      </w:r>
-      <w:proofErr w:type="spellStart"/>
-      <w:r>
-        <w:rPr>
-          <w:sz w:val="24"/>
-        </w:rPr>
-        <w:t>Жаккарда</w:t>
-      </w:r>
-      <w:proofErr w:type="spellEnd"/>
+        <w:t>Для оценки сходства используется коэффициент Жаккарда</w:t>
+      </w:r>
       <w:r>
         <w:rPr>
           <w:sz w:val="24"/>
@@ -11215,7 +10965,7 @@
           <w:sz w:val="28"/>
         </w:rPr>
       </w:pPr>
-      <w:bookmarkStart w:id="28" w:name="_Toc357889338"/>
+      <w:bookmarkStart w:id="27" w:name="_Toc357889338"/>
       <w:r>
         <w:rPr>
           <w:rFonts w:eastAsiaTheme="minorEastAsia"/>
@@ -11223,7 +10973,7 @@
         </w:rPr>
         <w:t>База зеркал</w:t>
       </w:r>
-      <w:bookmarkEnd w:id="28"/>
+      <w:bookmarkEnd w:id="27"/>
     </w:p>
     <w:p>
       <w:pPr>
@@ -11530,19 +11280,11 @@
           <w:sz w:val="24"/>
         </w:rPr>
       </w:pPr>
-      <w:proofErr w:type="gramStart"/>
-      <w:r>
-        <w:rPr>
-          <w:sz w:val="24"/>
-        </w:rPr>
-        <w:t>Удобный</w:t>
-      </w:r>
-      <w:proofErr w:type="gramEnd"/>
-      <w:r>
-        <w:rPr>
-          <w:sz w:val="24"/>
-        </w:rPr>
-        <w:t xml:space="preserve"> </w:t>
+      <w:r>
+        <w:rPr>
+          <w:sz w:val="24"/>
+        </w:rPr>
+        <w:t xml:space="preserve">Удобный </w:t>
       </w:r>
       <w:r>
         <w:rPr>
@@ -11782,7 +11524,6 @@
         </w:rPr>
         <w:t xml:space="preserve">В системе реализована функция </w:t>
       </w:r>
-      <w:proofErr w:type="spellStart"/>
       <w:r>
         <w:rPr>
           <w:rFonts w:eastAsiaTheme="minorEastAsia"/>
@@ -11792,7 +11533,6 @@
         </w:rPr>
         <w:t>checkMirrors</w:t>
       </w:r>
-      <w:proofErr w:type="spellEnd"/>
       <w:r>
         <w:rPr>
           <w:rFonts w:eastAsiaTheme="minorEastAsia"/>
@@ -11899,14 +11639,14 @@
           <w:sz w:val="28"/>
         </w:rPr>
       </w:pPr>
-      <w:bookmarkStart w:id="29" w:name="_Toc357889339"/>
+      <w:bookmarkStart w:id="28" w:name="_Toc357889339"/>
       <w:r>
         <w:rPr>
           <w:sz w:val="28"/>
         </w:rPr>
         <w:t>Диаграмма классов системы</w:t>
       </w:r>
-      <w:bookmarkEnd w:id="29"/>
+      <w:bookmarkEnd w:id="28"/>
     </w:p>
     <w:p>
       <w:pPr>
@@ -11967,7 +11707,6 @@
         </w:rPr>
         <w:t xml:space="preserve">который делегирует составление списков классам, реализующим интерфейс </w:t>
       </w:r>
-      <w:proofErr w:type="spellStart"/>
       <w:r>
         <w:rPr>
           <w:sz w:val="24"/>
@@ -11975,14 +11714,12 @@
         </w:rPr>
         <w:t>IComparator</w:t>
       </w:r>
-      <w:proofErr w:type="spellEnd"/>
       <w:r>
         <w:rPr>
           <w:sz w:val="24"/>
         </w:rPr>
         <w:t xml:space="preserve">. После этого он соединяет полученные списки пар в один и передает каждую его пару на обработку классу </w:t>
       </w:r>
-      <w:proofErr w:type="spellStart"/>
       <w:r>
         <w:rPr>
           <w:sz w:val="24"/>
@@ -11990,7 +11727,6 @@
         </w:rPr>
         <w:t>PageChecker</w:t>
       </w:r>
-      <w:proofErr w:type="spellEnd"/>
       <w:r>
         <w:rPr>
           <w:sz w:val="24"/>
@@ -12016,20 +11752,12 @@
         </w:rPr>
         <w:t xml:space="preserve">выбирает из них пары сайтов с большой вероятностью </w:t>
       </w:r>
-      <w:proofErr w:type="spellStart"/>
       <w:r>
         <w:rPr>
           <w:sz w:val="24"/>
         </w:rPr>
         <w:lastRenderedPageBreak/>
-        <w:t>зеркалирования</w:t>
-      </w:r>
-      <w:proofErr w:type="spellEnd"/>
-      <w:r>
-        <w:rPr>
-          <w:sz w:val="24"/>
-        </w:rPr>
-        <w:t xml:space="preserve"> и помещает их в базу известных зеркал. После этого </w:t>
+        <w:t xml:space="preserve">зеркалирования и помещает их в базу известных зеркал. После этого </w:t>
       </w:r>
       <w:r>
         <w:rPr>
@@ -12159,7 +11887,6 @@
         </w:rPr>
         <w:t xml:space="preserve"> </w:t>
       </w:r>
-      <w:proofErr w:type="spellStart"/>
       <w:r>
         <w:rPr>
           <w:i/>
@@ -12168,7 +11895,6 @@
         </w:rPr>
         <w:t>IoC</w:t>
       </w:r>
-      <w:proofErr w:type="spellEnd"/>
       <w:r>
         <w:rPr>
           <w:sz w:val="24"/>
@@ -12372,7 +12098,7 @@
           <w:sz w:val="36"/>
         </w:rPr>
       </w:pPr>
-      <w:bookmarkStart w:id="30" w:name="_Toc357889340"/>
+      <w:bookmarkStart w:id="29" w:name="_Toc357889340"/>
       <w:r>
         <w:rPr>
           <w:sz w:val="36"/>
@@ -12386,7 +12112,7 @@
         </w:rPr>
         <w:t>Использование и тестирование</w:t>
       </w:r>
-      <w:bookmarkEnd w:id="30"/>
+      <w:bookmarkEnd w:id="29"/>
     </w:p>
     <w:p>
       <w:pPr>
@@ -12407,14 +12133,14 @@
         </w:rPr>
         <w:t xml:space="preserve"> </w:t>
       </w:r>
-      <w:bookmarkStart w:id="31" w:name="_Toc357889341"/>
+      <w:bookmarkStart w:id="30" w:name="_Toc357889341"/>
       <w:r>
         <w:rPr>
           <w:sz w:val="32"/>
         </w:rPr>
         <w:t>Использование системы</w:t>
       </w:r>
-      <w:bookmarkEnd w:id="31"/>
+      <w:bookmarkEnd w:id="30"/>
     </w:p>
     <w:p>
       <w:pPr>
@@ -12578,7 +12304,6 @@
         </w:rPr>
         <w:t xml:space="preserve">интерфейс. Интерфейс состоит из двух точек доступа: </w:t>
       </w:r>
-      <w:proofErr w:type="spellStart"/>
       <w:r>
         <w:rPr>
           <w:i/>
@@ -12587,14 +12312,12 @@
         </w:rPr>
         <w:t>classifierEndpoint</w:t>
       </w:r>
-      <w:proofErr w:type="spellEnd"/>
       <w:r>
         <w:rPr>
           <w:sz w:val="24"/>
         </w:rPr>
         <w:t xml:space="preserve"> и </w:t>
       </w:r>
-      <w:proofErr w:type="spellStart"/>
       <w:r>
         <w:rPr>
           <w:i/>
@@ -12603,7 +12326,6 @@
         </w:rPr>
         <w:t>mirrorsBaseEndpoint</w:t>
       </w:r>
-      <w:proofErr w:type="spellEnd"/>
       <w:r>
         <w:rPr>
           <w:i/>
@@ -12617,7 +12339,6 @@
         </w:rPr>
         <w:t xml:space="preserve">Через точку </w:t>
       </w:r>
-      <w:proofErr w:type="spellStart"/>
       <w:r>
         <w:rPr>
           <w:i/>
@@ -12626,7 +12347,6 @@
         </w:rPr>
         <w:t>classifierEndpoint</w:t>
       </w:r>
-      <w:proofErr w:type="spellEnd"/>
       <w:r>
         <w:rPr>
           <w:sz w:val="24"/>
@@ -12871,7 +12591,6 @@
         </w:rPr>
         <w:t xml:space="preserve">. В качестве содержимого выступает массив из объектов </w:t>
       </w:r>
-      <w:proofErr w:type="spellStart"/>
       <w:r>
         <w:rPr>
           <w:i/>
@@ -12880,7 +12599,6 @@
         </w:rPr>
         <w:t>WeightedPair</w:t>
       </w:r>
-      <w:proofErr w:type="spellEnd"/>
       <w:r>
         <w:rPr>
           <w:sz w:val="24"/>
@@ -13076,7 +12794,6 @@
         </w:rPr>
         <w:t xml:space="preserve">Точка </w:t>
       </w:r>
-      <w:proofErr w:type="spellStart"/>
       <w:r>
         <w:rPr>
           <w:i/>
@@ -13085,7 +12802,6 @@
         </w:rPr>
         <w:t>mirrorsBaseEndpoint</w:t>
       </w:r>
-      <w:proofErr w:type="spellEnd"/>
       <w:r>
         <w:rPr>
           <w:sz w:val="24"/>
@@ -13164,7 +12880,6 @@
         </w:rPr>
         <w:t>}/</w:t>
       </w:r>
-      <w:proofErr w:type="spellStart"/>
       <w:r>
         <w:rPr>
           <w:i/>
@@ -13173,7 +12888,21 @@
         </w:rPr>
         <w:t>mirrorsBase</w:t>
       </w:r>
-      <w:proofErr w:type="spellEnd"/>
+      <w:r>
+        <w:rPr>
+          <w:i/>
+          <w:sz w:val="24"/>
+        </w:rPr>
+        <w:t>/</w:t>
+      </w:r>
+      <w:r>
+        <w:rPr>
+          <w:i/>
+          <w:sz w:val="24"/>
+          <w:lang w:val="en-US"/>
+        </w:rPr>
+        <w:t>pair</w:t>
+      </w:r>
       <w:r>
         <w:rPr>
           <w:sz w:val="24"/>
@@ -13186,7 +12915,6 @@
         </w:rPr>
         <w:t xml:space="preserve"> Содержимым должен быть </w:t>
       </w:r>
-      <w:proofErr w:type="spellStart"/>
       <w:r>
         <w:rPr>
           <w:i/>
@@ -13195,7 +12923,6 @@
         </w:rPr>
         <w:t>Json</w:t>
       </w:r>
-      <w:proofErr w:type="spellEnd"/>
       <w:r>
         <w:rPr>
           <w:sz w:val="24"/>
@@ -13208,7 +12935,6 @@
         </w:rPr>
         <w:t xml:space="preserve">объект </w:t>
       </w:r>
-      <w:proofErr w:type="spellStart"/>
       <w:r>
         <w:rPr>
           <w:i/>
@@ -13217,7 +12943,6 @@
         </w:rPr>
         <w:t>WeightedPair</w:t>
       </w:r>
-      <w:proofErr w:type="spellEnd"/>
       <w:r>
         <w:rPr>
           <w:sz w:val="24"/>
@@ -13230,7 +12955,6 @@
         </w:rPr>
         <w:t xml:space="preserve">с полями </w:t>
       </w:r>
-      <w:proofErr w:type="spellStart"/>
       <w:r>
         <w:rPr>
           <w:i/>
@@ -13247,7 +12971,6 @@
         </w:rPr>
         <w:t>Host</w:t>
       </w:r>
-      <w:proofErr w:type="spellEnd"/>
       <w:r>
         <w:rPr>
           <w:sz w:val="24"/>
@@ -13260,7 +12983,6 @@
         </w:rPr>
         <w:t xml:space="preserve">и </w:t>
       </w:r>
-      <w:proofErr w:type="spellStart"/>
       <w:r>
         <w:rPr>
           <w:i/>
@@ -13277,7 +12999,6 @@
         </w:rPr>
         <w:t>Host</w:t>
       </w:r>
-      <w:proofErr w:type="spellEnd"/>
       <w:r>
         <w:rPr>
           <w:i/>
@@ -13497,6 +13218,10 @@
         <w:spacing w:after="0" w:line="360" w:lineRule="auto"/>
         <w:ind w:firstLine="284"/>
         <w:jc w:val="both"/>
+        <w:rPr>
+          <w:sz w:val="24"/>
+          <w:lang w:val="en-US"/>
+        </w:rPr>
       </w:pPr>
       <w:r>
         <w:rPr>
@@ -13554,7 +13279,6 @@
         </w:rPr>
         <w:t>}/</w:t>
       </w:r>
-      <w:proofErr w:type="spellStart"/>
       <w:r>
         <w:rPr>
           <w:i/>
@@ -13563,7 +13287,21 @@
         </w:rPr>
         <w:t>mirrorsBase</w:t>
       </w:r>
-      <w:proofErr w:type="spellEnd"/>
+      <w:r>
+        <w:rPr>
+          <w:i/>
+          <w:sz w:val="24"/>
+        </w:rPr>
+        <w:t>/</w:t>
+      </w:r>
+      <w:r>
+        <w:rPr>
+          <w:i/>
+          <w:sz w:val="24"/>
+          <w:lang w:val="en-US"/>
+        </w:rPr>
+        <w:t>pair</w:t>
+      </w:r>
       <w:r>
         <w:rPr>
           <w:sz w:val="24"/>
@@ -13576,7 +13314,6 @@
         </w:rPr>
         <w:t xml:space="preserve"> В запросе необходимо передать </w:t>
       </w:r>
-      <w:proofErr w:type="spellStart"/>
       <w:r>
         <w:rPr>
           <w:i/>
@@ -13585,7 +13322,6 @@
         </w:rPr>
         <w:t>Json</w:t>
       </w:r>
-      <w:proofErr w:type="spellEnd"/>
       <w:r>
         <w:rPr>
           <w:sz w:val="24"/>
@@ -13678,7 +13414,6 @@
         </w:rPr>
         <w:t xml:space="preserve">с объектом </w:t>
       </w:r>
-      <w:proofErr w:type="spellStart"/>
       <w:r>
         <w:rPr>
           <w:i/>
@@ -13687,7 +13422,6 @@
         </w:rPr>
         <w:t>WeightedPair</w:t>
       </w:r>
-      <w:proofErr w:type="spellEnd"/>
       <w:r>
         <w:rPr>
           <w:i/>
@@ -13695,21 +13429,12 @@
         </w:rPr>
         <w:t xml:space="preserve">, </w:t>
       </w:r>
-      <w:proofErr w:type="spellStart"/>
-      <w:r>
-        <w:rPr>
-          <w:sz w:val="24"/>
-        </w:rPr>
-        <w:t>сериализованным</w:t>
-      </w:r>
-      <w:proofErr w:type="spellEnd"/>
-      <w:r>
-        <w:rPr>
-          <w:sz w:val="24"/>
-        </w:rPr>
-        <w:t xml:space="preserve"> в </w:t>
-      </w:r>
-      <w:proofErr w:type="spellStart"/>
+      <w:r>
+        <w:rPr>
+          <w:sz w:val="24"/>
+        </w:rPr>
+        <w:t xml:space="preserve">сериализованным в </w:t>
+      </w:r>
       <w:r>
         <w:rPr>
           <w:i/>
@@ -13718,7 +13443,6 @@
         </w:rPr>
         <w:t>Json</w:t>
       </w:r>
-      <w:proofErr w:type="spellEnd"/>
       <w:r>
         <w:rPr>
           <w:sz w:val="24"/>
@@ -13729,21 +13453,7 @@
         <w:rPr>
           <w:sz w:val="24"/>
         </w:rPr>
-        <w:t xml:space="preserve">Если </w:t>
-      </w:r>
-      <w:proofErr w:type="gramStart"/>
-      <w:r>
-        <w:rPr>
-          <w:sz w:val="24"/>
-        </w:rPr>
-        <w:t>какого-то</w:t>
-      </w:r>
-      <w:proofErr w:type="gramEnd"/>
-      <w:r>
-        <w:rPr>
-          <w:sz w:val="24"/>
-        </w:rPr>
-        <w:t xml:space="preserve"> из переданных сайтов нет в базе, значение </w:t>
+        <w:t xml:space="preserve">Если какого-то из переданных сайтов нет в базе, значение </w:t>
       </w:r>
       <w:r>
         <w:rPr>
@@ -13764,7 +13474,14 @@
         <w:rPr>
           <w:sz w:val="24"/>
         </w:rPr>
-        <w:t xml:space="preserve">будет равно -1. В случае ошибки пользователь получит ответ </w:t>
+        <w:t xml:space="preserve">будет равно -1. В случае </w:t>
+      </w:r>
+      <w:r>
+        <w:rPr>
+          <w:sz w:val="24"/>
+        </w:rPr>
+        <w:lastRenderedPageBreak/>
+        <w:t xml:space="preserve">ошибки пользователь получит ответ </w:t>
       </w:r>
       <w:r>
         <w:rPr>
@@ -13837,10 +13554,10 @@
           <w:szCs w:val="26"/>
         </w:rPr>
       </w:pPr>
-      <w:bookmarkStart w:id="32" w:name="_Toc357889312"/>
-      <w:bookmarkStart w:id="33" w:name="_Toc357889342"/>
+      <w:bookmarkStart w:id="31" w:name="_Toc357889312"/>
+      <w:bookmarkStart w:id="32" w:name="_Toc357889342"/>
+      <w:bookmarkEnd w:id="31"/>
       <w:bookmarkEnd w:id="32"/>
-      <w:bookmarkEnd w:id="33"/>
     </w:p>
     <w:p>
       <w:pPr>
@@ -13855,14 +13572,14 @@
           <w:sz w:val="32"/>
         </w:rPr>
       </w:pPr>
-      <w:bookmarkStart w:id="34" w:name="_Toc357889343"/>
+      <w:bookmarkStart w:id="33" w:name="_Toc357889343"/>
       <w:r>
         <w:rPr>
           <w:sz w:val="32"/>
         </w:rPr>
         <w:t>Тестирование на сайтах-зеркалах</w:t>
       </w:r>
-      <w:bookmarkEnd w:id="34"/>
+      <w:bookmarkEnd w:id="33"/>
     </w:p>
     <w:p>
       <w:pPr>
@@ -13889,13 +13606,7 @@
         <w:rPr>
           <w:sz w:val="24"/>
         </w:rPr>
-        <w:t>из 32 тысяч адресов</w:t>
-      </w:r>
-      <w:r>
-        <w:rPr>
-          <w:sz w:val="24"/>
-        </w:rPr>
-        <w:t>, состоящем только из сайтов, являющихся зеркалами:</w:t>
+        <w:t>из 32 тысяч адресов, состоящем только из сайтов, являющихся зеркалами:</w:t>
       </w:r>
     </w:p>
     <w:p>
@@ -13909,6 +13620,7 @@
         <w:jc w:val="both"/>
         <w:rPr>
           <w:sz w:val="24"/>
+          <w:lang w:val="en-US"/>
         </w:rPr>
       </w:pPr>
       <w:r>
@@ -14073,7 +13785,6 @@
         </w:rPr>
         <w:t>"</w:t>
       </w:r>
-      <w:proofErr w:type="gramStart"/>
       <w:r>
         <w:rPr>
           <w:sz w:val="24"/>
@@ -14130,7 +13841,6 @@
         </w:rPr>
         <w:t>org</w:t>
       </w:r>
-      <w:proofErr w:type="gramEnd"/>
       <w:r>
         <w:rPr>
           <w:sz w:val="24"/>
@@ -14410,7 +14120,6 @@
         </w:rPr>
         <w:t>.</w:t>
       </w:r>
-      <w:proofErr w:type="spellStart"/>
       <w:r>
         <w:rPr>
           <w:i/>
@@ -14419,7 +14128,6 @@
         </w:rPr>
         <w:t>wikileaks</w:t>
       </w:r>
-      <w:proofErr w:type="spellEnd"/>
       <w:r>
         <w:rPr>
           <w:i/>
@@ -14462,7 +14170,6 @@
         </w:rPr>
         <w:t>.</w:t>
       </w:r>
-      <w:proofErr w:type="spellStart"/>
       <w:r>
         <w:rPr>
           <w:i/>
@@ -14471,7 +14178,6 @@
         </w:rPr>
         <w:t>wikileaks</w:t>
       </w:r>
-      <w:proofErr w:type="spellEnd"/>
       <w:r>
         <w:rPr>
           <w:i/>
@@ -14528,7 +14234,6 @@
         </w:rPr>
         <w:t>.</w:t>
       </w:r>
-      <w:proofErr w:type="spellStart"/>
       <w:r>
         <w:rPr>
           <w:i/>
@@ -14537,7 +14242,6 @@
         </w:rPr>
         <w:t>wikileaks</w:t>
       </w:r>
-      <w:proofErr w:type="spellEnd"/>
       <w:r>
         <w:rPr>
           <w:i/>
@@ -14607,9 +14311,6 @@
         <w:pStyle w:val="a3"/>
         <w:spacing w:line="360" w:lineRule="auto"/>
         <w:jc w:val="both"/>
-        <w:rPr>
-          <w:lang w:val="en-US"/>
-        </w:rPr>
       </w:pPr>
       <w:r>
         <w:t>http://www.wikileaks.no/wiki/US_Marine_Corps_Intelligence_Exploitation_of_Enemy_Material%2C_2006</w:t>
@@ -14651,7 +14352,6 @@
         </w:rPr>
         <w:t>.</w:t>
       </w:r>
-      <w:proofErr w:type="spellStart"/>
       <w:r>
         <w:rPr>
           <w:i/>
@@ -14660,7 +14360,6 @@
         </w:rPr>
         <w:t>wikileaks</w:t>
       </w:r>
-      <w:proofErr w:type="spellEnd"/>
       <w:r>
         <w:rPr>
           <w:i/>
@@ -14719,9 +14418,6 @@
         <w:pStyle w:val="a3"/>
         <w:spacing w:line="360" w:lineRule="auto"/>
         <w:jc w:val="both"/>
-        <w:rPr>
-          <w:lang w:val="en-US"/>
-        </w:rPr>
       </w:pPr>
     </w:p>
     <w:p>
@@ -14758,7 +14454,6 @@
         </w:rPr>
         <w:t>.</w:t>
       </w:r>
-      <w:proofErr w:type="spellStart"/>
       <w:r>
         <w:rPr>
           <w:i/>
@@ -14767,7 +14462,6 @@
         </w:rPr>
         <w:t>wikileaks</w:t>
       </w:r>
-      <w:proofErr w:type="spellEnd"/>
       <w:r>
         <w:rPr>
           <w:i/>
@@ -14800,21 +14494,7 @@
         <w:rPr>
           <w:sz w:val="24"/>
         </w:rPr>
-        <w:t xml:space="preserve">аница перемещена на другой адрес, но при этом </w:t>
-      </w:r>
-      <w:proofErr w:type="spellStart"/>
-      <w:r>
-        <w:rPr>
-          <w:sz w:val="24"/>
-        </w:rPr>
-        <w:t>автопереход</w:t>
-      </w:r>
-      <w:proofErr w:type="spellEnd"/>
-      <w:r>
-        <w:rPr>
-          <w:sz w:val="24"/>
-        </w:rPr>
-        <w:t xml:space="preserve"> не совершался.</w:t>
+        <w:t>аница перемещена на другой адрес, но при этом автопереход не совершался.</w:t>
       </w:r>
     </w:p>
     <w:p>
@@ -14888,6 +14568,7 @@
         <w:rPr>
           <w:sz w:val="24"/>
         </w:rPr>
+        <w:lastRenderedPageBreak/>
         <w:t>Несмотря на это пара зеркал был</w:t>
       </w:r>
       <w:r>
@@ -14932,7 +14613,6 @@
         <w:rPr>
           <w:sz w:val="24"/>
         </w:rPr>
-        <w:lastRenderedPageBreak/>
         <w:t xml:space="preserve">Удалось получить все пары страниц. Обычно это означает, что сайты являются полными зеркалами. </w:t>
       </w:r>
       <w:r>
@@ -15124,7 +14804,7 @@
           <w:sz w:val="32"/>
         </w:rPr>
       </w:pPr>
-      <w:bookmarkStart w:id="35" w:name="_Toc357889344"/>
+      <w:bookmarkStart w:id="34" w:name="_Toc357889344"/>
       <w:r>
         <w:rPr>
           <w:sz w:val="32"/>
@@ -15137,7 +14817,7 @@
         </w:rPr>
         <w:t xml:space="preserve"> со сходной структурой путей</w:t>
       </w:r>
-      <w:bookmarkEnd w:id="35"/>
+      <w:bookmarkEnd w:id="34"/>
     </w:p>
     <w:p>
       <w:pPr>
@@ -15154,7 +14834,6 @@
         </w:rPr>
         <w:t xml:space="preserve">Система была протестирована на большом количестве блогов с сайта </w:t>
       </w:r>
-      <w:proofErr w:type="spellStart"/>
       <w:r>
         <w:rPr>
           <w:i/>
@@ -15163,7 +14842,6 @@
         </w:rPr>
         <w:t>blogspot</w:t>
       </w:r>
-      <w:proofErr w:type="spellEnd"/>
       <w:r>
         <w:rPr>
           <w:i/>
@@ -15191,7 +14869,6 @@
         </w:rPr>
         <w:t xml:space="preserve"> Адреса страниц были взяты с ресурса </w:t>
       </w:r>
-      <w:proofErr w:type="spellStart"/>
       <w:r>
         <w:rPr>
           <w:i/>
@@ -15200,7 +14877,6 @@
         </w:rPr>
         <w:t>commoncrawl</w:t>
       </w:r>
-      <w:proofErr w:type="spellEnd"/>
       <w:r>
         <w:rPr>
           <w:i/>
@@ -15275,7 +14951,6 @@
         </w:rPr>
         <w:t>://{</w:t>
       </w:r>
-      <w:proofErr w:type="spellStart"/>
       <w:r>
         <w:rPr>
           <w:sz w:val="24"/>
@@ -15283,14 +14958,12 @@
         </w:rPr>
         <w:t>blogName</w:t>
       </w:r>
-      <w:proofErr w:type="spellEnd"/>
       <w:r>
         <w:rPr>
           <w:sz w:val="24"/>
         </w:rPr>
         <w:t>}.</w:t>
       </w:r>
-      <w:proofErr w:type="spellStart"/>
       <w:r>
         <w:rPr>
           <w:sz w:val="24"/>
@@ -15298,7 +14971,6 @@
         </w:rPr>
         <w:t>blogspot</w:t>
       </w:r>
-      <w:proofErr w:type="spellEnd"/>
       <w:r>
         <w:rPr>
           <w:sz w:val="24"/>
@@ -15350,7 +15022,6 @@
         </w:rPr>
         <w:t>{</w:t>
       </w:r>
-      <w:proofErr w:type="spellStart"/>
       <w:r>
         <w:rPr>
           <w:sz w:val="24"/>
@@ -15358,7 +15029,6 @@
         </w:rPr>
         <w:t>postNumber</w:t>
       </w:r>
-      <w:proofErr w:type="spellEnd"/>
       <w:r>
         <w:rPr>
           <w:sz w:val="24"/>
@@ -15371,7 +15041,6 @@
         </w:rPr>
         <w:t>{</w:t>
       </w:r>
-      <w:proofErr w:type="spellStart"/>
       <w:r>
         <w:rPr>
           <w:sz w:val="24"/>
@@ -15379,7 +15048,6 @@
         </w:rPr>
         <w:t>postName</w:t>
       </w:r>
-      <w:proofErr w:type="spellEnd"/>
       <w:r>
         <w:rPr>
           <w:sz w:val="24"/>
@@ -15457,7 +15125,14 @@
         <w:rPr>
           <w:sz w:val="24"/>
         </w:rPr>
-        <w:t xml:space="preserve">. База зеркал не содержит таких сайтов, поэтому компаратор на основе базы также выдает пустой список. А вот компаратор на основе </w:t>
+        <w:t xml:space="preserve">. База зеркал не содержит таких сайтов, поэтому компаратор </w:t>
+      </w:r>
+      <w:r>
+        <w:rPr>
+          <w:sz w:val="24"/>
+        </w:rPr>
+        <w:lastRenderedPageBreak/>
+        <w:t xml:space="preserve">на основе базы также выдает пустой список. А вот компаратор на основе </w:t>
       </w:r>
       <w:r>
         <w:rPr>
@@ -15502,7 +15177,6 @@
         <w:rPr>
           <w:sz w:val="24"/>
         </w:rPr>
-        <w:lastRenderedPageBreak/>
         <w:t>(</w:t>
       </w:r>
       <w:r>
@@ -15552,21 +15226,7 @@
         <w:rPr>
           <w:sz w:val="24"/>
         </w:rPr>
-        <w:t>адресе. Однако</w:t>
-      </w:r>
-      <w:proofErr w:type="gramStart"/>
-      <w:r>
-        <w:rPr>
-          <w:sz w:val="24"/>
-        </w:rPr>
-        <w:t>,</w:t>
-      </w:r>
-      <w:proofErr w:type="gramEnd"/>
-      <w:r>
-        <w:rPr>
-          <w:sz w:val="24"/>
-        </w:rPr>
-        <w:t xml:space="preserve"> такой терм встречается на каждом сайте, поэтому вес его небольшой.</w:t>
+        <w:t>адресе. Однако, такой терм встречается на каждом сайте, поэтому вес его небольшой.</w:t>
       </w:r>
     </w:p>
     <w:p>
@@ -15602,21 +15262,12 @@
         </w:rPr>
         <w:t>*, *-</w:t>
       </w:r>
-      <w:proofErr w:type="spellStart"/>
-      <w:r>
-        <w:rPr>
-          <w:sz w:val="24"/>
-          <w:lang w:val="en-US"/>
-        </w:rPr>
-        <w:t>christmas</w:t>
-      </w:r>
-      <w:proofErr w:type="spellEnd"/>
-      <w:r>
-        <w:rPr>
-          <w:sz w:val="24"/>
-          <w:lang w:val="en-US"/>
-        </w:rPr>
-        <w:t>-*</w:t>
+      <w:r>
+        <w:rPr>
+          <w:sz w:val="24"/>
+          <w:lang w:val="en-US"/>
+        </w:rPr>
+        <w:t>christmas-*</w:t>
       </w:r>
       <w:r>
         <w:rPr>
@@ -15707,25 +15358,7 @@
         <w:rPr>
           <w:sz w:val="24"/>
         </w:rPr>
-        <w:t>О</w:t>
-      </w:r>
-      <w:r>
-        <w:rPr>
-          <w:sz w:val="24"/>
-        </w:rPr>
-        <w:t>днако</w:t>
-      </w:r>
-      <w:r>
-        <w:rPr>
-          <w:sz w:val="24"/>
-        </w:rPr>
-        <w:t xml:space="preserve"> не было найдено ни одной пары блогов, чтобы у них совпадало большое количество значимых термов.</w:t>
-      </w:r>
-      <w:r>
-        <w:rPr>
-          <w:sz w:val="24"/>
-        </w:rPr>
-        <w:t xml:space="preserve"> Поэтому ни одной паре не удалось превысить тот отрицательный вес, который был выдан </w:t>
+        <w:t xml:space="preserve">Однако не было найдено ни одной пары блогов, чтобы у них совпадало большое количество значимых термов. Поэтому ни одной паре не удалось превысить тот отрицательный вес, который был выдан </w:t>
       </w:r>
       <w:r>
         <w:rPr>
@@ -15754,13 +15387,7 @@
         <w:rPr>
           <w:sz w:val="24"/>
         </w:rPr>
-        <w:t>На обработку таких входных данных потребовалось 7 секунд. Это связано с тем, что</w:t>
-      </w:r>
-      <w:r>
-        <w:rPr>
-          <w:sz w:val="24"/>
-        </w:rPr>
-        <w:t>:</w:t>
+        <w:t>На обработку таких входных данных потребовалось 7 секунд. Это связано с тем, что:</w:t>
       </w:r>
     </w:p>
     <w:p>
@@ -15841,21 +15468,7 @@
         <w:rPr>
           <w:sz w:val="24"/>
         </w:rPr>
-        <w:t xml:space="preserve">компаратору выставлять отрицательный вес, то список пар кандидатов становится непустым. Но после построения списка пар страниц для проверки, большинство пар оказываются </w:t>
-      </w:r>
-      <w:proofErr w:type="spellStart"/>
-      <w:r>
-        <w:rPr>
-          <w:sz w:val="24"/>
-        </w:rPr>
-        <w:t>невалидными</w:t>
-      </w:r>
-      <w:proofErr w:type="spellEnd"/>
-      <w:r>
-        <w:rPr>
-          <w:sz w:val="24"/>
-        </w:rPr>
-        <w:t>, и ни одна пара кандидатов не проходит проверку.</w:t>
+        <w:t>компаратору выставлять отрицательный вес, то список пар кандидатов становится непустым. Но после построения списка пар страниц для проверки, большинство пар оказываются невалидными, и ни одна пара кандидатов не проходит проверку.</w:t>
       </w:r>
     </w:p>
     <w:p>
@@ -15887,14 +15500,14 @@
           <w:sz w:val="32"/>
         </w:rPr>
       </w:pPr>
-      <w:bookmarkStart w:id="36" w:name="_Toc357889345"/>
+      <w:bookmarkStart w:id="35" w:name="_Toc357889345"/>
       <w:r>
         <w:rPr>
           <w:sz w:val="32"/>
         </w:rPr>
         <w:t>Рекомендации по улучшению</w:t>
       </w:r>
-      <w:bookmarkEnd w:id="36"/>
+      <w:bookmarkEnd w:id="35"/>
     </w:p>
     <w:p>
       <w:pPr>
@@ -15949,6 +15562,7 @@
         <w:rPr>
           <w:sz w:val="24"/>
         </w:rPr>
+        <w:lastRenderedPageBreak/>
         <w:t xml:space="preserve">Алгоритм генерации пар страниц для проверки не является идеальным. Это можно наблюдать на примере сайтов </w:t>
       </w:r>
       <w:r>
@@ -15966,7 +15580,6 @@
         </w:rPr>
         <w:t>.</w:t>
       </w:r>
-      <w:proofErr w:type="spellStart"/>
       <w:r>
         <w:rPr>
           <w:i/>
@@ -15975,7 +15588,6 @@
         </w:rPr>
         <w:t>wikileaks</w:t>
       </w:r>
-      <w:proofErr w:type="spellEnd"/>
       <w:r>
         <w:rPr>
           <w:i/>
@@ -16018,7 +15630,6 @@
         </w:rPr>
         <w:t>.</w:t>
       </w:r>
-      <w:proofErr w:type="spellStart"/>
       <w:r>
         <w:rPr>
           <w:i/>
@@ -16027,7 +15638,6 @@
         </w:rPr>
         <w:t>wikileaks</w:t>
       </w:r>
-      <w:proofErr w:type="spellEnd"/>
       <w:r>
         <w:rPr>
           <w:i/>
@@ -16073,22 +15683,7 @@
         <w:rPr>
           <w:sz w:val="24"/>
         </w:rPr>
-        <w:lastRenderedPageBreak/>
-        <w:t xml:space="preserve">Также некоторые зеркала могут быть не найдены по причине недостаточности существующих компараторов для анализа. Вполне возможен вариант, при котором одинаковые страницы на </w:t>
-      </w:r>
-      <w:proofErr w:type="gramStart"/>
-      <w:r>
-        <w:rPr>
-          <w:sz w:val="24"/>
-        </w:rPr>
-        <w:t>сайтах-зеркала</w:t>
-      </w:r>
-      <w:proofErr w:type="gramEnd"/>
-      <w:r>
-        <w:rPr>
-          <w:sz w:val="24"/>
-        </w:rPr>
-        <w:t xml:space="preserve"> находятся по разным путям, например, на первом сайте используется следующий формат адресов:</w:t>
+        <w:t>Также некоторые зеркала могут быть не найдены по причине недостаточности существующих компараторов для анализа. Вполне возможен вариант, при котором одинаковые страницы на сайтах-зеркала находятся по разным путям, например, на первом сайте используется следующий формат адресов:</w:t>
       </w:r>
     </w:p>
     <w:p>
@@ -16100,7 +15695,6 @@
           <w:sz w:val="24"/>
         </w:rPr>
       </w:pPr>
-      <w:proofErr w:type="gramStart"/>
       <w:r>
         <w:rPr>
           <w:sz w:val="24"/>
@@ -16112,14 +15706,7 @@
         <w:rPr>
           <w:sz w:val="24"/>
         </w:rPr>
-        <w:t>:</w:t>
-      </w:r>
-      <w:proofErr w:type="gramEnd"/>
-      <w:r>
-        <w:rPr>
-          <w:sz w:val="24"/>
-        </w:rPr>
-        <w:t>//{</w:t>
+        <w:t>://{</w:t>
       </w:r>
       <w:r>
         <w:rPr>
@@ -16160,7 +15747,6 @@
         </w:rPr>
         <w:t>?</w:t>
       </w:r>
-      <w:proofErr w:type="spellStart"/>
       <w:r>
         <w:rPr>
           <w:sz w:val="24"/>
@@ -16168,7 +15754,6 @@
         </w:rPr>
         <w:t>pageid</w:t>
       </w:r>
-      <w:proofErr w:type="spellEnd"/>
       <w:r>
         <w:rPr>
           <w:sz w:val="24"/>
@@ -16181,7 +15766,6 @@
         </w:rPr>
         <w:t>{</w:t>
       </w:r>
-      <w:proofErr w:type="spellStart"/>
       <w:r>
         <w:rPr>
           <w:sz w:val="24"/>
@@ -16189,7 +15773,6 @@
         </w:rPr>
         <w:t>pageid</w:t>
       </w:r>
-      <w:proofErr w:type="spellEnd"/>
       <w:r>
         <w:rPr>
           <w:sz w:val="24"/>
@@ -16226,7 +15809,59 @@
           <w:sz w:val="24"/>
           <w:lang w:val="en-US"/>
         </w:rPr>
-        <w:t>http://{host}/archive/{pageid}/display</w:t>
+        <w:t>http</w:t>
+      </w:r>
+      <w:r>
+        <w:rPr>
+          <w:sz w:val="24"/>
+        </w:rPr>
+        <w:t>://{</w:t>
+      </w:r>
+      <w:r>
+        <w:rPr>
+          <w:sz w:val="24"/>
+          <w:lang w:val="en-US"/>
+        </w:rPr>
+        <w:t>host</w:t>
+      </w:r>
+      <w:r>
+        <w:rPr>
+          <w:sz w:val="24"/>
+        </w:rPr>
+        <w:t>}/</w:t>
+      </w:r>
+      <w:r>
+        <w:rPr>
+          <w:sz w:val="24"/>
+          <w:lang w:val="en-US"/>
+        </w:rPr>
+        <w:t>archive</w:t>
+      </w:r>
+      <w:r>
+        <w:rPr>
+          <w:sz w:val="24"/>
+        </w:rPr>
+        <w:t>/{</w:t>
+      </w:r>
+      <w:r>
+        <w:rPr>
+          <w:sz w:val="24"/>
+          <w:lang w:val="en-US"/>
+        </w:rPr>
+        <w:t>pageid</w:t>
+      </w:r>
+      <w:r>
+        <w:rPr>
+          <w:sz w:val="24"/>
+        </w:rPr>
+        <w:t>}/</w:t>
+      </w:r>
+      <w:r>
+        <w:rPr>
+          <w:sz w:val="24"/>
+          <w:lang w:val="en-US"/>
+        </w:rPr>
+        <w:t>display</w:t>
       </w:r>
     </w:p>
     <w:p>
@@ -16279,19 +15914,7 @@
         <w:rPr>
           <w:sz w:val="24"/>
         </w:rPr>
-        <w:t xml:space="preserve">Реализовать компараторы </w:t>
-      </w:r>
-      <w:r>
-        <w:rPr>
-          <w:sz w:val="24"/>
-        </w:rPr>
-        <w:t>и компонент, загружающий страницы</w:t>
-      </w:r>
-      <w:r>
-        <w:rPr>
-          <w:sz w:val="24"/>
-        </w:rPr>
-        <w:t xml:space="preserve"> в виде веб-сервисов, а взаимодействие между ними переложить на очередь сообщений </w:t>
+        <w:t xml:space="preserve">Реализовать компараторы и компонент, загружающий страницы в виде веб-сервисов, а взаимодействие между ними переложить на очередь сообщений </w:t>
       </w:r>
       <w:r>
         <w:rPr>
@@ -16420,15 +16043,14 @@
           <w:sz w:val="36"/>
         </w:rPr>
       </w:pPr>
-      <w:bookmarkStart w:id="37" w:name="_Toc357889346"/>
+      <w:bookmarkStart w:id="36" w:name="_Toc357889346"/>
       <w:r>
         <w:rPr>
           <w:sz w:val="36"/>
         </w:rPr>
-        <w:lastRenderedPageBreak/>
         <w:t>Выводы</w:t>
       </w:r>
-      <w:bookmarkEnd w:id="37"/>
+      <w:bookmarkEnd w:id="36"/>
     </w:p>
     <w:p>
       <w:pPr>
@@ -16630,7 +16252,7 @@
           <w:sz w:val="36"/>
         </w:rPr>
       </w:pPr>
-      <w:bookmarkStart w:id="38" w:name="_Toc357889347"/>
+      <w:bookmarkStart w:id="37" w:name="_Toc357889347"/>
       <w:r>
         <w:rPr>
           <w:sz w:val="36"/>
@@ -16668,7 +16290,7 @@
         </w:rPr>
         <w:t>источников</w:t>
       </w:r>
-      <w:bookmarkEnd w:id="38"/>
+      <w:bookmarkEnd w:id="37"/>
     </w:p>
     <w:p>
       <w:pPr>
@@ -16685,7 +16307,6 @@
           <w:lang w:val="en-US"/>
         </w:rPr>
       </w:pPr>
-      <w:proofErr w:type="spellStart"/>
       <w:r>
         <w:rPr>
           <w:bCs/>
@@ -16694,9 +16315,8 @@
           <w:szCs w:val="24"/>
           <w:lang w:val="en-US"/>
         </w:rPr>
-        <w:t>Wayback</w:t>
-      </w:r>
-      <w:proofErr w:type="spellEnd"/>
+        <w:t>Wayback Machine</w:t>
+      </w:r>
       <w:r>
         <w:rPr>
           <w:bCs/>
@@ -16705,7 +16325,7 @@
           <w:szCs w:val="24"/>
           <w:lang w:val="en-US"/>
         </w:rPr>
-        <w:t> Machine</w:t>
+        <w:t>:</w:t>
       </w:r>
       <w:r>
         <w:rPr>
@@ -16713,24 +16333,16 @@
           <w:i/>
           <w:sz w:val="24"/>
           <w:szCs w:val="24"/>
-        </w:rPr>
-        <w:t>:</w:t>
+          <w:lang w:val="en-US"/>
+        </w:rPr>
+        <w:t> Internet Archive</w:t>
       </w:r>
       <w:r>
         <w:rPr>
           <w:bCs/>
-          <w:i/>
           <w:sz w:val="24"/>
           <w:szCs w:val="24"/>
           <w:lang w:val="en-US"/>
-        </w:rPr>
-        <w:t> Internet Archive</w:t>
-      </w:r>
-      <w:r>
-        <w:rPr>
-          <w:bCs/>
-          <w:sz w:val="24"/>
-          <w:szCs w:val="24"/>
         </w:rPr>
         <w:t>.</w:t>
       </w:r>
@@ -16740,6 +16352,7 @@
           <w:bCs/>
           <w:sz w:val="24"/>
           <w:szCs w:val="24"/>
+          <w:lang w:val="en-US"/>
         </w:rPr>
         <w:t xml:space="preserve"> </w:t>
       </w:r>
@@ -16760,6 +16373,7 @@
             <w:bCs/>
             <w:sz w:val="24"/>
             <w:szCs w:val="24"/>
+            <w:lang w:val="en-US"/>
           </w:rPr>
           <w:t>://</w:t>
         </w:r>
@@ -16778,6 +16392,7 @@
             <w:rStyle w:val="a4"/>
             <w:sz w:val="24"/>
             <w:szCs w:val="24"/>
+            <w:lang w:val="en-US"/>
           </w:rPr>
           <w:t>.</w:t>
         </w:r>
@@ -16814,27 +16429,7 @@
           <w:szCs w:val="24"/>
           <w:lang w:val="en-US"/>
         </w:rPr>
-        <w:t xml:space="preserve">N. </w:t>
-      </w:r>
-      <w:proofErr w:type="spellStart"/>
-      <w:r>
-        <w:rPr>
-          <w:i/>
-          <w:sz w:val="24"/>
-          <w:szCs w:val="24"/>
-          <w:lang w:val="en-US"/>
-        </w:rPr>
-        <w:t>Shivakumar</w:t>
-      </w:r>
-      <w:proofErr w:type="spellEnd"/>
-      <w:r>
-        <w:rPr>
-          <w:i/>
-          <w:sz w:val="24"/>
-          <w:szCs w:val="24"/>
-          <w:lang w:val="en-US"/>
-        </w:rPr>
-        <w:t xml:space="preserve">, </w:t>
+        <w:t xml:space="preserve">N. Shivakumar, </w:t>
       </w:r>
       <w:r>
         <w:rPr>
@@ -16892,47 +16487,7 @@
           <w:szCs w:val="24"/>
           <w:lang w:val="en-US"/>
         </w:rPr>
-        <w:t xml:space="preserve">K. Bharat, A. </w:t>
-      </w:r>
-      <w:proofErr w:type="spellStart"/>
-      <w:r>
-        <w:rPr>
-          <w:i/>
-          <w:sz w:val="24"/>
-          <w:szCs w:val="24"/>
-          <w:lang w:val="en-US"/>
-        </w:rPr>
-        <w:t>Broder</w:t>
-      </w:r>
-      <w:proofErr w:type="spellEnd"/>
-      <w:r>
-        <w:rPr>
-          <w:i/>
-          <w:sz w:val="24"/>
-          <w:szCs w:val="24"/>
-          <w:lang w:val="en-US"/>
-        </w:rPr>
-        <w:t xml:space="preserve">, J. Dean, M. </w:t>
-      </w:r>
-      <w:proofErr w:type="spellStart"/>
-      <w:r>
-        <w:rPr>
-          <w:i/>
-          <w:sz w:val="24"/>
-          <w:szCs w:val="24"/>
-          <w:lang w:val="en-US"/>
-        </w:rPr>
-        <w:t>Henzinger</w:t>
-      </w:r>
-      <w:proofErr w:type="spellEnd"/>
-      <w:r>
-        <w:rPr>
-          <w:i/>
-          <w:sz w:val="24"/>
-          <w:szCs w:val="24"/>
-          <w:lang w:val="en-US"/>
-        </w:rPr>
-        <w:t xml:space="preserve">. </w:t>
+        <w:t xml:space="preserve">K. Bharat, A. Broder, J. Dean, M. Henzinger. </w:t>
       </w:r>
       <w:r>
         <w:rPr>
@@ -16989,51 +16544,7 @@
           <w:szCs w:val="24"/>
           <w:lang w:val="en-US"/>
         </w:rPr>
-        <w:t xml:space="preserve">A. </w:t>
-      </w:r>
-      <w:proofErr w:type="spellStart"/>
-      <w:r>
-        <w:rPr>
-          <w:bCs/>
-          <w:i/>
-          <w:sz w:val="24"/>
-          <w:szCs w:val="24"/>
-          <w:lang w:val="en-US"/>
-        </w:rPr>
-        <w:t>Broder</w:t>
-      </w:r>
-      <w:proofErr w:type="spellEnd"/>
-      <w:r>
-        <w:rPr>
-          <w:bCs/>
-          <w:i/>
-          <w:sz w:val="24"/>
-          <w:szCs w:val="24"/>
-          <w:lang w:val="en-US"/>
-        </w:rPr>
-        <w:t xml:space="preserve">, S. Glassman, M. </w:t>
-      </w:r>
-      <w:proofErr w:type="spellStart"/>
-      <w:r>
-        <w:rPr>
-          <w:bCs/>
-          <w:i/>
-          <w:sz w:val="24"/>
-          <w:szCs w:val="24"/>
-          <w:lang w:val="en-US"/>
-        </w:rPr>
-        <w:t>Manasse</w:t>
-      </w:r>
-      <w:proofErr w:type="spellEnd"/>
-      <w:r>
-        <w:rPr>
-          <w:bCs/>
-          <w:i/>
-          <w:sz w:val="24"/>
-          <w:szCs w:val="24"/>
-          <w:lang w:val="en-US"/>
-        </w:rPr>
-        <w:t>, G. Zweig.</w:t>
+        <w:t>A. Broder, S. Glassman, M. Manasse, G. Zweig.</w:t>
       </w:r>
       <w:r>
         <w:rPr>
@@ -17087,29 +16598,7 @@
           <w:szCs w:val="24"/>
           <w:lang w:val="en-US"/>
         </w:rPr>
-        <w:t xml:space="preserve">K. Bharat, </w:t>
-      </w:r>
-      <w:proofErr w:type="spellStart"/>
-      <w:r>
-        <w:rPr>
-          <w:bCs/>
-          <w:i/>
-          <w:sz w:val="24"/>
-          <w:szCs w:val="24"/>
-          <w:lang w:val="en-US"/>
-        </w:rPr>
-        <w:t>A.Broder</w:t>
-      </w:r>
-      <w:proofErr w:type="spellEnd"/>
-      <w:r>
-        <w:rPr>
-          <w:bCs/>
-          <w:i/>
-          <w:sz w:val="24"/>
-          <w:szCs w:val="24"/>
-          <w:lang w:val="en-US"/>
-        </w:rPr>
-        <w:t>.</w:t>
+        <w:t>K. Bharat, A.Broder.</w:t>
       </w:r>
       <w:r>
         <w:rPr>
@@ -17199,29 +16688,7 @@
           <w:szCs w:val="24"/>
           <w:lang w:val="en-US"/>
         </w:rPr>
-        <w:t xml:space="preserve">S. </w:t>
-      </w:r>
-      <w:proofErr w:type="spellStart"/>
-      <w:r>
-        <w:rPr>
-          <w:bCs/>
-          <w:i/>
-          <w:sz w:val="24"/>
-          <w:szCs w:val="24"/>
-          <w:lang w:val="en-US"/>
-        </w:rPr>
-        <w:t>Brin</w:t>
-      </w:r>
-      <w:proofErr w:type="spellEnd"/>
-      <w:r>
-        <w:rPr>
-          <w:bCs/>
-          <w:i/>
-          <w:sz w:val="24"/>
-          <w:szCs w:val="24"/>
-          <w:lang w:val="en-US"/>
-        </w:rPr>
-        <w:t>, L</w:t>
+        <w:t>S. Brin, L</w:t>
       </w:r>
       <w:r>
         <w:rPr>
@@ -17269,27 +16736,7 @@
           <w:szCs w:val="24"/>
           <w:lang w:val="en-US"/>
         </w:rPr>
-        <w:t xml:space="preserve">The Anatomy of a Large-Scale </w:t>
-      </w:r>
-      <w:proofErr w:type="spellStart"/>
-      <w:r>
-        <w:rPr>
-          <w:bCs/>
-          <w:sz w:val="24"/>
-          <w:szCs w:val="24"/>
-          <w:lang w:val="en-US"/>
-        </w:rPr>
-        <w:t>Hypertextual</w:t>
-      </w:r>
-      <w:proofErr w:type="spellEnd"/>
-      <w:r>
-        <w:rPr>
-          <w:bCs/>
-          <w:sz w:val="24"/>
-          <w:szCs w:val="24"/>
-          <w:lang w:val="en-US"/>
-        </w:rPr>
-        <w:t xml:space="preserve"> Web Search Engine</w:t>
+        <w:t>The Anatomy of a Large-Scale Hypertextual Web Search Engine</w:t>
       </w:r>
       <w:r>
         <w:rPr>
@@ -17527,23 +16974,13 @@
           <w:lang w:val="en-US"/>
         </w:rPr>
       </w:pPr>
-      <w:proofErr w:type="spellStart"/>
       <w:r>
         <w:rPr>
           <w:bCs/>
           <w:sz w:val="24"/>
           <w:lang w:val="en-US"/>
         </w:rPr>
-        <w:t>Jaccard</w:t>
-      </w:r>
-      <w:proofErr w:type="spellEnd"/>
-      <w:r>
-        <w:rPr>
-          <w:bCs/>
-          <w:sz w:val="24"/>
-          <w:lang w:val="en-US"/>
-        </w:rPr>
-        <w:t xml:space="preserve"> similarity coefficient</w:t>
+        <w:t>Jaccard similarity coefficient</w:t>
       </w:r>
       <w:r>
         <w:rPr>
@@ -17581,21 +17018,12 @@
           <w:lang w:val="en-US"/>
         </w:rPr>
       </w:pPr>
-      <w:proofErr w:type="spellStart"/>
-      <w:r>
-        <w:rPr>
-          <w:sz w:val="24"/>
-          <w:lang w:val="en-US"/>
-        </w:rPr>
-        <w:t>NoSQL</w:t>
-      </w:r>
-      <w:proofErr w:type="spellEnd"/>
-      <w:r>
-        <w:rPr>
-          <w:sz w:val="24"/>
-          <w:lang w:val="en-US"/>
-        </w:rPr>
-        <w:t xml:space="preserve"> </w:t>
+      <w:r>
+        <w:rPr>
+          <w:sz w:val="24"/>
+          <w:lang w:val="en-US"/>
+        </w:rPr>
+        <w:t xml:space="preserve">NoSQL </w:t>
       </w:r>
       <w:r>
         <w:rPr>
@@ -17694,177 +17122,42 @@
           <w:szCs w:val="24"/>
           <w:lang w:val="en-US"/>
         </w:rPr>
-        <w:t xml:space="preserve">C. </w:t>
-      </w:r>
-      <w:proofErr w:type="spellStart"/>
+        <w:t>C. Pautasso, O. Zimmermann, F. Leymann</w:t>
+      </w:r>
       <w:r>
         <w:rPr>
           <w:bCs/>
-          <w:i/>
           <w:sz w:val="24"/>
           <w:szCs w:val="24"/>
           <w:lang w:val="en-US"/>
         </w:rPr>
-        <w:t>Pautasso</w:t>
-      </w:r>
-      <w:proofErr w:type="spellEnd"/>
+        <w:t xml:space="preserve">. </w:t>
+      </w:r>
       <w:r>
         <w:rPr>
           <w:bCs/>
-          <w:i/>
           <w:sz w:val="24"/>
           <w:szCs w:val="24"/>
           <w:lang w:val="en-US"/>
         </w:rPr>
-        <w:t xml:space="preserve">, O. Zimmermann, F. </w:t>
-      </w:r>
-      <w:proofErr w:type="spellStart"/>
+        <w:t>RESTful Web Services vs. Big Web Services: Making the Right Architectural Decision</w:t>
+      </w:r>
       <w:r>
         <w:rPr>
           <w:bCs/>
-          <w:i/>
           <w:sz w:val="24"/>
           <w:szCs w:val="24"/>
           <w:lang w:val="en-US"/>
         </w:rPr>
-        <w:t>Leymann</w:t>
-      </w:r>
-      <w:proofErr w:type="spellEnd"/>
+        <w:t xml:space="preserve">. </w:t>
+      </w:r>
       <w:r>
         <w:rPr>
           <w:bCs/>
           <w:sz w:val="24"/>
           <w:szCs w:val="24"/>
-          <w:lang w:val="en-US"/>
-        </w:rPr>
-        <w:t xml:space="preserve">. </w:t>
-      </w:r>
-      <w:proofErr w:type="spellStart"/>
-      <w:r>
-        <w:rPr>
-          <w:bCs/>
-          <w:sz w:val="24"/>
-          <w:szCs w:val="24"/>
-          <w:lang w:val="en-US"/>
-        </w:rPr>
-        <w:t>RESTful</w:t>
-      </w:r>
-      <w:proofErr w:type="spellEnd"/>
-      <w:r>
-        <w:rPr>
-          <w:bCs/>
-          <w:sz w:val="24"/>
-          <w:szCs w:val="24"/>
-          <w:lang w:val="en-US"/>
-        </w:rPr>
-        <w:t xml:space="preserve"> Web Services vs. Big Web Services: Making the Right Architectural Decision</w:t>
-      </w:r>
-      <w:r>
-        <w:rPr>
-          <w:bCs/>
-          <w:sz w:val="24"/>
-          <w:szCs w:val="24"/>
-          <w:lang w:val="en-US"/>
-        </w:rPr>
-        <w:t xml:space="preserve">. </w:t>
-      </w:r>
-      <w:r>
-        <w:rPr>
-          <w:bCs/>
-          <w:sz w:val="24"/>
-          <w:szCs w:val="24"/>
-        </w:rPr>
-        <w:t xml:space="preserve">17th </w:t>
-      </w:r>
-      <w:proofErr w:type="spellStart"/>
-      <w:r>
-        <w:rPr>
-          <w:bCs/>
-          <w:sz w:val="24"/>
-          <w:szCs w:val="24"/>
-        </w:rPr>
-        <w:t>International</w:t>
-      </w:r>
-      <w:proofErr w:type="spellEnd"/>
-      <w:r>
-        <w:rPr>
-          <w:bCs/>
-          <w:sz w:val="24"/>
-          <w:szCs w:val="24"/>
-        </w:rPr>
-        <w:t xml:space="preserve"> </w:t>
-      </w:r>
-      <w:proofErr w:type="spellStart"/>
-      <w:r>
-        <w:rPr>
-          <w:bCs/>
-          <w:sz w:val="24"/>
-          <w:szCs w:val="24"/>
-        </w:rPr>
-        <w:t>World</w:t>
-      </w:r>
-      <w:proofErr w:type="spellEnd"/>
-      <w:r>
-        <w:rPr>
-          <w:bCs/>
-          <w:sz w:val="24"/>
-          <w:szCs w:val="24"/>
-        </w:rPr>
-        <w:t xml:space="preserve"> </w:t>
-      </w:r>
-      <w:proofErr w:type="spellStart"/>
-      <w:r>
-        <w:rPr>
-          <w:bCs/>
-          <w:sz w:val="24"/>
-          <w:szCs w:val="24"/>
-        </w:rPr>
-        <w:t>Wide</w:t>
-      </w:r>
-      <w:proofErr w:type="spellEnd"/>
-      <w:r>
-        <w:rPr>
-          <w:bCs/>
-          <w:sz w:val="24"/>
-          <w:szCs w:val="24"/>
-        </w:rPr>
-        <w:t xml:space="preserve"> </w:t>
-      </w:r>
-      <w:proofErr w:type="spellStart"/>
-      <w:r>
-        <w:rPr>
-          <w:bCs/>
-          <w:sz w:val="24"/>
-          <w:szCs w:val="24"/>
-        </w:rPr>
-        <w:t>Web</w:t>
-      </w:r>
-      <w:proofErr w:type="spellEnd"/>
-      <w:r>
-        <w:rPr>
-          <w:bCs/>
-          <w:sz w:val="24"/>
-          <w:szCs w:val="24"/>
-        </w:rPr>
-        <w:t xml:space="preserve"> </w:t>
-      </w:r>
-      <w:proofErr w:type="spellStart"/>
-      <w:r>
-        <w:rPr>
-          <w:bCs/>
-          <w:sz w:val="24"/>
-          <w:szCs w:val="24"/>
-        </w:rPr>
-        <w:t>Conference</w:t>
-      </w:r>
-      <w:proofErr w:type="spellEnd"/>
-      <w:r>
-        <w:rPr>
-          <w:bCs/>
-          <w:sz w:val="24"/>
-          <w:szCs w:val="24"/>
-        </w:rPr>
-        <w:t xml:space="preserve"> (WWW2008)</w:t>
+        </w:rPr>
+        <w:t>17th International World Wide Web Conference (WWW2008)</w:t>
       </w:r>
       <w:r>
         <w:rPr>
@@ -17952,10 +17245,8 @@
           <w:szCs w:val="24"/>
           <w:lang w:val="en-US"/>
         </w:rPr>
-        <w:t xml:space="preserve">T. Lei, R. </w:t>
-      </w:r>
-      <w:proofErr w:type="spellStart"/>
-      <w:proofErr w:type="gramStart"/>
+        <w:t xml:space="preserve">T. Lei, R. Cai, J.-M. Yang, </w:t>
+      </w:r>
       <w:r>
         <w:rPr>
           <w:bCs/>
@@ -17964,10 +17255,8 @@
           <w:szCs w:val="24"/>
           <w:lang w:val="en-US"/>
         </w:rPr>
-        <w:t>Cai</w:t>
-      </w:r>
-      <w:proofErr w:type="spellEnd"/>
-      <w:proofErr w:type="gramEnd"/>
+        <w:t xml:space="preserve">Y. </w:t>
+      </w:r>
       <w:r>
         <w:rPr>
           <w:bCs/>
@@ -17976,7 +17265,7 @@
           <w:szCs w:val="24"/>
           <w:lang w:val="en-US"/>
         </w:rPr>
-        <w:t xml:space="preserve">, J.-M. Yang, </w:t>
+        <w:t xml:space="preserve">Ke, </w:t>
       </w:r>
       <w:r>
         <w:rPr>
@@ -17986,9 +17275,8 @@
           <w:szCs w:val="24"/>
           <w:lang w:val="en-US"/>
         </w:rPr>
-        <w:t xml:space="preserve">Y. </w:t>
-      </w:r>
-      <w:proofErr w:type="spellStart"/>
+        <w:t xml:space="preserve">X. </w:t>
+      </w:r>
       <w:r>
         <w:rPr>
           <w:bCs/>
@@ -17997,9 +17285,8 @@
           <w:szCs w:val="24"/>
           <w:lang w:val="en-US"/>
         </w:rPr>
-        <w:t>Ke</w:t>
-      </w:r>
-      <w:proofErr w:type="spellEnd"/>
+        <w:t xml:space="preserve">Fan, </w:t>
+      </w:r>
       <w:r>
         <w:rPr>
           <w:bCs/>
@@ -18008,7 +17295,7 @@
           <w:szCs w:val="24"/>
           <w:lang w:val="en-US"/>
         </w:rPr>
-        <w:t xml:space="preserve">, </w:t>
+        <w:t xml:space="preserve">L. </w:t>
       </w:r>
       <w:r>
         <w:rPr>
@@ -18018,173 +17305,59 @@
           <w:szCs w:val="24"/>
           <w:lang w:val="en-US"/>
         </w:rPr>
-        <w:t xml:space="preserve">X. </w:t>
+        <w:t>Zhang</w:t>
       </w:r>
       <w:r>
         <w:rPr>
           <w:bCs/>
-          <w:i/>
           <w:sz w:val="24"/>
           <w:szCs w:val="24"/>
           <w:lang w:val="en-US"/>
         </w:rPr>
-        <w:t xml:space="preserve">Fan, </w:t>
+        <w:t xml:space="preserve">. A pattern tree-based approach to learning URL normalization rules. </w:t>
       </w:r>
       <w:r>
         <w:rPr>
           <w:bCs/>
-          <w:i/>
           <w:sz w:val="24"/>
           <w:szCs w:val="24"/>
-          <w:lang w:val="en-US"/>
-        </w:rPr>
-        <w:t xml:space="preserve">L. </w:t>
+        </w:rPr>
+        <w:t xml:space="preserve">19th international conference on World </w:t>
       </w:r>
       <w:r>
         <w:rPr>
           <w:bCs/>
-          <w:i/>
           <w:sz w:val="24"/>
           <w:szCs w:val="24"/>
           <w:lang w:val="en-US"/>
         </w:rPr>
-        <w:t>Zhang</w:t>
+        <w:t>W</w:t>
       </w:r>
       <w:r>
         <w:rPr>
           <w:bCs/>
           <w:sz w:val="24"/>
           <w:szCs w:val="24"/>
-          <w:lang w:val="en-US"/>
-        </w:rPr>
-        <w:t xml:space="preserve">. A pattern tree-based approach to learning URL normalization rules. </w:t>
+        </w:rPr>
+        <w:t xml:space="preserve">ide </w:t>
       </w:r>
       <w:r>
         <w:rPr>
           <w:bCs/>
           <w:sz w:val="24"/>
           <w:szCs w:val="24"/>
-        </w:rPr>
-        <w:t xml:space="preserve">19th </w:t>
-      </w:r>
-      <w:proofErr w:type="spellStart"/>
+          <w:lang w:val="en-US"/>
+        </w:rPr>
+        <w:t>W</w:t>
+      </w:r>
       <w:r>
         <w:rPr>
           <w:bCs/>
           <w:sz w:val="24"/>
           <w:szCs w:val="24"/>
         </w:rPr>
-        <w:t>international</w:t>
-      </w:r>
-      <w:proofErr w:type="spellEnd"/>
-      <w:r>
-        <w:rPr>
-          <w:bCs/>
-          <w:sz w:val="24"/>
-          <w:szCs w:val="24"/>
-        </w:rPr>
-        <w:t xml:space="preserve"> </w:t>
-      </w:r>
-      <w:proofErr w:type="spellStart"/>
-      <w:r>
-        <w:rPr>
-          <w:bCs/>
-          <w:sz w:val="24"/>
-          <w:szCs w:val="24"/>
-        </w:rPr>
-        <w:t>conference</w:t>
-      </w:r>
-      <w:proofErr w:type="spellEnd"/>
-      <w:r>
-        <w:rPr>
-          <w:bCs/>
-          <w:sz w:val="24"/>
-          <w:szCs w:val="24"/>
-        </w:rPr>
-        <w:t xml:space="preserve"> </w:t>
-      </w:r>
-      <w:proofErr w:type="spellStart"/>
-      <w:r>
-        <w:rPr>
-          <w:bCs/>
-          <w:sz w:val="24"/>
-          <w:szCs w:val="24"/>
-        </w:rPr>
-        <w:t>on</w:t>
-      </w:r>
-      <w:proofErr w:type="spellEnd"/>
-      <w:r>
-        <w:rPr>
-          <w:bCs/>
-          <w:sz w:val="24"/>
-          <w:szCs w:val="24"/>
-        </w:rPr>
-        <w:t xml:space="preserve"> </w:t>
-      </w:r>
-      <w:proofErr w:type="spellStart"/>
-      <w:r>
-        <w:rPr>
-          <w:bCs/>
-          <w:sz w:val="24"/>
-          <w:szCs w:val="24"/>
-        </w:rPr>
-        <w:t>World</w:t>
-      </w:r>
-      <w:proofErr w:type="spellEnd"/>
-      <w:r>
-        <w:rPr>
-          <w:bCs/>
-          <w:sz w:val="24"/>
-          <w:szCs w:val="24"/>
-        </w:rPr>
-        <w:t xml:space="preserve"> </w:t>
-      </w:r>
-      <w:r>
-        <w:rPr>
-          <w:bCs/>
-          <w:sz w:val="24"/>
-          <w:szCs w:val="24"/>
-          <w:lang w:val="en-US"/>
-        </w:rPr>
-        <w:t>W</w:t>
-      </w:r>
-      <w:proofErr w:type="spellStart"/>
-      <w:r>
-        <w:rPr>
-          <w:bCs/>
-          <w:sz w:val="24"/>
-          <w:szCs w:val="24"/>
-        </w:rPr>
-        <w:t>ide</w:t>
-      </w:r>
-      <w:proofErr w:type="spellEnd"/>
-      <w:r>
-        <w:rPr>
-          <w:bCs/>
-          <w:sz w:val="24"/>
-          <w:szCs w:val="24"/>
-        </w:rPr>
-        <w:t xml:space="preserve"> </w:t>
-      </w:r>
-      <w:r>
-        <w:rPr>
-          <w:bCs/>
-          <w:sz w:val="24"/>
-          <w:szCs w:val="24"/>
-          <w:lang w:val="en-US"/>
-        </w:rPr>
-        <w:t>W</w:t>
-      </w:r>
-      <w:proofErr w:type="spellStart"/>
-      <w:r>
-        <w:rPr>
-          <w:bCs/>
-          <w:sz w:val="24"/>
-          <w:szCs w:val="24"/>
-        </w:rPr>
         <w:t>eb</w:t>
       </w:r>
-      <w:proofErr w:type="spellEnd"/>
       <w:r>
         <w:rPr>
           <w:bCs/>
@@ -18225,7 +17398,7 @@
           <w:sz w:val="36"/>
         </w:rPr>
       </w:pPr>
-      <w:bookmarkStart w:id="39" w:name="_Toc357889348"/>
+      <w:bookmarkStart w:id="38" w:name="_Toc357889348"/>
       <w:r>
         <w:rPr>
           <w:sz w:val="36"/>
@@ -18233,7 +17406,7 @@
         <w:lastRenderedPageBreak/>
         <w:t>Приложение 1. Диаграмма классов системы</w:t>
       </w:r>
-      <w:bookmarkEnd w:id="39"/>
+      <w:bookmarkEnd w:id="38"/>
     </w:p>
     <w:p>
       <w:r>
@@ -18299,7 +17472,7 @@
           <w:sz w:val="36"/>
         </w:rPr>
       </w:pPr>
-      <w:bookmarkStart w:id="40" w:name="_Toc357889349"/>
+      <w:bookmarkStart w:id="39" w:name="_Toc357889349"/>
       <w:r>
         <w:rPr>
           <w:sz w:val="36"/>
@@ -18320,7 +17493,7 @@
         </w:rPr>
         <w:t xml:space="preserve"> интерфейс</w:t>
       </w:r>
-      <w:bookmarkEnd w:id="40"/>
+      <w:bookmarkEnd w:id="39"/>
     </w:p>
     <w:tbl>
       <w:tblPr>
@@ -18329,10 +17502,10 @@
         <w:tblLook w:val="04A0" w:firstRow="1" w:lastRow="0" w:firstColumn="1" w:lastColumn="0" w:noHBand="0" w:noVBand="1"/>
       </w:tblPr>
       <w:tblGrid>
-        <w:gridCol w:w="2148"/>
-        <w:gridCol w:w="2937"/>
-        <w:gridCol w:w="2324"/>
-        <w:gridCol w:w="2162"/>
+        <w:gridCol w:w="2141"/>
+        <w:gridCol w:w="2951"/>
+        <w:gridCol w:w="2323"/>
+        <w:gridCol w:w="2156"/>
       </w:tblGrid>
       <w:tr>
         <w:tc>
@@ -18495,33 +17668,24 @@
             <w:r>
               <w:t xml:space="preserve">Список объектов класса </w:t>
             </w:r>
-            <w:proofErr w:type="spellStart"/>
             <w:r>
               <w:rPr>
                 <w:lang w:val="en-US"/>
               </w:rPr>
               <w:t>WeightedPair</w:t>
             </w:r>
-            <w:proofErr w:type="spellEnd"/>
             <w:r>
               <w:t xml:space="preserve">, </w:t>
             </w:r>
-            <w:proofErr w:type="spellStart"/>
-            <w:r>
-              <w:t>сериализованный</w:t>
-            </w:r>
-            <w:proofErr w:type="spellEnd"/>
-            <w:r>
-              <w:t xml:space="preserve"> в </w:t>
-            </w:r>
-            <w:proofErr w:type="spellStart"/>
+            <w:r>
+              <w:t xml:space="preserve">сериализованный в </w:t>
+            </w:r>
             <w:r>
               <w:rPr>
                 <w:lang w:val="en-US"/>
               </w:rPr>
               <w:t>Json</w:t>
             </w:r>
-            <w:proofErr w:type="spellEnd"/>
             <w:r>
               <w:t>.</w:t>
             </w:r>
@@ -18580,14 +17744,21 @@
             <w:r>
               <w:t>}/</w:t>
             </w:r>
-            <w:proofErr w:type="spellStart"/>
             <w:r>
               <w:rPr>
                 <w:lang w:val="en-US"/>
               </w:rPr>
               <w:t>mirrorsBase</w:t>
             </w:r>
-            <w:proofErr w:type="spellEnd"/>
+            <w:r>
+              <w:t>/</w:t>
+            </w:r>
+            <w:r>
+              <w:rPr>
+                <w:lang w:val="en-US"/>
+              </w:rPr>
+              <w:t>pair</w:t>
+            </w:r>
           </w:p>
         </w:tc>
         <w:tc>
@@ -18601,33 +17772,24 @@
             <w:r>
               <w:t xml:space="preserve">Объект класса </w:t>
             </w:r>
-            <w:proofErr w:type="spellStart"/>
             <w:r>
               <w:rPr>
                 <w:lang w:val="en-US"/>
               </w:rPr>
               <w:t>WeightedPair</w:t>
             </w:r>
-            <w:proofErr w:type="spellEnd"/>
             <w:r>
               <w:t xml:space="preserve">, </w:t>
             </w:r>
-            <w:proofErr w:type="spellStart"/>
-            <w:r>
-              <w:t>сериализованный</w:t>
-            </w:r>
-            <w:proofErr w:type="spellEnd"/>
-            <w:r>
-              <w:t xml:space="preserve"> в </w:t>
-            </w:r>
-            <w:proofErr w:type="spellStart"/>
+            <w:r>
+              <w:t xml:space="preserve">сериализованный в </w:t>
+            </w:r>
             <w:r>
               <w:rPr>
                 <w:lang w:val="en-US"/>
               </w:rPr>
               <w:t>Json</w:t>
             </w:r>
-            <w:proofErr w:type="spellEnd"/>
             <w:r>
               <w:t xml:space="preserve">, </w:t>
             </w:r>
@@ -18735,14 +17897,21 @@
             <w:r>
               <w:t>}/</w:t>
             </w:r>
-            <w:proofErr w:type="spellStart"/>
             <w:r>
               <w:rPr>
                 <w:lang w:val="en-US"/>
               </w:rPr>
               <w:t>mirrorsBase</w:t>
             </w:r>
-            <w:proofErr w:type="spellEnd"/>
+            <w:r>
+              <w:t>/</w:t>
+            </w:r>
+            <w:r>
+              <w:rPr>
+                <w:lang w:val="en-US"/>
+              </w:rPr>
+              <w:t>pair</w:t>
+            </w:r>
           </w:p>
         </w:tc>
         <w:tc>
@@ -18759,14 +17928,12 @@
             <w:r>
               <w:t xml:space="preserve">адресов сайтов в формате </w:t>
             </w:r>
-            <w:proofErr w:type="spellStart"/>
             <w:r>
               <w:rPr>
                 <w:lang w:val="en-US"/>
               </w:rPr>
               <w:t>Json</w:t>
             </w:r>
-            <w:proofErr w:type="spellEnd"/>
             <w:r>
               <w:t>:</w:t>
             </w:r>
@@ -18796,21 +17963,7 @@
               <w:rPr>
                 <w:lang w:val="en-US"/>
               </w:rPr>
-              <w:t>“first”:”</w:t>
-            </w:r>
-            <w:proofErr w:type="spellStart"/>
-            <w:r>
-              <w:rPr>
-                <w:lang w:val="en-US"/>
-              </w:rPr>
-              <w:t>firstSite</w:t>
-            </w:r>
-            <w:proofErr w:type="spellEnd"/>
-            <w:r>
-              <w:rPr>
-                <w:lang w:val="en-US"/>
-              </w:rPr>
-              <w:t>”,</w:t>
+              <w:t>“first”:”firstSite”,</w:t>
             </w:r>
           </w:p>
           <w:p>
@@ -18824,21 +17977,7 @@
               <w:rPr>
                 <w:lang w:val="en-US"/>
               </w:rPr>
-              <w:t>“second”:”</w:t>
-            </w:r>
-            <w:proofErr w:type="spellStart"/>
-            <w:r>
-              <w:rPr>
-                <w:lang w:val="en-US"/>
-              </w:rPr>
-              <w:t>secondSite</w:t>
-            </w:r>
-            <w:proofErr w:type="spellEnd"/>
-            <w:r>
-              <w:rPr>
-                <w:lang w:val="en-US"/>
-              </w:rPr>
-              <w:t>”</w:t>
+              <w:t>“second”:”secondSite”</w:t>
             </w:r>
           </w:p>
           <w:p>
@@ -18879,28 +18018,24 @@
             <w:r>
               <w:t xml:space="preserve"> и объектом класса </w:t>
             </w:r>
-            <w:proofErr w:type="spellStart"/>
             <w:r>
               <w:rPr>
                 <w:lang w:val="en-US"/>
               </w:rPr>
               <w:t>WeightedPair</w:t>
             </w:r>
-            <w:proofErr w:type="spellEnd"/>
             <w:r>
               <w:t xml:space="preserve"> </w:t>
             </w:r>
             <w:r>
               <w:t xml:space="preserve">в формате </w:t>
             </w:r>
-            <w:proofErr w:type="spellStart"/>
             <w:r>
               <w:rPr>
                 <w:lang w:val="en-US"/>
               </w:rPr>
               <w:t>Json</w:t>
             </w:r>
-            <w:proofErr w:type="spellEnd"/>
             <w:r>
               <w:t xml:space="preserve">. </w:t>
             </w:r>
@@ -18912,6 +18047,226 @@
                 <w:lang w:val="en-US"/>
               </w:rPr>
               <w:t>Bad request.</w:t>
+            </w:r>
+          </w:p>
+        </w:tc>
+      </w:tr>
+      <w:tr>
+        <w:tc>
+          <w:tcPr>
+            <w:tcW w:w="2392" w:type="dxa"/>
+          </w:tcPr>
+          <w:p>
+            <w:pPr>
+              <w:spacing w:line="360" w:lineRule="auto"/>
+            </w:pPr>
+            <w:r>
+              <w:t>Проверка списка сайтов на зеркала</w:t>
+            </w:r>
+            <w:r>
+              <w:t>.</w:t>
+            </w:r>
+          </w:p>
+          <w:p>
+            <w:pPr>
+              <w:spacing w:line="360" w:lineRule="auto"/>
+            </w:pPr>
+            <w:r>
+              <w:t>Выполняется поиск пути между каждой парой сайтов в списке.</w:t>
+            </w:r>
+          </w:p>
+        </w:tc>
+        <w:tc>
+          <w:tcPr>
+            <w:tcW w:w="2393" w:type="dxa"/>
+          </w:tcPr>
+          <w:p>
+            <w:pPr>
+              <w:spacing w:line="360" w:lineRule="auto"/>
+              <w:rPr>
+                <w:lang w:val="en-US"/>
+              </w:rPr>
+            </w:pPr>
+            <w:r>
+              <w:rPr>
+                <w:lang w:val="en-US"/>
+              </w:rPr>
+              <w:t>POST</w:t>
+            </w:r>
+            <w:r>
+              <w:t xml:space="preserve"> </w:t>
+            </w:r>
+            <w:r>
+              <w:t xml:space="preserve">запрос по адресу </w:t>
+            </w:r>
+            <w:r>
+              <w:rPr>
+                <w:lang w:val="en-US"/>
+              </w:rPr>
+              <w:t>http</w:t>
+            </w:r>
+            <w:r>
+              <w:t>://{</w:t>
+            </w:r>
+            <w:r>
+              <w:rPr>
+                <w:lang w:val="en-US"/>
+              </w:rPr>
+              <w:t>host</w:t>
+            </w:r>
+            <w:r>
+              <w:t>}/</w:t>
+            </w:r>
+            <w:r>
+              <w:rPr>
+                <w:lang w:val="en-US"/>
+              </w:rPr>
+              <w:t>mirrorsBase</w:t>
+            </w:r>
+            <w:r>
+              <w:t>/</w:t>
+            </w:r>
+            <w:r>
+              <w:rPr>
+                <w:lang w:val="en-US"/>
+              </w:rPr>
+              <w:t>list</w:t>
+            </w:r>
+            <w:bookmarkStart w:id="40" w:name="_GoBack"/>
+            <w:bookmarkEnd w:id="40"/>
+          </w:p>
+        </w:tc>
+        <w:tc>
+          <w:tcPr>
+            <w:tcW w:w="2393" w:type="dxa"/>
+          </w:tcPr>
+          <w:p>
+            <w:pPr>
+              <w:spacing w:line="360" w:lineRule="auto"/>
+            </w:pPr>
+            <w:r>
+              <w:t xml:space="preserve">Список из названий хостов в формате </w:t>
+            </w:r>
+            <w:r>
+              <w:rPr>
+                <w:lang w:val="en-US"/>
+              </w:rPr>
+              <w:t>Json</w:t>
+            </w:r>
+            <w:r>
+              <w:t>:</w:t>
+            </w:r>
+          </w:p>
+          <w:p>
+            <w:pPr>
+              <w:spacing w:line="360" w:lineRule="auto"/>
+              <w:rPr>
+                <w:lang w:val="en-US"/>
+              </w:rPr>
+            </w:pPr>
+            <w:r>
+              <w:rPr>
+                <w:lang w:val="en-US"/>
+              </w:rPr>
+              <w:t>[</w:t>
+            </w:r>
+          </w:p>
+          <w:p>
+            <w:pPr>
+              <w:spacing w:line="360" w:lineRule="auto"/>
+              <w:rPr>
+                <w:lang w:val="en-US"/>
+              </w:rPr>
+            </w:pPr>
+            <w:r>
+              <w:rPr>
+                <w:lang w:val="en-US"/>
+              </w:rPr>
+              <w:t>“www.google.com”,</w:t>
+            </w:r>
+          </w:p>
+          <w:p>
+            <w:pPr>
+              <w:spacing w:line="360" w:lineRule="auto"/>
+              <w:rPr>
+                <w:lang w:val="en-US"/>
+              </w:rPr>
+            </w:pPr>
+            <w:r>
+              <w:rPr>
+                <w:lang w:val="en-US"/>
+              </w:rPr>
+              <w:t>“www.yandex.ru”,</w:t>
+            </w:r>
+          </w:p>
+          <w:p>
+            <w:pPr>
+              <w:spacing w:line="360" w:lineRule="auto"/>
+              <w:rPr>
+                <w:lang w:val="en-US"/>
+              </w:rPr>
+            </w:pPr>
+            <w:r>
+              <w:rPr>
+                <w:lang w:val="en-US"/>
+              </w:rPr>
+              <w:t>“www.mail.ru”</w:t>
+            </w:r>
+          </w:p>
+          <w:p>
+            <w:pPr>
+              <w:spacing w:line="360" w:lineRule="auto"/>
+              <w:rPr>
+                <w:lang w:val="en-US"/>
+              </w:rPr>
+            </w:pPr>
+            <w:r>
+              <w:rPr>
+                <w:lang w:val="en-US"/>
+              </w:rPr>
+              <w:lastRenderedPageBreak/>
+              <w:t>]</w:t>
+            </w:r>
+          </w:p>
+        </w:tc>
+        <w:tc>
+          <w:tcPr>
+            <w:tcW w:w="2393" w:type="dxa"/>
+          </w:tcPr>
+          <w:p>
+            <w:pPr>
+              <w:spacing w:line="360" w:lineRule="auto"/>
+            </w:pPr>
+            <w:r>
+              <w:lastRenderedPageBreak/>
+              <w:t xml:space="preserve">В случае успешного выполнения ответ со статусом 200 </w:t>
+            </w:r>
+            <w:r>
+              <w:rPr>
+                <w:lang w:val="en-US"/>
+              </w:rPr>
+              <w:t>OK</w:t>
+            </w:r>
+            <w:r>
+              <w:t xml:space="preserve"> </w:t>
+            </w:r>
+            <w:r>
+              <w:t xml:space="preserve">и список из объектов классов </w:t>
+            </w:r>
+            <w:r>
+              <w:rPr>
+                <w:lang w:val="en-US"/>
+              </w:rPr>
+              <w:t>WeightedPair</w:t>
+            </w:r>
+            <w:r>
+              <w:t xml:space="preserve"> в формате </w:t>
+            </w:r>
+            <w:r>
+              <w:rPr>
+                <w:lang w:val="en-US"/>
+              </w:rPr>
+              <w:t>Json</w:t>
             </w:r>
           </w:p>
         </w:tc>
@@ -18966,6 +18321,7 @@
         <w:docPartUnique/>
       </w:docPartObj>
     </w:sdtPr>
+    <w:sdtEndPr/>
     <w:sdtContent>
       <w:p>
         <w:pPr>
@@ -18995,7 +18351,7 @@
             <w:noProof/>
             <w:sz w:val="24"/>
           </w:rPr>
-          <w:t>2</w:t>
+          <w:t>29</w:t>
         </w:r>
         <w:r>
           <w:rPr>
@@ -22625,6 +21981,7 @@
   <w:style w:type="character" w:default="1" w:styleId="a0">
     <w:name w:val="Default Paragraph Font"/>
     <w:uiPriority w:val="1"/>
+    <w:semiHidden/>
     <w:unhideWhenUsed/>
   </w:style>
   <w:style w:type="table" w:default="1" w:styleId="a1">
@@ -23153,6 +22510,7 @@
   <w:style w:type="character" w:default="1" w:styleId="a0">
     <w:name w:val="Default Paragraph Font"/>
     <w:uiPriority w:val="1"/>
+    <w:semiHidden/>
     <w:unhideWhenUsed/>
   </w:style>
   <w:style w:type="table" w:default="1" w:styleId="a1">
@@ -23449,529 +22807,6 @@
 </w:styles>
 </file>
 
-<file path=word/glossary/document.xml><?xml version="1.0" encoding="utf-8"?>
-<w:glossaryDocument xmlns:wpc="http://schemas.microsoft.com/office/word/2010/wordprocessingCanvas" xmlns:mc="http://schemas.openxmlformats.org/markup-compatibility/2006" xmlns:o="urn:schemas-microsoft-com:office:office" xmlns:r="http://schemas.openxmlformats.org/officeDocument/2006/relationships" xmlns:m="http://schemas.openxmlformats.org/officeDocument/2006/math" xmlns:v="urn:schemas-microsoft-com:vml" xmlns:wp14="http://schemas.microsoft.com/office/word/2010/wordprocessingDrawing" xmlns:wp="http://schemas.openxmlformats.org/drawingml/2006/wordprocessingDrawing" xmlns:w10="urn:schemas-microsoft-com:office:word" xmlns:w="http://schemas.openxmlformats.org/wordprocessingml/2006/main" xmlns:w14="http://schemas.microsoft.com/office/word/2010/wordml" xmlns:wpg="http://schemas.microsoft.com/office/word/2010/wordprocessingGroup" xmlns:wpi="http://schemas.microsoft.com/office/word/2010/wordprocessingInk" xmlns:wne="http://schemas.microsoft.com/office/word/2006/wordml" xmlns:wps="http://schemas.microsoft.com/office/word/2010/wordprocessingShape" mc:Ignorable="w14 wp14"/>
-</file>
-
-<file path=word/glossary/fontTable.xml><?xml version="1.0" encoding="utf-8"?>
-<w:fonts xmlns:mc="http://schemas.openxmlformats.org/markup-compatibility/2006" xmlns:r="http://schemas.openxmlformats.org/officeDocument/2006/relationships" xmlns:w="http://schemas.openxmlformats.org/wordprocessingml/2006/main" xmlns:w14="http://schemas.microsoft.com/office/word/2010/wordml" mc:Ignorable="w14">
-  <w:font w:name="Times New Roman">
-    <w:panose1 w:val="02020603050405020304"/>
-    <w:charset w:val="CC"/>
-    <w:family w:val="roman"/>
-    <w:pitch w:val="variable"/>
-    <w:sig w:usb0="E0002AFF" w:usb1="C0007841" w:usb2="00000009" w:usb3="00000000" w:csb0="000001FF" w:csb1="00000000"/>
-  </w:font>
-  <w:font w:name="Symbol">
-    <w:panose1 w:val="05050102010706020507"/>
-    <w:charset w:val="02"/>
-    <w:family w:val="roman"/>
-    <w:pitch w:val="variable"/>
-    <w:sig w:usb0="00000000" w:usb1="10000000" w:usb2="00000000" w:usb3="00000000" w:csb0="80000000" w:csb1="00000000"/>
-  </w:font>
-  <w:font w:name="Courier New">
-    <w:panose1 w:val="02070309020205020404"/>
-    <w:charset w:val="CC"/>
-    <w:family w:val="modern"/>
-    <w:pitch w:val="fixed"/>
-    <w:sig w:usb0="E0002AFF" w:usb1="C0007843" w:usb2="00000009" w:usb3="00000000" w:csb0="000001FF" w:csb1="00000000"/>
-  </w:font>
-  <w:font w:name="Wingdings">
-    <w:panose1 w:val="05000000000000000000"/>
-    <w:charset w:val="02"/>
-    <w:family w:val="auto"/>
-    <w:pitch w:val="variable"/>
-    <w:sig w:usb0="00000000" w:usb1="10000000" w:usb2="00000000" w:usb3="00000000" w:csb0="80000000" w:csb1="00000000"/>
-  </w:font>
-  <w:font w:name="Calibri">
-    <w:panose1 w:val="020F0502020204030204"/>
-    <w:charset w:val="CC"/>
-    <w:family w:val="swiss"/>
-    <w:pitch w:val="variable"/>
-    <w:sig w:usb0="E00002FF" w:usb1="4000ACFF" w:usb2="00000001" w:usb3="00000000" w:csb0="0000019F" w:csb1="00000000"/>
-  </w:font>
-  <w:font w:name="Cambria">
-    <w:panose1 w:val="02040503050406030204"/>
-    <w:charset w:val="CC"/>
-    <w:family w:val="roman"/>
-    <w:pitch w:val="variable"/>
-    <w:sig w:usb0="E00002FF" w:usb1="400004FF" w:usb2="00000000" w:usb3="00000000" w:csb0="0000019F" w:csb1="00000000"/>
-  </w:font>
-  <w:font w:name="Tahoma">
-    <w:panose1 w:val="020B0604030504040204"/>
-    <w:charset w:val="CC"/>
-    <w:family w:val="swiss"/>
-    <w:pitch w:val="variable"/>
-    <w:sig w:usb0="E1002EFF" w:usb1="C000605B" w:usb2="00000029" w:usb3="00000000" w:csb0="000101FF" w:csb1="00000000"/>
-  </w:font>
-  <w:font w:name="Consolas">
-    <w:panose1 w:val="020B0609020204030204"/>
-    <w:charset w:val="CC"/>
-    <w:family w:val="modern"/>
-    <w:pitch w:val="fixed"/>
-    <w:sig w:usb0="E10002FF" w:usb1="4000FCFF" w:usb2="00000009" w:usb3="00000000" w:csb0="0000019F" w:csb1="00000000"/>
-  </w:font>
-  <w:font w:name="Arial">
-    <w:panose1 w:val="020B0604020202020204"/>
-    <w:charset w:val="CC"/>
-    <w:family w:val="swiss"/>
-    <w:pitch w:val="variable"/>
-    <w:sig w:usb0="E0002AFF" w:usb1="C0007843" w:usb2="00000009" w:usb3="00000000" w:csb0="000001FF" w:csb1="00000000"/>
-  </w:font>
-  <w:font w:name="Cambria Math">
-    <w:panose1 w:val="02040503050406030204"/>
-    <w:charset w:val="CC"/>
-    <w:family w:val="roman"/>
-    <w:pitch w:val="variable"/>
-    <w:sig w:usb0="E00002FF" w:usb1="420024FF" w:usb2="00000000" w:usb3="00000000" w:csb0="0000019F" w:csb1="00000000"/>
-  </w:font>
-</w:fonts>
-</file>
-
-<file path=word/glossary/settings.xml><?xml version="1.0" encoding="utf-8"?>
-<w:settings xmlns:mc="http://schemas.openxmlformats.org/markup-compatibility/2006" xmlns:o="urn:schemas-microsoft-com:office:office" xmlns:r="http://schemas.openxmlformats.org/officeDocument/2006/relationships" xmlns:m="http://schemas.openxmlformats.org/officeDocument/2006/math" xmlns:v="urn:schemas-microsoft-com:vml" xmlns:w10="urn:schemas-microsoft-com:office:word" xmlns:w="http://schemas.openxmlformats.org/wordprocessingml/2006/main" xmlns:w14="http://schemas.microsoft.com/office/word/2010/wordml" xmlns:sl="http://schemas.openxmlformats.org/schemaLibrary/2006/main" mc:Ignorable="w14">
-  <w:view w:val="normal"/>
-  <w:defaultTabStop w:val="708"/>
-  <w:characterSpacingControl w:val="doNotCompress"/>
-  <w:compat>
-    <w:useFELayout/>
-    <w:compatSetting w:name="compatibilityMode" w:uri="http://schemas.microsoft.com/office/word" w:val="14"/>
-    <w:compatSetting w:name="overrideTableStyleFontSizeAndJustification" w:uri="http://schemas.microsoft.com/office/word" w:val="1"/>
-    <w:compatSetting w:name="enableOpenTypeFeatures" w:uri="http://schemas.microsoft.com/office/word" w:val="1"/>
-    <w:compatSetting w:name="doNotFlipMirrorIndents" w:uri="http://schemas.microsoft.com/office/word" w:val="1"/>
-  </w:compat>
-  <w:rsids>
-    <w:rsidRoot w:val="007F3271"/>
-    <w:rsid w:val="00050073"/>
-    <w:rsid w:val="007F3271"/>
-  </w:rsids>
-  <m:mathPr>
-    <m:mathFont m:val="Cambria Math"/>
-    <m:brkBin m:val="before"/>
-    <m:brkBinSub m:val="--"/>
-    <m:smallFrac m:val="0"/>
-    <m:dispDef/>
-    <m:lMargin m:val="0"/>
-    <m:rMargin m:val="0"/>
-    <m:defJc m:val="centerGroup"/>
-    <m:wrapIndent m:val="1440"/>
-    <m:intLim m:val="subSup"/>
-    <m:naryLim m:val="undOvr"/>
-  </m:mathPr>
-  <w:themeFontLang w:val="ru-RU"/>
-  <w:clrSchemeMapping w:bg1="light1" w:t1="dark1" w:bg2="light2" w:t2="dark2" w:accent1="accent1" w:accent2="accent2" w:accent3="accent3" w:accent4="accent4" w:accent5="accent5" w:accent6="accent6" w:hyperlink="hyperlink" w:followedHyperlink="followedHyperlink"/>
-  <w:decimalSymbol w:val=","/>
-  <w:listSeparator w:val=";"/>
-</w:settings>
-</file>
-
-<file path=word/glossary/styles.xml><?xml version="1.0" encoding="utf-8"?>
-<w:styles xmlns:mc="http://schemas.openxmlformats.org/markup-compatibility/2006" xmlns:r="http://schemas.openxmlformats.org/officeDocument/2006/relationships" xmlns:w="http://schemas.openxmlformats.org/wordprocessingml/2006/main" xmlns:w14="http://schemas.microsoft.com/office/word/2010/wordml" mc:Ignorable="w14">
-  <w:docDefaults>
-    <w:rPrDefault>
-      <w:rPr>
-        <w:rFonts w:asciiTheme="minorHAnsi" w:eastAsiaTheme="minorEastAsia" w:hAnsiTheme="minorHAnsi" w:cstheme="minorBidi"/>
-        <w:sz w:val="22"/>
-        <w:szCs w:val="22"/>
-        <w:lang w:val="ru-RU" w:eastAsia="ru-RU" w:bidi="ar-SA"/>
-      </w:rPr>
-    </w:rPrDefault>
-    <w:pPrDefault>
-      <w:pPr>
-        <w:spacing w:after="200" w:line="276" w:lineRule="auto"/>
-      </w:pPr>
-    </w:pPrDefault>
-  </w:docDefaults>
-  <w:latentStyles w:defLockedState="0" w:defUIPriority="99" w:defSemiHidden="1" w:defUnhideWhenUsed="1" w:defQFormat="0" w:count="267">
-    <w:lsdException w:name="Normal" w:semiHidden="0" w:uiPriority="0" w:unhideWhenUsed="0" w:qFormat="1"/>
-    <w:lsdException w:name="heading 1" w:semiHidden="0" w:uiPriority="9" w:unhideWhenUsed="0" w:qFormat="1"/>
-    <w:lsdException w:name="heading 2" w:uiPriority="9" w:qFormat="1"/>
-    <w:lsdException w:name="heading 3" w:uiPriority="9" w:qFormat="1"/>
-    <w:lsdException w:name="heading 4" w:uiPriority="9" w:qFormat="1"/>
-    <w:lsdException w:name="heading 5" w:uiPriority="9" w:qFormat="1"/>
-    <w:lsdException w:name="heading 6" w:uiPriority="9" w:qFormat="1"/>
-    <w:lsdException w:name="heading 7" w:uiPriority="9" w:qFormat="1"/>
-    <w:lsdException w:name="heading 8" w:uiPriority="9" w:qFormat="1"/>
-    <w:lsdException w:name="heading 9" w:uiPriority="9" w:qFormat="1"/>
-    <w:lsdException w:name="toc 1" w:uiPriority="39"/>
-    <w:lsdException w:name="toc 2" w:uiPriority="39"/>
-    <w:lsdException w:name="toc 3" w:uiPriority="39"/>
-    <w:lsdException w:name="toc 4" w:uiPriority="39"/>
-    <w:lsdException w:name="toc 5" w:uiPriority="39"/>
-    <w:lsdException w:name="toc 6" w:uiPriority="39"/>
-    <w:lsdException w:name="toc 7" w:uiPriority="39"/>
-    <w:lsdException w:name="toc 8" w:uiPriority="39"/>
-    <w:lsdException w:name="toc 9" w:uiPriority="39"/>
-    <w:lsdException w:name="caption" w:uiPriority="35" w:qFormat="1"/>
-    <w:lsdException w:name="Title" w:semiHidden="0" w:uiPriority="10" w:unhideWhenUsed="0" w:qFormat="1"/>
-    <w:lsdException w:name="Default Paragraph Font" w:uiPriority="1"/>
-    <w:lsdException w:name="Subtitle" w:semiHidden="0" w:uiPriority="11" w:unhideWhenUsed="0" w:qFormat="1"/>
-    <w:lsdException w:name="Strong" w:semiHidden="0" w:uiPriority="22" w:unhideWhenUsed="0" w:qFormat="1"/>
-    <w:lsdException w:name="Emphasis" w:semiHidden="0" w:uiPriority="20" w:unhideWhenUsed="0" w:qFormat="1"/>
-    <w:lsdException w:name="Table Grid" w:semiHidden="0" w:uiPriority="59" w:unhideWhenUsed="0"/>
-    <w:lsdException w:name="Placeholder Text" w:unhideWhenUsed="0"/>
-    <w:lsdException w:name="No Spacing" w:semiHidden="0" w:uiPriority="1" w:unhideWhenUsed="0" w:qFormat="1"/>
-    <w:lsdException w:name="Light Shading" w:semiHidden="0" w:uiPriority="60" w:unhideWhenUsed="0"/>
-    <w:lsdException w:name="Light List" w:semiHidden="0" w:uiPriority="61" w:unhideWhenUsed="0"/>
-    <w:lsdException w:name="Light Grid" w:semiHidden="0" w:uiPriority="62" w:unhideWhenUsed="0"/>
-    <w:lsdException w:name="Medium Shading 1" w:semiHidden="0" w:uiPriority="63" w:unhideWhenUsed="0"/>
-    <w:lsdException w:name="Medium Shading 2" w:semiHidden="0" w:uiPriority="64" w:unhideWhenUsed="0"/>
-    <w:lsdException w:name="Medium List 1" w:semiHidden="0" w:uiPriority="65" w:unhideWhenUsed="0"/>
-    <w:lsdException w:name="Medium List 2" w:semiHidden="0" w:uiPriority="66" w:unhideWhenUsed="0"/>
-    <w:lsdException w:name="Medium Grid 1" w:semiHidden="0" w:uiPriority="67" w:unhideWhenUsed="0"/>
-    <w:lsdException w:name="Medium Grid 2" w:semiHidden="0" w:uiPriority="68" w:unhideWhenUsed="0"/>
-    <w:lsdException w:name="Medium Grid 3" w:semiHidden="0" w:uiPriority="69" w:unhideWhenUsed="0"/>
-    <w:lsdException w:name="Dark List" w:semiHidden="0" w:uiPriority="70" w:unhideWhenUsed="0"/>
-    <w:lsdException w:name="Colorful Shading" w:semiHidden="0" w:uiPriority="71" w:unhideWhenUsed="0"/>
-    <w:lsdException w:name="Colorful List" w:semiHidden="0" w:uiPriority="72" w:unhideWhenUsed="0"/>
-    <w:lsdException w:name="Colorful Grid" w:semiHidden="0" w:uiPriority="73" w:unhideWhenUsed="0"/>
-    <w:lsdException w:name="Light Shading Accent 1" w:semiHidden="0" w:uiPriority="60" w:unhideWhenUsed="0"/>
-    <w:lsdException w:name="Light List Accent 1" w:semiHidden="0" w:uiPriority="61" w:unhideWhenUsed="0"/>
-    <w:lsdException w:name="Light Grid Accent 1" w:semiHidden="0" w:uiPriority="62" w:unhideWhenUsed="0"/>
-    <w:lsdException w:name="Medium Shading 1 Accent 1" w:semiHidden="0" w:uiPriority="63" w:unhideWhenUsed="0"/>
-    <w:lsdException w:name="Medium Shading 2 Accent 1" w:semiHidden="0" w:uiPriority="64" w:unhideWhenUsed="0"/>
-    <w:lsdException w:name="Medium List 1 Accent 1" w:semiHidden="0" w:uiPriority="65" w:unhideWhenUsed="0"/>
-    <w:lsdException w:name="Revision" w:unhideWhenUsed="0"/>
-    <w:lsdException w:name="List Paragraph" w:semiHidden="0" w:uiPriority="34" w:unhideWhenUsed="0" w:qFormat="1"/>
-    <w:lsdException w:name="Quote" w:semiHidden="0" w:uiPriority="29" w:unhideWhenUsed="0" w:qFormat="1"/>
-    <w:lsdException w:name="Intense Quote" w:semiHidden="0" w:uiPriority="30" w:unhideWhenUsed="0" w:qFormat="1"/>
-    <w:lsdException w:name="Medium List 2 Accent 1" w:semiHidden="0" w:uiPriority="66" w:unhideWhenUsed="0"/>
-    <w:lsdException w:name="Medium Grid 1 Accent 1" w:semiHidden="0" w:uiPriority="67" w:unhideWhenUsed="0"/>
-    <w:lsdException w:name="Medium Grid 2 Accent 1" w:semiHidden="0" w:uiPriority="68" w:unhideWhenUsed="0"/>
-    <w:lsdException w:name="Medium Grid 3 Accent 1" w:semiHidden="0" w:uiPriority="69" w:unhideWhenUsed="0"/>
-    <w:lsdException w:name="Dark List Accent 1" w:semiHidden="0" w:uiPriority="70" w:unhideWhenUsed="0"/>
-    <w:lsdException w:name="Colorful Shading Accent 1" w:semiHidden="0" w:uiPriority="71" w:unhideWhenUsed="0"/>
-    <w:lsdException w:name="Colorful List Accent 1" w:semiHidden="0" w:uiPriority="72" w:unhideWhenUsed="0"/>
-    <w:lsdException w:name="Colorful Grid Accent 1" w:semiHidden="0" w:uiPriority="73" w:unhideWhenUsed="0"/>
-    <w:lsdException w:name="Light Shading Accent 2" w:semiHidden="0" w:uiPriority="60" w:unhideWhenUsed="0"/>
-    <w:lsdException w:name="Light List Accent 2" w:semiHidden="0" w:uiPriority="61" w:unhideWhenUsed="0"/>
-    <w:lsdException w:name="Light Grid Accent 2" w:semiHidden="0" w:uiPriority="62" w:unhideWhenUsed="0"/>
-    <w:lsdException w:name="Medium Shading 1 Accent 2" w:semiHidden="0" w:uiPriority="63" w:unhideWhenUsed="0"/>
-    <w:lsdException w:name="Medium Shading 2 Accent 2" w:semiHidden="0" w:uiPriority="64" w:unhideWhenUsed="0"/>
-    <w:lsdException w:name="Medium List 1 Accent 2" w:semiHidden="0" w:uiPriority="65" w:unhideWhenUsed="0"/>
-    <w:lsdException w:name="Medium List 2 Accent 2" w:semiHidden="0" w:uiPriority="66" w:unhideWhenUsed="0"/>
-    <w:lsdException w:name="Medium Grid 1 Accent 2" w:semiHidden="0" w:uiPriority="67" w:unhideWhenUsed="0"/>
-    <w:lsdException w:name="Medium Grid 2 Accent 2" w:semiHidden="0" w:uiPriority="68" w:unhideWhenUsed="0"/>
-    <w:lsdException w:name="Medium Grid 3 Accent 2" w:semiHidden="0" w:uiPriority="69" w:unhideWhenUsed="0"/>
-    <w:lsdException w:name="Dark List Accent 2" w:semiHidden="0" w:uiPriority="70" w:unhideWhenUsed="0"/>
-    <w:lsdException w:name="Colorful Shading Accent 2" w:semiHidden="0" w:uiPriority="71" w:unhideWhenUsed="0"/>
-    <w:lsdException w:name="Colorful List Accent 2" w:semiHidden="0" w:uiPriority="72" w:unhideWhenUsed="0"/>
-    <w:lsdException w:name="Colorful Grid Accent 2" w:semiHidden="0" w:uiPriority="73" w:unhideWhenUsed="0"/>
-    <w:lsdException w:name="Light Shading Accent 3" w:semiHidden="0" w:uiPriority="60" w:unhideWhenUsed="0"/>
-    <w:lsdException w:name="Light List Accent 3" w:semiHidden="0" w:uiPriority="61" w:unhideWhenUsed="0"/>
-    <w:lsdException w:name="Light Grid Accent 3" w:semiHidden="0" w:uiPriority="62" w:unhideWhenUsed="0"/>
-    <w:lsdException w:name="Medium Shading 1 Accent 3" w:semiHidden="0" w:uiPriority="63" w:unhideWhenUsed="0"/>
-    <w:lsdException w:name="Medium Shading 2 Accent 3" w:semiHidden="0" w:uiPriority="64" w:unhideWhenUsed="0"/>
-    <w:lsdException w:name="Medium List 1 Accent 3" w:semiHidden="0" w:uiPriority="65" w:unhideWhenUsed="0"/>
-    <w:lsdException w:name="Medium List 2 Accent 3" w:semiHidden="0" w:uiPriority="66" w:unhideWhenUsed="0"/>
-    <w:lsdException w:name="Medium Grid 1 Accent 3" w:semiHidden="0" w:uiPriority="67" w:unhideWhenUsed="0"/>
-    <w:lsdException w:name="Medium Grid 2 Accent 3" w:semiHidden="0" w:uiPriority="68" w:unhideWhenUsed="0"/>
-    <w:lsdException w:name="Medium Grid 3 Accent 3" w:semiHidden="0" w:uiPriority="69" w:unhideWhenUsed="0"/>
-    <w:lsdException w:name="Dark List Accent 3" w:semiHidden="0" w:uiPriority="70" w:unhideWhenUsed="0"/>
-    <w:lsdException w:name="Colorful Shading Accent 3" w:semiHidden="0" w:uiPriority="71" w:unhideWhenUsed="0"/>
-    <w:lsdException w:name="Colorful List Accent 3" w:semiHidden="0" w:uiPriority="72" w:unhideWhenUsed="0"/>
-    <w:lsdException w:name="Colorful Grid Accent 3" w:semiHidden="0" w:uiPriority="73" w:unhideWhenUsed="0"/>
-    <w:lsdException w:name="Light Shading Accent 4" w:semiHidden="0" w:uiPriority="60" w:unhideWhenUsed="0"/>
-    <w:lsdException w:name="Light List Accent 4" w:semiHidden="0" w:uiPriority="61" w:unhideWhenUsed="0"/>
-    <w:lsdException w:name="Light Grid Accent 4" w:semiHidden="0" w:uiPriority="62" w:unhideWhenUsed="0"/>
-    <w:lsdException w:name="Medium Shading 1 Accent 4" w:semiHidden="0" w:uiPriority="63" w:unhideWhenUsed="0"/>
-    <w:lsdException w:name="Medium Shading 2 Accent 4" w:semiHidden="0" w:uiPriority="64" w:unhideWhenUsed="0"/>
-    <w:lsdException w:name="Medium List 1 Accent 4" w:semiHidden="0" w:uiPriority="65" w:unhideWhenUsed="0"/>
-    <w:lsdException w:name="Medium List 2 Accent 4" w:semiHidden="0" w:uiPriority="66" w:unhideWhenUsed="0"/>
-    <w:lsdException w:name="Medium Grid 1 Accent 4" w:semiHidden="0" w:uiPriority="67" w:unhideWhenUsed="0"/>
-    <w:lsdException w:name="Medium Grid 2 Accent 4" w:semiHidden="0" w:uiPriority="68" w:unhideWhenUsed="0"/>
-    <w:lsdException w:name="Medium Grid 3 Accent 4" w:semiHidden="0" w:uiPriority="69" w:unhideWhenUsed="0"/>
-    <w:lsdException w:name="Dark List Accent 4" w:semiHidden="0" w:uiPriority="70" w:unhideWhenUsed="0"/>
-    <w:lsdException w:name="Colorful Shading Accent 4" w:semiHidden="0" w:uiPriority="71" w:unhideWhenUsed="0"/>
-    <w:lsdException w:name="Colorful List Accent 4" w:semiHidden="0" w:uiPriority="72" w:unhideWhenUsed="0"/>
-    <w:lsdException w:name="Colorful Grid Accent 4" w:semiHidden="0" w:uiPriority="73" w:unhideWhenUsed="0"/>
-    <w:lsdException w:name="Light Shading Accent 5" w:semiHidden="0" w:uiPriority="60" w:unhideWhenUsed="0"/>
-    <w:lsdException w:name="Light List Accent 5" w:semiHidden="0" w:uiPriority="61" w:unhideWhenUsed="0"/>
-    <w:lsdException w:name="Light Grid Accent 5" w:semiHidden="0" w:uiPriority="62" w:unhideWhenUsed="0"/>
-    <w:lsdException w:name="Medium Shading 1 Accent 5" w:semiHidden="0" w:uiPriority="63" w:unhideWhenUsed="0"/>
-    <w:lsdException w:name="Medium Shading 2 Accent 5" w:semiHidden="0" w:uiPriority="64" w:unhideWhenUsed="0"/>
-    <w:lsdException w:name="Medium List 1 Accent 5" w:semiHidden="0" w:uiPriority="65" w:unhideWhenUsed="0"/>
-    <w:lsdException w:name="Medium List 2 Accent 5" w:semiHidden="0" w:uiPriority="66" w:unhideWhenUsed="0"/>
-    <w:lsdException w:name="Medium Grid 1 Accent 5" w:semiHidden="0" w:uiPriority="67" w:unhideWhenUsed="0"/>
-    <w:lsdException w:name="Medium Grid 2 Accent 5" w:semiHidden="0" w:uiPriority="68" w:unhideWhenUsed="0"/>
-    <w:lsdException w:name="Medium Grid 3 Accent 5" w:semiHidden="0" w:uiPriority="69" w:unhideWhenUsed="0"/>
-    <w:lsdException w:name="Dark List Accent 5" w:semiHidden="0" w:uiPriority="70" w:unhideWhenUsed="0"/>
-    <w:lsdException w:name="Colorful Shading Accent 5" w:semiHidden="0" w:uiPriority="71" w:unhideWhenUsed="0"/>
-    <w:lsdException w:name="Colorful List Accent 5" w:semiHidden="0" w:uiPriority="72" w:unhideWhenUsed="0"/>
-    <w:lsdException w:name="Colorful Grid Accent 5" w:semiHidden="0" w:uiPriority="73" w:unhideWhenUsed="0"/>
-    <w:lsdException w:name="Light Shading Accent 6" w:semiHidden="0" w:uiPriority="60" w:unhideWhenUsed="0"/>
-    <w:lsdException w:name="Light List Accent 6" w:semiHidden="0" w:uiPriority="61" w:unhideWhenUsed="0"/>
-    <w:lsdException w:name="Light Grid Accent 6" w:semiHidden="0" w:uiPriority="62" w:unhideWhenUsed="0"/>
-    <w:lsdException w:name="Medium Shading 1 Accent 6" w:semiHidden="0" w:uiPriority="63" w:unhideWhenUsed="0"/>
-    <w:lsdException w:name="Medium Shading 2 Accent 6" w:semiHidden="0" w:uiPriority="64" w:unhideWhenUsed="0"/>
-    <w:lsdException w:name="Medium List 1 Accent 6" w:semiHidden="0" w:uiPriority="65" w:unhideWhenUsed="0"/>
-    <w:lsdException w:name="Medium List 2 Accent 6" w:semiHidden="0" w:uiPriority="66" w:unhideWhenUsed="0"/>
-    <w:lsdException w:name="Medium Grid 1 Accent 6" w:semiHidden="0" w:uiPriority="67" w:unhideWhenUsed="0"/>
-    <w:lsdException w:name="Medium Grid 2 Accent 6" w:semiHidden="0" w:uiPriority="68" w:unhideWhenUsed="0"/>
-    <w:lsdException w:name="Medium Grid 3 Accent 6" w:semiHidden="0" w:uiPriority="69" w:unhideWhenUsed="0"/>
-    <w:lsdException w:name="Dark List Accent 6" w:semiHidden="0" w:uiPriority="70" w:unhideWhenUsed="0"/>
-    <w:lsdException w:name="Colorful Shading Accent 6" w:semiHidden="0" w:uiPriority="71" w:unhideWhenUsed="0"/>
-    <w:lsdException w:name="Colorful List Accent 6" w:semiHidden="0" w:uiPriority="72" w:unhideWhenUsed="0"/>
-    <w:lsdException w:name="Colorful Grid Accent 6" w:semiHidden="0" w:uiPriority="73" w:unhideWhenUsed="0"/>
-    <w:lsdException w:name="Subtle Emphasis" w:semiHidden="0" w:uiPriority="19" w:unhideWhenUsed="0" w:qFormat="1"/>
-    <w:lsdException w:name="Intense Emphasis" w:semiHidden="0" w:uiPriority="21" w:unhideWhenUsed="0" w:qFormat="1"/>
-    <w:lsdException w:name="Subtle Reference" w:semiHidden="0" w:uiPriority="31" w:unhideWhenUsed="0" w:qFormat="1"/>
-    <w:lsdException w:name="Intense Reference" w:semiHidden="0" w:uiPriority="32" w:unhideWhenUsed="0" w:qFormat="1"/>
-    <w:lsdException w:name="Book Title" w:semiHidden="0" w:uiPriority="33" w:unhideWhenUsed="0" w:qFormat="1"/>
-    <w:lsdException w:name="Bibliography" w:uiPriority="37"/>
-    <w:lsdException w:name="TOC Heading" w:uiPriority="39" w:qFormat="1"/>
-  </w:latentStyles>
-  <w:style w:type="paragraph" w:default="1" w:styleId="a">
-    <w:name w:val="Normal"/>
-    <w:qFormat/>
-  </w:style>
-  <w:style w:type="character" w:default="1" w:styleId="a0">
-    <w:name w:val="Default Paragraph Font"/>
-    <w:uiPriority w:val="1"/>
-    <w:semiHidden/>
-    <w:unhideWhenUsed/>
-  </w:style>
-  <w:style w:type="table" w:default="1" w:styleId="a1">
-    <w:name w:val="Normal Table"/>
-    <w:uiPriority w:val="99"/>
-    <w:semiHidden/>
-    <w:unhideWhenUsed/>
-    <w:tblPr>
-      <w:tblInd w:w="0" w:type="dxa"/>
-      <w:tblCellMar>
-        <w:top w:w="0" w:type="dxa"/>
-        <w:left w:w="108" w:type="dxa"/>
-        <w:bottom w:w="0" w:type="dxa"/>
-        <w:right w:w="108" w:type="dxa"/>
-      </w:tblCellMar>
-    </w:tblPr>
-  </w:style>
-  <w:style w:type="numbering" w:default="1" w:styleId="a2">
-    <w:name w:val="No List"/>
-    <w:uiPriority w:val="99"/>
-    <w:semiHidden/>
-    <w:unhideWhenUsed/>
-  </w:style>
-  <w:style w:type="character" w:styleId="a3">
-    <w:name w:val="Placeholder Text"/>
-    <w:basedOn w:val="a0"/>
-    <w:uiPriority w:val="99"/>
-    <w:semiHidden/>
-    <w:rsid w:val="007F3271"/>
-    <w:rPr>
-      <w:color w:val="808080"/>
-    </w:rPr>
-  </w:style>
-</w:styles>
-</file>
-
-<file path=word/glossary/stylesWithEffects.xml><?xml version="1.0" encoding="utf-8"?>
-<w:styles xmlns:wpc="http://schemas.microsoft.com/office/word/2010/wordprocessingCanvas" xmlns:mc="http://schemas.openxmlformats.org/markup-compatibility/2006" xmlns:o="urn:schemas-microsoft-com:office:office" xmlns:r="http://schemas.openxmlformats.org/officeDocument/2006/relationships" xmlns:m="http://schemas.openxmlformats.org/officeDocument/2006/math" xmlns:v="urn:schemas-microsoft-com:vml" xmlns:wp14="http://schemas.microsoft.com/office/word/2010/wordprocessingDrawing" xmlns:wp="http://schemas.openxmlformats.org/drawingml/2006/wordprocessingDrawing" xmlns:w10="urn:schemas-microsoft-com:office:word" xmlns:w="http://schemas.openxmlformats.org/wordprocessingml/2006/main" xmlns:w14="http://schemas.microsoft.com/office/word/2010/wordml" xmlns:wpg="http://schemas.microsoft.com/office/word/2010/wordprocessingGroup" xmlns:wpi="http://schemas.microsoft.com/office/word/2010/wordprocessingInk" xmlns:wne="http://schemas.microsoft.com/office/word/2006/wordml" xmlns:wps="http://schemas.microsoft.com/office/word/2010/wordprocessingShape" mc:Ignorable="w14 wp14">
-  <w:docDefaults>
-    <w:rPrDefault>
-      <w:rPr>
-        <w:rFonts w:asciiTheme="minorHAnsi" w:eastAsiaTheme="minorEastAsia" w:hAnsiTheme="minorHAnsi" w:cstheme="minorBidi"/>
-        <w:sz w:val="22"/>
-        <w:szCs w:val="22"/>
-        <w:lang w:val="ru-RU" w:eastAsia="ru-RU" w:bidi="ar-SA"/>
-      </w:rPr>
-    </w:rPrDefault>
-    <w:pPrDefault>
-      <w:pPr>
-        <w:spacing w:after="200" w:line="276" w:lineRule="auto"/>
-      </w:pPr>
-    </w:pPrDefault>
-  </w:docDefaults>
-  <w:latentStyles w:defLockedState="0" w:defUIPriority="99" w:defSemiHidden="1" w:defUnhideWhenUsed="1" w:defQFormat="0" w:count="267">
-    <w:lsdException w:name="Normal" w:semiHidden="0" w:uiPriority="0" w:unhideWhenUsed="0" w:qFormat="1"/>
-    <w:lsdException w:name="heading 1" w:semiHidden="0" w:uiPriority="9" w:unhideWhenUsed="0" w:qFormat="1"/>
-    <w:lsdException w:name="heading 2" w:uiPriority="9" w:qFormat="1"/>
-    <w:lsdException w:name="heading 3" w:uiPriority="9" w:qFormat="1"/>
-    <w:lsdException w:name="heading 4" w:uiPriority="9" w:qFormat="1"/>
-    <w:lsdException w:name="heading 5" w:uiPriority="9" w:qFormat="1"/>
-    <w:lsdException w:name="heading 6" w:uiPriority="9" w:qFormat="1"/>
-    <w:lsdException w:name="heading 7" w:uiPriority="9" w:qFormat="1"/>
-    <w:lsdException w:name="heading 8" w:uiPriority="9" w:qFormat="1"/>
-    <w:lsdException w:name="heading 9" w:uiPriority="9" w:qFormat="1"/>
-    <w:lsdException w:name="toc 1" w:uiPriority="39"/>
-    <w:lsdException w:name="toc 2" w:uiPriority="39"/>
-    <w:lsdException w:name="toc 3" w:uiPriority="39"/>
-    <w:lsdException w:name="toc 4" w:uiPriority="39"/>
-    <w:lsdException w:name="toc 5" w:uiPriority="39"/>
-    <w:lsdException w:name="toc 6" w:uiPriority="39"/>
-    <w:lsdException w:name="toc 7" w:uiPriority="39"/>
-    <w:lsdException w:name="toc 8" w:uiPriority="39"/>
-    <w:lsdException w:name="toc 9" w:uiPriority="39"/>
-    <w:lsdException w:name="caption" w:uiPriority="35" w:qFormat="1"/>
-    <w:lsdException w:name="Title" w:semiHidden="0" w:uiPriority="10" w:unhideWhenUsed="0" w:qFormat="1"/>
-    <w:lsdException w:name="Default Paragraph Font" w:uiPriority="1"/>
-    <w:lsdException w:name="Subtitle" w:semiHidden="0" w:uiPriority="11" w:unhideWhenUsed="0" w:qFormat="1"/>
-    <w:lsdException w:name="Strong" w:semiHidden="0" w:uiPriority="22" w:unhideWhenUsed="0" w:qFormat="1"/>
-    <w:lsdException w:name="Emphasis" w:semiHidden="0" w:uiPriority="20" w:unhideWhenUsed="0" w:qFormat="1"/>
-    <w:lsdException w:name="Table Grid" w:semiHidden="0" w:uiPriority="59" w:unhideWhenUsed="0"/>
-    <w:lsdException w:name="Placeholder Text" w:unhideWhenUsed="0"/>
-    <w:lsdException w:name="No Spacing" w:semiHidden="0" w:uiPriority="1" w:unhideWhenUsed="0" w:qFormat="1"/>
-    <w:lsdException w:name="Light Shading" w:semiHidden="0" w:uiPriority="60" w:unhideWhenUsed="0"/>
-    <w:lsdException w:name="Light List" w:semiHidden="0" w:uiPriority="61" w:unhideWhenUsed="0"/>
-    <w:lsdException w:name="Light Grid" w:semiHidden="0" w:uiPriority="62" w:unhideWhenUsed="0"/>
-    <w:lsdException w:name="Medium Shading 1" w:semiHidden="0" w:uiPriority="63" w:unhideWhenUsed="0"/>
-    <w:lsdException w:name="Medium Shading 2" w:semiHidden="0" w:uiPriority="64" w:unhideWhenUsed="0"/>
-    <w:lsdException w:name="Medium List 1" w:semiHidden="0" w:uiPriority="65" w:unhideWhenUsed="0"/>
-    <w:lsdException w:name="Medium List 2" w:semiHidden="0" w:uiPriority="66" w:unhideWhenUsed="0"/>
-    <w:lsdException w:name="Medium Grid 1" w:semiHidden="0" w:uiPriority="67" w:unhideWhenUsed="0"/>
-    <w:lsdException w:name="Medium Grid 2" w:semiHidden="0" w:uiPriority="68" w:unhideWhenUsed="0"/>
-    <w:lsdException w:name="Medium Grid 3" w:semiHidden="0" w:uiPriority="69" w:unhideWhenUsed="0"/>
-    <w:lsdException w:name="Dark List" w:semiHidden="0" w:uiPriority="70" w:unhideWhenUsed="0"/>
-    <w:lsdException w:name="Colorful Shading" w:semiHidden="0" w:uiPriority="71" w:unhideWhenUsed="0"/>
-    <w:lsdException w:name="Colorful List" w:semiHidden="0" w:uiPriority="72" w:unhideWhenUsed="0"/>
-    <w:lsdException w:name="Colorful Grid" w:semiHidden="0" w:uiPriority="73" w:unhideWhenUsed="0"/>
-    <w:lsdException w:name="Light Shading Accent 1" w:semiHidden="0" w:uiPriority="60" w:unhideWhenUsed="0"/>
-    <w:lsdException w:name="Light List Accent 1" w:semiHidden="0" w:uiPriority="61" w:unhideWhenUsed="0"/>
-    <w:lsdException w:name="Light Grid Accent 1" w:semiHidden="0" w:uiPriority="62" w:unhideWhenUsed="0"/>
-    <w:lsdException w:name="Medium Shading 1 Accent 1" w:semiHidden="0" w:uiPriority="63" w:unhideWhenUsed="0"/>
-    <w:lsdException w:name="Medium Shading 2 Accent 1" w:semiHidden="0" w:uiPriority="64" w:unhideWhenUsed="0"/>
-    <w:lsdException w:name="Medium List 1 Accent 1" w:semiHidden="0" w:uiPriority="65" w:unhideWhenUsed="0"/>
-    <w:lsdException w:name="Revision" w:unhideWhenUsed="0"/>
-    <w:lsdException w:name="List Paragraph" w:semiHidden="0" w:uiPriority="34" w:unhideWhenUsed="0" w:qFormat="1"/>
-    <w:lsdException w:name="Quote" w:semiHidden="0" w:uiPriority="29" w:unhideWhenUsed="0" w:qFormat="1"/>
-    <w:lsdException w:name="Intense Quote" w:semiHidden="0" w:uiPriority="30" w:unhideWhenUsed="0" w:qFormat="1"/>
-    <w:lsdException w:name="Medium List 2 Accent 1" w:semiHidden="0" w:uiPriority="66" w:unhideWhenUsed="0"/>
-    <w:lsdException w:name="Medium Grid 1 Accent 1" w:semiHidden="0" w:uiPriority="67" w:unhideWhenUsed="0"/>
-    <w:lsdException w:name="Medium Grid 2 Accent 1" w:semiHidden="0" w:uiPriority="68" w:unhideWhenUsed="0"/>
-    <w:lsdException w:name="Medium Grid 3 Accent 1" w:semiHidden="0" w:uiPriority="69" w:unhideWhenUsed="0"/>
-    <w:lsdException w:name="Dark List Accent 1" w:semiHidden="0" w:uiPriority="70" w:unhideWhenUsed="0"/>
-    <w:lsdException w:name="Colorful Shading Accent 1" w:semiHidden="0" w:uiPriority="71" w:unhideWhenUsed="0"/>
-    <w:lsdException w:name="Colorful List Accent 1" w:semiHidden="0" w:uiPriority="72" w:unhideWhenUsed="0"/>
-    <w:lsdException w:name="Colorful Grid Accent 1" w:semiHidden="0" w:uiPriority="73" w:unhideWhenUsed="0"/>
-    <w:lsdException w:name="Light Shading Accent 2" w:semiHidden="0" w:uiPriority="60" w:unhideWhenUsed="0"/>
-    <w:lsdException w:name="Light List Accent 2" w:semiHidden="0" w:uiPriority="61" w:unhideWhenUsed="0"/>
-    <w:lsdException w:name="Light Grid Accent 2" w:semiHidden="0" w:uiPriority="62" w:unhideWhenUsed="0"/>
-    <w:lsdException w:name="Medium Shading 1 Accent 2" w:semiHidden="0" w:uiPriority="63" w:unhideWhenUsed="0"/>
-    <w:lsdException w:name="Medium Shading 2 Accent 2" w:semiHidden="0" w:uiPriority="64" w:unhideWhenUsed="0"/>
-    <w:lsdException w:name="Medium List 1 Accent 2" w:semiHidden="0" w:uiPriority="65" w:unhideWhenUsed="0"/>
-    <w:lsdException w:name="Medium List 2 Accent 2" w:semiHidden="0" w:uiPriority="66" w:unhideWhenUsed="0"/>
-    <w:lsdException w:name="Medium Grid 1 Accent 2" w:semiHidden="0" w:uiPriority="67" w:unhideWhenUsed="0"/>
-    <w:lsdException w:name="Medium Grid 2 Accent 2" w:semiHidden="0" w:uiPriority="68" w:unhideWhenUsed="0"/>
-    <w:lsdException w:name="Medium Grid 3 Accent 2" w:semiHidden="0" w:uiPriority="69" w:unhideWhenUsed="0"/>
-    <w:lsdException w:name="Dark List Accent 2" w:semiHidden="0" w:uiPriority="70" w:unhideWhenUsed="0"/>
-    <w:lsdException w:name="Colorful Shading Accent 2" w:semiHidden="0" w:uiPriority="71" w:unhideWhenUsed="0"/>
-    <w:lsdException w:name="Colorful List Accent 2" w:semiHidden="0" w:uiPriority="72" w:unhideWhenUsed="0"/>
-    <w:lsdException w:name="Colorful Grid Accent 2" w:semiHidden="0" w:uiPriority="73" w:unhideWhenUsed="0"/>
-    <w:lsdException w:name="Light Shading Accent 3" w:semiHidden="0" w:uiPriority="60" w:unhideWhenUsed="0"/>
-    <w:lsdException w:name="Light List Accent 3" w:semiHidden="0" w:uiPriority="61" w:unhideWhenUsed="0"/>
-    <w:lsdException w:name="Light Grid Accent 3" w:semiHidden="0" w:uiPriority="62" w:unhideWhenUsed="0"/>
-    <w:lsdException w:name="Medium Shading 1 Accent 3" w:semiHidden="0" w:uiPriority="63" w:unhideWhenUsed="0"/>
-    <w:lsdException w:name="Medium Shading 2 Accent 3" w:semiHidden="0" w:uiPriority="64" w:unhideWhenUsed="0"/>
-    <w:lsdException w:name="Medium List 1 Accent 3" w:semiHidden="0" w:uiPriority="65" w:unhideWhenUsed="0"/>
-    <w:lsdException w:name="Medium List 2 Accent 3" w:semiHidden="0" w:uiPriority="66" w:unhideWhenUsed="0"/>
-    <w:lsdException w:name="Medium Grid 1 Accent 3" w:semiHidden="0" w:uiPriority="67" w:unhideWhenUsed="0"/>
-    <w:lsdException w:name="Medium Grid 2 Accent 3" w:semiHidden="0" w:uiPriority="68" w:unhideWhenUsed="0"/>
-    <w:lsdException w:name="Medium Grid 3 Accent 3" w:semiHidden="0" w:uiPriority="69" w:unhideWhenUsed="0"/>
-    <w:lsdException w:name="Dark List Accent 3" w:semiHidden="0" w:uiPriority="70" w:unhideWhenUsed="0"/>
-    <w:lsdException w:name="Colorful Shading Accent 3" w:semiHidden="0" w:uiPriority="71" w:unhideWhenUsed="0"/>
-    <w:lsdException w:name="Colorful List Accent 3" w:semiHidden="0" w:uiPriority="72" w:unhideWhenUsed="0"/>
-    <w:lsdException w:name="Colorful Grid Accent 3" w:semiHidden="0" w:uiPriority="73" w:unhideWhenUsed="0"/>
-    <w:lsdException w:name="Light Shading Accent 4" w:semiHidden="0" w:uiPriority="60" w:unhideWhenUsed="0"/>
-    <w:lsdException w:name="Light List Accent 4" w:semiHidden="0" w:uiPriority="61" w:unhideWhenUsed="0"/>
-    <w:lsdException w:name="Light Grid Accent 4" w:semiHidden="0" w:uiPriority="62" w:unhideWhenUsed="0"/>
-    <w:lsdException w:name="Medium Shading 1 Accent 4" w:semiHidden="0" w:uiPriority="63" w:unhideWhenUsed="0"/>
-    <w:lsdException w:name="Medium Shading 2 Accent 4" w:semiHidden="0" w:uiPriority="64" w:unhideWhenUsed="0"/>
-    <w:lsdException w:name="Medium List 1 Accent 4" w:semiHidden="0" w:uiPriority="65" w:unhideWhenUsed="0"/>
-    <w:lsdException w:name="Medium List 2 Accent 4" w:semiHidden="0" w:uiPriority="66" w:unhideWhenUsed="0"/>
-    <w:lsdException w:name="Medium Grid 1 Accent 4" w:semiHidden="0" w:uiPriority="67" w:unhideWhenUsed="0"/>
-    <w:lsdException w:name="Medium Grid 2 Accent 4" w:semiHidden="0" w:uiPriority="68" w:unhideWhenUsed="0"/>
-    <w:lsdException w:name="Medium Grid 3 Accent 4" w:semiHidden="0" w:uiPriority="69" w:unhideWhenUsed="0"/>
-    <w:lsdException w:name="Dark List Accent 4" w:semiHidden="0" w:uiPriority="70" w:unhideWhenUsed="0"/>
-    <w:lsdException w:name="Colorful Shading Accent 4" w:semiHidden="0" w:uiPriority="71" w:unhideWhenUsed="0"/>
-    <w:lsdException w:name="Colorful List Accent 4" w:semiHidden="0" w:uiPriority="72" w:unhideWhenUsed="0"/>
-    <w:lsdException w:name="Colorful Grid Accent 4" w:semiHidden="0" w:uiPriority="73" w:unhideWhenUsed="0"/>
-    <w:lsdException w:name="Light Shading Accent 5" w:semiHidden="0" w:uiPriority="60" w:unhideWhenUsed="0"/>
-    <w:lsdException w:name="Light List Accent 5" w:semiHidden="0" w:uiPriority="61" w:unhideWhenUsed="0"/>
-    <w:lsdException w:name="Light Grid Accent 5" w:semiHidden="0" w:uiPriority="62" w:unhideWhenUsed="0"/>
-    <w:lsdException w:name="Medium Shading 1 Accent 5" w:semiHidden="0" w:uiPriority="63" w:unhideWhenUsed="0"/>
-    <w:lsdException w:name="Medium Shading 2 Accent 5" w:semiHidden="0" w:uiPriority="64" w:unhideWhenUsed="0"/>
-    <w:lsdException w:name="Medium List 1 Accent 5" w:semiHidden="0" w:uiPriority="65" w:unhideWhenUsed="0"/>
-    <w:lsdException w:name="Medium List 2 Accent 5" w:semiHidden="0" w:uiPriority="66" w:unhideWhenUsed="0"/>
-    <w:lsdException w:name="Medium Grid 1 Accent 5" w:semiHidden="0" w:uiPriority="67" w:unhideWhenUsed="0"/>
-    <w:lsdException w:name="Medium Grid 2 Accent 5" w:semiHidden="0" w:uiPriority="68" w:unhideWhenUsed="0"/>
-    <w:lsdException w:name="Medium Grid 3 Accent 5" w:semiHidden="0" w:uiPriority="69" w:unhideWhenUsed="0"/>
-    <w:lsdException w:name="Dark List Accent 5" w:semiHidden="0" w:uiPriority="70" w:unhideWhenUsed="0"/>
-    <w:lsdException w:name="Colorful Shading Accent 5" w:semiHidden="0" w:uiPriority="71" w:unhideWhenUsed="0"/>
-    <w:lsdException w:name="Colorful List Accent 5" w:semiHidden="0" w:uiPriority="72" w:unhideWhenUsed="0"/>
-    <w:lsdException w:name="Colorful Grid Accent 5" w:semiHidden="0" w:uiPriority="73" w:unhideWhenUsed="0"/>
-    <w:lsdException w:name="Light Shading Accent 6" w:semiHidden="0" w:uiPriority="60" w:unhideWhenUsed="0"/>
-    <w:lsdException w:name="Light List Accent 6" w:semiHidden="0" w:uiPriority="61" w:unhideWhenUsed="0"/>
-    <w:lsdException w:name="Light Grid Accent 6" w:semiHidden="0" w:uiPriority="62" w:unhideWhenUsed="0"/>
-    <w:lsdException w:name="Medium Shading 1 Accent 6" w:semiHidden="0" w:uiPriority="63" w:unhideWhenUsed="0"/>
-    <w:lsdException w:name="Medium Shading 2 Accent 6" w:semiHidden="0" w:uiPriority="64" w:unhideWhenUsed="0"/>
-    <w:lsdException w:name="Medium List 1 Accent 6" w:semiHidden="0" w:uiPriority="65" w:unhideWhenUsed="0"/>
-    <w:lsdException w:name="Medium List 2 Accent 6" w:semiHidden="0" w:uiPriority="66" w:unhideWhenUsed="0"/>
-    <w:lsdException w:name="Medium Grid 1 Accent 6" w:semiHidden="0" w:uiPriority="67" w:unhideWhenUsed="0"/>
-    <w:lsdException w:name="Medium Grid 2 Accent 6" w:semiHidden="0" w:uiPriority="68" w:unhideWhenUsed="0"/>
-    <w:lsdException w:name="Medium Grid 3 Accent 6" w:semiHidden="0" w:uiPriority="69" w:unhideWhenUsed="0"/>
-    <w:lsdException w:name="Dark List Accent 6" w:semiHidden="0" w:uiPriority="70" w:unhideWhenUsed="0"/>
-    <w:lsdException w:name="Colorful Shading Accent 6" w:semiHidden="0" w:uiPriority="71" w:unhideWhenUsed="0"/>
-    <w:lsdException w:name="Colorful List Accent 6" w:semiHidden="0" w:uiPriority="72" w:unhideWhenUsed="0"/>
-    <w:lsdException w:name="Colorful Grid Accent 6" w:semiHidden="0" w:uiPriority="73" w:unhideWhenUsed="0"/>
-    <w:lsdException w:name="Subtle Emphasis" w:semiHidden="0" w:uiPriority="19" w:unhideWhenUsed="0" w:qFormat="1"/>
-    <w:lsdException w:name="Intense Emphasis" w:semiHidden="0" w:uiPriority="21" w:unhideWhenUsed="0" w:qFormat="1"/>
-    <w:lsdException w:name="Subtle Reference" w:semiHidden="0" w:uiPriority="31" w:unhideWhenUsed="0" w:qFormat="1"/>
-    <w:lsdException w:name="Intense Reference" w:semiHidden="0" w:uiPriority="32" w:unhideWhenUsed="0" w:qFormat="1"/>
-    <w:lsdException w:name="Book Title" w:semiHidden="0" w:uiPriority="33" w:unhideWhenUsed="0" w:qFormat="1"/>
-    <w:lsdException w:name="Bibliography" w:uiPriority="37"/>
-    <w:lsdException w:name="TOC Heading" w:uiPriority="39" w:qFormat="1"/>
-  </w:latentStyles>
-  <w:style w:type="paragraph" w:default="1" w:styleId="a">
-    <w:name w:val="Normal"/>
-    <w:qFormat/>
-  </w:style>
-  <w:style w:type="character" w:default="1" w:styleId="a0">
-    <w:name w:val="Default Paragraph Font"/>
-    <w:uiPriority w:val="1"/>
-    <w:semiHidden/>
-    <w:unhideWhenUsed/>
-  </w:style>
-  <w:style w:type="table" w:default="1" w:styleId="a1">
-    <w:name w:val="Normal Table"/>
-    <w:uiPriority w:val="99"/>
-    <w:semiHidden/>
-    <w:unhideWhenUsed/>
-    <w:tblPr>
-      <w:tblInd w:w="0" w:type="dxa"/>
-      <w:tblCellMar>
-        <w:top w:w="0" w:type="dxa"/>
-        <w:left w:w="108" w:type="dxa"/>
-        <w:bottom w:w="0" w:type="dxa"/>
-        <w:right w:w="108" w:type="dxa"/>
-      </w:tblCellMar>
-    </w:tblPr>
-  </w:style>
-  <w:style w:type="numbering" w:default="1" w:styleId="a2">
-    <w:name w:val="No List"/>
-    <w:uiPriority w:val="99"/>
-    <w:semiHidden/>
-    <w:unhideWhenUsed/>
-  </w:style>
-  <w:style w:type="character" w:styleId="a3">
-    <w:name w:val="Placeholder Text"/>
-    <w:basedOn w:val="a0"/>
-    <w:uiPriority w:val="99"/>
-    <w:semiHidden/>
-    <w:rsid w:val="007F3271"/>
-    <w:rPr>
-      <w:color w:val="808080"/>
-    </w:rPr>
-  </w:style>
-</w:styles>
-</file>
-
-<file path=word/glossary/webSettings.xml><?xml version="1.0" encoding="utf-8"?>
-<w:webSettings xmlns:mc="http://schemas.openxmlformats.org/markup-compatibility/2006" xmlns:r="http://schemas.openxmlformats.org/officeDocument/2006/relationships" xmlns:w="http://schemas.openxmlformats.org/wordprocessingml/2006/main" xmlns:w14="http://schemas.microsoft.com/office/word/2010/wordml" mc:Ignorable="w14">
-  <w:optimizeForBrowser/>
-  <w:allowPNG/>
-</w:webSettings>
-</file>
-
 <file path=word/theme/theme1.xml><?xml version="1.0" encoding="utf-8"?>
 <a:theme xmlns:a="http://schemas.openxmlformats.org/drawingml/2006/main" name="Тема Office">
   <a:themeElements>
@@ -24262,7 +23097,7 @@
 </file>
 
 <file path=customXml/itemProps1.xml><?xml version="1.0" encoding="utf-8"?>
-<ds:datastoreItem xmlns:ds="http://schemas.openxmlformats.org/officeDocument/2006/customXml" ds:itemID="{82519811-6CCF-47D7-B3AB-2D7DCBC238AD}">
+<ds:datastoreItem xmlns:ds="http://schemas.openxmlformats.org/officeDocument/2006/customXml" ds:itemID="{0E62C357-069A-4B60-9961-7A40510C9D2F}">
   <ds:schemaRefs>
     <ds:schemaRef ds:uri="http://schemas.openxmlformats.org/officeDocument/2006/bibliography"/>
   </ds:schemaRefs>

</xml_diff>

<commit_message>
small fixes in work
</commit_message>
<xml_diff>
--- a/final/Larionov.docx
+++ b/final/Larionov.docx
@@ -547,7 +547,6 @@
           <w:docPartUnique/>
         </w:docPartObj>
       </w:sdtPr>
-      <w:sdtEndPr/>
       <w:sdtContent>
         <w:p>
           <w:pPr>
@@ -3441,7 +3440,21 @@
         <w:rPr>
           <w:sz w:val="24"/>
         </w:rPr>
-        <w:t>Существует много причин зеркалирования сайтов:</w:t>
+        <w:t xml:space="preserve">Существует много причин </w:t>
+      </w:r>
+      <w:proofErr w:type="spellStart"/>
+      <w:r>
+        <w:rPr>
+          <w:sz w:val="24"/>
+        </w:rPr>
+        <w:t>зеркалирования</w:t>
+      </w:r>
+      <w:proofErr w:type="spellEnd"/>
+      <w:r>
+        <w:rPr>
+          <w:sz w:val="24"/>
+        </w:rPr>
+        <w:t xml:space="preserve"> сайтов:</w:t>
       </w:r>
     </w:p>
     <w:p>
@@ -3526,6 +3539,7 @@
         </w:rPr>
         <w:t>.</w:t>
       </w:r>
+      <w:proofErr w:type="spellStart"/>
       <w:r>
         <w:rPr>
           <w:i/>
@@ -3534,6 +3548,7 @@
         </w:rPr>
         <w:t>google</w:t>
       </w:r>
+      <w:proofErr w:type="spellEnd"/>
       <w:r>
         <w:rPr>
           <w:i/>
@@ -3589,6 +3604,7 @@
         </w:rPr>
         <w:t>.</w:t>
       </w:r>
+      <w:proofErr w:type="spellStart"/>
       <w:r>
         <w:rPr>
           <w:i/>
@@ -3597,6 +3613,7 @@
         </w:rPr>
         <w:t>wikileaks</w:t>
       </w:r>
+      <w:proofErr w:type="spellEnd"/>
       <w:r>
         <w:rPr>
           <w:i/>
@@ -3654,7 +3671,21 @@
         <w:rPr>
           <w:sz w:val="24"/>
         </w:rPr>
-        <w:t>Для интернет-провайдеров траффик из автономной системы (например, другой страны) может стоить дороже, чем траффик внутри своей сети. Поэтому провайдеры могут создавать внутрисетевые зеркала используемых сайтов. По таким соображениям часто создают зеркала сайтов</w:t>
+        <w:t xml:space="preserve">Для </w:t>
+      </w:r>
+      <w:proofErr w:type="spellStart"/>
+      <w:r>
+        <w:rPr>
+          <w:sz w:val="24"/>
+        </w:rPr>
+        <w:t>интернет-провайдеров</w:t>
+      </w:r>
+      <w:proofErr w:type="spellEnd"/>
+      <w:r>
+        <w:rPr>
+          <w:sz w:val="24"/>
+        </w:rPr>
+        <w:t xml:space="preserve"> траффик из автономной системы (например, другой страны) может стоить дороже, чем траффик внутри своей сети. Поэтому провайдеры могут создавать внутрисетевые зеркала используемых сайтов. По таким соображениям часто создают зеркала сайтов</w:t>
       </w:r>
       <w:r>
         <w:rPr>
@@ -4336,7 +4367,21 @@
           <w:sz w:val="24"/>
         </w:rPr>
         <w:lastRenderedPageBreak/>
-        <w:t>каждого сайта создать документ, в котором сохранить все пути и страницы сайта. После этого несложно среди этих документов найти совпадающие. Однако, интернет слишком велик.</w:t>
+        <w:t xml:space="preserve">каждого сайта создать документ, в котором сохранить все пути и страницы сайта. После этого несложно среди этих документов найти </w:t>
+      </w:r>
+      <w:proofErr w:type="gramStart"/>
+      <w:r>
+        <w:rPr>
+          <w:sz w:val="24"/>
+        </w:rPr>
+        <w:t>совпадающие</w:t>
+      </w:r>
+      <w:proofErr w:type="gramEnd"/>
+      <w:r>
+        <w:rPr>
+          <w:sz w:val="24"/>
+        </w:rPr>
+        <w:t>. Однако, интернет слишком велик.</w:t>
       </w:r>
     </w:p>
     <w:p>
@@ -5870,7 +5915,21 @@
         <w:rPr>
           <w:sz w:val="24"/>
         </w:rPr>
-        <w:t>существует большое количество уже реализованных алгоритмов, программ, фреймворков. Всё это помогает в разработке приложений.</w:t>
+        <w:t xml:space="preserve">существует большое количество уже реализованных алгоритмов, программ, </w:t>
+      </w:r>
+      <w:proofErr w:type="spellStart"/>
+      <w:r>
+        <w:rPr>
+          <w:sz w:val="24"/>
+        </w:rPr>
+        <w:t>фреймворков</w:t>
+      </w:r>
+      <w:proofErr w:type="spellEnd"/>
+      <w:r>
+        <w:rPr>
+          <w:sz w:val="24"/>
+        </w:rPr>
+        <w:t>. Всё это помогает в разработке приложений.</w:t>
       </w:r>
     </w:p>
     <w:p>
@@ -6097,7 +6156,21 @@
         <w:rPr>
           <w:sz w:val="24"/>
         </w:rPr>
-        <w:t xml:space="preserve">Последние две проблемы удается решить фреймворками </w:t>
+        <w:t xml:space="preserve">Последние две проблемы удается решить </w:t>
+      </w:r>
+      <w:proofErr w:type="spellStart"/>
+      <w:r>
+        <w:rPr>
+          <w:sz w:val="24"/>
+        </w:rPr>
+        <w:t>фреймворками</w:t>
+      </w:r>
+      <w:proofErr w:type="spellEnd"/>
+      <w:r>
+        <w:rPr>
+          <w:sz w:val="24"/>
+        </w:rPr>
+        <w:t xml:space="preserve"> </w:t>
       </w:r>
       <w:r>
         <w:rPr>
@@ -6175,6 +6248,7 @@
           <w:sz w:val="24"/>
         </w:rPr>
       </w:pPr>
+      <w:proofErr w:type="gramStart"/>
       <w:r>
         <w:rPr>
           <w:i/>
@@ -6210,6 +6284,7 @@
         </w:rPr>
         <w:t xml:space="preserve"> </w:t>
       </w:r>
+      <w:proofErr w:type="spellStart"/>
       <w:r>
         <w:rPr>
           <w:sz w:val="24"/>
@@ -6222,6 +6297,7 @@
         </w:rPr>
         <w:t>реймворк</w:t>
       </w:r>
+      <w:proofErr w:type="spellEnd"/>
       <w:r>
         <w:rPr>
           <w:sz w:val="24"/>
@@ -6344,8 +6420,16 @@
         <w:rPr>
           <w:sz w:val="24"/>
         </w:rPr>
-        <w:t xml:space="preserve">. </w:t>
-      </w:r>
+        <w:t>.</w:t>
+      </w:r>
+      <w:proofErr w:type="gramEnd"/>
+      <w:r>
+        <w:rPr>
+          <w:sz w:val="24"/>
+        </w:rPr>
+        <w:t xml:space="preserve"> </w:t>
+      </w:r>
+      <w:proofErr w:type="gramStart"/>
       <w:r>
         <w:rPr>
           <w:i/>
@@ -6364,7 +6448,14 @@
         <w:rPr>
           <w:sz w:val="24"/>
         </w:rPr>
-        <w:t xml:space="preserve">упрощает управление подключаемыми библиотеками и сборку программы в исполняемый файл. При использовании </w:t>
+        <w:t>упрощает управление подключаемыми библиотеками и сборку программы в исполняемый файл.</w:t>
+      </w:r>
+      <w:proofErr w:type="gramEnd"/>
+      <w:r>
+        <w:rPr>
+          <w:sz w:val="24"/>
+        </w:rPr>
+        <w:t xml:space="preserve"> При использовании </w:t>
       </w:r>
       <w:r>
         <w:rPr>
@@ -6387,6 +6478,7 @@
         </w:rPr>
         <w:t xml:space="preserve">от разработчика требуется в специальном файле </w:t>
       </w:r>
+      <w:proofErr w:type="spellStart"/>
       <w:r>
         <w:rPr>
           <w:i/>
@@ -6395,6 +6487,7 @@
         </w:rPr>
         <w:t>pom</w:t>
       </w:r>
+      <w:proofErr w:type="spellEnd"/>
       <w:r>
         <w:rPr>
           <w:i/>
@@ -6453,6 +6546,7 @@
           <w:sz w:val="24"/>
         </w:rPr>
       </w:pPr>
+      <w:proofErr w:type="gramStart"/>
       <w:r>
         <w:rPr>
           <w:i/>
@@ -6486,7 +6580,28 @@
         <w:rPr>
           <w:sz w:val="24"/>
         </w:rPr>
-        <w:t>многоцелевой фреймворк для разработки приложений. Он состоит из нескольких компонентов:</w:t>
+        <w:t xml:space="preserve">многоцелевой </w:t>
+      </w:r>
+      <w:proofErr w:type="spellStart"/>
+      <w:r>
+        <w:rPr>
+          <w:sz w:val="24"/>
+        </w:rPr>
+        <w:t>фреймворк</w:t>
+      </w:r>
+      <w:proofErr w:type="spellEnd"/>
+      <w:r>
+        <w:rPr>
+          <w:sz w:val="24"/>
+        </w:rPr>
+        <w:t xml:space="preserve"> для разработки приложений.</w:t>
+      </w:r>
+      <w:proofErr w:type="gramEnd"/>
+      <w:r>
+        <w:rPr>
+          <w:sz w:val="24"/>
+        </w:rPr>
+        <w:t xml:space="preserve"> Он состоит из нескольких компонентов:</w:t>
       </w:r>
     </w:p>
     <w:p>
@@ -6521,6 +6636,7 @@
         </w:rPr>
         <w:t xml:space="preserve"> (</w:t>
       </w:r>
+      <w:proofErr w:type="spellStart"/>
       <w:r>
         <w:rPr>
           <w:bCs/>
@@ -6530,6 +6646,7 @@
         </w:rPr>
         <w:t>IoC</w:t>
       </w:r>
+      <w:proofErr w:type="spellEnd"/>
       <w:r>
         <w:rPr>
           <w:bCs/>
@@ -6589,12 +6706,21 @@
         </w:rPr>
         <w:t xml:space="preserve"> </w:t>
       </w:r>
+      <w:proofErr w:type="spellStart"/>
       <w:r>
         <w:rPr>
           <w:bCs/>
           <w:sz w:val="24"/>
         </w:rPr>
-        <w:t>аспектно-ориентированного программирования</w:t>
+        <w:t>аспектно</w:t>
+      </w:r>
+      <w:proofErr w:type="spellEnd"/>
+      <w:r>
+        <w:rPr>
+          <w:bCs/>
+          <w:sz w:val="24"/>
+        </w:rPr>
+        <w:t>-ориентированного программирования</w:t>
       </w:r>
       <w:r>
         <w:rPr>
@@ -6700,7 +6826,21 @@
         <w:rPr>
           <w:sz w:val="24"/>
         </w:rPr>
-        <w:t>являются контейнер внедрения зависимостей и фреймворк удаленного доступа.</w:t>
+        <w:t xml:space="preserve">являются контейнер внедрения зависимостей и </w:t>
+      </w:r>
+      <w:proofErr w:type="spellStart"/>
+      <w:r>
+        <w:rPr>
+          <w:sz w:val="24"/>
+        </w:rPr>
+        <w:t>фреймворк</w:t>
+      </w:r>
+      <w:proofErr w:type="spellEnd"/>
+      <w:r>
+        <w:rPr>
+          <w:sz w:val="24"/>
+        </w:rPr>
+        <w:t xml:space="preserve"> удаленного доступа.</w:t>
       </w:r>
     </w:p>
     <w:p>
@@ -6718,6 +6858,7 @@
         </w:rPr>
         <w:t xml:space="preserve">Одной из реализаций </w:t>
       </w:r>
+      <w:proofErr w:type="spellStart"/>
       <w:r>
         <w:rPr>
           <w:i/>
@@ -6725,6 +6866,7 @@
         </w:rPr>
         <w:t>IoC</w:t>
       </w:r>
+      <w:proofErr w:type="spellEnd"/>
       <w:r>
         <w:rPr>
           <w:sz w:val="24"/>
@@ -8196,6 +8338,7 @@
         </w:rPr>
         <w:t>://</w:t>
       </w:r>
+      <w:proofErr w:type="spellStart"/>
       <w:r>
         <w:rPr>
           <w:sz w:val="24"/>
@@ -8203,6 +8346,7 @@
         </w:rPr>
         <w:t>debian</w:t>
       </w:r>
+      <w:proofErr w:type="spellEnd"/>
       <w:r>
         <w:rPr>
           <w:sz w:val="24"/>
@@ -8241,6 +8385,7 @@
         </w:rPr>
         <w:t>://</w:t>
       </w:r>
+      <w:proofErr w:type="spellStart"/>
       <w:r>
         <w:rPr>
           <w:sz w:val="24"/>
@@ -8248,6 +8393,7 @@
         </w:rPr>
         <w:t>debian</w:t>
       </w:r>
+      <w:proofErr w:type="spellEnd"/>
       <w:r>
         <w:rPr>
           <w:sz w:val="24"/>
@@ -8360,7 +8506,21 @@
         <w:rPr>
           <w:sz w:val="24"/>
         </w:rPr>
-        <w:t xml:space="preserve"> адресов страниц сайта используется модификация  алгоритма шинглов </w:t>
+        <w:t xml:space="preserve"> адресов страниц сайта используется модификация  алгоритма </w:t>
+      </w:r>
+      <w:proofErr w:type="spellStart"/>
+      <w:r>
+        <w:rPr>
+          <w:sz w:val="24"/>
+        </w:rPr>
+        <w:t>шинглов</w:t>
+      </w:r>
+      <w:proofErr w:type="spellEnd"/>
+      <w:r>
+        <w:rPr>
+          <w:sz w:val="24"/>
+        </w:rPr>
+        <w:t xml:space="preserve"> </w:t>
       </w:r>
       <w:r>
         <w:rPr>
@@ -8411,6 +8571,7 @@
         </w:rPr>
         <w:t>.</w:t>
       </w:r>
+      <w:proofErr w:type="spellStart"/>
       <w:r>
         <w:rPr>
           <w:sz w:val="24"/>
@@ -8418,6 +8579,7 @@
         </w:rPr>
         <w:t>google</w:t>
       </w:r>
+      <w:proofErr w:type="spellEnd"/>
       <w:r>
         <w:rPr>
           <w:sz w:val="24"/>
@@ -8990,15 +9152,7 @@
             <w:sz w:val="24"/>
             <w:lang w:val="en-US"/>
           </w:rPr>
-          <m:t>sim</m:t>
-        </m:r>
-        <m:r>
-          <w:rPr>
-            <w:rFonts w:ascii="Cambria Math" w:hAnsi="Cambria Math"/>
-            <w:sz w:val="24"/>
-            <w:lang w:val="en-US"/>
-          </w:rPr>
-          <m:t>ilarity</m:t>
+          <m:t>similarity</m:t>
         </m:r>
         <m:r>
           <w:rPr>
@@ -9189,6 +9343,7 @@
         </w:rPr>
         <w:t>где</w:t>
       </w:r>
+      <w:proofErr w:type="gramStart"/>
       <w:r>
         <w:rPr>
           <w:sz w:val="24"/>
@@ -9233,6 +9388,7 @@
         </w:rPr>
         <w:t xml:space="preserve"> — </w:t>
       </w:r>
+      <w:proofErr w:type="gramEnd"/>
       <w:r>
         <w:rPr>
           <w:sz w:val="24"/>
@@ -9808,7 +9964,23 @@
           <w:rFonts w:eastAsiaTheme="minorEastAsia"/>
           <w:sz w:val="24"/>
         </w:rPr>
-        <w:t xml:space="preserve">Компаратор на основе известных зеркал. Сперва заметим, что отношение «зеркало» обладает транзитивностью. Действительно, если сайт </w:t>
+        <w:t xml:space="preserve">Компаратор на основе известных зеркал. </w:t>
+      </w:r>
+      <w:proofErr w:type="gramStart"/>
+      <w:r>
+        <w:rPr>
+          <w:rFonts w:eastAsiaTheme="minorEastAsia"/>
+          <w:sz w:val="24"/>
+        </w:rPr>
+        <w:t>Сперва</w:t>
+      </w:r>
+      <w:proofErr w:type="gramEnd"/>
+      <w:r>
+        <w:rPr>
+          <w:rFonts w:eastAsiaTheme="minorEastAsia"/>
+          <w:sz w:val="24"/>
+        </w:rPr>
+        <w:t xml:space="preserve"> заметим, что отношение «зеркало» обладает транзитивностью. Действительно, если сайт </w:t>
       </w:r>
       <w:r>
         <w:rPr>
@@ -9908,6 +10080,7 @@
         </w:rPr>
         <w:t>.</w:t>
       </w:r>
+      <w:proofErr w:type="spellStart"/>
       <w:r>
         <w:rPr>
           <w:rFonts w:eastAsiaTheme="minorEastAsia"/>
@@ -9916,6 +10089,7 @@
         </w:rPr>
         <w:t>php</w:t>
       </w:r>
+      <w:proofErr w:type="spellEnd"/>
       <w:r>
         <w:rPr>
           <w:rFonts w:eastAsiaTheme="minorEastAsia"/>
@@ -9938,6 +10112,7 @@
         </w:rPr>
         <w:t xml:space="preserve">, </w:t>
       </w:r>
+      <w:proofErr w:type="spellStart"/>
       <w:r>
         <w:rPr>
           <w:rFonts w:eastAsiaTheme="minorEastAsia"/>
@@ -9946,6 +10121,7 @@
         </w:rPr>
         <w:t>jp</w:t>
       </w:r>
+      <w:proofErr w:type="spellEnd"/>
       <w:r>
         <w:rPr>
           <w:rFonts w:eastAsiaTheme="minorEastAsia"/>
@@ -9953,6 +10129,7 @@
         </w:rPr>
         <w:t>1.</w:t>
       </w:r>
+      <w:proofErr w:type="spellStart"/>
       <w:r>
         <w:rPr>
           <w:rFonts w:eastAsiaTheme="minorEastAsia"/>
@@ -9961,6 +10138,7 @@
         </w:rPr>
         <w:t>php</w:t>
       </w:r>
+      <w:proofErr w:type="spellEnd"/>
       <w:r>
         <w:rPr>
           <w:rFonts w:eastAsiaTheme="minorEastAsia"/>
@@ -9998,6 +10176,7 @@
         </w:rPr>
         <w:t>1.</w:t>
       </w:r>
+      <w:proofErr w:type="spellStart"/>
       <w:r>
         <w:rPr>
           <w:rFonts w:eastAsiaTheme="minorEastAsia"/>
@@ -10006,6 +10185,7 @@
         </w:rPr>
         <w:t>php</w:t>
       </w:r>
+      <w:proofErr w:type="spellEnd"/>
       <w:r>
         <w:rPr>
           <w:rFonts w:eastAsiaTheme="minorEastAsia"/>
@@ -10028,6 +10208,7 @@
         </w:rPr>
         <w:t xml:space="preserve">. Если уже известно, что </w:t>
       </w:r>
+      <w:proofErr w:type="spellStart"/>
       <w:r>
         <w:rPr>
           <w:rFonts w:eastAsiaTheme="minorEastAsia"/>
@@ -10036,6 +10217,7 @@
         </w:rPr>
         <w:t>jp</w:t>
       </w:r>
+      <w:proofErr w:type="spellEnd"/>
       <w:r>
         <w:rPr>
           <w:rFonts w:eastAsiaTheme="minorEastAsia"/>
@@ -10043,6 +10225,7 @@
         </w:rPr>
         <w:t>1.</w:t>
       </w:r>
+      <w:proofErr w:type="spellStart"/>
       <w:r>
         <w:rPr>
           <w:rFonts w:eastAsiaTheme="minorEastAsia"/>
@@ -10051,6 +10234,7 @@
         </w:rPr>
         <w:t>php</w:t>
       </w:r>
+      <w:proofErr w:type="spellEnd"/>
       <w:r>
         <w:rPr>
           <w:rFonts w:eastAsiaTheme="minorEastAsia"/>
@@ -10088,6 +10272,7 @@
         </w:rPr>
         <w:t>1.</w:t>
       </w:r>
+      <w:proofErr w:type="spellStart"/>
       <w:r>
         <w:rPr>
           <w:rFonts w:eastAsiaTheme="minorEastAsia"/>
@@ -10096,6 +10281,7 @@
         </w:rPr>
         <w:t>php</w:t>
       </w:r>
+      <w:proofErr w:type="spellEnd"/>
       <w:r>
         <w:rPr>
           <w:rFonts w:eastAsiaTheme="minorEastAsia"/>
@@ -10133,6 +10319,7 @@
         </w:rPr>
         <w:t>.</w:t>
       </w:r>
+      <w:proofErr w:type="spellStart"/>
       <w:r>
         <w:rPr>
           <w:rFonts w:eastAsiaTheme="minorEastAsia"/>
@@ -10141,6 +10328,7 @@
         </w:rPr>
         <w:t>php</w:t>
       </w:r>
+      <w:proofErr w:type="spellEnd"/>
       <w:r>
         <w:rPr>
           <w:rFonts w:eastAsiaTheme="minorEastAsia"/>
@@ -10287,8 +10475,16 @@
         <w:rPr>
           <w:sz w:val="24"/>
         </w:rPr>
-        <w:t>данной работе для такой проверки страниц используется алгоритм шинглов</w:t>
-      </w:r>
+        <w:t xml:space="preserve">данной работе для такой проверки страниц используется алгоритм </w:t>
+      </w:r>
+      <w:proofErr w:type="spellStart"/>
+      <w:r>
+        <w:rPr>
+          <w:sz w:val="24"/>
+        </w:rPr>
+        <w:t>шинглов</w:t>
+      </w:r>
+      <w:proofErr w:type="spellEnd"/>
       <w:r>
         <w:rPr>
           <w:sz w:val="24"/>
@@ -10324,7 +10520,14 @@
         <w:rPr>
           <w:sz w:val="24"/>
         </w:rPr>
-        <w:t>При этом выборка происходит внахлест. Например, для текста «а роза упала на лапу а</w:t>
+        <w:t xml:space="preserve">При этом выборка происходит внахлест. Например, для текста «а роза упала на лапу </w:t>
+      </w:r>
+      <w:proofErr w:type="spellStart"/>
+      <w:r>
+        <w:rPr>
+          <w:sz w:val="24"/>
+        </w:rPr>
+        <w:t>а</w:t>
       </w:r>
       <w:r>
         <w:rPr>
@@ -10332,6 +10535,7 @@
         </w:rPr>
         <w:t>зора</w:t>
       </w:r>
+      <w:proofErr w:type="spellEnd"/>
       <w:r>
         <w:rPr>
           <w:sz w:val="24"/>
@@ -10356,7 +10560,21 @@
         <w:rPr>
           <w:sz w:val="24"/>
         </w:rPr>
-        <w:t>(а, роза, упала, на)</w:t>
+        <w:t xml:space="preserve">(а, роза, упала, </w:t>
+      </w:r>
+      <w:proofErr w:type="gramStart"/>
+      <w:r>
+        <w:rPr>
+          <w:sz w:val="24"/>
+        </w:rPr>
+        <w:t>на</w:t>
+      </w:r>
+      <w:proofErr w:type="gramEnd"/>
+      <w:r>
+        <w:rPr>
+          <w:sz w:val="24"/>
+        </w:rPr>
+        <w:t>)</w:t>
       </w:r>
     </w:p>
     <w:p>
@@ -10396,7 +10614,21 @@
         <w:rPr>
           <w:sz w:val="24"/>
         </w:rPr>
-        <w:t>(упала, на, лапу, азора)</w:t>
+        <w:t xml:space="preserve">(упала, на, лапу, </w:t>
+      </w:r>
+      <w:proofErr w:type="spellStart"/>
+      <w:r>
+        <w:rPr>
+          <w:sz w:val="24"/>
+        </w:rPr>
+        <w:t>азора</w:t>
+      </w:r>
+      <w:proofErr w:type="spellEnd"/>
+      <w:r>
+        <w:rPr>
+          <w:sz w:val="24"/>
+        </w:rPr>
+        <w:t>)</w:t>
       </w:r>
     </w:p>
     <w:p>
@@ -10438,8 +10670,16 @@
         <w:rPr>
           <w:sz w:val="24"/>
         </w:rPr>
-        <w:t>2 строятся множества шинглов</w:t>
-      </w:r>
+        <w:t xml:space="preserve">2 строятся множества </w:t>
+      </w:r>
+      <w:proofErr w:type="spellStart"/>
+      <w:r>
+        <w:rPr>
+          <w:sz w:val="24"/>
+        </w:rPr>
+        <w:t>шинглов</w:t>
+      </w:r>
+      <w:proofErr w:type="spellEnd"/>
       <w:r>
         <w:rPr>
           <w:sz w:val="24"/>
@@ -10554,8 +10794,16 @@
         <w:rPr>
           <w:sz w:val="24"/>
         </w:rPr>
-        <w:t>Для оценки сходства используется коэффициент Жаккарда</w:t>
-      </w:r>
+        <w:t xml:space="preserve">Для оценки сходства используется коэффициент </w:t>
+      </w:r>
+      <w:proofErr w:type="spellStart"/>
+      <w:r>
+        <w:rPr>
+          <w:sz w:val="24"/>
+        </w:rPr>
+        <w:t>Жаккарда</w:t>
+      </w:r>
+      <w:proofErr w:type="spellEnd"/>
       <w:r>
         <w:rPr>
           <w:sz w:val="24"/>
@@ -11280,11 +11528,19 @@
           <w:sz w:val="24"/>
         </w:rPr>
       </w:pPr>
-      <w:r>
-        <w:rPr>
-          <w:sz w:val="24"/>
-        </w:rPr>
-        <w:t xml:space="preserve">Удобный </w:t>
+      <w:proofErr w:type="gramStart"/>
+      <w:r>
+        <w:rPr>
+          <w:sz w:val="24"/>
+        </w:rPr>
+        <w:t>Удобный</w:t>
+      </w:r>
+      <w:proofErr w:type="gramEnd"/>
+      <w:r>
+        <w:rPr>
+          <w:sz w:val="24"/>
+        </w:rPr>
+        <w:t xml:space="preserve"> </w:t>
       </w:r>
       <w:r>
         <w:rPr>
@@ -11524,6 +11780,7 @@
         </w:rPr>
         <w:t xml:space="preserve">В системе реализована функция </w:t>
       </w:r>
+      <w:proofErr w:type="spellStart"/>
       <w:r>
         <w:rPr>
           <w:rFonts w:eastAsiaTheme="minorEastAsia"/>
@@ -11533,6 +11790,7 @@
         </w:rPr>
         <w:t>checkMirrors</w:t>
       </w:r>
+      <w:proofErr w:type="spellEnd"/>
       <w:r>
         <w:rPr>
           <w:rFonts w:eastAsiaTheme="minorEastAsia"/>
@@ -11707,6 +11965,7 @@
         </w:rPr>
         <w:t xml:space="preserve">который делегирует составление списков классам, реализующим интерфейс </w:t>
       </w:r>
+      <w:proofErr w:type="spellStart"/>
       <w:r>
         <w:rPr>
           <w:sz w:val="24"/>
@@ -11714,12 +11973,14 @@
         </w:rPr>
         <w:t>IComparator</w:t>
       </w:r>
+      <w:proofErr w:type="spellEnd"/>
       <w:r>
         <w:rPr>
           <w:sz w:val="24"/>
         </w:rPr>
         <w:t xml:space="preserve">. После этого он соединяет полученные списки пар в один и передает каждую его пару на обработку классу </w:t>
       </w:r>
+      <w:proofErr w:type="spellStart"/>
       <w:r>
         <w:rPr>
           <w:sz w:val="24"/>
@@ -11727,6 +11988,7 @@
         </w:rPr>
         <w:t>PageChecker</w:t>
       </w:r>
+      <w:proofErr w:type="spellEnd"/>
       <w:r>
         <w:rPr>
           <w:sz w:val="24"/>
@@ -11752,12 +12014,20 @@
         </w:rPr>
         <w:t xml:space="preserve">выбирает из них пары сайтов с большой вероятностью </w:t>
       </w:r>
+      <w:proofErr w:type="spellStart"/>
       <w:r>
         <w:rPr>
           <w:sz w:val="24"/>
         </w:rPr>
         <w:lastRenderedPageBreak/>
-        <w:t xml:space="preserve">зеркалирования и помещает их в базу известных зеркал. После этого </w:t>
+        <w:t>зеркалирования</w:t>
+      </w:r>
+      <w:proofErr w:type="spellEnd"/>
+      <w:r>
+        <w:rPr>
+          <w:sz w:val="24"/>
+        </w:rPr>
+        <w:t xml:space="preserve"> и помещает их в базу известных зеркал. После этого </w:t>
       </w:r>
       <w:r>
         <w:rPr>
@@ -11785,6 +12055,7 @@
         <w:jc w:val="both"/>
         <w:rPr>
           <w:sz w:val="24"/>
+          <w:lang w:val="en-US"/>
         </w:rPr>
       </w:pPr>
       <w:r>
@@ -11887,6 +12158,7 @@
         </w:rPr>
         <w:t xml:space="preserve"> </w:t>
       </w:r>
+      <w:proofErr w:type="spellStart"/>
       <w:r>
         <w:rPr>
           <w:i/>
@@ -11895,6 +12167,7 @@
         </w:rPr>
         <w:t>IoC</w:t>
       </w:r>
+      <w:proofErr w:type="spellEnd"/>
       <w:r>
         <w:rPr>
           <w:sz w:val="24"/>
@@ -11948,9 +12221,313 @@
           <w:sz w:val="24"/>
         </w:rPr>
       </w:pPr>
-    </w:p>
-    <w:p>
-      <w:pPr>
+      <w:r>
+        <w:rPr>
+          <w:sz w:val="24"/>
+        </w:rPr>
+        <w:t>Все компоненты:</w:t>
+      </w:r>
+    </w:p>
+    <w:p>
+      <w:pPr>
+        <w:pStyle w:val="a3"/>
+        <w:numPr>
+          <w:ilvl w:val="0"/>
+          <w:numId w:val="30"/>
+        </w:numPr>
+        <w:spacing w:line="360" w:lineRule="auto"/>
+        <w:jc w:val="both"/>
+        <w:rPr>
+          <w:sz w:val="24"/>
+        </w:rPr>
+      </w:pPr>
+      <w:r>
+        <w:rPr>
+          <w:sz w:val="24"/>
+        </w:rPr>
+        <w:t>Классификатор;</w:t>
+      </w:r>
+    </w:p>
+    <w:p>
+      <w:pPr>
+        <w:pStyle w:val="a3"/>
+        <w:numPr>
+          <w:ilvl w:val="0"/>
+          <w:numId w:val="30"/>
+        </w:numPr>
+        <w:spacing w:line="360" w:lineRule="auto"/>
+        <w:jc w:val="both"/>
+        <w:rPr>
+          <w:sz w:val="24"/>
+        </w:rPr>
+      </w:pPr>
+      <w:r>
+        <w:rPr>
+          <w:sz w:val="24"/>
+        </w:rPr>
+        <w:t>Набор компараторов;</w:t>
+      </w:r>
+    </w:p>
+    <w:p>
+      <w:pPr>
+        <w:pStyle w:val="a3"/>
+        <w:numPr>
+          <w:ilvl w:val="0"/>
+          <w:numId w:val="30"/>
+        </w:numPr>
+        <w:spacing w:line="360" w:lineRule="auto"/>
+        <w:jc w:val="both"/>
+        <w:rPr>
+          <w:sz w:val="24"/>
+        </w:rPr>
+      </w:pPr>
+      <w:r>
+        <w:rPr>
+          <w:sz w:val="24"/>
+        </w:rPr>
+        <w:t>База зеркал;</w:t>
+      </w:r>
+    </w:p>
+    <w:p>
+      <w:pPr>
+        <w:spacing w:line="360" w:lineRule="auto"/>
+        <w:jc w:val="both"/>
+        <w:rPr>
+          <w:sz w:val="24"/>
+        </w:rPr>
+      </w:pPr>
+      <w:proofErr w:type="gramStart"/>
+      <w:r>
+        <w:rPr>
+          <w:sz w:val="24"/>
+        </w:rPr>
+        <w:t>реализованы</w:t>
+      </w:r>
+      <w:proofErr w:type="gramEnd"/>
+      <w:r>
+        <w:rPr>
+          <w:sz w:val="24"/>
+        </w:rPr>
+        <w:t xml:space="preserve"> в виде отдельных модулей. </w:t>
+      </w:r>
+      <w:r>
+        <w:rPr>
+          <w:sz w:val="24"/>
+        </w:rPr>
+        <w:t>Общение</w:t>
+      </w:r>
+      <w:r>
+        <w:rPr>
+          <w:sz w:val="24"/>
+        </w:rPr>
+        <w:t xml:space="preserve"> между</w:t>
+      </w:r>
+      <w:r>
+        <w:rPr>
+          <w:sz w:val="24"/>
+        </w:rPr>
+        <w:t xml:space="preserve"> модулями</w:t>
+      </w:r>
+      <w:r>
+        <w:rPr>
+          <w:sz w:val="24"/>
+        </w:rPr>
+        <w:t xml:space="preserve"> происходит по </w:t>
+      </w:r>
+      <w:r>
+        <w:rPr>
+          <w:i/>
+          <w:sz w:val="24"/>
+          <w:lang w:val="en-US"/>
+        </w:rPr>
+        <w:t>HTTP</w:t>
+      </w:r>
+      <w:r>
+        <w:rPr>
+          <w:sz w:val="24"/>
+        </w:rPr>
+        <w:t xml:space="preserve"> </w:t>
+      </w:r>
+      <w:r>
+        <w:rPr>
+          <w:sz w:val="24"/>
+        </w:rPr>
+        <w:t xml:space="preserve">протоколу. </w:t>
+      </w:r>
+      <w:proofErr w:type="spellStart"/>
+      <w:r>
+        <w:rPr>
+          <w:sz w:val="24"/>
+        </w:rPr>
+        <w:t>Сериализация</w:t>
+      </w:r>
+      <w:proofErr w:type="spellEnd"/>
+      <w:r>
+        <w:rPr>
+          <w:sz w:val="24"/>
+        </w:rPr>
+        <w:t xml:space="preserve"> передаваемых объектов происходит в </w:t>
+      </w:r>
+      <w:proofErr w:type="spellStart"/>
+      <w:r>
+        <w:rPr>
+          <w:i/>
+          <w:sz w:val="24"/>
+          <w:lang w:val="en-US"/>
+        </w:rPr>
+        <w:t>Json</w:t>
+      </w:r>
+      <w:proofErr w:type="spellEnd"/>
+      <w:r>
+        <w:rPr>
+          <w:sz w:val="24"/>
+        </w:rPr>
+        <w:t xml:space="preserve"> </w:t>
+      </w:r>
+      <w:r>
+        <w:rPr>
+          <w:sz w:val="24"/>
+        </w:rPr>
+        <w:t xml:space="preserve">нотацию. </w:t>
+      </w:r>
+      <w:r>
+        <w:rPr>
+          <w:sz w:val="24"/>
+        </w:rPr>
+        <w:t>Это обеспечивает:</w:t>
+      </w:r>
+    </w:p>
+    <w:p>
+      <w:pPr>
+        <w:pStyle w:val="a3"/>
+        <w:numPr>
+          <w:ilvl w:val="0"/>
+          <w:numId w:val="31"/>
+        </w:numPr>
+        <w:spacing w:line="360" w:lineRule="auto"/>
+        <w:jc w:val="both"/>
+        <w:rPr>
+          <w:sz w:val="24"/>
+        </w:rPr>
+      </w:pPr>
+      <w:r>
+        <w:rPr>
+          <w:sz w:val="24"/>
+        </w:rPr>
+        <w:t>П</w:t>
+      </w:r>
+      <w:r>
+        <w:rPr>
+          <w:sz w:val="24"/>
+        </w:rPr>
+        <w:t>ро</w:t>
+      </w:r>
+      <w:r>
+        <w:rPr>
+          <w:sz w:val="24"/>
+        </w:rPr>
+        <w:t>стоту взаимодействия между модулями.</w:t>
+      </w:r>
+      <w:r>
+        <w:rPr>
+          <w:sz w:val="24"/>
+        </w:rPr>
+        <w:t xml:space="preserve"> </w:t>
+      </w:r>
+      <w:r>
+        <w:rPr>
+          <w:sz w:val="24"/>
+        </w:rPr>
+        <w:t xml:space="preserve">Для каждого модуля реализован свой клиент на языке </w:t>
+      </w:r>
+      <w:r>
+        <w:rPr>
+          <w:i/>
+          <w:sz w:val="24"/>
+          <w:lang w:val="en-US"/>
+        </w:rPr>
+        <w:t>Java</w:t>
+      </w:r>
+      <w:r>
+        <w:rPr>
+          <w:sz w:val="24"/>
+        </w:rPr>
+        <w:t xml:space="preserve">, </w:t>
+      </w:r>
+      <w:r>
+        <w:rPr>
+          <w:sz w:val="24"/>
+        </w:rPr>
+        <w:t xml:space="preserve">с помощью которого осуществляется связь с модулем. </w:t>
+      </w:r>
+    </w:p>
+    <w:p>
+      <w:pPr>
+        <w:pStyle w:val="a3"/>
+        <w:numPr>
+          <w:ilvl w:val="0"/>
+          <w:numId w:val="31"/>
+        </w:numPr>
+        <w:spacing w:line="360" w:lineRule="auto"/>
+        <w:jc w:val="both"/>
+        <w:rPr>
+          <w:sz w:val="24"/>
+        </w:rPr>
+      </w:pPr>
+      <w:r>
+        <w:rPr>
+          <w:sz w:val="24"/>
+        </w:rPr>
+        <w:t xml:space="preserve">Так как при взаимодействии используется протокол </w:t>
+      </w:r>
+      <w:r>
+        <w:rPr>
+          <w:i/>
+          <w:sz w:val="24"/>
+          <w:lang w:val="en-US"/>
+        </w:rPr>
+        <w:t>HTTP</w:t>
+      </w:r>
+      <w:r>
+        <w:rPr>
+          <w:sz w:val="24"/>
+        </w:rPr>
+        <w:t xml:space="preserve">, </w:t>
+      </w:r>
+      <w:r>
+        <w:rPr>
+          <w:sz w:val="24"/>
+        </w:rPr>
+        <w:t>то язык программ, которые буду</w:t>
+      </w:r>
+      <w:r>
+        <w:rPr>
+          <w:sz w:val="24"/>
+        </w:rPr>
+        <w:t xml:space="preserve">т использовать классификатор, может быть любым. Для этого достаточно иметь поддержку протокола </w:t>
+      </w:r>
+      <w:r>
+        <w:rPr>
+          <w:i/>
+          <w:sz w:val="24"/>
+          <w:lang w:val="en-US"/>
+        </w:rPr>
+        <w:t>HTTP</w:t>
+      </w:r>
+      <w:r>
+        <w:rPr>
+          <w:sz w:val="24"/>
+        </w:rPr>
+        <w:t>.</w:t>
+      </w:r>
+    </w:p>
+    <w:p>
+      <w:pPr>
+        <w:pStyle w:val="a3"/>
+        <w:numPr>
+          <w:ilvl w:val="0"/>
+          <w:numId w:val="31"/>
+        </w:numPr>
         <w:spacing w:line="360" w:lineRule="auto"/>
         <w:ind w:firstLine="284"/>
         <w:jc w:val="both"/>
@@ -11958,96 +12535,12 @@
           <w:sz w:val="24"/>
         </w:rPr>
       </w:pPr>
-    </w:p>
-    <w:p>
-      <w:pPr>
-        <w:spacing w:line="360" w:lineRule="auto"/>
-        <w:ind w:firstLine="284"/>
-        <w:jc w:val="both"/>
-        <w:rPr>
-          <w:sz w:val="24"/>
-        </w:rPr>
-      </w:pPr>
-    </w:p>
-    <w:p>
-      <w:pPr>
-        <w:spacing w:line="360" w:lineRule="auto"/>
-        <w:ind w:firstLine="284"/>
-        <w:jc w:val="both"/>
-        <w:rPr>
-          <w:sz w:val="24"/>
-        </w:rPr>
-      </w:pPr>
-    </w:p>
-    <w:p>
-      <w:pPr>
-        <w:spacing w:line="360" w:lineRule="auto"/>
-        <w:ind w:firstLine="284"/>
-        <w:jc w:val="both"/>
-        <w:rPr>
-          <w:sz w:val="24"/>
-        </w:rPr>
-      </w:pPr>
-    </w:p>
-    <w:p>
-      <w:pPr>
-        <w:spacing w:line="360" w:lineRule="auto"/>
-        <w:ind w:firstLine="284"/>
-        <w:jc w:val="both"/>
-        <w:rPr>
-          <w:sz w:val="24"/>
-        </w:rPr>
-      </w:pPr>
-    </w:p>
-    <w:p>
-      <w:pPr>
-        <w:spacing w:line="360" w:lineRule="auto"/>
-        <w:ind w:firstLine="284"/>
-        <w:jc w:val="both"/>
-        <w:rPr>
-          <w:sz w:val="24"/>
-        </w:rPr>
-      </w:pPr>
-    </w:p>
-    <w:p>
-      <w:pPr>
-        <w:spacing w:line="360" w:lineRule="auto"/>
-        <w:ind w:firstLine="284"/>
-        <w:jc w:val="both"/>
-        <w:rPr>
-          <w:sz w:val="24"/>
-        </w:rPr>
-      </w:pPr>
-    </w:p>
-    <w:p>
-      <w:pPr>
-        <w:spacing w:line="360" w:lineRule="auto"/>
-        <w:ind w:firstLine="284"/>
-        <w:jc w:val="both"/>
-        <w:rPr>
-          <w:sz w:val="24"/>
-        </w:rPr>
-      </w:pPr>
-    </w:p>
-    <w:p>
-      <w:pPr>
-        <w:spacing w:line="360" w:lineRule="auto"/>
-        <w:ind w:firstLine="284"/>
-        <w:jc w:val="both"/>
-        <w:rPr>
-          <w:sz w:val="24"/>
-        </w:rPr>
-      </w:pPr>
-    </w:p>
-    <w:p>
-      <w:pPr>
-        <w:spacing w:line="360" w:lineRule="auto"/>
-        <w:ind w:firstLine="284"/>
-        <w:jc w:val="both"/>
-        <w:rPr>
-          <w:sz w:val="24"/>
-        </w:rPr>
-      </w:pPr>
+      <w:r>
+        <w:rPr>
+          <w:sz w:val="24"/>
+        </w:rPr>
+        <w:t>Модули можно запускать на разных машинах. Таким образом, поддерживается горизонтальное масштабирование системы.</w:t>
+      </w:r>
     </w:p>
     <w:p>
       <w:pPr>
@@ -12192,13 +12685,19 @@
         <w:rPr>
           <w:sz w:val="24"/>
         </w:rPr>
-        <w:t>. То есть, система получает запросы от удаленного пользователя и синхронно отсылает ему ответ. Приложение</w:t>
-      </w:r>
-      <w:r>
-        <w:rPr>
-          <w:sz w:val="24"/>
-        </w:rPr>
-        <w:t xml:space="preserve"> собирается в файл с расширением </w:t>
+        <w:t xml:space="preserve">. То есть, система получает запросы от удаленного пользователя и синхронно отсылает ему ответ. </w:t>
+      </w:r>
+      <w:r>
+        <w:rPr>
+          <w:sz w:val="24"/>
+        </w:rPr>
+        <w:t xml:space="preserve">Система состоит из  трех модулей, каждый модуль собирается в файл </w:t>
+      </w:r>
+      <w:r>
+        <w:rPr>
+          <w:sz w:val="24"/>
+        </w:rPr>
+        <w:t xml:space="preserve"> с расширением </w:t>
       </w:r>
       <w:r>
         <w:rPr>
@@ -12219,7 +12718,13 @@
         <w:rPr>
           <w:sz w:val="24"/>
         </w:rPr>
-        <w:t xml:space="preserve">Это приложение можно запустить на любом контейнере приложений, например, </w:t>
+        <w:t>Эти модули</w:t>
+      </w:r>
+      <w:r>
+        <w:rPr>
+          <w:sz w:val="24"/>
+        </w:rPr>
+        <w:t xml:space="preserve"> можно запустить на любом контейнере приложений, например, </w:t>
       </w:r>
       <w:r>
         <w:rPr>
@@ -12261,18 +12766,92 @@
         <w:rPr>
           <w:sz w:val="24"/>
         </w:rPr>
-        <w:t xml:space="preserve">. </w:t>
-      </w:r>
-      <w:r>
-        <w:rPr>
-          <w:sz w:val="24"/>
-        </w:rPr>
-        <w:t xml:space="preserve">Благодаря этому можно одновременно выполнять несколько запросов к системе. </w:t>
-      </w:r>
-    </w:p>
-    <w:p>
-      <w:pPr>
-        <w:spacing w:line="360" w:lineRule="auto"/>
+        <w:t>.</w:t>
+      </w:r>
+      <w:r>
+        <w:rPr>
+          <w:sz w:val="24"/>
+        </w:rPr>
+        <w:t xml:space="preserve"> При этом модулю в файле настройки необходимо только указать сетевой адрес требуемых ему компонентов.</w:t>
+      </w:r>
+    </w:p>
+    <w:p>
+      <w:pPr>
+        <w:spacing w:after="0" w:line="360" w:lineRule="auto"/>
+        <w:ind w:firstLine="284"/>
+        <w:jc w:val="center"/>
+        <w:rPr>
+          <w:b/>
+          <w:sz w:val="20"/>
+        </w:rPr>
+      </w:pPr>
+      <w:r>
+        <w:rPr>
+          <w:b/>
+          <w:noProof/>
+          <w:sz w:val="20"/>
+          <w:lang w:eastAsia="ru-RU"/>
+        </w:rPr>
+        <w:drawing>
+          <wp:inline distT="0" distB="0" distL="0" distR="0">
+            <wp:extent cx="5932805" cy="5018405"/>
+            <wp:effectExtent l="0" t="0" r="0" b="0"/>
+            <wp:docPr id="8" name="Рисунок 8"/>
+            <wp:cNvGraphicFramePr>
+              <a:graphicFrameLocks xmlns:a="http://schemas.openxmlformats.org/drawingml/2006/main" noChangeAspect="1"/>
+            </wp:cNvGraphicFramePr>
+            <a:graphic xmlns:a="http://schemas.openxmlformats.org/drawingml/2006/main">
+              <a:graphicData uri="http://schemas.openxmlformats.org/drawingml/2006/picture">
+                <pic:pic xmlns:pic="http://schemas.openxmlformats.org/drawingml/2006/picture">
+                  <pic:nvPicPr>
+                    <pic:cNvPr id="0" name="Picture 3"/>
+                    <pic:cNvPicPr>
+                      <a:picLocks noChangeAspect="1" noChangeArrowheads="1"/>
+                    </pic:cNvPicPr>
+                  </pic:nvPicPr>
+                  <pic:blipFill>
+                    <a:blip r:embed="rId14">
+                      <a:extLst>
+                        <a:ext uri="{28A0092B-C50C-407E-A947-70E740481C1C}">
+                          <a14:useLocalDpi xmlns:a14="http://schemas.microsoft.com/office/drawing/2010/main" val="0"/>
+                        </a:ext>
+                      </a:extLst>
+                    </a:blip>
+                    <a:srcRect/>
+                    <a:stretch>
+                      <a:fillRect/>
+                    </a:stretch>
+                  </pic:blipFill>
+                  <pic:spPr bwMode="auto">
+                    <a:xfrm>
+                      <a:off x="0" y="0"/>
+                      <a:ext cx="5932805" cy="5018405"/>
+                    </a:xfrm>
+                    <a:prstGeom prst="rect">
+                      <a:avLst/>
+                    </a:prstGeom>
+                    <a:noFill/>
+                    <a:ln>
+                      <a:noFill/>
+                    </a:ln>
+                  </pic:spPr>
+                </pic:pic>
+              </a:graphicData>
+            </a:graphic>
+          </wp:inline>
+        </w:drawing>
+      </w:r>
+      <w:r>
+        <w:rPr>
+          <w:b/>
+          <w:sz w:val="20"/>
+        </w:rPr>
+        <w:t>Рис. 7. Возможная конфигурация системы</w:t>
+      </w:r>
+    </w:p>
+    <w:p>
+      <w:pPr>
+        <w:spacing w:after="0" w:line="360" w:lineRule="auto"/>
         <w:ind w:firstLine="284"/>
         <w:jc w:val="both"/>
         <w:rPr>
@@ -12283,6 +12862,29 @@
         <w:rPr>
           <w:sz w:val="24"/>
         </w:rPr>
+        <w:t>На рисунке 7 представлена одна из возможных конфигураций системы. В ней на запросы пользователя отвечают два классификатора. Для распределения нагрузки каждый из них использует свой сервер компараторов, и вместе они обращаются к одной ба</w:t>
+      </w:r>
+      <w:r>
+        <w:rPr>
+          <w:sz w:val="24"/>
+        </w:rPr>
+        <w:t>зе зеркал.</w:t>
+      </w:r>
+    </w:p>
+    <w:p>
+      <w:pPr>
+        <w:spacing w:line="360" w:lineRule="auto"/>
+        <w:ind w:firstLine="284"/>
+        <w:jc w:val="both"/>
+        <w:rPr>
+          <w:sz w:val="24"/>
+        </w:rPr>
+      </w:pPr>
+      <w:r>
+        <w:rPr>
+          <w:sz w:val="24"/>
+        </w:rPr>
+        <w:lastRenderedPageBreak/>
         <w:t xml:space="preserve">Взаимодействие с системой происходит через </w:t>
       </w:r>
       <w:r>
@@ -12304,6 +12906,7 @@
         </w:rPr>
         <w:t xml:space="preserve">интерфейс. Интерфейс состоит из двух точек доступа: </w:t>
       </w:r>
+      <w:proofErr w:type="spellStart"/>
       <w:r>
         <w:rPr>
           <w:i/>
@@ -12312,12 +12915,14 @@
         </w:rPr>
         <w:t>classifierEndpoint</w:t>
       </w:r>
+      <w:proofErr w:type="spellEnd"/>
       <w:r>
         <w:rPr>
           <w:sz w:val="24"/>
         </w:rPr>
         <w:t xml:space="preserve"> и </w:t>
       </w:r>
+      <w:proofErr w:type="spellStart"/>
       <w:r>
         <w:rPr>
           <w:i/>
@@ -12326,6 +12931,7 @@
         </w:rPr>
         <w:t>mirrorsBaseEndpoint</w:t>
       </w:r>
+      <w:proofErr w:type="spellEnd"/>
       <w:r>
         <w:rPr>
           <w:i/>
@@ -12337,8 +12943,31 @@
         <w:rPr>
           <w:sz w:val="24"/>
         </w:rPr>
+        <w:t>Сводную таблицу примеров запросов можно увидеть в Приложении 2.</w:t>
+      </w:r>
+      <w:r>
+        <w:rPr>
+          <w:sz w:val="24"/>
+        </w:rPr>
+        <w:t xml:space="preserve"> </w:t>
+      </w:r>
+    </w:p>
+    <w:p>
+      <w:pPr>
+        <w:spacing w:line="360" w:lineRule="auto"/>
+        <w:ind w:firstLine="284"/>
+        <w:jc w:val="both"/>
+        <w:rPr>
+          <w:sz w:val="24"/>
+        </w:rPr>
+      </w:pPr>
+      <w:r>
+        <w:rPr>
+          <w:sz w:val="24"/>
+        </w:rPr>
         <w:t xml:space="preserve">Через точку </w:t>
       </w:r>
+      <w:proofErr w:type="spellStart"/>
       <w:r>
         <w:rPr>
           <w:i/>
@@ -12347,6 +12976,7 @@
         </w:rPr>
         <w:t>classifierEndpoint</w:t>
       </w:r>
+      <w:proofErr w:type="spellEnd"/>
       <w:r>
         <w:rPr>
           <w:sz w:val="24"/>
@@ -12477,7 +13107,7 @@
                     </pic:cNvPicPr>
                   </pic:nvPicPr>
                   <pic:blipFill>
-                    <a:blip r:embed="rId14">
+                    <a:blip r:embed="rId15">
                       <a:extLst>
                         <a:ext uri="{28A0092B-C50C-407E-A947-70E740481C1C}">
                           <a14:useLocalDpi xmlns:a14="http://schemas.microsoft.com/office/drawing/2010/main" val="0"/>
@@ -12591,6 +13221,7 @@
         </w:rPr>
         <w:t xml:space="preserve">. В качестве содержимого выступает массив из объектов </w:t>
       </w:r>
+      <w:proofErr w:type="spellStart"/>
       <w:r>
         <w:rPr>
           <w:i/>
@@ -12599,6 +13230,7 @@
         </w:rPr>
         <w:t>WeightedPair</w:t>
       </w:r>
+      <w:proofErr w:type="spellEnd"/>
       <w:r>
         <w:rPr>
           <w:sz w:val="24"/>
@@ -12696,7 +13328,7 @@
                     </pic:cNvPicPr>
                   </pic:nvPicPr>
                   <pic:blipFill>
-                    <a:blip r:embed="rId15">
+                    <a:blip r:embed="rId16">
                       <a:extLst>
                         <a:ext uri="{28A0092B-C50C-407E-A947-70E740481C1C}">
                           <a14:useLocalDpi xmlns:a14="http://schemas.microsoft.com/office/drawing/2010/main" val="0"/>
@@ -12794,6 +13426,7 @@
         </w:rPr>
         <w:t xml:space="preserve">Точка </w:t>
       </w:r>
+      <w:proofErr w:type="spellStart"/>
       <w:r>
         <w:rPr>
           <w:i/>
@@ -12802,6 +13435,7 @@
         </w:rPr>
         <w:t>mirrorsBaseEndpoint</w:t>
       </w:r>
+      <w:proofErr w:type="spellEnd"/>
       <w:r>
         <w:rPr>
           <w:sz w:val="24"/>
@@ -12880,6 +13514,7 @@
         </w:rPr>
         <w:t>}/</w:t>
       </w:r>
+      <w:proofErr w:type="spellStart"/>
       <w:r>
         <w:rPr>
           <w:i/>
@@ -12888,6 +13523,7 @@
         </w:rPr>
         <w:t>mirrorsBase</w:t>
       </w:r>
+      <w:proofErr w:type="spellEnd"/>
       <w:r>
         <w:rPr>
           <w:i/>
@@ -12915,6 +13551,7 @@
         </w:rPr>
         <w:t xml:space="preserve"> Содержимым должен быть </w:t>
       </w:r>
+      <w:proofErr w:type="spellStart"/>
       <w:r>
         <w:rPr>
           <w:i/>
@@ -12923,6 +13560,7 @@
         </w:rPr>
         <w:t>Json</w:t>
       </w:r>
+      <w:proofErr w:type="spellEnd"/>
       <w:r>
         <w:rPr>
           <w:sz w:val="24"/>
@@ -12935,6 +13573,7 @@
         </w:rPr>
         <w:t xml:space="preserve">объект </w:t>
       </w:r>
+      <w:proofErr w:type="spellStart"/>
       <w:r>
         <w:rPr>
           <w:i/>
@@ -12943,6 +13582,7 @@
         </w:rPr>
         <w:t>WeightedPair</w:t>
       </w:r>
+      <w:proofErr w:type="spellEnd"/>
       <w:r>
         <w:rPr>
           <w:sz w:val="24"/>
@@ -12955,6 +13595,7 @@
         </w:rPr>
         <w:t xml:space="preserve">с полями </w:t>
       </w:r>
+      <w:proofErr w:type="spellStart"/>
       <w:r>
         <w:rPr>
           <w:i/>
@@ -12971,6 +13612,7 @@
         </w:rPr>
         <w:t>Host</w:t>
       </w:r>
+      <w:proofErr w:type="spellEnd"/>
       <w:r>
         <w:rPr>
           <w:sz w:val="24"/>
@@ -12983,6 +13625,7 @@
         </w:rPr>
         <w:t xml:space="preserve">и </w:t>
       </w:r>
+      <w:proofErr w:type="spellStart"/>
       <w:r>
         <w:rPr>
           <w:i/>
@@ -12999,6 +13642,7 @@
         </w:rPr>
         <w:t>Host</w:t>
       </w:r>
+      <w:proofErr w:type="spellEnd"/>
       <w:r>
         <w:rPr>
           <w:i/>
@@ -13130,7 +13774,7 @@
                     </pic:cNvPicPr>
                   </pic:nvPicPr>
                   <pic:blipFill>
-                    <a:blip r:embed="rId16">
+                    <a:blip r:embed="rId17">
                       <a:extLst>
                         <a:ext uri="{28A0092B-C50C-407E-A947-70E740481C1C}">
                           <a14:useLocalDpi xmlns:a14="http://schemas.microsoft.com/office/drawing/2010/main" val="0"/>
@@ -13220,7 +13864,6 @@
         <w:jc w:val="both"/>
         <w:rPr>
           <w:sz w:val="24"/>
-          <w:lang w:val="en-US"/>
         </w:rPr>
       </w:pPr>
       <w:r>
@@ -13279,6 +13922,7 @@
         </w:rPr>
         <w:t>}/</w:t>
       </w:r>
+      <w:proofErr w:type="spellStart"/>
       <w:r>
         <w:rPr>
           <w:i/>
@@ -13287,6 +13931,7 @@
         </w:rPr>
         <w:t>mirrorsBase</w:t>
       </w:r>
+      <w:proofErr w:type="spellEnd"/>
       <w:r>
         <w:rPr>
           <w:i/>
@@ -13314,6 +13959,7 @@
         </w:rPr>
         <w:t xml:space="preserve"> В запросе необходимо передать </w:t>
       </w:r>
+      <w:proofErr w:type="spellStart"/>
       <w:r>
         <w:rPr>
           <w:i/>
@@ -13322,6 +13968,7 @@
         </w:rPr>
         <w:t>Json</w:t>
       </w:r>
+      <w:proofErr w:type="spellEnd"/>
       <w:r>
         <w:rPr>
           <w:sz w:val="24"/>
@@ -13414,6 +14061,7 @@
         </w:rPr>
         <w:t xml:space="preserve">с объектом </w:t>
       </w:r>
+      <w:proofErr w:type="spellStart"/>
       <w:r>
         <w:rPr>
           <w:i/>
@@ -13422,6 +14070,7 @@
         </w:rPr>
         <w:t>WeightedPair</w:t>
       </w:r>
+      <w:proofErr w:type="spellEnd"/>
       <w:r>
         <w:rPr>
           <w:i/>
@@ -13429,12 +14078,21 @@
         </w:rPr>
         <w:t xml:space="preserve">, </w:t>
       </w:r>
-      <w:r>
-        <w:rPr>
-          <w:sz w:val="24"/>
-        </w:rPr>
-        <w:t xml:space="preserve">сериализованным в </w:t>
-      </w:r>
+      <w:proofErr w:type="spellStart"/>
+      <w:r>
+        <w:rPr>
+          <w:sz w:val="24"/>
+        </w:rPr>
+        <w:t>сериализованным</w:t>
+      </w:r>
+      <w:proofErr w:type="spellEnd"/>
+      <w:r>
+        <w:rPr>
+          <w:sz w:val="24"/>
+        </w:rPr>
+        <w:t xml:space="preserve"> в </w:t>
+      </w:r>
+      <w:proofErr w:type="spellStart"/>
       <w:r>
         <w:rPr>
           <w:i/>
@@ -13443,6 +14101,7 @@
         </w:rPr>
         <w:t>Json</w:t>
       </w:r>
+      <w:proofErr w:type="spellEnd"/>
       <w:r>
         <w:rPr>
           <w:sz w:val="24"/>
@@ -13453,7 +14112,21 @@
         <w:rPr>
           <w:sz w:val="24"/>
         </w:rPr>
-        <w:t xml:space="preserve">Если какого-то из переданных сайтов нет в базе, значение </w:t>
+        <w:t xml:space="preserve">Если </w:t>
+      </w:r>
+      <w:proofErr w:type="gramStart"/>
+      <w:r>
+        <w:rPr>
+          <w:sz w:val="24"/>
+        </w:rPr>
+        <w:t>какого-то</w:t>
+      </w:r>
+      <w:proofErr w:type="gramEnd"/>
+      <w:r>
+        <w:rPr>
+          <w:sz w:val="24"/>
+        </w:rPr>
+        <w:t xml:space="preserve"> из переданных сайтов нет в базе, значение </w:t>
       </w:r>
       <w:r>
         <w:rPr>
@@ -13474,14 +14147,321 @@
         <w:rPr>
           <w:sz w:val="24"/>
         </w:rPr>
-        <w:t xml:space="preserve">будет равно -1. В случае </w:t>
-      </w:r>
+        <w:t xml:space="preserve">будет равно -1. В случае ошибки пользователь получит ответ </w:t>
+      </w:r>
+      <w:r>
+        <w:rPr>
+          <w:i/>
+          <w:sz w:val="24"/>
+        </w:rPr>
+        <w:t xml:space="preserve">400 </w:t>
+      </w:r>
+      <w:r>
+        <w:rPr>
+          <w:i/>
+          <w:sz w:val="24"/>
+          <w:lang w:val="en-US"/>
+        </w:rPr>
+        <w:t>Bad</w:t>
+      </w:r>
+      <w:r>
+        <w:rPr>
+          <w:i/>
+          <w:sz w:val="24"/>
+        </w:rPr>
+        <w:t xml:space="preserve"> </w:t>
+      </w:r>
+      <w:r>
+        <w:rPr>
+          <w:i/>
+          <w:sz w:val="24"/>
+          <w:lang w:val="en-US"/>
+        </w:rPr>
+        <w:t>request</w:t>
+      </w:r>
+      <w:r>
+        <w:rPr>
+          <w:sz w:val="24"/>
+        </w:rPr>
+        <w:t xml:space="preserve"> </w:t>
+      </w:r>
+      <w:r>
+        <w:rPr>
+          <w:sz w:val="24"/>
+        </w:rPr>
+        <w:t>и информацию об ошибке.</w:t>
+      </w:r>
+    </w:p>
+    <w:p>
+      <w:pPr>
+        <w:spacing w:after="0" w:line="360" w:lineRule="auto"/>
+        <w:ind w:firstLine="284"/>
+        <w:jc w:val="both"/>
+        <w:rPr>
+          <w:sz w:val="24"/>
+        </w:rPr>
+      </w:pPr>
       <w:r>
         <w:rPr>
           <w:sz w:val="24"/>
         </w:rPr>
         <w:lastRenderedPageBreak/>
-        <w:t xml:space="preserve">ошибки пользователь получит ответ </w:t>
+        <w:t xml:space="preserve">Также можно передать базе список из хостов сайтов. База проведет поиск между каждой парой хостов в этом списке. В ответ пользователь получит список пар сайтов, между которыми база нашла путь. Для этого необходимо совершить </w:t>
+      </w:r>
+      <w:r>
+        <w:rPr>
+          <w:i/>
+          <w:sz w:val="24"/>
+          <w:lang w:val="en-US"/>
+        </w:rPr>
+        <w:t>POST</w:t>
+      </w:r>
+      <w:r>
+        <w:rPr>
+          <w:i/>
+          <w:sz w:val="24"/>
+        </w:rPr>
+        <w:t xml:space="preserve"> </w:t>
+      </w:r>
+      <w:r>
+        <w:rPr>
+          <w:sz w:val="24"/>
+        </w:rPr>
+        <w:t xml:space="preserve">запрос по адресу </w:t>
+      </w:r>
+      <w:r>
+        <w:rPr>
+          <w:i/>
+          <w:sz w:val="24"/>
+          <w:lang w:val="en-US"/>
+        </w:rPr>
+        <w:t>http</w:t>
+      </w:r>
+      <w:r>
+        <w:rPr>
+          <w:i/>
+          <w:sz w:val="24"/>
+        </w:rPr>
+        <w:t>://{</w:t>
+      </w:r>
+      <w:r>
+        <w:rPr>
+          <w:i/>
+          <w:sz w:val="24"/>
+          <w:lang w:val="en-US"/>
+        </w:rPr>
+        <w:t>host</w:t>
+      </w:r>
+      <w:r>
+        <w:rPr>
+          <w:i/>
+          <w:sz w:val="24"/>
+        </w:rPr>
+        <w:t>}/</w:t>
+      </w:r>
+      <w:proofErr w:type="spellStart"/>
+      <w:r>
+        <w:rPr>
+          <w:i/>
+          <w:sz w:val="24"/>
+          <w:lang w:val="en-US"/>
+        </w:rPr>
+        <w:t>mirrorsBase</w:t>
+      </w:r>
+      <w:proofErr w:type="spellEnd"/>
+      <w:r>
+        <w:rPr>
+          <w:i/>
+          <w:sz w:val="24"/>
+        </w:rPr>
+        <w:t>/</w:t>
+      </w:r>
+      <w:r>
+        <w:rPr>
+          <w:i/>
+          <w:sz w:val="24"/>
+          <w:lang w:val="en-US"/>
+        </w:rPr>
+        <w:t>list</w:t>
+      </w:r>
+      <w:r>
+        <w:rPr>
+          <w:i/>
+          <w:sz w:val="24"/>
+        </w:rPr>
+        <w:t>.</w:t>
+      </w:r>
+      <w:r>
+        <w:rPr>
+          <w:sz w:val="24"/>
+        </w:rPr>
+        <w:t xml:space="preserve"> </w:t>
+      </w:r>
+      <w:r>
+        <w:rPr>
+          <w:sz w:val="24"/>
+        </w:rPr>
+        <w:t>Содержимое запроса должно состоять из массива строк — хостов.</w:t>
+      </w:r>
+    </w:p>
+    <w:p>
+      <w:pPr>
+        <w:spacing w:after="0" w:line="240" w:lineRule="auto"/>
+        <w:ind w:firstLine="284"/>
+        <w:jc w:val="center"/>
+        <w:rPr>
+          <w:sz w:val="24"/>
+        </w:rPr>
+      </w:pPr>
+      <w:r>
+        <w:rPr>
+          <w:sz w:val="24"/>
+        </w:rPr>
+        <w:drawing>
+          <wp:inline distT="0" distB="0" distL="0" distR="0" wp14:anchorId="4FAFF7EE" wp14:editId="2CC75422">
+            <wp:extent cx="1276350" cy="895350"/>
+            <wp:effectExtent l="0" t="0" r="0" b="0"/>
+            <wp:docPr id="2051" name="Picture 3"/>
+            <wp:cNvGraphicFramePr>
+              <a:graphicFrameLocks xmlns:a="http://schemas.openxmlformats.org/drawingml/2006/main" noChangeAspect="1"/>
+            </wp:cNvGraphicFramePr>
+            <a:graphic xmlns:a="http://schemas.openxmlformats.org/drawingml/2006/main">
+              <a:graphicData uri="http://schemas.openxmlformats.org/drawingml/2006/picture">
+                <pic:pic xmlns:pic="http://schemas.openxmlformats.org/drawingml/2006/picture">
+                  <pic:nvPicPr>
+                    <pic:cNvPr id="2051" name="Picture 3"/>
+                    <pic:cNvPicPr>
+                      <a:picLocks noChangeAspect="1" noChangeArrowheads="1"/>
+                    </pic:cNvPicPr>
+                  </pic:nvPicPr>
+                  <pic:blipFill>
+                    <a:blip r:embed="rId18">
+                      <a:extLst>
+                        <a:ext uri="{28A0092B-C50C-407E-A947-70E740481C1C}">
+                          <a14:useLocalDpi xmlns:a14="http://schemas.microsoft.com/office/drawing/2010/main" val="0"/>
+                        </a:ext>
+                      </a:extLst>
+                    </a:blip>
+                    <a:srcRect/>
+                    <a:stretch>
+                      <a:fillRect/>
+                    </a:stretch>
+                  </pic:blipFill>
+                  <pic:spPr bwMode="auto">
+                    <a:xfrm>
+                      <a:off x="0" y="0"/>
+                      <a:ext cx="1276350" cy="895350"/>
+                    </a:xfrm>
+                    <a:prstGeom prst="rect">
+                      <a:avLst/>
+                    </a:prstGeom>
+                    <a:noFill/>
+                    <a:ln>
+                      <a:noFill/>
+                    </a:ln>
+                    <a:extLst>
+                      <a:ext uri="{909E8E84-426E-40DD-AFC4-6F175D3DCCD1}">
+                        <a14:hiddenFill xmlns:a14="http://schemas.microsoft.com/office/drawing/2010/main">
+                          <a:solidFill>
+                            <a:schemeClr val="accent1"/>
+                          </a:solidFill>
+                        </a14:hiddenFill>
+                      </a:ext>
+                      <a:ext uri="{91240B29-F687-4F45-9708-019B960494DF}">
+                        <a14:hiddenLine xmlns:a14="http://schemas.microsoft.com/office/drawing/2010/main" w="9525">
+                          <a:solidFill>
+                            <a:schemeClr val="tx1"/>
+                          </a:solidFill>
+                          <a:miter lim="800000"/>
+                          <a:headEnd/>
+                          <a:tailEnd/>
+                        </a14:hiddenLine>
+                      </a:ext>
+                    </a:extLst>
+                  </pic:spPr>
+                </pic:pic>
+              </a:graphicData>
+            </a:graphic>
+          </wp:inline>
+        </w:drawing>
+      </w:r>
+    </w:p>
+    <w:p>
+      <w:pPr>
+        <w:spacing w:after="0" w:line="360" w:lineRule="auto"/>
+        <w:ind w:firstLine="284"/>
+        <w:jc w:val="center"/>
+        <w:rPr>
+          <w:b/>
+          <w:sz w:val="20"/>
+        </w:rPr>
+      </w:pPr>
+      <w:r>
+        <w:rPr>
+          <w:b/>
+          <w:sz w:val="20"/>
+        </w:rPr>
+        <w:t>Рис. 11. Пример входных данных запроса проверки списка</w:t>
+      </w:r>
+    </w:p>
+    <w:p>
+      <w:pPr>
+        <w:spacing w:after="0" w:line="360" w:lineRule="auto"/>
+        <w:ind w:firstLine="284"/>
+        <w:jc w:val="both"/>
+        <w:rPr>
+          <w:sz w:val="24"/>
+        </w:rPr>
+      </w:pPr>
+      <w:r>
+        <w:rPr>
+          <w:sz w:val="24"/>
+        </w:rPr>
+        <w:t xml:space="preserve">В случае успешной проверки результатом будет статус </w:t>
+      </w:r>
+      <w:r>
+        <w:rPr>
+          <w:i/>
+          <w:sz w:val="24"/>
+        </w:rPr>
+        <w:t xml:space="preserve">200 </w:t>
+      </w:r>
+      <w:r>
+        <w:rPr>
+          <w:i/>
+          <w:sz w:val="24"/>
+          <w:lang w:val="en-US"/>
+        </w:rPr>
+        <w:t>OK</w:t>
+      </w:r>
+      <w:r>
+        <w:rPr>
+          <w:sz w:val="24"/>
+        </w:rPr>
+        <w:t xml:space="preserve"> список объектов </w:t>
+      </w:r>
+      <w:proofErr w:type="spellStart"/>
+      <w:r>
+        <w:rPr>
+          <w:i/>
+          <w:sz w:val="24"/>
+          <w:lang w:val="en-US"/>
+        </w:rPr>
+        <w:t>WeightedPair</w:t>
+      </w:r>
+      <w:proofErr w:type="spellEnd"/>
+      <w:r>
+        <w:rPr>
+          <w:i/>
+          <w:sz w:val="24"/>
+        </w:rPr>
+        <w:t xml:space="preserve">. </w:t>
+      </w:r>
+      <w:r>
+        <w:rPr>
+          <w:sz w:val="24"/>
+        </w:rPr>
+        <w:t xml:space="preserve">В случае ошибки сервера пользователь получит сообщение со статусом </w:t>
       </w:r>
       <w:r>
         <w:rPr>
@@ -13523,13 +14503,13 @@
         <w:rPr>
           <w:sz w:val="24"/>
         </w:rPr>
-        <w:t>и информацию об ошибке.</w:t>
-      </w:r>
-      <w:r>
-        <w:rPr>
-          <w:sz w:val="24"/>
-        </w:rPr>
-        <w:t xml:space="preserve"> Сводную таблицу примеров запросов можно увидеть в Приложении 2.</w:t>
+        <w:t>и текст ошибки</w:t>
+      </w:r>
+      <w:r>
+        <w:rPr>
+          <w:sz w:val="24"/>
+        </w:rPr>
+        <w:t>.</w:t>
       </w:r>
     </w:p>
     <w:p>
@@ -13785,6 +14765,7 @@
         </w:rPr>
         <w:t>"</w:t>
       </w:r>
+      <w:proofErr w:type="gramStart"/>
       <w:r>
         <w:rPr>
           <w:sz w:val="24"/>
@@ -13841,6 +14822,7 @@
         </w:rPr>
         <w:t>org</w:t>
       </w:r>
+      <w:proofErr w:type="gramEnd"/>
       <w:r>
         <w:rPr>
           <w:sz w:val="24"/>
@@ -14120,6 +15102,7 @@
         </w:rPr>
         <w:t>.</w:t>
       </w:r>
+      <w:proofErr w:type="spellStart"/>
       <w:r>
         <w:rPr>
           <w:i/>
@@ -14128,6 +15111,7 @@
         </w:rPr>
         <w:t>wikileaks</w:t>
       </w:r>
+      <w:proofErr w:type="spellEnd"/>
       <w:r>
         <w:rPr>
           <w:i/>
@@ -14170,6 +15154,7 @@
         </w:rPr>
         <w:t>.</w:t>
       </w:r>
+      <w:proofErr w:type="spellStart"/>
       <w:r>
         <w:rPr>
           <w:i/>
@@ -14178,6 +15163,7 @@
         </w:rPr>
         <w:t>wikileaks</w:t>
       </w:r>
+      <w:proofErr w:type="spellEnd"/>
       <w:r>
         <w:rPr>
           <w:i/>
@@ -14234,6 +15220,7 @@
         </w:rPr>
         <w:t>.</w:t>
       </w:r>
+      <w:proofErr w:type="spellStart"/>
       <w:r>
         <w:rPr>
           <w:i/>
@@ -14242,6 +15229,7 @@
         </w:rPr>
         <w:t>wikileaks</w:t>
       </w:r>
+      <w:proofErr w:type="spellEnd"/>
       <w:r>
         <w:rPr>
           <w:i/>
@@ -14352,6 +15340,7 @@
         </w:rPr>
         <w:t>.</w:t>
       </w:r>
+      <w:proofErr w:type="spellStart"/>
       <w:r>
         <w:rPr>
           <w:i/>
@@ -14360,6 +15349,7 @@
         </w:rPr>
         <w:t>wikileaks</w:t>
       </w:r>
+      <w:proofErr w:type="spellEnd"/>
       <w:r>
         <w:rPr>
           <w:i/>
@@ -14401,6 +15391,7 @@
         <w:jc w:val="both"/>
       </w:pPr>
       <w:r>
+        <w:lastRenderedPageBreak/>
         <w:t>http://www.wikileaks.</w:t>
       </w:r>
       <w:r>
@@ -14454,6 +15445,7 @@
         </w:rPr>
         <w:t>.</w:t>
       </w:r>
+      <w:proofErr w:type="spellStart"/>
       <w:r>
         <w:rPr>
           <w:i/>
@@ -14462,6 +15454,7 @@
         </w:rPr>
         <w:t>wikileaks</w:t>
       </w:r>
+      <w:proofErr w:type="spellEnd"/>
       <w:r>
         <w:rPr>
           <w:i/>
@@ -14494,7 +15487,21 @@
         <w:rPr>
           <w:sz w:val="24"/>
         </w:rPr>
-        <w:t>аница перемещена на другой адрес, но при этом автопереход не совершался.</w:t>
+        <w:t xml:space="preserve">аница перемещена на другой адрес, но при этом </w:t>
+      </w:r>
+      <w:proofErr w:type="spellStart"/>
+      <w:r>
+        <w:rPr>
+          <w:sz w:val="24"/>
+        </w:rPr>
+        <w:t>автопереход</w:t>
+      </w:r>
+      <w:proofErr w:type="spellEnd"/>
+      <w:r>
+        <w:rPr>
+          <w:sz w:val="24"/>
+        </w:rPr>
+        <w:t xml:space="preserve"> не совершался.</w:t>
       </w:r>
     </w:p>
     <w:p>
@@ -14568,7 +15575,6 @@
         <w:rPr>
           <w:sz w:val="24"/>
         </w:rPr>
-        <w:lastRenderedPageBreak/>
         <w:t>Несмотря на это пара зеркал был</w:t>
       </w:r>
       <w:r>
@@ -14809,6 +15815,7 @@
         <w:rPr>
           <w:sz w:val="32"/>
         </w:rPr>
+        <w:lastRenderedPageBreak/>
         <w:t>Тестирование на большом количестве сайтов</w:t>
       </w:r>
       <w:r>
@@ -14834,6 +15841,7 @@
         </w:rPr>
         <w:t xml:space="preserve">Система была протестирована на большом количестве блогов с сайта </w:t>
       </w:r>
+      <w:proofErr w:type="spellStart"/>
       <w:r>
         <w:rPr>
           <w:i/>
@@ -14842,6 +15850,7 @@
         </w:rPr>
         <w:t>blogspot</w:t>
       </w:r>
+      <w:proofErr w:type="spellEnd"/>
       <w:r>
         <w:rPr>
           <w:i/>
@@ -14869,6 +15878,7 @@
         </w:rPr>
         <w:t xml:space="preserve"> Адреса страниц были взяты с ресурса </w:t>
       </w:r>
+      <w:proofErr w:type="spellStart"/>
       <w:r>
         <w:rPr>
           <w:i/>
@@ -14877,6 +15887,7 @@
         </w:rPr>
         <w:t>commoncrawl</w:t>
       </w:r>
+      <w:proofErr w:type="spellEnd"/>
       <w:r>
         <w:rPr>
           <w:i/>
@@ -14951,6 +15962,7 @@
         </w:rPr>
         <w:t>://{</w:t>
       </w:r>
+      <w:proofErr w:type="spellStart"/>
       <w:r>
         <w:rPr>
           <w:sz w:val="24"/>
@@ -14958,12 +15970,14 @@
         </w:rPr>
         <w:t>blogName</w:t>
       </w:r>
+      <w:proofErr w:type="spellEnd"/>
       <w:r>
         <w:rPr>
           <w:sz w:val="24"/>
         </w:rPr>
         <w:t>}.</w:t>
       </w:r>
+      <w:proofErr w:type="spellStart"/>
       <w:r>
         <w:rPr>
           <w:sz w:val="24"/>
@@ -14971,6 +15985,7 @@
         </w:rPr>
         <w:t>blogspot</w:t>
       </w:r>
+      <w:proofErr w:type="spellEnd"/>
       <w:r>
         <w:rPr>
           <w:sz w:val="24"/>
@@ -15022,6 +16037,7 @@
         </w:rPr>
         <w:t>{</w:t>
       </w:r>
+      <w:proofErr w:type="spellStart"/>
       <w:r>
         <w:rPr>
           <w:sz w:val="24"/>
@@ -15029,6 +16045,7 @@
         </w:rPr>
         <w:t>postNumber</w:t>
       </w:r>
+      <w:proofErr w:type="spellEnd"/>
       <w:r>
         <w:rPr>
           <w:sz w:val="24"/>
@@ -15041,6 +16058,7 @@
         </w:rPr>
         <w:t>{</w:t>
       </w:r>
+      <w:proofErr w:type="spellStart"/>
       <w:r>
         <w:rPr>
           <w:sz w:val="24"/>
@@ -15048,6 +16066,7 @@
         </w:rPr>
         <w:t>postName</w:t>
       </w:r>
+      <w:proofErr w:type="spellEnd"/>
       <w:r>
         <w:rPr>
           <w:sz w:val="24"/>
@@ -15125,14 +16144,7 @@
         <w:rPr>
           <w:sz w:val="24"/>
         </w:rPr>
-        <w:t xml:space="preserve">. База зеркал не содержит таких сайтов, поэтому компаратор </w:t>
-      </w:r>
-      <w:r>
-        <w:rPr>
-          <w:sz w:val="24"/>
-        </w:rPr>
-        <w:lastRenderedPageBreak/>
-        <w:t xml:space="preserve">на основе базы также выдает пустой список. А вот компаратор на основе </w:t>
+        <w:t xml:space="preserve">. База зеркал не содержит таких сайтов, поэтому компаратор на основе базы также выдает пустой список. А вот компаратор на основе </w:t>
       </w:r>
       <w:r>
         <w:rPr>
@@ -15226,7 +16238,21 @@
         <w:rPr>
           <w:sz w:val="24"/>
         </w:rPr>
-        <w:t>адресе. Однако, такой терм встречается на каждом сайте, поэтому вес его небольшой.</w:t>
+        <w:t>адресе. Однако</w:t>
+      </w:r>
+      <w:proofErr w:type="gramStart"/>
+      <w:r>
+        <w:rPr>
+          <w:sz w:val="24"/>
+        </w:rPr>
+        <w:t>,</w:t>
+      </w:r>
+      <w:proofErr w:type="gramEnd"/>
+      <w:r>
+        <w:rPr>
+          <w:sz w:val="24"/>
+        </w:rPr>
+        <w:t xml:space="preserve"> такой терм встречается на каждом сайте, поэтому вес его небольшой.</w:t>
       </w:r>
     </w:p>
     <w:p>
@@ -15262,12 +16288,21 @@
         </w:rPr>
         <w:t>*, *-</w:t>
       </w:r>
-      <w:r>
-        <w:rPr>
-          <w:sz w:val="24"/>
-          <w:lang w:val="en-US"/>
-        </w:rPr>
-        <w:t>christmas-*</w:t>
+      <w:proofErr w:type="spellStart"/>
+      <w:r>
+        <w:rPr>
+          <w:sz w:val="24"/>
+          <w:lang w:val="en-US"/>
+        </w:rPr>
+        <w:t>christmas</w:t>
+      </w:r>
+      <w:proofErr w:type="spellEnd"/>
+      <w:r>
+        <w:rPr>
+          <w:sz w:val="24"/>
+          <w:lang w:val="en-US"/>
+        </w:rPr>
+        <w:t>-*</w:t>
       </w:r>
       <w:r>
         <w:rPr>
@@ -15468,7 +16503,28 @@
         <w:rPr>
           <w:sz w:val="24"/>
         </w:rPr>
-        <w:t>компаратору выставлять отрицательный вес, то список пар кандидатов становится непустым. Но после построения списка пар страниц для проверки, большинство пар оказываются невалидными, и ни одна пара кандидатов не проходит проверку.</w:t>
+        <w:t xml:space="preserve">компаратору выставлять отрицательный вес, то список пар кандидатов становится непустым. Но после построения списка пар страниц для проверки, </w:t>
+      </w:r>
+      <w:r>
+        <w:rPr>
+          <w:sz w:val="24"/>
+        </w:rPr>
+        <w:lastRenderedPageBreak/>
+        <w:t xml:space="preserve">большинство пар оказываются </w:t>
+      </w:r>
+      <w:proofErr w:type="spellStart"/>
+      <w:r>
+        <w:rPr>
+          <w:sz w:val="24"/>
+        </w:rPr>
+        <w:t>невалидными</w:t>
+      </w:r>
+      <w:proofErr w:type="spellEnd"/>
+      <w:r>
+        <w:rPr>
+          <w:sz w:val="24"/>
+        </w:rPr>
+        <w:t>, и ни одна пара кандидатов не проходит проверку.</w:t>
       </w:r>
     </w:p>
     <w:p>
@@ -15562,7 +16618,6 @@
         <w:rPr>
           <w:sz w:val="24"/>
         </w:rPr>
-        <w:lastRenderedPageBreak/>
         <w:t xml:space="preserve">Алгоритм генерации пар страниц для проверки не является идеальным. Это можно наблюдать на примере сайтов </w:t>
       </w:r>
       <w:r>
@@ -15580,6 +16635,7 @@
         </w:rPr>
         <w:t>.</w:t>
       </w:r>
+      <w:proofErr w:type="spellStart"/>
       <w:r>
         <w:rPr>
           <w:i/>
@@ -15588,6 +16644,7 @@
         </w:rPr>
         <w:t>wikileaks</w:t>
       </w:r>
+      <w:proofErr w:type="spellEnd"/>
       <w:r>
         <w:rPr>
           <w:i/>
@@ -15630,6 +16687,7 @@
         </w:rPr>
         <w:t>.</w:t>
       </w:r>
+      <w:proofErr w:type="spellStart"/>
       <w:r>
         <w:rPr>
           <w:i/>
@@ -15638,6 +16696,7 @@
         </w:rPr>
         <w:t>wikileaks</w:t>
       </w:r>
+      <w:proofErr w:type="spellEnd"/>
       <w:r>
         <w:rPr>
           <w:i/>
@@ -15683,7 +16742,21 @@
         <w:rPr>
           <w:sz w:val="24"/>
         </w:rPr>
-        <w:t>Также некоторые зеркала могут быть не найдены по причине недостаточности существующих компараторов для анализа. Вполне возможен вариант, при котором одинаковые страницы на сайтах-зеркала находятся по разным путям, например, на первом сайте используется следующий формат адресов:</w:t>
+        <w:t xml:space="preserve">Также некоторые зеркала могут быть не найдены по причине недостаточности существующих компараторов для анализа. Вполне возможен вариант, при котором одинаковые страницы на </w:t>
+      </w:r>
+      <w:proofErr w:type="gramStart"/>
+      <w:r>
+        <w:rPr>
+          <w:sz w:val="24"/>
+        </w:rPr>
+        <w:t>сайтах-зеркала</w:t>
+      </w:r>
+      <w:proofErr w:type="gramEnd"/>
+      <w:r>
+        <w:rPr>
+          <w:sz w:val="24"/>
+        </w:rPr>
+        <w:t xml:space="preserve"> находятся по разным путям, например, на первом сайте используется следующий формат адресов:</w:t>
       </w:r>
     </w:p>
     <w:p>
@@ -15695,6 +16768,7 @@
           <w:sz w:val="24"/>
         </w:rPr>
       </w:pPr>
+      <w:proofErr w:type="gramStart"/>
       <w:r>
         <w:rPr>
           <w:sz w:val="24"/>
@@ -15706,7 +16780,14 @@
         <w:rPr>
           <w:sz w:val="24"/>
         </w:rPr>
-        <w:t>://{</w:t>
+        <w:t>:</w:t>
+      </w:r>
+      <w:proofErr w:type="gramEnd"/>
+      <w:r>
+        <w:rPr>
+          <w:sz w:val="24"/>
+        </w:rPr>
+        <w:t>//{</w:t>
       </w:r>
       <w:r>
         <w:rPr>
@@ -15747,6 +16828,7 @@
         </w:rPr>
         <w:t>?</w:t>
       </w:r>
+      <w:proofErr w:type="spellStart"/>
       <w:r>
         <w:rPr>
           <w:sz w:val="24"/>
@@ -15754,6 +16836,7 @@
         </w:rPr>
         <w:t>pageid</w:t>
       </w:r>
+      <w:proofErr w:type="spellEnd"/>
       <w:r>
         <w:rPr>
           <w:sz w:val="24"/>
@@ -15766,6 +16849,7 @@
         </w:rPr>
         <w:t>{</w:t>
       </w:r>
+      <w:proofErr w:type="spellStart"/>
       <w:r>
         <w:rPr>
           <w:sz w:val="24"/>
@@ -15773,6 +16857,7 @@
         </w:rPr>
         <w:t>pageid</w:t>
       </w:r>
+      <w:proofErr w:type="spellEnd"/>
       <w:r>
         <w:rPr>
           <w:sz w:val="24"/>
@@ -15843,6 +16928,7 @@
         </w:rPr>
         <w:t>/{</w:t>
       </w:r>
+      <w:proofErr w:type="spellStart"/>
       <w:r>
         <w:rPr>
           <w:sz w:val="24"/>
@@ -15850,6 +16936,7 @@
         </w:rPr>
         <w:t>pageid</w:t>
       </w:r>
+      <w:proofErr w:type="spellEnd"/>
       <w:r>
         <w:rPr>
           <w:sz w:val="24"/>
@@ -15914,7 +17001,31 @@
         <w:rPr>
           <w:sz w:val="24"/>
         </w:rPr>
-        <w:t xml:space="preserve">Реализовать компараторы и компонент, загружающий страницы в виде веб-сервисов, а взаимодействие между ними переложить на очередь сообщений </w:t>
+        <w:t xml:space="preserve">Реализовать взаимодействие между </w:t>
+      </w:r>
+      <w:r>
+        <w:rPr>
+          <w:sz w:val="24"/>
+        </w:rPr>
+        <w:t>компонентами</w:t>
+      </w:r>
+      <w:r>
+        <w:rPr>
+          <w:sz w:val="24"/>
+        </w:rPr>
+        <w:t xml:space="preserve"> на </w:t>
+      </w:r>
+      <w:r>
+        <w:rPr>
+          <w:sz w:val="24"/>
+        </w:rPr>
+        <w:t>основе очереди</w:t>
+      </w:r>
+      <w:r>
+        <w:rPr>
+          <w:sz w:val="24"/>
+        </w:rPr>
+        <w:t xml:space="preserve"> сообщений </w:t>
       </w:r>
       <w:r>
         <w:rPr>
@@ -15952,7 +17063,7 @@
         <w:rPr>
           <w:sz w:val="24"/>
         </w:rPr>
-        <w:t>Благодаря этому появится возможность запускать эти компоненты на других серверах и распределить работу.</w:t>
+        <w:t>Использование очереди позволить независимо увеличивать количество классификаторов, как производителей заданий, и компараторов, как потребителей.</w:t>
       </w:r>
     </w:p>
     <w:p>
@@ -16010,7 +17121,14 @@
         <w:rPr>
           <w:sz w:val="24"/>
         </w:rPr>
-        <w:t xml:space="preserve">можно решить проблему с немного отличающимися адресами страниц. Подробнее про правила нормализации можно прочитать в работе </w:t>
+        <w:t xml:space="preserve">можно решить проблему с немного отличающимися </w:t>
+      </w:r>
+      <w:r>
+        <w:rPr>
+          <w:sz w:val="24"/>
+        </w:rPr>
+        <w:lastRenderedPageBreak/>
+        <w:t xml:space="preserve">адресами страниц. Подробнее про правила нормализации можно прочитать в работе </w:t>
       </w:r>
       <w:r>
         <w:rPr>
@@ -16034,6 +17152,21 @@
     <w:p/>
     <w:p/>
     <w:p/>
+    <w:p/>
+    <w:p/>
+    <w:p/>
+    <w:p/>
+    <w:p/>
+    <w:p/>
+    <w:p/>
+    <w:p/>
+    <w:p/>
+    <w:p/>
+    <w:p/>
+    <w:p/>
+    <w:p/>
+    <w:p/>
+    <w:p/>
     <w:p>
       <w:pPr>
         <w:pStyle w:val="1"/>
@@ -16048,6 +17181,7 @@
         <w:rPr>
           <w:sz w:val="36"/>
         </w:rPr>
+        <w:lastRenderedPageBreak/>
         <w:t>Выводы</w:t>
       </w:r>
       <w:bookmarkEnd w:id="36"/>
@@ -16307,6 +17441,7 @@
           <w:lang w:val="en-US"/>
         </w:rPr>
       </w:pPr>
+      <w:proofErr w:type="spellStart"/>
       <w:r>
         <w:rPr>
           <w:bCs/>
@@ -16315,7 +17450,18 @@
           <w:szCs w:val="24"/>
           <w:lang w:val="en-US"/>
         </w:rPr>
-        <w:t>Wayback Machine</w:t>
+        <w:t>Wayback</w:t>
+      </w:r>
+      <w:proofErr w:type="spellEnd"/>
+      <w:r>
+        <w:rPr>
+          <w:bCs/>
+          <w:i/>
+          <w:sz w:val="24"/>
+          <w:szCs w:val="24"/>
+          <w:lang w:val="en-US"/>
+        </w:rPr>
+        <w:t> Machine</w:t>
       </w:r>
       <w:r>
         <w:rPr>
@@ -16356,7 +17502,7 @@
         </w:rPr>
         <w:t xml:space="preserve"> </w:t>
       </w:r>
-      <w:hyperlink r:id="rId17" w:history="1">
+      <w:hyperlink r:id="rId19" w:history="1">
         <w:r>
           <w:rPr>
             <w:rStyle w:val="a4"/>
@@ -16429,7 +17575,27 @@
           <w:szCs w:val="24"/>
           <w:lang w:val="en-US"/>
         </w:rPr>
-        <w:t xml:space="preserve">N. Shivakumar, </w:t>
+        <w:t xml:space="preserve">N. </w:t>
+      </w:r>
+      <w:proofErr w:type="spellStart"/>
+      <w:r>
+        <w:rPr>
+          <w:i/>
+          <w:sz w:val="24"/>
+          <w:szCs w:val="24"/>
+          <w:lang w:val="en-US"/>
+        </w:rPr>
+        <w:t>Shivakumar</w:t>
+      </w:r>
+      <w:proofErr w:type="spellEnd"/>
+      <w:r>
+        <w:rPr>
+          <w:i/>
+          <w:sz w:val="24"/>
+          <w:szCs w:val="24"/>
+          <w:lang w:val="en-US"/>
+        </w:rPr>
+        <w:t xml:space="preserve">, </w:t>
       </w:r>
       <w:r>
         <w:rPr>
@@ -16487,7 +17653,47 @@
           <w:szCs w:val="24"/>
           <w:lang w:val="en-US"/>
         </w:rPr>
-        <w:t xml:space="preserve">K. Bharat, A. Broder, J. Dean, M. Henzinger. </w:t>
+        <w:t xml:space="preserve">K. Bharat, A. </w:t>
+      </w:r>
+      <w:proofErr w:type="spellStart"/>
+      <w:r>
+        <w:rPr>
+          <w:i/>
+          <w:sz w:val="24"/>
+          <w:szCs w:val="24"/>
+          <w:lang w:val="en-US"/>
+        </w:rPr>
+        <w:t>Broder</w:t>
+      </w:r>
+      <w:proofErr w:type="spellEnd"/>
+      <w:r>
+        <w:rPr>
+          <w:i/>
+          <w:sz w:val="24"/>
+          <w:szCs w:val="24"/>
+          <w:lang w:val="en-US"/>
+        </w:rPr>
+        <w:t xml:space="preserve">, J. Dean, M. </w:t>
+      </w:r>
+      <w:proofErr w:type="spellStart"/>
+      <w:r>
+        <w:rPr>
+          <w:i/>
+          <w:sz w:val="24"/>
+          <w:szCs w:val="24"/>
+          <w:lang w:val="en-US"/>
+        </w:rPr>
+        <w:t>Henzinger</w:t>
+      </w:r>
+      <w:proofErr w:type="spellEnd"/>
+      <w:r>
+        <w:rPr>
+          <w:i/>
+          <w:sz w:val="24"/>
+          <w:szCs w:val="24"/>
+          <w:lang w:val="en-US"/>
+        </w:rPr>
+        <w:t xml:space="preserve">. </w:t>
       </w:r>
       <w:r>
         <w:rPr>
@@ -16544,7 +17750,51 @@
           <w:szCs w:val="24"/>
           <w:lang w:val="en-US"/>
         </w:rPr>
-        <w:t>A. Broder, S. Glassman, M. Manasse, G. Zweig.</w:t>
+        <w:t xml:space="preserve">A. </w:t>
+      </w:r>
+      <w:proofErr w:type="spellStart"/>
+      <w:r>
+        <w:rPr>
+          <w:bCs/>
+          <w:i/>
+          <w:sz w:val="24"/>
+          <w:szCs w:val="24"/>
+          <w:lang w:val="en-US"/>
+        </w:rPr>
+        <w:t>Broder</w:t>
+      </w:r>
+      <w:proofErr w:type="spellEnd"/>
+      <w:r>
+        <w:rPr>
+          <w:bCs/>
+          <w:i/>
+          <w:sz w:val="24"/>
+          <w:szCs w:val="24"/>
+          <w:lang w:val="en-US"/>
+        </w:rPr>
+        <w:t xml:space="preserve">, S. Glassman, M. </w:t>
+      </w:r>
+      <w:proofErr w:type="spellStart"/>
+      <w:r>
+        <w:rPr>
+          <w:bCs/>
+          <w:i/>
+          <w:sz w:val="24"/>
+          <w:szCs w:val="24"/>
+          <w:lang w:val="en-US"/>
+        </w:rPr>
+        <w:t>Manasse</w:t>
+      </w:r>
+      <w:proofErr w:type="spellEnd"/>
+      <w:r>
+        <w:rPr>
+          <w:bCs/>
+          <w:i/>
+          <w:sz w:val="24"/>
+          <w:szCs w:val="24"/>
+          <w:lang w:val="en-US"/>
+        </w:rPr>
+        <w:t>, G. Zweig.</w:t>
       </w:r>
       <w:r>
         <w:rPr>
@@ -16598,7 +17848,29 @@
           <w:szCs w:val="24"/>
           <w:lang w:val="en-US"/>
         </w:rPr>
-        <w:t>K. Bharat, A.Broder.</w:t>
+        <w:t xml:space="preserve">K. Bharat, </w:t>
+      </w:r>
+      <w:proofErr w:type="spellStart"/>
+      <w:r>
+        <w:rPr>
+          <w:bCs/>
+          <w:i/>
+          <w:sz w:val="24"/>
+          <w:szCs w:val="24"/>
+          <w:lang w:val="en-US"/>
+        </w:rPr>
+        <w:t>A.Broder</w:t>
+      </w:r>
+      <w:proofErr w:type="spellEnd"/>
+      <w:r>
+        <w:rPr>
+          <w:bCs/>
+          <w:i/>
+          <w:sz w:val="24"/>
+          <w:szCs w:val="24"/>
+          <w:lang w:val="en-US"/>
+        </w:rPr>
+        <w:t>.</w:t>
       </w:r>
       <w:r>
         <w:rPr>
@@ -16688,7 +17960,29 @@
           <w:szCs w:val="24"/>
           <w:lang w:val="en-US"/>
         </w:rPr>
-        <w:t>S. Brin, L</w:t>
+        <w:t xml:space="preserve">S. </w:t>
+      </w:r>
+      <w:proofErr w:type="spellStart"/>
+      <w:r>
+        <w:rPr>
+          <w:bCs/>
+          <w:i/>
+          <w:sz w:val="24"/>
+          <w:szCs w:val="24"/>
+          <w:lang w:val="en-US"/>
+        </w:rPr>
+        <w:t>Brin</w:t>
+      </w:r>
+      <w:proofErr w:type="spellEnd"/>
+      <w:r>
+        <w:rPr>
+          <w:bCs/>
+          <w:i/>
+          <w:sz w:val="24"/>
+          <w:szCs w:val="24"/>
+          <w:lang w:val="en-US"/>
+        </w:rPr>
+        <w:t>, L</w:t>
       </w:r>
       <w:r>
         <w:rPr>
@@ -16736,7 +18030,27 @@
           <w:szCs w:val="24"/>
           <w:lang w:val="en-US"/>
         </w:rPr>
-        <w:t>The Anatomy of a Large-Scale Hypertextual Web Search Engine</w:t>
+        <w:t xml:space="preserve">The Anatomy of a Large-Scale </w:t>
+      </w:r>
+      <w:proofErr w:type="spellStart"/>
+      <w:r>
+        <w:rPr>
+          <w:bCs/>
+          <w:sz w:val="24"/>
+          <w:szCs w:val="24"/>
+          <w:lang w:val="en-US"/>
+        </w:rPr>
+        <w:t>Hypertextual</w:t>
+      </w:r>
+      <w:proofErr w:type="spellEnd"/>
+      <w:r>
+        <w:rPr>
+          <w:bCs/>
+          <w:sz w:val="24"/>
+          <w:szCs w:val="24"/>
+          <w:lang w:val="en-US"/>
+        </w:rPr>
+        <w:t xml:space="preserve"> Web Search Engine</w:t>
       </w:r>
       <w:r>
         <w:rPr>
@@ -16816,7 +18130,7 @@
         </w:rPr>
         <w:t xml:space="preserve">. </w:t>
       </w:r>
-      <w:hyperlink r:id="rId18" w:history="1">
+      <w:hyperlink r:id="rId20" w:history="1">
         <w:r>
           <w:rPr>
             <w:rStyle w:val="a4"/>
@@ -16867,7 +18181,7 @@
           <w:lang w:val="en-US"/>
         </w:rPr>
       </w:pPr>
-      <w:hyperlink r:id="rId19" w:history="1">
+      <w:hyperlink r:id="rId21" w:history="1">
         <w:r>
           <w:rPr>
             <w:rStyle w:val="a4"/>
@@ -16905,7 +18219,7 @@
         </w:rPr>
         <w:t xml:space="preserve">Apache Maven. </w:t>
       </w:r>
-      <w:hyperlink r:id="rId20" w:history="1">
+      <w:hyperlink r:id="rId22" w:history="1">
         <w:r>
           <w:rPr>
             <w:rStyle w:val="a4"/>
@@ -16944,7 +18258,7 @@
         </w:rPr>
         <w:t xml:space="preserve">Spring Framework. </w:t>
       </w:r>
-      <w:hyperlink r:id="rId21" w:history="1">
+      <w:hyperlink r:id="rId23" w:history="1">
         <w:r>
           <w:rPr>
             <w:rStyle w:val="a4"/>
@@ -16974,23 +18288,33 @@
           <w:lang w:val="en-US"/>
         </w:rPr>
       </w:pPr>
+      <w:proofErr w:type="spellStart"/>
       <w:r>
         <w:rPr>
           <w:bCs/>
           <w:sz w:val="24"/>
           <w:lang w:val="en-US"/>
         </w:rPr>
-        <w:t>Jaccard similarity coefficient</w:t>
-      </w:r>
+        <w:t>Jaccard</w:t>
+      </w:r>
+      <w:proofErr w:type="spellEnd"/>
       <w:r>
         <w:rPr>
           <w:bCs/>
           <w:sz w:val="24"/>
           <w:lang w:val="en-US"/>
         </w:rPr>
+        <w:t xml:space="preserve"> similarity coefficient</w:t>
+      </w:r>
+      <w:r>
+        <w:rPr>
+          <w:bCs/>
+          <w:sz w:val="24"/>
+          <w:lang w:val="en-US"/>
+        </w:rPr>
         <w:t xml:space="preserve">. </w:t>
       </w:r>
-      <w:hyperlink r:id="rId22" w:history="1">
+      <w:hyperlink r:id="rId24" w:history="1">
         <w:r>
           <w:rPr>
             <w:rStyle w:val="a4"/>
@@ -17018,12 +18342,21 @@
           <w:lang w:val="en-US"/>
         </w:rPr>
       </w:pPr>
-      <w:r>
-        <w:rPr>
-          <w:sz w:val="24"/>
-          <w:lang w:val="en-US"/>
-        </w:rPr>
-        <w:t xml:space="preserve">NoSQL </w:t>
+      <w:proofErr w:type="spellStart"/>
+      <w:r>
+        <w:rPr>
+          <w:sz w:val="24"/>
+          <w:lang w:val="en-US"/>
+        </w:rPr>
+        <w:t>NoSQL</w:t>
+      </w:r>
+      <w:proofErr w:type="spellEnd"/>
+      <w:r>
+        <w:rPr>
+          <w:sz w:val="24"/>
+          <w:lang w:val="en-US"/>
+        </w:rPr>
+        <w:t xml:space="preserve"> </w:t>
       </w:r>
       <w:r>
         <w:rPr>
@@ -17032,7 +18365,7 @@
         </w:rPr>
         <w:t xml:space="preserve">graph-based DBMS OrientDB. </w:t>
       </w:r>
-      <w:hyperlink r:id="rId23" w:history="1">
+      <w:hyperlink r:id="rId25" w:history="1">
         <w:r>
           <w:rPr>
             <w:rStyle w:val="a4"/>
@@ -17122,17 +18455,52 @@
           <w:szCs w:val="24"/>
           <w:lang w:val="en-US"/>
         </w:rPr>
-        <w:t>C. Pautasso, O. Zimmermann, F. Leymann</w:t>
-      </w:r>
+        <w:t xml:space="preserve">C. </w:t>
+      </w:r>
+      <w:proofErr w:type="spellStart"/>
       <w:r>
         <w:rPr>
           <w:bCs/>
+          <w:i/>
           <w:sz w:val="24"/>
           <w:szCs w:val="24"/>
           <w:lang w:val="en-US"/>
         </w:rPr>
+        <w:t>Pautasso</w:t>
+      </w:r>
+      <w:proofErr w:type="spellEnd"/>
+      <w:r>
+        <w:rPr>
+          <w:bCs/>
+          <w:i/>
+          <w:sz w:val="24"/>
+          <w:szCs w:val="24"/>
+          <w:lang w:val="en-US"/>
+        </w:rPr>
+        <w:t xml:space="preserve">, O. Zimmermann, F. </w:t>
+      </w:r>
+      <w:proofErr w:type="spellStart"/>
+      <w:r>
+        <w:rPr>
+          <w:bCs/>
+          <w:i/>
+          <w:sz w:val="24"/>
+          <w:szCs w:val="24"/>
+          <w:lang w:val="en-US"/>
+        </w:rPr>
+        <w:t>Leymann</w:t>
+      </w:r>
+      <w:proofErr w:type="spellEnd"/>
+      <w:r>
+        <w:rPr>
+          <w:bCs/>
+          <w:sz w:val="24"/>
+          <w:szCs w:val="24"/>
+          <w:lang w:val="en-US"/>
+        </w:rPr>
         <w:t xml:space="preserve">. </w:t>
       </w:r>
+      <w:proofErr w:type="spellStart"/>
       <w:r>
         <w:rPr>
           <w:bCs/>
@@ -17140,8 +18508,9 @@
           <w:szCs w:val="24"/>
           <w:lang w:val="en-US"/>
         </w:rPr>
-        <w:t>RESTful Web Services vs. Big Web Services: Making the Right Architectural Decision</w:t>
-      </w:r>
+        <w:t>RESTful</w:t>
+      </w:r>
+      <w:proofErr w:type="spellEnd"/>
       <w:r>
         <w:rPr>
           <w:bCs/>
@@ -17149,6 +18518,15 @@
           <w:szCs w:val="24"/>
           <w:lang w:val="en-US"/>
         </w:rPr>
+        <w:t xml:space="preserve"> Web Services vs. Big Web Services: Making the Right Architectural Decision</w:t>
+      </w:r>
+      <w:r>
+        <w:rPr>
+          <w:bCs/>
+          <w:sz w:val="24"/>
+          <w:szCs w:val="24"/>
+          <w:lang w:val="en-US"/>
+        </w:rPr>
         <w:t xml:space="preserve">. </w:t>
       </w:r>
       <w:r>
@@ -17157,7 +18535,97 @@
           <w:sz w:val="24"/>
           <w:szCs w:val="24"/>
         </w:rPr>
-        <w:t>17th International World Wide Web Conference (WWW2008)</w:t>
+        <w:t xml:space="preserve">17th </w:t>
+      </w:r>
+      <w:proofErr w:type="spellStart"/>
+      <w:r>
+        <w:rPr>
+          <w:bCs/>
+          <w:sz w:val="24"/>
+          <w:szCs w:val="24"/>
+        </w:rPr>
+        <w:t>International</w:t>
+      </w:r>
+      <w:proofErr w:type="spellEnd"/>
+      <w:r>
+        <w:rPr>
+          <w:bCs/>
+          <w:sz w:val="24"/>
+          <w:szCs w:val="24"/>
+        </w:rPr>
+        <w:t xml:space="preserve"> </w:t>
+      </w:r>
+      <w:proofErr w:type="spellStart"/>
+      <w:r>
+        <w:rPr>
+          <w:bCs/>
+          <w:sz w:val="24"/>
+          <w:szCs w:val="24"/>
+        </w:rPr>
+        <w:t>World</w:t>
+      </w:r>
+      <w:proofErr w:type="spellEnd"/>
+      <w:r>
+        <w:rPr>
+          <w:bCs/>
+          <w:sz w:val="24"/>
+          <w:szCs w:val="24"/>
+        </w:rPr>
+        <w:t xml:space="preserve"> </w:t>
+      </w:r>
+      <w:proofErr w:type="spellStart"/>
+      <w:r>
+        <w:rPr>
+          <w:bCs/>
+          <w:sz w:val="24"/>
+          <w:szCs w:val="24"/>
+        </w:rPr>
+        <w:t>Wide</w:t>
+      </w:r>
+      <w:proofErr w:type="spellEnd"/>
+      <w:r>
+        <w:rPr>
+          <w:bCs/>
+          <w:sz w:val="24"/>
+          <w:szCs w:val="24"/>
+        </w:rPr>
+        <w:t xml:space="preserve"> </w:t>
+      </w:r>
+      <w:proofErr w:type="spellStart"/>
+      <w:r>
+        <w:rPr>
+          <w:bCs/>
+          <w:sz w:val="24"/>
+          <w:szCs w:val="24"/>
+        </w:rPr>
+        <w:t>Web</w:t>
+      </w:r>
+      <w:proofErr w:type="spellEnd"/>
+      <w:r>
+        <w:rPr>
+          <w:bCs/>
+          <w:sz w:val="24"/>
+          <w:szCs w:val="24"/>
+        </w:rPr>
+        <w:t xml:space="preserve"> </w:t>
+      </w:r>
+      <w:proofErr w:type="spellStart"/>
+      <w:r>
+        <w:rPr>
+          <w:bCs/>
+          <w:sz w:val="24"/>
+          <w:szCs w:val="24"/>
+        </w:rPr>
+        <w:t>Conference</w:t>
+      </w:r>
+      <w:proofErr w:type="spellEnd"/>
+      <w:r>
+        <w:rPr>
+          <w:bCs/>
+          <w:sz w:val="24"/>
+          <w:szCs w:val="24"/>
+        </w:rPr>
+        <w:t xml:space="preserve"> (WWW2008)</w:t>
       </w:r>
       <w:r>
         <w:rPr>
@@ -17207,7 +18675,7 @@
         </w:rPr>
         <w:t xml:space="preserve">Apache Tomcat. </w:t>
       </w:r>
-      <w:hyperlink r:id="rId24" w:history="1">
+      <w:hyperlink r:id="rId26" w:history="1">
         <w:r>
           <w:rPr>
             <w:rStyle w:val="a4"/>
@@ -17245,8 +18713,10 @@
           <w:szCs w:val="24"/>
           <w:lang w:val="en-US"/>
         </w:rPr>
-        <w:t xml:space="preserve">T. Lei, R. Cai, J.-M. Yang, </w:t>
-      </w:r>
+        <w:t xml:space="preserve">T. Lei, R. </w:t>
+      </w:r>
+      <w:proofErr w:type="spellStart"/>
+      <w:proofErr w:type="gramStart"/>
       <w:r>
         <w:rPr>
           <w:bCs/>
@@ -17255,8 +18725,31 @@
           <w:szCs w:val="24"/>
           <w:lang w:val="en-US"/>
         </w:rPr>
+        <w:t>Cai</w:t>
+      </w:r>
+      <w:proofErr w:type="spellEnd"/>
+      <w:proofErr w:type="gramEnd"/>
+      <w:r>
+        <w:rPr>
+          <w:bCs/>
+          <w:i/>
+          <w:sz w:val="24"/>
+          <w:szCs w:val="24"/>
+          <w:lang w:val="en-US"/>
+        </w:rPr>
+        <w:t xml:space="preserve">, J.-M. Yang, </w:t>
+      </w:r>
+      <w:r>
+        <w:rPr>
+          <w:bCs/>
+          <w:i/>
+          <w:sz w:val="24"/>
+          <w:szCs w:val="24"/>
+          <w:lang w:val="en-US"/>
+        </w:rPr>
         <w:t xml:space="preserve">Y. </w:t>
       </w:r>
+      <w:proofErr w:type="spellStart"/>
       <w:r>
         <w:rPr>
           <w:bCs/>
@@ -17265,8 +18758,9 @@
           <w:szCs w:val="24"/>
           <w:lang w:val="en-US"/>
         </w:rPr>
-        <w:t xml:space="preserve">Ke, </w:t>
-      </w:r>
+        <w:t>Ke</w:t>
+      </w:r>
+      <w:proofErr w:type="spellEnd"/>
       <w:r>
         <w:rPr>
           <w:bCs/>
@@ -17275,6 +18769,16 @@
           <w:szCs w:val="24"/>
           <w:lang w:val="en-US"/>
         </w:rPr>
+        <w:t xml:space="preserve">, </w:t>
+      </w:r>
+      <w:r>
+        <w:rPr>
+          <w:bCs/>
+          <w:i/>
+          <w:sz w:val="24"/>
+          <w:szCs w:val="24"/>
+          <w:lang w:val="en-US"/>
+        </w:rPr>
         <w:t xml:space="preserve">X. </w:t>
       </w:r>
       <w:r>
@@ -17322,34 +18826,117 @@
           <w:sz w:val="24"/>
           <w:szCs w:val="24"/>
         </w:rPr>
-        <w:t xml:space="preserve">19th international conference on World </w:t>
-      </w:r>
+        <w:t xml:space="preserve">19th </w:t>
+      </w:r>
+      <w:proofErr w:type="spellStart"/>
       <w:r>
         <w:rPr>
           <w:bCs/>
           <w:sz w:val="24"/>
           <w:szCs w:val="24"/>
+        </w:rPr>
+        <w:t>international</w:t>
+      </w:r>
+      <w:proofErr w:type="spellEnd"/>
+      <w:r>
+        <w:rPr>
+          <w:bCs/>
+          <w:sz w:val="24"/>
+          <w:szCs w:val="24"/>
+        </w:rPr>
+        <w:t xml:space="preserve"> </w:t>
+      </w:r>
+      <w:proofErr w:type="spellStart"/>
+      <w:r>
+        <w:rPr>
+          <w:bCs/>
+          <w:sz w:val="24"/>
+          <w:szCs w:val="24"/>
+        </w:rPr>
+        <w:t>conference</w:t>
+      </w:r>
+      <w:proofErr w:type="spellEnd"/>
+      <w:r>
+        <w:rPr>
+          <w:bCs/>
+          <w:sz w:val="24"/>
+          <w:szCs w:val="24"/>
+        </w:rPr>
+        <w:t xml:space="preserve"> </w:t>
+      </w:r>
+      <w:proofErr w:type="spellStart"/>
+      <w:r>
+        <w:rPr>
+          <w:bCs/>
+          <w:sz w:val="24"/>
+          <w:szCs w:val="24"/>
+        </w:rPr>
+        <w:t>on</w:t>
+      </w:r>
+      <w:proofErr w:type="spellEnd"/>
+      <w:r>
+        <w:rPr>
+          <w:bCs/>
+          <w:sz w:val="24"/>
+          <w:szCs w:val="24"/>
+        </w:rPr>
+        <w:t xml:space="preserve"> </w:t>
+      </w:r>
+      <w:proofErr w:type="spellStart"/>
+      <w:r>
+        <w:rPr>
+          <w:bCs/>
+          <w:sz w:val="24"/>
+          <w:szCs w:val="24"/>
+        </w:rPr>
+        <w:t>World</w:t>
+      </w:r>
+      <w:proofErr w:type="spellEnd"/>
+      <w:r>
+        <w:rPr>
+          <w:bCs/>
+          <w:sz w:val="24"/>
+          <w:szCs w:val="24"/>
+        </w:rPr>
+        <w:t xml:space="preserve"> </w:t>
+      </w:r>
+      <w:r>
+        <w:rPr>
+          <w:bCs/>
+          <w:sz w:val="24"/>
+          <w:szCs w:val="24"/>
           <w:lang w:val="en-US"/>
         </w:rPr>
         <w:t>W</w:t>
       </w:r>
+      <w:proofErr w:type="spellStart"/>
       <w:r>
         <w:rPr>
           <w:bCs/>
           <w:sz w:val="24"/>
           <w:szCs w:val="24"/>
         </w:rPr>
-        <w:t xml:space="preserve">ide </w:t>
-      </w:r>
+        <w:t>ide</w:t>
+      </w:r>
+      <w:proofErr w:type="spellEnd"/>
       <w:r>
         <w:rPr>
           <w:bCs/>
           <w:sz w:val="24"/>
           <w:szCs w:val="24"/>
+        </w:rPr>
+        <w:t xml:space="preserve"> </w:t>
+      </w:r>
+      <w:r>
+        <w:rPr>
+          <w:bCs/>
+          <w:sz w:val="24"/>
+          <w:szCs w:val="24"/>
           <w:lang w:val="en-US"/>
         </w:rPr>
         <w:t>W</w:t>
       </w:r>
+      <w:proofErr w:type="spellStart"/>
       <w:r>
         <w:rPr>
           <w:bCs/>
@@ -17358,6 +18945,7 @@
         </w:rPr>
         <w:t>eb</w:t>
       </w:r>
+      <w:proofErr w:type="spellEnd"/>
       <w:r>
         <w:rPr>
           <w:bCs/>
@@ -17432,7 +19020,7 @@
                     </pic:cNvPicPr>
                   </pic:nvPicPr>
                   <pic:blipFill>
-                    <a:blip r:embed="rId25">
+                    <a:blip r:embed="rId27">
                       <a:extLst>
                         <a:ext uri="{28A0092B-C50C-407E-A947-70E740481C1C}">
                           <a14:useLocalDpi xmlns:a14="http://schemas.microsoft.com/office/drawing/2010/main" val="0"/>
@@ -17499,18 +19087,19 @@
       <w:tblPr>
         <w:tblStyle w:val="af"/>
         <w:tblW w:w="0" w:type="auto"/>
+        <w:tblLayout w:type="fixed"/>
         <w:tblLook w:val="04A0" w:firstRow="1" w:lastRow="0" w:firstColumn="1" w:lastColumn="0" w:noHBand="0" w:noVBand="1"/>
       </w:tblPr>
       <w:tblGrid>
         <w:gridCol w:w="2141"/>
-        <w:gridCol w:w="2951"/>
-        <w:gridCol w:w="2323"/>
+        <w:gridCol w:w="2645"/>
+        <w:gridCol w:w="2629"/>
         <w:gridCol w:w="2156"/>
       </w:tblGrid>
       <w:tr>
         <w:tc>
           <w:tcPr>
-            <w:tcW w:w="2392" w:type="dxa"/>
+            <w:tcW w:w="2141" w:type="dxa"/>
           </w:tcPr>
           <w:p>
             <w:pPr>
@@ -17524,7 +19113,7 @@
         </w:tc>
         <w:tc>
           <w:tcPr>
-            <w:tcW w:w="2393" w:type="dxa"/>
+            <w:tcW w:w="2645" w:type="dxa"/>
           </w:tcPr>
           <w:p>
             <w:pPr>
@@ -17534,11 +19123,13 @@
             <w:r>
               <w:t>Описание запроса</w:t>
             </w:r>
+            <w:bookmarkStart w:id="40" w:name="_GoBack"/>
+            <w:bookmarkEnd w:id="40"/>
           </w:p>
         </w:tc>
         <w:tc>
           <w:tcPr>
-            <w:tcW w:w="2393" w:type="dxa"/>
+            <w:tcW w:w="2629" w:type="dxa"/>
           </w:tcPr>
           <w:p>
             <w:pPr>
@@ -17551,7 +19142,7 @@
         </w:tc>
         <w:tc>
           <w:tcPr>
-            <w:tcW w:w="2393" w:type="dxa"/>
+            <w:tcW w:w="2156" w:type="dxa"/>
           </w:tcPr>
           <w:p>
             <w:pPr>
@@ -17566,7 +19157,7 @@
       <w:tr>
         <w:tc>
           <w:tcPr>
-            <w:tcW w:w="2392" w:type="dxa"/>
+            <w:tcW w:w="2141" w:type="dxa"/>
           </w:tcPr>
           <w:p>
             <w:pPr>
@@ -17579,7 +19170,7 @@
         </w:tc>
         <w:tc>
           <w:tcPr>
-            <w:tcW w:w="2393" w:type="dxa"/>
+            <w:tcW w:w="2645" w:type="dxa"/>
           </w:tcPr>
           <w:p>
             <w:pPr>
@@ -17634,7 +19225,7 @@
         </w:tc>
         <w:tc>
           <w:tcPr>
-            <w:tcW w:w="2393" w:type="dxa"/>
+            <w:tcW w:w="2629" w:type="dxa"/>
           </w:tcPr>
           <w:p>
             <w:pPr>
@@ -17659,7 +19250,7 @@
         </w:tc>
         <w:tc>
           <w:tcPr>
-            <w:tcW w:w="2393" w:type="dxa"/>
+            <w:tcW w:w="2156" w:type="dxa"/>
           </w:tcPr>
           <w:p>
             <w:pPr>
@@ -17668,24 +19259,33 @@
             <w:r>
               <w:t xml:space="preserve">Список объектов класса </w:t>
             </w:r>
+            <w:proofErr w:type="spellStart"/>
             <w:r>
               <w:rPr>
                 <w:lang w:val="en-US"/>
               </w:rPr>
               <w:t>WeightedPair</w:t>
             </w:r>
+            <w:proofErr w:type="spellEnd"/>
             <w:r>
               <w:t xml:space="preserve">, </w:t>
             </w:r>
-            <w:r>
-              <w:t xml:space="preserve">сериализованный в </w:t>
-            </w:r>
+            <w:proofErr w:type="spellStart"/>
+            <w:r>
+              <w:t>сериализованный</w:t>
+            </w:r>
+            <w:proofErr w:type="spellEnd"/>
+            <w:r>
+              <w:t xml:space="preserve"> в </w:t>
+            </w:r>
+            <w:proofErr w:type="spellStart"/>
             <w:r>
               <w:rPr>
                 <w:lang w:val="en-US"/>
               </w:rPr>
               <w:t>Json</w:t>
             </w:r>
+            <w:proofErr w:type="spellEnd"/>
             <w:r>
               <w:t>.</w:t>
             </w:r>
@@ -17695,7 +19295,7 @@
       <w:tr>
         <w:tc>
           <w:tcPr>
-            <w:tcW w:w="2392" w:type="dxa"/>
+            <w:tcW w:w="2141" w:type="dxa"/>
           </w:tcPr>
           <w:p>
             <w:pPr>
@@ -17708,7 +19308,7 @@
         </w:tc>
         <w:tc>
           <w:tcPr>
-            <w:tcW w:w="2393" w:type="dxa"/>
+            <w:tcW w:w="2645" w:type="dxa"/>
           </w:tcPr>
           <w:p>
             <w:pPr>
@@ -17744,12 +19344,14 @@
             <w:r>
               <w:t>}/</w:t>
             </w:r>
+            <w:proofErr w:type="spellStart"/>
             <w:r>
               <w:rPr>
                 <w:lang w:val="en-US"/>
               </w:rPr>
               <w:t>mirrorsBase</w:t>
             </w:r>
+            <w:proofErr w:type="spellEnd"/>
             <w:r>
               <w:t>/</w:t>
             </w:r>
@@ -17763,7 +19365,7 @@
         </w:tc>
         <w:tc>
           <w:tcPr>
-            <w:tcW w:w="2393" w:type="dxa"/>
+            <w:tcW w:w="2629" w:type="dxa"/>
           </w:tcPr>
           <w:p>
             <w:pPr>
@@ -17772,24 +19374,33 @@
             <w:r>
               <w:t xml:space="preserve">Объект класса </w:t>
             </w:r>
+            <w:proofErr w:type="spellStart"/>
             <w:r>
               <w:rPr>
                 <w:lang w:val="en-US"/>
               </w:rPr>
               <w:t>WeightedPair</w:t>
             </w:r>
+            <w:proofErr w:type="spellEnd"/>
             <w:r>
               <w:t xml:space="preserve">, </w:t>
             </w:r>
-            <w:r>
-              <w:t xml:space="preserve">сериализованный в </w:t>
-            </w:r>
+            <w:proofErr w:type="spellStart"/>
+            <w:r>
+              <w:t>сериализованный</w:t>
+            </w:r>
+            <w:proofErr w:type="spellEnd"/>
+            <w:r>
+              <w:t xml:space="preserve"> в </w:t>
+            </w:r>
+            <w:proofErr w:type="spellStart"/>
             <w:r>
               <w:rPr>
                 <w:lang w:val="en-US"/>
               </w:rPr>
               <w:t>Json</w:t>
             </w:r>
+            <w:proofErr w:type="spellEnd"/>
             <w:r>
               <w:t xml:space="preserve">, </w:t>
             </w:r>
@@ -17800,7 +19411,7 @@
         </w:tc>
         <w:tc>
           <w:tcPr>
-            <w:tcW w:w="2393" w:type="dxa"/>
+            <w:tcW w:w="2156" w:type="dxa"/>
           </w:tcPr>
           <w:p>
             <w:pPr>
@@ -17848,7 +19459,7 @@
       <w:tr>
         <w:tc>
           <w:tcPr>
-            <w:tcW w:w="2392" w:type="dxa"/>
+            <w:tcW w:w="2141" w:type="dxa"/>
           </w:tcPr>
           <w:p>
             <w:pPr>
@@ -17861,7 +19472,7 @@
         </w:tc>
         <w:tc>
           <w:tcPr>
-            <w:tcW w:w="2393" w:type="dxa"/>
+            <w:tcW w:w="2645" w:type="dxa"/>
           </w:tcPr>
           <w:p>
             <w:pPr>
@@ -17897,12 +19508,14 @@
             <w:r>
               <w:t>}/</w:t>
             </w:r>
+            <w:proofErr w:type="spellStart"/>
             <w:r>
               <w:rPr>
                 <w:lang w:val="en-US"/>
               </w:rPr>
               <w:t>mirrorsBase</w:t>
             </w:r>
+            <w:proofErr w:type="spellEnd"/>
             <w:r>
               <w:t>/</w:t>
             </w:r>
@@ -17916,7 +19529,7 @@
         </w:tc>
         <w:tc>
           <w:tcPr>
-            <w:tcW w:w="2393" w:type="dxa"/>
+            <w:tcW w:w="2629" w:type="dxa"/>
           </w:tcPr>
           <w:p>
             <w:pPr>
@@ -17928,12 +19541,14 @@
             <w:r>
               <w:t xml:space="preserve">адресов сайтов в формате </w:t>
             </w:r>
+            <w:proofErr w:type="spellStart"/>
             <w:r>
               <w:rPr>
                 <w:lang w:val="en-US"/>
               </w:rPr>
               <w:t>Json</w:t>
             </w:r>
+            <w:proofErr w:type="spellEnd"/>
             <w:r>
               <w:t>:</w:t>
             </w:r>
@@ -17963,7 +19578,21 @@
               <w:rPr>
                 <w:lang w:val="en-US"/>
               </w:rPr>
-              <w:t>“first”:”firstSite”,</w:t>
+              <w:t>“first”:”</w:t>
+            </w:r>
+            <w:proofErr w:type="spellStart"/>
+            <w:r>
+              <w:rPr>
+                <w:lang w:val="en-US"/>
+              </w:rPr>
+              <w:t>firstSite</w:t>
+            </w:r>
+            <w:proofErr w:type="spellEnd"/>
+            <w:r>
+              <w:rPr>
+                <w:lang w:val="en-US"/>
+              </w:rPr>
+              <w:t>”,</w:t>
             </w:r>
           </w:p>
           <w:p>
@@ -17977,7 +19606,21 @@
               <w:rPr>
                 <w:lang w:val="en-US"/>
               </w:rPr>
-              <w:t>“second”:”secondSite”</w:t>
+              <w:t>“second”:”</w:t>
+            </w:r>
+            <w:proofErr w:type="spellStart"/>
+            <w:r>
+              <w:rPr>
+                <w:lang w:val="en-US"/>
+              </w:rPr>
+              <w:t>secondSite</w:t>
+            </w:r>
+            <w:proofErr w:type="spellEnd"/>
+            <w:r>
+              <w:rPr>
+                <w:lang w:val="en-US"/>
+              </w:rPr>
+              <w:t>”</w:t>
             </w:r>
           </w:p>
           <w:p>
@@ -17997,7 +19640,7 @@
         </w:tc>
         <w:tc>
           <w:tcPr>
-            <w:tcW w:w="2393" w:type="dxa"/>
+            <w:tcW w:w="2156" w:type="dxa"/>
           </w:tcPr>
           <w:p>
             <w:pPr>
@@ -18018,24 +19661,28 @@
             <w:r>
               <w:t xml:space="preserve"> и объектом класса </w:t>
             </w:r>
+            <w:proofErr w:type="spellStart"/>
             <w:r>
               <w:rPr>
                 <w:lang w:val="en-US"/>
               </w:rPr>
               <w:t>WeightedPair</w:t>
             </w:r>
+            <w:proofErr w:type="spellEnd"/>
             <w:r>
               <w:t xml:space="preserve"> </w:t>
             </w:r>
             <w:r>
               <w:t xml:space="preserve">в формате </w:t>
             </w:r>
+            <w:proofErr w:type="spellStart"/>
             <w:r>
               <w:rPr>
                 <w:lang w:val="en-US"/>
               </w:rPr>
               <w:t>Json</w:t>
             </w:r>
+            <w:proofErr w:type="spellEnd"/>
             <w:r>
               <w:t xml:space="preserve">. </w:t>
             </w:r>
@@ -18054,7 +19701,7 @@
       <w:tr>
         <w:tc>
           <w:tcPr>
-            <w:tcW w:w="2392" w:type="dxa"/>
+            <w:tcW w:w="2141" w:type="dxa"/>
           </w:tcPr>
           <w:p>
             <w:pPr>
@@ -18078,167 +19725,204 @@
         </w:tc>
         <w:tc>
           <w:tcPr>
-            <w:tcW w:w="2393" w:type="dxa"/>
-          </w:tcPr>
-          <w:p>
-            <w:pPr>
-              <w:spacing w:line="360" w:lineRule="auto"/>
-              <w:rPr>
-                <w:lang w:val="en-US"/>
-              </w:rPr>
-            </w:pPr>
-            <w:r>
-              <w:rPr>
-                <w:lang w:val="en-US"/>
-              </w:rPr>
-              <w:t>POST</w:t>
-            </w:r>
-            <w:r>
-              <w:t xml:space="preserve"> </w:t>
-            </w:r>
-            <w:r>
-              <w:t xml:space="preserve">запрос по адресу </w:t>
-            </w:r>
-            <w:r>
-              <w:rPr>
-                <w:lang w:val="en-US"/>
-              </w:rPr>
-              <w:t>http</w:t>
-            </w:r>
-            <w:r>
-              <w:t>://{</w:t>
-            </w:r>
-            <w:r>
-              <w:rPr>
-                <w:lang w:val="en-US"/>
-              </w:rPr>
-              <w:t>host</w:t>
-            </w:r>
-            <w:r>
-              <w:t>}/</w:t>
-            </w:r>
-            <w:r>
-              <w:rPr>
-                <w:lang w:val="en-US"/>
-              </w:rPr>
-              <w:t>mirrorsBase</w:t>
-            </w:r>
-            <w:r>
-              <w:t>/</w:t>
-            </w:r>
-            <w:r>
-              <w:rPr>
-                <w:lang w:val="en-US"/>
-              </w:rPr>
-              <w:t>list</w:t>
-            </w:r>
-            <w:bookmarkStart w:id="40" w:name="_GoBack"/>
-            <w:bookmarkEnd w:id="40"/>
-          </w:p>
-        </w:tc>
-        <w:tc>
-          <w:tcPr>
-            <w:tcW w:w="2393" w:type="dxa"/>
+            <w:tcW w:w="2645" w:type="dxa"/>
           </w:tcPr>
           <w:p>
             <w:pPr>
               <w:spacing w:line="360" w:lineRule="auto"/>
             </w:pPr>
             <w:r>
-              <w:t xml:space="preserve">Список из названий хостов в формате </w:t>
-            </w:r>
-            <w:r>
               <w:rPr>
                 <w:lang w:val="en-US"/>
               </w:rPr>
-              <w:t>Json</w:t>
-            </w:r>
-            <w:r>
-              <w:t>:</w:t>
-            </w:r>
-          </w:p>
-          <w:p>
-            <w:pPr>
-              <w:spacing w:line="360" w:lineRule="auto"/>
+              <w:t>POST</w:t>
+            </w:r>
+            <w:r>
+              <w:t xml:space="preserve"> </w:t>
+            </w:r>
+            <w:r>
+              <w:t xml:space="preserve">запрос по адресу </w:t>
+            </w:r>
+            <w:r>
               <w:rPr>
                 <w:lang w:val="en-US"/>
               </w:rPr>
-            </w:pPr>
+              <w:t>http</w:t>
+            </w:r>
+            <w:r>
+              <w:t>://{</w:t>
+            </w:r>
             <w:r>
               <w:rPr>
                 <w:lang w:val="en-US"/>
               </w:rPr>
-              <w:t>[</w:t>
-            </w:r>
-          </w:p>
-          <w:p>
-            <w:pPr>
-              <w:spacing w:line="360" w:lineRule="auto"/>
+              <w:t>host</w:t>
+            </w:r>
+            <w:r>
+              <w:t>}/</w:t>
+            </w:r>
+            <w:proofErr w:type="spellStart"/>
+            <w:r>
               <w:rPr>
                 <w:lang w:val="en-US"/>
               </w:rPr>
-            </w:pPr>
+              <w:t>mirrorsBase</w:t>
+            </w:r>
+            <w:proofErr w:type="spellEnd"/>
+            <w:r>
+              <w:t>/</w:t>
+            </w:r>
             <w:r>
               <w:rPr>
                 <w:lang w:val="en-US"/>
               </w:rPr>
-              <w:t>“www.google.com”,</w:t>
-            </w:r>
-          </w:p>
-          <w:p>
-            <w:pPr>
-              <w:spacing w:line="360" w:lineRule="auto"/>
-              <w:rPr>
-                <w:lang w:val="en-US"/>
-              </w:rPr>
-            </w:pPr>
-            <w:r>
-              <w:rPr>
-                <w:lang w:val="en-US"/>
-              </w:rPr>
-              <w:t>“www.yandex.ru”,</w:t>
-            </w:r>
-          </w:p>
-          <w:p>
-            <w:pPr>
-              <w:spacing w:line="360" w:lineRule="auto"/>
-              <w:rPr>
-                <w:lang w:val="en-US"/>
-              </w:rPr>
-            </w:pPr>
-            <w:r>
-              <w:rPr>
-                <w:lang w:val="en-US"/>
-              </w:rPr>
-              <w:t>“www.mail.ru”</w:t>
-            </w:r>
-          </w:p>
-          <w:p>
-            <w:pPr>
-              <w:spacing w:line="360" w:lineRule="auto"/>
-              <w:rPr>
-                <w:lang w:val="en-US"/>
-              </w:rPr>
-            </w:pPr>
-            <w:r>
-              <w:rPr>
-                <w:lang w:val="en-US"/>
-              </w:rPr>
-              <w:lastRenderedPageBreak/>
-              <w:t>]</w:t>
+              <w:t>list</w:t>
             </w:r>
           </w:p>
         </w:tc>
         <w:tc>
           <w:tcPr>
-            <w:tcW w:w="2393" w:type="dxa"/>
+            <w:tcW w:w="2629" w:type="dxa"/>
           </w:tcPr>
           <w:p>
             <w:pPr>
               <w:spacing w:line="360" w:lineRule="auto"/>
             </w:pPr>
             <w:r>
-              <w:lastRenderedPageBreak/>
+              <w:t xml:space="preserve">Список из названий хостов в формате </w:t>
+            </w:r>
+            <w:proofErr w:type="spellStart"/>
+            <w:r>
+              <w:rPr>
+                <w:lang w:val="en-US"/>
+              </w:rPr>
+              <w:t>Json</w:t>
+            </w:r>
+            <w:proofErr w:type="spellEnd"/>
+            <w:r>
+              <w:t>:</w:t>
+            </w:r>
+          </w:p>
+          <w:p>
+            <w:pPr>
+              <w:spacing w:line="360" w:lineRule="auto"/>
+            </w:pPr>
+            <w:r>
+              <w:t>[</w:t>
+            </w:r>
+          </w:p>
+          <w:p>
+            <w:pPr>
+              <w:spacing w:line="360" w:lineRule="auto"/>
+            </w:pPr>
+            <w:r>
+              <w:t>“</w:t>
+            </w:r>
+            <w:r>
+              <w:rPr>
+                <w:lang w:val="en-US"/>
+              </w:rPr>
+              <w:t>www</w:t>
+            </w:r>
+            <w:r>
+              <w:t>.</w:t>
+            </w:r>
+            <w:proofErr w:type="spellStart"/>
+            <w:r>
+              <w:rPr>
+                <w:lang w:val="en-US"/>
+              </w:rPr>
+              <w:t>google</w:t>
+            </w:r>
+            <w:proofErr w:type="spellEnd"/>
+            <w:r>
+              <w:t>.</w:t>
+            </w:r>
+            <w:r>
+              <w:rPr>
+                <w:lang w:val="en-US"/>
+              </w:rPr>
+              <w:t>com</w:t>
+            </w:r>
+            <w:r>
+              <w:t>”,</w:t>
+            </w:r>
+          </w:p>
+          <w:p>
+            <w:pPr>
+              <w:spacing w:line="360" w:lineRule="auto"/>
+            </w:pPr>
+            <w:r>
+              <w:t>“</w:t>
+            </w:r>
+            <w:r>
+              <w:rPr>
+                <w:lang w:val="en-US"/>
+              </w:rPr>
+              <w:t>www</w:t>
+            </w:r>
+            <w:r>
+              <w:t>.</w:t>
+            </w:r>
+            <w:proofErr w:type="spellStart"/>
+            <w:r>
+              <w:rPr>
+                <w:lang w:val="en-US"/>
+              </w:rPr>
+              <w:t>yandex</w:t>
+            </w:r>
+            <w:proofErr w:type="spellEnd"/>
+            <w:r>
+              <w:t>.</w:t>
+            </w:r>
+            <w:r>
+              <w:rPr>
+                <w:lang w:val="en-US"/>
+              </w:rPr>
+              <w:t>ru</w:t>
+            </w:r>
+            <w:r>
+              <w:t>”,</w:t>
+            </w:r>
+          </w:p>
+          <w:p>
+            <w:pPr>
+              <w:spacing w:line="360" w:lineRule="auto"/>
+              <w:rPr>
+                <w:lang w:val="en-US"/>
+              </w:rPr>
+            </w:pPr>
+            <w:r>
+              <w:rPr>
+                <w:lang w:val="en-US"/>
+              </w:rPr>
+              <w:t>“www.mail.ru”</w:t>
+            </w:r>
+          </w:p>
+          <w:p>
+            <w:pPr>
+              <w:spacing w:line="360" w:lineRule="auto"/>
+              <w:rPr>
+                <w:lang w:val="en-US"/>
+              </w:rPr>
+            </w:pPr>
+            <w:r>
+              <w:rPr>
+                <w:lang w:val="en-US"/>
+              </w:rPr>
+              <w:t>]</w:t>
+            </w:r>
+          </w:p>
+        </w:tc>
+        <w:tc>
+          <w:tcPr>
+            <w:tcW w:w="2156" w:type="dxa"/>
+          </w:tcPr>
+          <w:p>
+            <w:pPr>
+              <w:spacing w:line="360" w:lineRule="auto"/>
+            </w:pPr>
+            <w:r>
               <w:t xml:space="preserve">В случае успешного выполнения ответ со статусом 200 </w:t>
             </w:r>
             <w:r>
@@ -18253,28 +19937,32 @@
             <w:r>
               <w:t xml:space="preserve">и список из объектов классов </w:t>
             </w:r>
+            <w:proofErr w:type="spellStart"/>
             <w:r>
               <w:rPr>
                 <w:lang w:val="en-US"/>
               </w:rPr>
               <w:t>WeightedPair</w:t>
             </w:r>
+            <w:proofErr w:type="spellEnd"/>
             <w:r>
               <w:t xml:space="preserve"> в формате </w:t>
             </w:r>
+            <w:proofErr w:type="spellStart"/>
             <w:r>
               <w:rPr>
                 <w:lang w:val="en-US"/>
               </w:rPr>
               <w:t>Json</w:t>
             </w:r>
+            <w:proofErr w:type="spellEnd"/>
           </w:p>
         </w:tc>
       </w:tr>
     </w:tbl>
     <w:p/>
     <w:sectPr>
-      <w:footerReference w:type="default" r:id="rId26"/>
+      <w:footerReference w:type="default" r:id="rId28"/>
       <w:pgSz w:w="11906" w:h="16838"/>
       <w:pgMar w:top="1134" w:right="850" w:bottom="1276" w:left="1701" w:header="708" w:footer="495" w:gutter="0"/>
       <w:pgNumType w:start="1"/>
@@ -18321,7 +20009,6 @@
         <w:docPartUnique/>
       </w:docPartObj>
     </w:sdtPr>
-    <w:sdtEndPr/>
     <w:sdtContent>
       <w:p>
         <w:pPr>
@@ -18351,7 +20038,7 @@
             <w:noProof/>
             <w:sz w:val="24"/>
           </w:rPr>
-          <w:t>29</w:t>
+          <w:t>31</w:t>
         </w:r>
         <w:r>
           <w:rPr>
@@ -19943,6 +21630,119 @@
     </w:lvl>
   </w:abstractNum>
   <w:abstractNum w:abstractNumId="14">
+    <w:nsid w:val="44EF4C61"/>
+    <w:multiLevelType w:val="hybridMultilevel"/>
+    <w:tmpl w:val="BCBAD45C"/>
+    <w:lvl w:ilvl="0" w:tplc="04190001">
+      <w:start w:val="1"/>
+      <w:numFmt w:val="bullet"/>
+      <w:lvlText w:val=""/>
+      <w:lvlJc w:val="left"/>
+      <w:pPr>
+        <w:ind w:left="770" w:hanging="360"/>
+      </w:pPr>
+      <w:rPr>
+        <w:rFonts w:ascii="Symbol" w:hAnsi="Symbol" w:hint="default"/>
+      </w:rPr>
+    </w:lvl>
+    <w:lvl w:ilvl="1" w:tplc="04190003" w:tentative="1">
+      <w:start w:val="1"/>
+      <w:numFmt w:val="bullet"/>
+      <w:lvlText w:val="o"/>
+      <w:lvlJc w:val="left"/>
+      <w:pPr>
+        <w:ind w:left="1490" w:hanging="360"/>
+      </w:pPr>
+      <w:rPr>
+        <w:rFonts w:ascii="Courier New" w:hAnsi="Courier New" w:cs="Courier New" w:hint="default"/>
+      </w:rPr>
+    </w:lvl>
+    <w:lvl w:ilvl="2" w:tplc="04190005" w:tentative="1">
+      <w:start w:val="1"/>
+      <w:numFmt w:val="bullet"/>
+      <w:lvlText w:val=""/>
+      <w:lvlJc w:val="left"/>
+      <w:pPr>
+        <w:ind w:left="2210" w:hanging="360"/>
+      </w:pPr>
+      <w:rPr>
+        <w:rFonts w:ascii="Wingdings" w:hAnsi="Wingdings" w:hint="default"/>
+      </w:rPr>
+    </w:lvl>
+    <w:lvl w:ilvl="3" w:tplc="04190001" w:tentative="1">
+      <w:start w:val="1"/>
+      <w:numFmt w:val="bullet"/>
+      <w:lvlText w:val=""/>
+      <w:lvlJc w:val="left"/>
+      <w:pPr>
+        <w:ind w:left="2930" w:hanging="360"/>
+      </w:pPr>
+      <w:rPr>
+        <w:rFonts w:ascii="Symbol" w:hAnsi="Symbol" w:hint="default"/>
+      </w:rPr>
+    </w:lvl>
+    <w:lvl w:ilvl="4" w:tplc="04190003" w:tentative="1">
+      <w:start w:val="1"/>
+      <w:numFmt w:val="bullet"/>
+      <w:lvlText w:val="o"/>
+      <w:lvlJc w:val="left"/>
+      <w:pPr>
+        <w:ind w:left="3650" w:hanging="360"/>
+      </w:pPr>
+      <w:rPr>
+        <w:rFonts w:ascii="Courier New" w:hAnsi="Courier New" w:cs="Courier New" w:hint="default"/>
+      </w:rPr>
+    </w:lvl>
+    <w:lvl w:ilvl="5" w:tplc="04190005" w:tentative="1">
+      <w:start w:val="1"/>
+      <w:numFmt w:val="bullet"/>
+      <w:lvlText w:val=""/>
+      <w:lvlJc w:val="left"/>
+      <w:pPr>
+        <w:ind w:left="4370" w:hanging="360"/>
+      </w:pPr>
+      <w:rPr>
+        <w:rFonts w:ascii="Wingdings" w:hAnsi="Wingdings" w:hint="default"/>
+      </w:rPr>
+    </w:lvl>
+    <w:lvl w:ilvl="6" w:tplc="04190001" w:tentative="1">
+      <w:start w:val="1"/>
+      <w:numFmt w:val="bullet"/>
+      <w:lvlText w:val=""/>
+      <w:lvlJc w:val="left"/>
+      <w:pPr>
+        <w:ind w:left="5090" w:hanging="360"/>
+      </w:pPr>
+      <w:rPr>
+        <w:rFonts w:ascii="Symbol" w:hAnsi="Symbol" w:hint="default"/>
+      </w:rPr>
+    </w:lvl>
+    <w:lvl w:ilvl="7" w:tplc="04190003" w:tentative="1">
+      <w:start w:val="1"/>
+      <w:numFmt w:val="bullet"/>
+      <w:lvlText w:val="o"/>
+      <w:lvlJc w:val="left"/>
+      <w:pPr>
+        <w:ind w:left="5810" w:hanging="360"/>
+      </w:pPr>
+      <w:rPr>
+        <w:rFonts w:ascii="Courier New" w:hAnsi="Courier New" w:cs="Courier New" w:hint="default"/>
+      </w:rPr>
+    </w:lvl>
+    <w:lvl w:ilvl="8" w:tplc="04190005" w:tentative="1">
+      <w:start w:val="1"/>
+      <w:numFmt w:val="bullet"/>
+      <w:lvlText w:val=""/>
+      <w:lvlJc w:val="left"/>
+      <w:pPr>
+        <w:ind w:left="6530" w:hanging="360"/>
+      </w:pPr>
+      <w:rPr>
+        <w:rFonts w:ascii="Wingdings" w:hAnsi="Wingdings" w:hint="default"/>
+      </w:rPr>
+    </w:lvl>
+  </w:abstractNum>
+  <w:abstractNum w:abstractNumId="15">
     <w:nsid w:val="4FCC187C"/>
     <w:multiLevelType w:val="hybridMultilevel"/>
     <w:tmpl w:val="EE0E5066"/>
@@ -20055,7 +21855,7 @@
       </w:rPr>
     </w:lvl>
   </w:abstractNum>
-  <w:abstractNum w:abstractNumId="15">
+  <w:abstractNum w:abstractNumId="16">
     <w:nsid w:val="541041BC"/>
     <w:multiLevelType w:val="hybridMultilevel"/>
     <w:tmpl w:val="2CBA28E2"/>
@@ -20168,7 +21968,7 @@
       </w:rPr>
     </w:lvl>
   </w:abstractNum>
-  <w:abstractNum w:abstractNumId="16">
+  <w:abstractNum w:abstractNumId="17">
     <w:nsid w:val="548F44B3"/>
     <w:multiLevelType w:val="multilevel"/>
     <w:tmpl w:val="522A70F0"/>
@@ -20286,7 +22086,7 @@
       </w:rPr>
     </w:lvl>
   </w:abstractNum>
-  <w:abstractNum w:abstractNumId="17">
+  <w:abstractNum w:abstractNumId="18">
     <w:nsid w:val="5CE8752B"/>
     <w:multiLevelType w:val="multilevel"/>
     <w:tmpl w:val="B17216DC"/>
@@ -20404,7 +22204,7 @@
       </w:rPr>
     </w:lvl>
   </w:abstractNum>
-  <w:abstractNum w:abstractNumId="18">
+  <w:abstractNum w:abstractNumId="19">
     <w:nsid w:val="604E64C4"/>
     <w:multiLevelType w:val="hybridMultilevel"/>
     <w:tmpl w:val="1B18EA26"/>
@@ -20517,7 +22317,7 @@
       </w:rPr>
     </w:lvl>
   </w:abstractNum>
-  <w:abstractNum w:abstractNumId="19">
+  <w:abstractNum w:abstractNumId="20">
     <w:nsid w:val="61E9741F"/>
     <w:multiLevelType w:val="multilevel"/>
     <w:tmpl w:val="F9445110"/>
@@ -20632,7 +22432,7 @@
       </w:rPr>
     </w:lvl>
   </w:abstractNum>
-  <w:abstractNum w:abstractNumId="20">
+  <w:abstractNum w:abstractNumId="21">
     <w:nsid w:val="67073A4C"/>
     <w:multiLevelType w:val="hybridMultilevel"/>
     <w:tmpl w:val="4F42EEAE"/>
@@ -20745,7 +22545,7 @@
       </w:rPr>
     </w:lvl>
   </w:abstractNum>
-  <w:abstractNum w:abstractNumId="21">
+  <w:abstractNum w:abstractNumId="22">
     <w:nsid w:val="67881CA2"/>
     <w:multiLevelType w:val="multilevel"/>
     <w:tmpl w:val="2B549E50"/>
@@ -20859,7 +22659,7 @@
       </w:rPr>
     </w:lvl>
   </w:abstractNum>
-  <w:abstractNum w:abstractNumId="22">
+  <w:abstractNum w:abstractNumId="23">
     <w:nsid w:val="6A756737"/>
     <w:multiLevelType w:val="hybridMultilevel"/>
     <w:tmpl w:val="03D45988"/>
@@ -20972,7 +22772,120 @@
       </w:rPr>
     </w:lvl>
   </w:abstractNum>
-  <w:abstractNum w:abstractNumId="23">
+  <w:abstractNum w:abstractNumId="24">
+    <w:nsid w:val="6BAB3B07"/>
+    <w:multiLevelType w:val="hybridMultilevel"/>
+    <w:tmpl w:val="948E76B6"/>
+    <w:lvl w:ilvl="0" w:tplc="04190001">
+      <w:start w:val="1"/>
+      <w:numFmt w:val="bullet"/>
+      <w:lvlText w:val=""/>
+      <w:lvlJc w:val="left"/>
+      <w:pPr>
+        <w:ind w:left="720" w:hanging="360"/>
+      </w:pPr>
+      <w:rPr>
+        <w:rFonts w:ascii="Symbol" w:hAnsi="Symbol" w:hint="default"/>
+      </w:rPr>
+    </w:lvl>
+    <w:lvl w:ilvl="1" w:tplc="04190003" w:tentative="1">
+      <w:start w:val="1"/>
+      <w:numFmt w:val="bullet"/>
+      <w:lvlText w:val="o"/>
+      <w:lvlJc w:val="left"/>
+      <w:pPr>
+        <w:ind w:left="1440" w:hanging="360"/>
+      </w:pPr>
+      <w:rPr>
+        <w:rFonts w:ascii="Courier New" w:hAnsi="Courier New" w:cs="Courier New" w:hint="default"/>
+      </w:rPr>
+    </w:lvl>
+    <w:lvl w:ilvl="2" w:tplc="04190005" w:tentative="1">
+      <w:start w:val="1"/>
+      <w:numFmt w:val="bullet"/>
+      <w:lvlText w:val=""/>
+      <w:lvlJc w:val="left"/>
+      <w:pPr>
+        <w:ind w:left="2160" w:hanging="360"/>
+      </w:pPr>
+      <w:rPr>
+        <w:rFonts w:ascii="Wingdings" w:hAnsi="Wingdings" w:hint="default"/>
+      </w:rPr>
+    </w:lvl>
+    <w:lvl w:ilvl="3" w:tplc="04190001" w:tentative="1">
+      <w:start w:val="1"/>
+      <w:numFmt w:val="bullet"/>
+      <w:lvlText w:val=""/>
+      <w:lvlJc w:val="left"/>
+      <w:pPr>
+        <w:ind w:left="2880" w:hanging="360"/>
+      </w:pPr>
+      <w:rPr>
+        <w:rFonts w:ascii="Symbol" w:hAnsi="Symbol" w:hint="default"/>
+      </w:rPr>
+    </w:lvl>
+    <w:lvl w:ilvl="4" w:tplc="04190003" w:tentative="1">
+      <w:start w:val="1"/>
+      <w:numFmt w:val="bullet"/>
+      <w:lvlText w:val="o"/>
+      <w:lvlJc w:val="left"/>
+      <w:pPr>
+        <w:ind w:left="3600" w:hanging="360"/>
+      </w:pPr>
+      <w:rPr>
+        <w:rFonts w:ascii="Courier New" w:hAnsi="Courier New" w:cs="Courier New" w:hint="default"/>
+      </w:rPr>
+    </w:lvl>
+    <w:lvl w:ilvl="5" w:tplc="04190005" w:tentative="1">
+      <w:start w:val="1"/>
+      <w:numFmt w:val="bullet"/>
+      <w:lvlText w:val=""/>
+      <w:lvlJc w:val="left"/>
+      <w:pPr>
+        <w:ind w:left="4320" w:hanging="360"/>
+      </w:pPr>
+      <w:rPr>
+        <w:rFonts w:ascii="Wingdings" w:hAnsi="Wingdings" w:hint="default"/>
+      </w:rPr>
+    </w:lvl>
+    <w:lvl w:ilvl="6" w:tplc="04190001" w:tentative="1">
+      <w:start w:val="1"/>
+      <w:numFmt w:val="bullet"/>
+      <w:lvlText w:val=""/>
+      <w:lvlJc w:val="left"/>
+      <w:pPr>
+        <w:ind w:left="5040" w:hanging="360"/>
+      </w:pPr>
+      <w:rPr>
+        <w:rFonts w:ascii="Symbol" w:hAnsi="Symbol" w:hint="default"/>
+      </w:rPr>
+    </w:lvl>
+    <w:lvl w:ilvl="7" w:tplc="04190003" w:tentative="1">
+      <w:start w:val="1"/>
+      <w:numFmt w:val="bullet"/>
+      <w:lvlText w:val="o"/>
+      <w:lvlJc w:val="left"/>
+      <w:pPr>
+        <w:ind w:left="5760" w:hanging="360"/>
+      </w:pPr>
+      <w:rPr>
+        <w:rFonts w:ascii="Courier New" w:hAnsi="Courier New" w:cs="Courier New" w:hint="default"/>
+      </w:rPr>
+    </w:lvl>
+    <w:lvl w:ilvl="8" w:tplc="04190005" w:tentative="1">
+      <w:start w:val="1"/>
+      <w:numFmt w:val="bullet"/>
+      <w:lvlText w:val=""/>
+      <w:lvlJc w:val="left"/>
+      <w:pPr>
+        <w:ind w:left="6480" w:hanging="360"/>
+      </w:pPr>
+      <w:rPr>
+        <w:rFonts w:ascii="Wingdings" w:hAnsi="Wingdings" w:hint="default"/>
+      </w:rPr>
+    </w:lvl>
+  </w:abstractNum>
+  <w:abstractNum w:abstractNumId="25">
     <w:nsid w:val="6D867A4A"/>
     <w:multiLevelType w:val="multilevel"/>
     <w:tmpl w:val="401010A6"/>
@@ -21093,7 +23006,7 @@
       </w:rPr>
     </w:lvl>
   </w:abstractNum>
-  <w:abstractNum w:abstractNumId="24">
+  <w:abstractNum w:abstractNumId="26">
     <w:nsid w:val="6F270B70"/>
     <w:multiLevelType w:val="hybridMultilevel"/>
     <w:tmpl w:val="D1100C84"/>
@@ -21206,7 +23119,7 @@
       </w:rPr>
     </w:lvl>
   </w:abstractNum>
-  <w:abstractNum w:abstractNumId="25">
+  <w:abstractNum w:abstractNumId="27">
     <w:nsid w:val="702C0A9B"/>
     <w:multiLevelType w:val="hybridMultilevel"/>
     <w:tmpl w:val="182CBD86"/>
@@ -21319,7 +23232,7 @@
       </w:rPr>
     </w:lvl>
   </w:abstractNum>
-  <w:abstractNum w:abstractNumId="26">
+  <w:abstractNum w:abstractNumId="28">
     <w:nsid w:val="767A74BC"/>
     <w:multiLevelType w:val="hybridMultilevel"/>
     <w:tmpl w:val="5E44B520"/>
@@ -21432,7 +23345,7 @@
       </w:rPr>
     </w:lvl>
   </w:abstractNum>
-  <w:abstractNum w:abstractNumId="27">
+  <w:abstractNum w:abstractNumId="29">
     <w:nsid w:val="767B1A63"/>
     <w:multiLevelType w:val="hybridMultilevel"/>
     <w:tmpl w:val="CD96ACEE"/>
@@ -21545,7 +23458,7 @@
       </w:rPr>
     </w:lvl>
   </w:abstractNum>
-  <w:abstractNum w:abstractNumId="28">
+  <w:abstractNum w:abstractNumId="30">
     <w:nsid w:val="783C7296"/>
     <w:multiLevelType w:val="hybridMultilevel"/>
     <w:tmpl w:val="644888F2"/>
@@ -21674,7 +23587,7 @@
     <w:abstractNumId w:val="6"/>
   </w:num>
   <w:num w:numId="6">
-    <w:abstractNumId w:val="23"/>
+    <w:abstractNumId w:val="25"/>
   </w:num>
   <w:num w:numId="7">
     <w:abstractNumId w:val="12"/>
@@ -21686,37 +23599,37 @@
     <w:abstractNumId w:val="1"/>
   </w:num>
   <w:num w:numId="10">
-    <w:abstractNumId w:val="16"/>
+    <w:abstractNumId w:val="17"/>
   </w:num>
   <w:num w:numId="11">
-    <w:abstractNumId w:val="24"/>
+    <w:abstractNumId w:val="26"/>
   </w:num>
   <w:num w:numId="12">
-    <w:abstractNumId w:val="21"/>
+    <w:abstractNumId w:val="22"/>
   </w:num>
   <w:num w:numId="13">
-    <w:abstractNumId w:val="17"/>
+    <w:abstractNumId w:val="18"/>
   </w:num>
   <w:num w:numId="14">
-    <w:abstractNumId w:val="27"/>
+    <w:abstractNumId w:val="29"/>
   </w:num>
   <w:num w:numId="15">
-    <w:abstractNumId w:val="14"/>
+    <w:abstractNumId w:val="15"/>
   </w:num>
   <w:num w:numId="16">
     <w:abstractNumId w:val="5"/>
   </w:num>
   <w:num w:numId="17">
+    <w:abstractNumId w:val="21"/>
+  </w:num>
+  <w:num w:numId="18">
+    <w:abstractNumId w:val="19"/>
+  </w:num>
+  <w:num w:numId="19">
     <w:abstractNumId w:val="20"/>
   </w:num>
-  <w:num w:numId="18">
-    <w:abstractNumId w:val="18"/>
-  </w:num>
-  <w:num w:numId="19">
-    <w:abstractNumId w:val="19"/>
-  </w:num>
   <w:num w:numId="20">
-    <w:abstractNumId w:val="25"/>
+    <w:abstractNumId w:val="27"/>
   </w:num>
   <w:num w:numId="21">
     <w:abstractNumId w:val="4"/>
@@ -21725,25 +23638,31 @@
     <w:abstractNumId w:val="3"/>
   </w:num>
   <w:num w:numId="23">
-    <w:abstractNumId w:val="15"/>
+    <w:abstractNumId w:val="16"/>
   </w:num>
   <w:num w:numId="24">
     <w:abstractNumId w:val="11"/>
   </w:num>
   <w:num w:numId="25">
-    <w:abstractNumId w:val="22"/>
+    <w:abstractNumId w:val="23"/>
   </w:num>
   <w:num w:numId="26">
     <w:abstractNumId w:val="7"/>
   </w:num>
   <w:num w:numId="27">
-    <w:abstractNumId w:val="26"/>
+    <w:abstractNumId w:val="28"/>
   </w:num>
   <w:num w:numId="28">
-    <w:abstractNumId w:val="28"/>
+    <w:abstractNumId w:val="30"/>
   </w:num>
   <w:num w:numId="29">
     <w:abstractNumId w:val="2"/>
+  </w:num>
+  <w:num w:numId="30">
+    <w:abstractNumId w:val="24"/>
+  </w:num>
+  <w:num w:numId="31">
+    <w:abstractNumId w:val="14"/>
   </w:num>
   <w:numIdMacAtCleanup w:val="29"/>
 </w:numbering>
@@ -21981,7 +23900,6 @@
   <w:style w:type="character" w:default="1" w:styleId="a0">
     <w:name w:val="Default Paragraph Font"/>
     <w:uiPriority w:val="1"/>
-    <w:semiHidden/>
     <w:unhideWhenUsed/>
   </w:style>
   <w:style w:type="table" w:default="1" w:styleId="a1">
@@ -22510,7 +24428,6 @@
   <w:style w:type="character" w:default="1" w:styleId="a0">
     <w:name w:val="Default Paragraph Font"/>
     <w:uiPriority w:val="1"/>
-    <w:semiHidden/>
     <w:unhideWhenUsed/>
   </w:style>
   <w:style w:type="table" w:default="1" w:styleId="a1">
@@ -23097,7 +25014,7 @@
 </file>
 
 <file path=customXml/itemProps1.xml><?xml version="1.0" encoding="utf-8"?>
-<ds:datastoreItem xmlns:ds="http://schemas.openxmlformats.org/officeDocument/2006/customXml" ds:itemID="{0E62C357-069A-4B60-9961-7A40510C9D2F}">
+<ds:datastoreItem xmlns:ds="http://schemas.openxmlformats.org/officeDocument/2006/customXml" ds:itemID="{C969EB64-ACD6-4AFC-806B-C68A8DFA9B19}">
   <ds:schemaRefs>
     <ds:schemaRef ds:uri="http://schemas.openxmlformats.org/officeDocument/2006/bibliography"/>
   </ds:schemaRefs>

</xml_diff>